<commit_message>
Measure of Length Problems Added.
</commit_message>
<xml_diff>
--- a/Elementary Algebra Lessons.docx
+++ b/Elementary Algebra Lessons.docx
@@ -1515,8 +1515,476 @@
         </w:rPr>
         <w:t>45.85 m</w:t>
       </w:r>
+    </w:p>
+    <w:p>
+      <w:pPr>
+        <w:rPr>
+          <w:b/>
+          <w:color w:val="FF0000"/>
+        </w:rPr>
+      </w:pPr>
+      <w:r>
+        <w:rPr>
+          <w:b/>
+          <w:color w:val="FF0000"/>
+        </w:rPr>
+        <w:t>PROBLEMS</w:t>
+      </w:r>
+    </w:p>
+    <w:p>
+      <w:pPr>
+        <w:pStyle w:val="ListParagraph"/>
+        <w:numPr>
+          <w:ilvl w:val="0"/>
+          <w:numId w:val="4"/>
+        </w:numPr>
+        <w:rPr>
+          <w:b/>
+        </w:rPr>
+      </w:pPr>
+      <w:r>
+        <w:rPr>
+          <w:b/>
+        </w:rPr>
+        <w:t xml:space="preserve">A boy ran a distance of 5.8 </w:t>
+      </w:r>
+      <w:proofErr w:type="gramStart"/>
+      <w:r>
+        <w:rPr>
+          <w:b/>
+        </w:rPr>
+        <w:t>kilometers .</w:t>
+      </w:r>
+      <w:proofErr w:type="gramEnd"/>
+      <w:r>
+        <w:rPr>
+          <w:b/>
+        </w:rPr>
+        <w:t xml:space="preserve"> How many meters did he run?</w:t>
+      </w:r>
+    </w:p>
+    <w:p>
+      <w:pPr>
+        <w:pStyle w:val="ListParagraph"/>
+        <w:numPr>
+          <w:ilvl w:val="1"/>
+          <w:numId w:val="4"/>
+        </w:numPr>
+        <w:rPr>
+          <w:b/>
+          <w:u w:val="single"/>
+        </w:rPr>
+      </w:pPr>
+      <w:r>
+        <w:rPr>
+          <w:b/>
+        </w:rPr>
+        <w:t xml:space="preserve">5.8 x 1000 = </w:t>
+      </w:r>
+      <w:r>
+        <w:rPr>
+          <w:b/>
+          <w:u w:val="single"/>
+        </w:rPr>
+        <w:t>5,800 meters</w:t>
+      </w:r>
+    </w:p>
+    <w:p>
+      <w:pPr>
+        <w:pStyle w:val="ListParagraph"/>
+        <w:numPr>
+          <w:ilvl w:val="0"/>
+          <w:numId w:val="4"/>
+        </w:numPr>
+        <w:rPr>
+          <w:b/>
+        </w:rPr>
+      </w:pPr>
+      <w:r>
+        <w:rPr>
+          <w:b/>
+        </w:rPr>
+        <w:t>A car traveled a distance of 23.6 kilometers. How many meters did the car travel?</w:t>
+      </w:r>
+    </w:p>
+    <w:p>
+      <w:pPr>
+        <w:pStyle w:val="ListParagraph"/>
+        <w:numPr>
+          <w:ilvl w:val="1"/>
+          <w:numId w:val="4"/>
+        </w:numPr>
+        <w:rPr>
+          <w:b/>
+        </w:rPr>
+      </w:pPr>
+      <w:r>
+        <w:rPr>
+          <w:b/>
+        </w:rPr>
+        <w:t xml:space="preserve">23.6 x 1000 = </w:t>
+      </w:r>
+      <w:r>
+        <w:rPr>
+          <w:b/>
+          <w:u w:val="single"/>
+        </w:rPr>
+        <w:t>23,600 meters</w:t>
+      </w:r>
+    </w:p>
+    <w:p>
+      <w:pPr>
+        <w:pStyle w:val="ListParagraph"/>
+        <w:numPr>
+          <w:ilvl w:val="0"/>
+          <w:numId w:val="4"/>
+        </w:numPr>
+        <w:rPr>
+          <w:b/>
+        </w:rPr>
+      </w:pPr>
+      <w:r>
+        <w:rPr>
+          <w:b/>
+        </w:rPr>
+        <w:t>A piece of wood is 470 centimeters long. How long is it in meters?</w:t>
+      </w:r>
+    </w:p>
+    <w:p>
+      <w:pPr>
+        <w:pStyle w:val="ListParagraph"/>
+        <w:numPr>
+          <w:ilvl w:val="1"/>
+          <w:numId w:val="4"/>
+        </w:numPr>
+        <w:rPr>
+          <w:b/>
+        </w:rPr>
+      </w:pPr>
+      <w:r>
+        <w:rPr>
+          <w:b/>
+        </w:rPr>
+        <w:t xml:space="preserve">470 x 0.01 = </w:t>
+      </w:r>
+      <w:r>
+        <w:rPr>
+          <w:b/>
+          <w:u w:val="single"/>
+        </w:rPr>
+        <w:t>4.7 meters</w:t>
+      </w:r>
+    </w:p>
+    <w:p>
+      <w:pPr>
+        <w:pStyle w:val="ListParagraph"/>
+        <w:numPr>
+          <w:ilvl w:val="0"/>
+          <w:numId w:val="4"/>
+        </w:numPr>
+        <w:rPr>
+          <w:b/>
+        </w:rPr>
+      </w:pPr>
+      <w:proofErr w:type="spellStart"/>
+      <w:r>
+        <w:rPr>
+          <w:b/>
+        </w:rPr>
+        <w:t>Loida</w:t>
+      </w:r>
+      <w:proofErr w:type="spellEnd"/>
+      <w:r>
+        <w:rPr>
+          <w:b/>
+        </w:rPr>
+        <w:t xml:space="preserve"> walked 204 meters to her classmate’s house and together they walked 523 meters to school. How many kilometers </w:t>
+      </w:r>
+      <w:proofErr w:type="gramStart"/>
+      <w:r>
+        <w:rPr>
+          <w:b/>
+        </w:rPr>
+        <w:t>was</w:t>
+      </w:r>
+      <w:proofErr w:type="gramEnd"/>
+      <w:r>
+        <w:rPr>
+          <w:b/>
+        </w:rPr>
+        <w:t xml:space="preserve"> covered by </w:t>
+      </w:r>
+      <w:proofErr w:type="spellStart"/>
+      <w:r>
+        <w:rPr>
+          <w:b/>
+        </w:rPr>
+        <w:t>Loida</w:t>
+      </w:r>
+      <w:proofErr w:type="spellEnd"/>
+      <w:r>
+        <w:rPr>
+          <w:b/>
+        </w:rPr>
+        <w:t xml:space="preserve"> alone</w:t>
+      </w:r>
+      <w:r>
+        <w:rPr>
+          <w:b/>
+        </w:rPr>
+        <w:t>?</w:t>
+      </w:r>
+    </w:p>
+    <w:p>
+      <w:pPr>
+        <w:pStyle w:val="ListParagraph"/>
+        <w:numPr>
+          <w:ilvl w:val="1"/>
+          <w:numId w:val="4"/>
+        </w:numPr>
+        <w:rPr>
+          <w:b/>
+        </w:rPr>
+      </w:pPr>
+      <w:r>
+        <w:rPr>
+          <w:b/>
+        </w:rPr>
+        <w:t xml:space="preserve">204 x 0.001 = </w:t>
+      </w:r>
+      <w:r>
+        <w:rPr>
+          <w:b/>
+          <w:u w:val="single"/>
+        </w:rPr>
+        <w:t>0.204 kilometers</w:t>
+      </w:r>
+    </w:p>
+    <w:p>
+      <w:pPr>
+        <w:pStyle w:val="ListParagraph"/>
+        <w:numPr>
+          <w:ilvl w:val="0"/>
+          <w:numId w:val="4"/>
+        </w:numPr>
+        <w:rPr>
+          <w:b/>
+        </w:rPr>
+      </w:pPr>
+      <w:r>
+        <w:rPr>
+          <w:b/>
+        </w:rPr>
+        <w:t>Ben traveled a distance of 126 kilometers in 2 ½ hours. How many meters did Ben travel? How many mi</w:t>
+      </w:r>
       <w:bookmarkStart w:id="0" w:name="_GoBack"/>
       <w:bookmarkEnd w:id="0"/>
+      <w:r>
+        <w:rPr>
+          <w:b/>
+        </w:rPr>
+        <w:t>nutes did it take him to travel 126 kilometers?</w:t>
+      </w:r>
+    </w:p>
+    <w:p>
+      <w:pPr>
+        <w:pStyle w:val="ListParagraph"/>
+        <w:numPr>
+          <w:ilvl w:val="1"/>
+          <w:numId w:val="4"/>
+        </w:numPr>
+        <w:rPr>
+          <w:b/>
+        </w:rPr>
+      </w:pPr>
+      <w:r>
+        <w:rPr>
+          <w:b/>
+        </w:rPr>
+        <w:t xml:space="preserve">126 x 1000 = </w:t>
+      </w:r>
+      <w:r>
+        <w:rPr>
+          <w:b/>
+          <w:u w:val="single"/>
+        </w:rPr>
+        <w:t>126,000 meters.</w:t>
+      </w:r>
+    </w:p>
+    <w:p>
+      <w:pPr>
+        <w:pStyle w:val="ListParagraph"/>
+        <w:numPr>
+          <w:ilvl w:val="1"/>
+          <w:numId w:val="4"/>
+        </w:numPr>
+        <w:rPr>
+          <w:b/>
+          <w:u w:val="single"/>
+        </w:rPr>
+      </w:pPr>
+      <w:r>
+        <w:rPr>
+          <w:b/>
+        </w:rPr>
+        <w:t xml:space="preserve">(2 x 60) + (60/2) = 120 + 30 = </w:t>
+      </w:r>
+      <w:r>
+        <w:rPr>
+          <w:b/>
+          <w:u w:val="single"/>
+        </w:rPr>
+        <w:t>150 minutes.</w:t>
+      </w:r>
+    </w:p>
+    <w:p>
+      <w:pPr>
+        <w:pStyle w:val="ListParagraph"/>
+        <w:numPr>
+          <w:ilvl w:val="0"/>
+          <w:numId w:val="4"/>
+        </w:numPr>
+        <w:rPr>
+          <w:b/>
+        </w:rPr>
+      </w:pPr>
+      <w:r>
+        <w:rPr>
+          <w:b/>
+        </w:rPr>
+        <w:t>Jose walks 378 meters while Rene walks 0.67 kilometer. What is the difference between the distances they walked in centimeters?</w:t>
+      </w:r>
+    </w:p>
+    <w:p>
+      <w:pPr>
+        <w:pStyle w:val="ListParagraph"/>
+        <w:numPr>
+          <w:ilvl w:val="1"/>
+          <w:numId w:val="4"/>
+        </w:numPr>
+        <w:rPr>
+          <w:b/>
+        </w:rPr>
+      </w:pPr>
+      <w:r>
+        <w:rPr>
+          <w:b/>
+        </w:rPr>
+        <w:t xml:space="preserve">((0.67 x 1000) - 378) x 100 = (670 - 378) x 100 = </w:t>
+      </w:r>
+      <w:r>
+        <w:rPr>
+          <w:b/>
+          <w:u w:val="single"/>
+        </w:rPr>
+        <w:t>29,200 centimeters</w:t>
+      </w:r>
+    </w:p>
+    <w:p>
+      <w:pPr>
+        <w:pStyle w:val="ListParagraph"/>
+        <w:numPr>
+          <w:ilvl w:val="0"/>
+          <w:numId w:val="4"/>
+        </w:numPr>
+        <w:rPr>
+          <w:b/>
+        </w:rPr>
+      </w:pPr>
+      <w:r>
+        <w:rPr>
+          <w:b/>
+        </w:rPr>
+        <w:t>A book is 48 millimeters thick. How thick is the book in centimeters?</w:t>
+      </w:r>
+    </w:p>
+    <w:p>
+      <w:pPr>
+        <w:pStyle w:val="ListParagraph"/>
+        <w:numPr>
+          <w:ilvl w:val="1"/>
+          <w:numId w:val="4"/>
+        </w:numPr>
+        <w:rPr>
+          <w:b/>
+        </w:rPr>
+      </w:pPr>
+      <w:r>
+        <w:rPr>
+          <w:b/>
+        </w:rPr>
+        <w:t xml:space="preserve">48 x 0.1 = </w:t>
+      </w:r>
+      <w:r>
+        <w:rPr>
+          <w:b/>
+          <w:u w:val="single"/>
+        </w:rPr>
+        <w:t>4.8 centimeters.</w:t>
+      </w:r>
+    </w:p>
+    <w:p>
+      <w:pPr>
+        <w:pStyle w:val="ListParagraph"/>
+        <w:numPr>
+          <w:ilvl w:val="0"/>
+          <w:numId w:val="4"/>
+        </w:numPr>
+        <w:rPr>
+          <w:b/>
+        </w:rPr>
+      </w:pPr>
+      <w:r>
+        <w:rPr>
+          <w:b/>
+        </w:rPr>
+        <w:t>Luisa needs 2.3 meters of cloth for her project. How many decimeters of cloth does she need?</w:t>
+      </w:r>
+    </w:p>
+    <w:p>
+      <w:pPr>
+        <w:pStyle w:val="ListParagraph"/>
+        <w:numPr>
+          <w:ilvl w:val="1"/>
+          <w:numId w:val="4"/>
+        </w:numPr>
+        <w:rPr>
+          <w:b/>
+        </w:rPr>
+      </w:pPr>
+      <w:r>
+        <w:rPr>
+          <w:b/>
+        </w:rPr>
+        <w:t xml:space="preserve">2.3 </w:t>
+      </w:r>
+      <w:proofErr w:type="gramStart"/>
+      <w:r>
+        <w:rPr>
+          <w:b/>
+        </w:rPr>
+        <w:t>x</w:t>
+      </w:r>
+      <w:proofErr w:type="gramEnd"/>
+      <w:r>
+        <w:rPr>
+          <w:b/>
+        </w:rPr>
+        <w:t xml:space="preserve"> 10 = </w:t>
+      </w:r>
+      <w:r>
+        <w:rPr>
+          <w:b/>
+          <w:u w:val="single"/>
+        </w:rPr>
+        <w:t>23 decimeters</w:t>
+      </w:r>
+      <w:r>
+        <w:rPr>
+          <w:b/>
+        </w:rPr>
+        <w:t>.</w:t>
+      </w:r>
     </w:p>
     <w:sectPr>
       <w:pgSz w:w="12240" w:h="15840"/>
@@ -1531,6 +1999,273 @@
 <file path=word/numbering.xml><?xml version="1.0" encoding="utf-8"?>
 <w:numbering xmlns:wpc="http://schemas.microsoft.com/office/word/2010/wordprocessingCanvas" xmlns:mc="http://schemas.openxmlformats.org/markup-compatibility/2006" xmlns:o="urn:schemas-microsoft-com:office:office" xmlns:r="http://schemas.openxmlformats.org/officeDocument/2006/relationships" xmlns:m="http://schemas.openxmlformats.org/officeDocument/2006/math" xmlns:v="urn:schemas-microsoft-com:vml" xmlns:wp14="http://schemas.microsoft.com/office/word/2010/wordprocessingDrawing" xmlns:wp="http://schemas.openxmlformats.org/drawingml/2006/wordprocessingDrawing" xmlns:w10="urn:schemas-microsoft-com:office:word" xmlns:w="http://schemas.openxmlformats.org/wordprocessingml/2006/main" xmlns:w14="http://schemas.microsoft.com/office/word/2010/wordml" xmlns:wpg="http://schemas.microsoft.com/office/word/2010/wordprocessingGroup" xmlns:wpi="http://schemas.microsoft.com/office/word/2010/wordprocessingInk" xmlns:wne="http://schemas.microsoft.com/office/word/2006/wordml" xmlns:wps="http://schemas.microsoft.com/office/word/2010/wordprocessingShape" mc:Ignorable="w14 wp14">
   <w:abstractNum w:abstractNumId="0">
+    <w:nsid w:val="103038E1"/>
+    <w:multiLevelType w:val="hybridMultilevel"/>
+    <w:tmpl w:val="450C5388"/>
+    <w:lvl w:ilvl="0" w:tplc="2E7819D4">
+      <w:start w:val="1"/>
+      <w:numFmt w:val="decimal"/>
+      <w:lvlText w:val="%1."/>
+      <w:lvlJc w:val="left"/>
+      <w:pPr>
+        <w:ind w:left="1080" w:hanging="360"/>
+      </w:pPr>
+      <w:rPr>
+        <w:rFonts w:hint="default"/>
+      </w:rPr>
+    </w:lvl>
+    <w:lvl w:ilvl="1" w:tplc="04090019" w:tentative="1">
+      <w:start w:val="1"/>
+      <w:numFmt w:val="lowerLetter"/>
+      <w:lvlText w:val="%2."/>
+      <w:lvlJc w:val="left"/>
+      <w:pPr>
+        <w:ind w:left="1800" w:hanging="360"/>
+      </w:pPr>
+    </w:lvl>
+    <w:lvl w:ilvl="2" w:tplc="0409001B" w:tentative="1">
+      <w:start w:val="1"/>
+      <w:numFmt w:val="lowerRoman"/>
+      <w:lvlText w:val="%3."/>
+      <w:lvlJc w:val="right"/>
+      <w:pPr>
+        <w:ind w:left="2520" w:hanging="180"/>
+      </w:pPr>
+    </w:lvl>
+    <w:lvl w:ilvl="3" w:tplc="0409000F" w:tentative="1">
+      <w:start w:val="1"/>
+      <w:numFmt w:val="decimal"/>
+      <w:lvlText w:val="%4."/>
+      <w:lvlJc w:val="left"/>
+      <w:pPr>
+        <w:ind w:left="3240" w:hanging="360"/>
+      </w:pPr>
+    </w:lvl>
+    <w:lvl w:ilvl="4" w:tplc="04090019" w:tentative="1">
+      <w:start w:val="1"/>
+      <w:numFmt w:val="lowerLetter"/>
+      <w:lvlText w:val="%5."/>
+      <w:lvlJc w:val="left"/>
+      <w:pPr>
+        <w:ind w:left="3960" w:hanging="360"/>
+      </w:pPr>
+    </w:lvl>
+    <w:lvl w:ilvl="5" w:tplc="0409001B" w:tentative="1">
+      <w:start w:val="1"/>
+      <w:numFmt w:val="lowerRoman"/>
+      <w:lvlText w:val="%6."/>
+      <w:lvlJc w:val="right"/>
+      <w:pPr>
+        <w:ind w:left="4680" w:hanging="180"/>
+      </w:pPr>
+    </w:lvl>
+    <w:lvl w:ilvl="6" w:tplc="0409000F" w:tentative="1">
+      <w:start w:val="1"/>
+      <w:numFmt w:val="decimal"/>
+      <w:lvlText w:val="%7."/>
+      <w:lvlJc w:val="left"/>
+      <w:pPr>
+        <w:ind w:left="5400" w:hanging="360"/>
+      </w:pPr>
+    </w:lvl>
+    <w:lvl w:ilvl="7" w:tplc="04090019" w:tentative="1">
+      <w:start w:val="1"/>
+      <w:numFmt w:val="lowerLetter"/>
+      <w:lvlText w:val="%8."/>
+      <w:lvlJc w:val="left"/>
+      <w:pPr>
+        <w:ind w:left="6120" w:hanging="360"/>
+      </w:pPr>
+    </w:lvl>
+    <w:lvl w:ilvl="8" w:tplc="0409001B" w:tentative="1">
+      <w:start w:val="1"/>
+      <w:numFmt w:val="lowerRoman"/>
+      <w:lvlText w:val="%9."/>
+      <w:lvlJc w:val="right"/>
+      <w:pPr>
+        <w:ind w:left="6840" w:hanging="180"/>
+      </w:pPr>
+    </w:lvl>
+  </w:abstractNum>
+  <w:abstractNum w:abstractNumId="1">
+    <w:nsid w:val="1919072C"/>
+    <w:multiLevelType w:val="hybridMultilevel"/>
+    <w:tmpl w:val="9FA4EB4C"/>
+    <w:lvl w:ilvl="0" w:tplc="71E85BC8">
+      <w:start w:val="1"/>
+      <w:numFmt w:val="decimal"/>
+      <w:lvlText w:val="%1."/>
+      <w:lvlJc w:val="left"/>
+      <w:pPr>
+        <w:ind w:left="1080" w:hanging="360"/>
+      </w:pPr>
+      <w:rPr>
+        <w:rFonts w:hint="default"/>
+      </w:rPr>
+    </w:lvl>
+    <w:lvl w:ilvl="1" w:tplc="04090019">
+      <w:start w:val="1"/>
+      <w:numFmt w:val="lowerLetter"/>
+      <w:lvlText w:val="%2."/>
+      <w:lvlJc w:val="left"/>
+      <w:pPr>
+        <w:ind w:left="1800" w:hanging="360"/>
+      </w:pPr>
+    </w:lvl>
+    <w:lvl w:ilvl="2" w:tplc="0409001B" w:tentative="1">
+      <w:start w:val="1"/>
+      <w:numFmt w:val="lowerRoman"/>
+      <w:lvlText w:val="%3."/>
+      <w:lvlJc w:val="right"/>
+      <w:pPr>
+        <w:ind w:left="2520" w:hanging="180"/>
+      </w:pPr>
+    </w:lvl>
+    <w:lvl w:ilvl="3" w:tplc="0409000F" w:tentative="1">
+      <w:start w:val="1"/>
+      <w:numFmt w:val="decimal"/>
+      <w:lvlText w:val="%4."/>
+      <w:lvlJc w:val="left"/>
+      <w:pPr>
+        <w:ind w:left="3240" w:hanging="360"/>
+      </w:pPr>
+    </w:lvl>
+    <w:lvl w:ilvl="4" w:tplc="04090019" w:tentative="1">
+      <w:start w:val="1"/>
+      <w:numFmt w:val="lowerLetter"/>
+      <w:lvlText w:val="%5."/>
+      <w:lvlJc w:val="left"/>
+      <w:pPr>
+        <w:ind w:left="3960" w:hanging="360"/>
+      </w:pPr>
+    </w:lvl>
+    <w:lvl w:ilvl="5" w:tplc="0409001B" w:tentative="1">
+      <w:start w:val="1"/>
+      <w:numFmt w:val="lowerRoman"/>
+      <w:lvlText w:val="%6."/>
+      <w:lvlJc w:val="right"/>
+      <w:pPr>
+        <w:ind w:left="4680" w:hanging="180"/>
+      </w:pPr>
+    </w:lvl>
+    <w:lvl w:ilvl="6" w:tplc="0409000F" w:tentative="1">
+      <w:start w:val="1"/>
+      <w:numFmt w:val="decimal"/>
+      <w:lvlText w:val="%7."/>
+      <w:lvlJc w:val="left"/>
+      <w:pPr>
+        <w:ind w:left="5400" w:hanging="360"/>
+      </w:pPr>
+    </w:lvl>
+    <w:lvl w:ilvl="7" w:tplc="04090019" w:tentative="1">
+      <w:start w:val="1"/>
+      <w:numFmt w:val="lowerLetter"/>
+      <w:lvlText w:val="%8."/>
+      <w:lvlJc w:val="left"/>
+      <w:pPr>
+        <w:ind w:left="6120" w:hanging="360"/>
+      </w:pPr>
+    </w:lvl>
+    <w:lvl w:ilvl="8" w:tplc="0409001B" w:tentative="1">
+      <w:start w:val="1"/>
+      <w:numFmt w:val="lowerRoman"/>
+      <w:lvlText w:val="%9."/>
+      <w:lvlJc w:val="right"/>
+      <w:pPr>
+        <w:ind w:left="6840" w:hanging="180"/>
+      </w:pPr>
+    </w:lvl>
+  </w:abstractNum>
+  <w:abstractNum w:abstractNumId="2">
+    <w:nsid w:val="1F6A58D7"/>
+    <w:multiLevelType w:val="hybridMultilevel"/>
+    <w:tmpl w:val="D48EFD76"/>
+    <w:lvl w:ilvl="0" w:tplc="C48E0C5E">
+      <w:start w:val="1"/>
+      <w:numFmt w:val="decimal"/>
+      <w:lvlText w:val="%1."/>
+      <w:lvlJc w:val="left"/>
+      <w:pPr>
+        <w:ind w:left="1080" w:hanging="360"/>
+      </w:pPr>
+      <w:rPr>
+        <w:rFonts w:hint="default"/>
+      </w:rPr>
+    </w:lvl>
+    <w:lvl w:ilvl="1" w:tplc="04090019" w:tentative="1">
+      <w:start w:val="1"/>
+      <w:numFmt w:val="lowerLetter"/>
+      <w:lvlText w:val="%2."/>
+      <w:lvlJc w:val="left"/>
+      <w:pPr>
+        <w:ind w:left="1800" w:hanging="360"/>
+      </w:pPr>
+    </w:lvl>
+    <w:lvl w:ilvl="2" w:tplc="0409001B" w:tentative="1">
+      <w:start w:val="1"/>
+      <w:numFmt w:val="lowerRoman"/>
+      <w:lvlText w:val="%3."/>
+      <w:lvlJc w:val="right"/>
+      <w:pPr>
+        <w:ind w:left="2520" w:hanging="180"/>
+      </w:pPr>
+    </w:lvl>
+    <w:lvl w:ilvl="3" w:tplc="0409000F" w:tentative="1">
+      <w:start w:val="1"/>
+      <w:numFmt w:val="decimal"/>
+      <w:lvlText w:val="%4."/>
+      <w:lvlJc w:val="left"/>
+      <w:pPr>
+        <w:ind w:left="3240" w:hanging="360"/>
+      </w:pPr>
+    </w:lvl>
+    <w:lvl w:ilvl="4" w:tplc="04090019" w:tentative="1">
+      <w:start w:val="1"/>
+      <w:numFmt w:val="lowerLetter"/>
+      <w:lvlText w:val="%5."/>
+      <w:lvlJc w:val="left"/>
+      <w:pPr>
+        <w:ind w:left="3960" w:hanging="360"/>
+      </w:pPr>
+    </w:lvl>
+    <w:lvl w:ilvl="5" w:tplc="0409001B" w:tentative="1">
+      <w:start w:val="1"/>
+      <w:numFmt w:val="lowerRoman"/>
+      <w:lvlText w:val="%6."/>
+      <w:lvlJc w:val="right"/>
+      <w:pPr>
+        <w:ind w:left="4680" w:hanging="180"/>
+      </w:pPr>
+    </w:lvl>
+    <w:lvl w:ilvl="6" w:tplc="0409000F" w:tentative="1">
+      <w:start w:val="1"/>
+      <w:numFmt w:val="decimal"/>
+      <w:lvlText w:val="%7."/>
+      <w:lvlJc w:val="left"/>
+      <w:pPr>
+        <w:ind w:left="5400" w:hanging="360"/>
+      </w:pPr>
+    </w:lvl>
+    <w:lvl w:ilvl="7" w:tplc="04090019" w:tentative="1">
+      <w:start w:val="1"/>
+      <w:numFmt w:val="lowerLetter"/>
+      <w:lvlText w:val="%8."/>
+      <w:lvlJc w:val="left"/>
+      <w:pPr>
+        <w:ind w:left="6120" w:hanging="360"/>
+      </w:pPr>
+    </w:lvl>
+    <w:lvl w:ilvl="8" w:tplc="0409001B" w:tentative="1">
+      <w:start w:val="1"/>
+      <w:numFmt w:val="lowerRoman"/>
+      <w:lvlText w:val="%9."/>
+      <w:lvlJc w:val="right"/>
+      <w:pPr>
+        <w:ind w:left="6840" w:hanging="180"/>
+      </w:pPr>
+    </w:lvl>
+  </w:abstractNum>
+  <w:abstractNum w:abstractNumId="3">
     <w:nsid w:val="52B52B25"/>
     <w:multiLevelType w:val="hybridMultilevel"/>
     <w:tmpl w:val="2D965238"/>
@@ -1620,7 +2355,16 @@
     </w:lvl>
   </w:abstractNum>
   <w:num w:numId="1">
+    <w:abstractNumId w:val="3"/>
+  </w:num>
+  <w:num w:numId="2">
+    <w:abstractNumId w:val="2"/>
+  </w:num>
+  <w:num w:numId="3">
     <w:abstractNumId w:val="0"/>
+  </w:num>
+  <w:num w:numId="4">
+    <w:abstractNumId w:val="1"/>
   </w:num>
 </w:numbering>
 </file>

</xml_diff>

<commit_message>
Measure of Area Added.
</commit_message>
<xml_diff>
--- a/Elementary Algebra Lessons.docx
+++ b/Elementary Algebra Lessons.docx
@@ -258,19 +258,11 @@
       <w:r>
         <w:br/>
       </w:r>
-      <w:proofErr w:type="spellStart"/>
-      <w:r>
-        <w:rPr>
-          <w:i/>
-        </w:rPr>
-        <w:t>Metrites</w:t>
-      </w:r>
-      <w:proofErr w:type="spellEnd"/>
-      <w:r>
-        <w:rPr>
-          <w:i/>
-        </w:rPr>
-        <w:t xml:space="preserve">:  </w:t>
+      <w:r>
+        <w:rPr>
+          <w:i/>
+        </w:rPr>
+        <w:t xml:space="preserve">Metrites:  </w:t>
       </w:r>
       <w:r>
         <w:t>the basic unit of liquid measure</w:t>
@@ -315,19 +307,11 @@
       <w:r>
         <w:br/>
       </w:r>
-      <w:proofErr w:type="spellStart"/>
-      <w:r>
-        <w:rPr>
-          <w:i/>
-        </w:rPr>
-        <w:t>Chih</w:t>
-      </w:r>
-      <w:proofErr w:type="spellEnd"/>
-      <w:r>
-        <w:rPr>
-          <w:i/>
-        </w:rPr>
-        <w:t xml:space="preserve">/Chang: </w:t>
+      <w:r>
+        <w:rPr>
+          <w:i/>
+        </w:rPr>
+        <w:t xml:space="preserve">Chih/Chang: </w:t>
       </w:r>
       <w:r>
         <w:tab/>
@@ -435,21 +419,11 @@
       <w:r>
         <w:br/>
       </w:r>
-      <w:proofErr w:type="spellStart"/>
-      <w:proofErr w:type="gramStart"/>
-      <w:r>
-        <w:rPr>
-          <w:i/>
-        </w:rPr>
-        <w:t>pinte</w:t>
-      </w:r>
-      <w:proofErr w:type="spellEnd"/>
-      <w:proofErr w:type="gramEnd"/>
-      <w:r>
-        <w:rPr>
-          <w:i/>
-        </w:rPr>
-        <w:t xml:space="preserve">: </w:t>
+      <w:r>
+        <w:rPr>
+          <w:i/>
+        </w:rPr>
+        <w:t xml:space="preserve">pinte: </w:t>
       </w:r>
       <w:r>
         <w:t>the basic unit of liquid measure</w:t>
@@ -710,19 +684,11 @@
       <w:r>
         <w:tab/>
       </w:r>
-      <w:proofErr w:type="spellStart"/>
-      <w:r>
-        <w:rPr>
-          <w:i/>
-        </w:rPr>
-        <w:t>liter</w:t>
-      </w:r>
-      <w:proofErr w:type="spellEnd"/>
-      <w:r>
-        <w:rPr>
-          <w:i/>
-        </w:rPr>
-        <w:t>:</w:t>
+      <w:r>
+        <w:rPr>
+          <w:i/>
+        </w:rPr>
+        <w:t>liter:</w:t>
       </w:r>
       <w:r>
         <w:rPr>
@@ -760,19 +726,11 @@
       <w:r>
         <w:tab/>
       </w:r>
-      <w:proofErr w:type="spellStart"/>
-      <w:r>
-        <w:rPr>
-          <w:i/>
-        </w:rPr>
-        <w:t>stere</w:t>
-      </w:r>
-      <w:proofErr w:type="spellEnd"/>
-      <w:r>
-        <w:rPr>
-          <w:i/>
-        </w:rPr>
-        <w:t xml:space="preserve">: </w:t>
+      <w:r>
+        <w:rPr>
+          <w:i/>
+        </w:rPr>
+        <w:t xml:space="preserve">stere: </w:t>
       </w:r>
       <w:r>
         <w:tab/>
@@ -807,34 +765,18 @@
       <w:r>
         <w:t xml:space="preserve">The </w:t>
       </w:r>
-      <w:proofErr w:type="spellStart"/>
-      <w:r>
-        <w:rPr>
-          <w:i/>
-        </w:rPr>
-        <w:t>Systeme</w:t>
-      </w:r>
-      <w:proofErr w:type="spellEnd"/>
-      <w:r>
-        <w:rPr>
-          <w:i/>
-        </w:rPr>
-        <w:t xml:space="preserve"> International d’ Unites </w:t>
+      <w:r>
+        <w:rPr>
+          <w:i/>
+        </w:rPr>
+        <w:t xml:space="preserve">Systeme International d’ Unites </w:t>
       </w:r>
       <w:r>
         <w:t>(SI)</w:t>
       </w:r>
       <w:r>
         <w:tab/>
-        <w:t xml:space="preserve">was </w:t>
-      </w:r>
-      <w:proofErr w:type="spellStart"/>
-      <w:r>
-        <w:t>extablished</w:t>
-      </w:r>
-      <w:proofErr w:type="spellEnd"/>
-      <w:r>
-        <w:t xml:space="preserve"> in October 1960 by the 11</w:t>
+        <w:t>was extablished in October 1960 by the 11</w:t>
       </w:r>
       <w:r>
         <w:rPr>
@@ -851,256 +793,207 @@
       <w:r>
         <w:tab/>
       </w:r>
-      <w:proofErr w:type="gramStart"/>
+      <w:r>
+        <w:rPr>
+          <w:i/>
+        </w:rPr>
+        <w:t>meter:</w:t>
+      </w:r>
+      <w:r>
+        <w:rPr>
+          <w:i/>
+        </w:rPr>
+        <w:br/>
+      </w:r>
+      <w:r>
+        <w:rPr>
+          <w:i/>
+        </w:rPr>
+        <w:tab/>
+        <w:t>kilogram:</w:t>
+      </w:r>
+      <w:r>
+        <w:rPr>
+          <w:i/>
+        </w:rPr>
+        <w:br/>
+      </w:r>
+      <w:r>
+        <w:rPr>
+          <w:i/>
+        </w:rPr>
+        <w:lastRenderedPageBreak/>
+        <w:tab/>
+        <w:t>second:</w:t>
+      </w:r>
+      <w:r>
+        <w:rPr>
+          <w:i/>
+        </w:rPr>
+        <w:br/>
+      </w:r>
+      <w:r>
+        <w:rPr>
+          <w:i/>
+        </w:rPr>
+        <w:tab/>
+        <w:t>ampere:</w:t>
+      </w:r>
+    </w:p>
+    <w:p>
+      <w:pPr>
+        <w:rPr>
+          <w:u w:val="single"/>
+        </w:rPr>
+      </w:pPr>
+    </w:p>
+    <w:p>
+      <w:pPr>
+        <w:rPr>
+          <w:b/>
+        </w:rPr>
+      </w:pPr>
+      <w:r>
+        <w:tab/>
+      </w:r>
+      <w:r>
+        <w:rPr>
+          <w:b/>
+        </w:rPr>
+        <w:t>1.2: Measures and Measuring Devices</w:t>
+      </w:r>
+    </w:p>
+    <w:p>
+      <w:pPr>
+        <w:ind w:left="720" w:firstLine="720"/>
+      </w:pPr>
+      <w:r>
+        <w:t>The results of measuring are merely near approximations since measurements a re not always exact. There is often a relative error involved.</w:t>
+      </w:r>
+      <w:r>
+        <w:br/>
+      </w:r>
+      <w:r>
+        <w:tab/>
+        <w:t>Accuracy of measurements depends on two factors:</w:t>
+      </w:r>
+      <w:r>
+        <w:br/>
+      </w:r>
+      <w:r>
+        <w:tab/>
+        <w:t>1. The skill of the person doing the measuring; and</w:t>
+      </w:r>
+      <w:r>
+        <w:br/>
+      </w:r>
+      <w:r>
+        <w:tab/>
+        <w:t>2. The precision of the instrument used in measuring.</w:t>
+      </w:r>
+      <w:r>
+        <w:br/>
+      </w:r>
+      <w:r>
+        <w:tab/>
+        <w:t>The first factor can easily be developed through constant practice while the second factor is totally dependent upon the measuring device.</w:t>
+      </w:r>
+      <w:r>
+        <w:br/>
+      </w:r>
+      <w:r>
+        <w:tab/>
+        <w:t>As noted from the development of measurements as well as observed from daily life activities, different quantities require different units of measure and different measuring devices.</w:t>
+      </w:r>
+      <w:r>
+        <w:br/>
+      </w:r>
+      <w:r>
+        <w:tab/>
+        <w:t xml:space="preserve">Originally, our forefathers made use of their body parts to measure lengths and distances. Unfortunately, these nonstandard units proved inconvenient, paving the way for standardized units like the metric system or </w:t>
+      </w:r>
+      <w:r>
+        <w:rPr>
+          <w:i/>
+        </w:rPr>
+        <w:t xml:space="preserve">Systeme International d’ Unites </w:t>
+      </w:r>
+      <w:r>
+        <w:t>(SI). This system of measurement is the one commonly used by most countries today.</w:t>
+      </w:r>
+    </w:p>
+    <w:p>
+      <w:pPr>
+        <w:rPr>
+          <w:b/>
+        </w:rPr>
+      </w:pPr>
+      <w:r>
+        <w:tab/>
+      </w:r>
+      <w:r>
+        <w:rPr>
+          <w:b/>
+        </w:rPr>
+        <w:tab/>
+        <w:t>1.2.1: Measure of Length</w:t>
+      </w:r>
+    </w:p>
+    <w:p>
+      <w:pPr>
+        <w:ind w:left="1440" w:firstLine="720"/>
+      </w:pPr>
+      <w:r>
+        <w:t xml:space="preserve">The fundamental unit of length in the metric system is the </w:t>
+      </w:r>
       <w:r>
         <w:rPr>
           <w:i/>
         </w:rPr>
         <w:t>meter</w:t>
       </w:r>
-      <w:proofErr w:type="gramEnd"/>
-      <w:r>
-        <w:rPr>
-          <w:i/>
-        </w:rPr>
-        <w:t>:</w:t>
-      </w:r>
-      <w:r>
-        <w:rPr>
-          <w:i/>
+      <w:r>
+        <w:t>. It is  a decimal system for measurement where multiples and fractions of the basic unit(meter) correspond to powers of ten.</w:t>
+      </w:r>
+    </w:p>
+    <w:p>
+      <w:pPr>
+        <w:rPr>
+          <w:b/>
+        </w:rPr>
+      </w:pPr>
+      <w:r>
+        <w:tab/>
+      </w:r>
+      <w:r>
+        <w:tab/>
+      </w:r>
+      <w:r>
+        <w:rPr>
+          <w:b/>
+          <w:color w:val="FF0000"/>
+        </w:rPr>
+        <w:t>TEST YOURSELF</w:t>
+      </w:r>
+      <w:r>
+        <w:rPr>
+          <w:b/>
+          <w:color w:val="FF0000"/>
         </w:rPr>
         <w:br/>
       </w:r>
       <w:r>
         <w:rPr>
-          <w:i/>
-        </w:rPr>
-        <w:tab/>
-        <w:t>kilogram:</w:t>
-      </w:r>
-      <w:r>
-        <w:rPr>
-          <w:i/>
-        </w:rPr>
-        <w:br/>
-      </w:r>
-      <w:r>
-        <w:rPr>
-          <w:i/>
-        </w:rPr>
-        <w:lastRenderedPageBreak/>
-        <w:tab/>
-        <w:t>second:</w:t>
-      </w:r>
-      <w:r>
-        <w:rPr>
-          <w:i/>
-        </w:rPr>
-        <w:br/>
-      </w:r>
-      <w:r>
-        <w:rPr>
-          <w:i/>
-        </w:rPr>
-        <w:tab/>
-        <w:t>ampere:</w:t>
-      </w:r>
-    </w:p>
-    <w:p>
-      <w:pPr>
-        <w:rPr>
-          <w:u w:val="single"/>
-        </w:rPr>
-      </w:pPr>
-    </w:p>
-    <w:p>
-      <w:pPr>
-        <w:rPr>
-          <w:b/>
-        </w:rPr>
-      </w:pPr>
-      <w:r>
-        <w:tab/>
-      </w:r>
-      <w:r>
-        <w:rPr>
-          <w:b/>
-        </w:rPr>
-        <w:t>1.2: Measures and Measuring Devices</w:t>
-      </w:r>
-    </w:p>
-    <w:p>
-      <w:pPr>
-        <w:ind w:left="720" w:firstLine="720"/>
-      </w:pPr>
-      <w:r>
-        <w:t xml:space="preserve">The results of measuring are merely near approximations since measurements </w:t>
-      </w:r>
-      <w:proofErr w:type="spellStart"/>
-      <w:r>
-        <w:t>a re</w:t>
-      </w:r>
-      <w:proofErr w:type="spellEnd"/>
-      <w:r>
-        <w:t xml:space="preserve"> not always exact. There is often a relative error involved.</w:t>
-      </w:r>
-      <w:r>
-        <w:br/>
-      </w:r>
-      <w:r>
-        <w:tab/>
-        <w:t>Accuracy of measurements depends on two factors:</w:t>
-      </w:r>
-      <w:r>
-        <w:br/>
-      </w:r>
-      <w:r>
-        <w:tab/>
-        <w:t xml:space="preserve">1. </w:t>
-      </w:r>
-      <w:proofErr w:type="gramStart"/>
-      <w:r>
-        <w:t>The</w:t>
-      </w:r>
-      <w:proofErr w:type="gramEnd"/>
-      <w:r>
-        <w:t xml:space="preserve"> skill of the person doing the measuring; and</w:t>
-      </w:r>
-      <w:r>
-        <w:br/>
-      </w:r>
-      <w:r>
-        <w:tab/>
-        <w:t>2. The precision of the instrument used in measuring.</w:t>
-      </w:r>
-      <w:r>
-        <w:br/>
-      </w:r>
-      <w:r>
-        <w:tab/>
-        <w:t>The first factor can easily be developed through constant practice while the second factor is totally dependent upon the measuring device.</w:t>
-      </w:r>
-      <w:r>
-        <w:br/>
-      </w:r>
-      <w:r>
-        <w:tab/>
-        <w:t>As noted from the development of measurements as well as observed from daily life activities, different quantities require different units of measure and different measuring devices.</w:t>
-      </w:r>
-      <w:r>
-        <w:br/>
-      </w:r>
-      <w:r>
-        <w:tab/>
-        <w:t xml:space="preserve">Originally, our forefathers made use of their body parts to measure lengths and distances. Unfortunately, these nonstandard units proved inconvenient, paving the way for standardized units like the metric system or </w:t>
-      </w:r>
-      <w:proofErr w:type="spellStart"/>
-      <w:r>
-        <w:rPr>
-          <w:i/>
-        </w:rPr>
-        <w:t>Systeme</w:t>
-      </w:r>
-      <w:proofErr w:type="spellEnd"/>
-      <w:r>
-        <w:rPr>
-          <w:i/>
-        </w:rPr>
-        <w:t xml:space="preserve"> International d’ Unites </w:t>
-      </w:r>
-      <w:r>
-        <w:t>(SI). This system of measurement is the one commonly used by most countries today.</w:t>
-      </w:r>
-    </w:p>
-    <w:p>
-      <w:pPr>
-        <w:rPr>
-          <w:b/>
-        </w:rPr>
-      </w:pPr>
-      <w:r>
-        <w:tab/>
-      </w:r>
-      <w:r>
-        <w:rPr>
-          <w:b/>
-        </w:rPr>
-        <w:tab/>
-        <w:t>1.2.1: Measure of Length</w:t>
-      </w:r>
-    </w:p>
-    <w:p>
-      <w:pPr>
-        <w:ind w:left="1440" w:firstLine="720"/>
-      </w:pPr>
-      <w:r>
-        <w:t xml:space="preserve">The fundamental unit of length in the metric system is the </w:t>
-      </w:r>
-      <w:r>
-        <w:rPr>
-          <w:i/>
-        </w:rPr>
-        <w:t>meter</w:t>
-      </w:r>
-      <w:r>
-        <w:t xml:space="preserve">. It </w:t>
-      </w:r>
-      <w:proofErr w:type="gramStart"/>
-      <w:r>
-        <w:t>is  a</w:t>
-      </w:r>
-      <w:proofErr w:type="gramEnd"/>
-      <w:r>
-        <w:t xml:space="preserve"> decimal system for measurement where multiples and fractions of the basic unit(meter) correspond to powers of ten.</w:t>
-      </w:r>
-    </w:p>
-    <w:p>
-      <w:pPr>
-        <w:rPr>
-          <w:b/>
-        </w:rPr>
-      </w:pPr>
-      <w:r>
-        <w:tab/>
-      </w:r>
-      <w:r>
-        <w:tab/>
-      </w:r>
-      <w:r>
-        <w:rPr>
           <w:b/>
           <w:color w:val="FF0000"/>
         </w:rPr>
-        <w:t xml:space="preserve">TEST </w:t>
-      </w:r>
-      <w:proofErr w:type="gramStart"/>
+        <w:tab/>
+      </w:r>
       <w:r>
         <w:rPr>
           <w:b/>
           <w:color w:val="FF0000"/>
         </w:rPr>
-        <w:t>YOURSELF</w:t>
-      </w:r>
-      <w:proofErr w:type="gramEnd"/>
-      <w:r>
-        <w:rPr>
-          <w:b/>
-          <w:color w:val="FF0000"/>
-        </w:rPr>
-        <w:br/>
-      </w:r>
-      <w:r>
-        <w:rPr>
-          <w:b/>
-          <w:color w:val="FF0000"/>
-        </w:rPr>
-        <w:tab/>
-      </w:r>
-      <w:r>
-        <w:rPr>
-          <w:b/>
-          <w:color w:val="FF0000"/>
-        </w:rPr>
         <w:tab/>
       </w:r>
       <w:r>
@@ -1125,13 +1018,8 @@
         </w:numPr>
       </w:pPr>
       <w:r>
-        <w:t xml:space="preserve">Length of a </w:t>
-      </w:r>
-      <w:proofErr w:type="spellStart"/>
-      <w:r>
-        <w:t>ballpen</w:t>
-      </w:r>
-      <w:proofErr w:type="spellEnd"/>
+        <w:t>Length of a ballpen</w:t>
+      </w:r>
     </w:p>
     <w:p>
       <w:pPr>
@@ -1355,15 +1243,7 @@
         </w:numPr>
       </w:pPr>
       <w:r>
-        <w:t xml:space="preserve">275 </w:t>
-      </w:r>
-      <w:proofErr w:type="spellStart"/>
-      <w:r>
-        <w:t>dm</w:t>
-      </w:r>
-      <w:proofErr w:type="spellEnd"/>
-      <w:r>
-        <w:t xml:space="preserve"> to m = </w:t>
+        <w:t xml:space="preserve">275 dm to m = </w:t>
       </w:r>
       <w:r>
         <w:rPr>
@@ -1546,21 +1426,7 @@
         <w:rPr>
           <w:b/>
         </w:rPr>
-        <w:t xml:space="preserve">A boy ran a distance of 5.8 </w:t>
-      </w:r>
-      <w:proofErr w:type="gramStart"/>
-      <w:r>
-        <w:rPr>
-          <w:b/>
-        </w:rPr>
-        <w:t>kilometers .</w:t>
-      </w:r>
-      <w:proofErr w:type="gramEnd"/>
-      <w:r>
-        <w:rPr>
-          <w:b/>
-        </w:rPr>
-        <w:t xml:space="preserve"> How many meters did he run?</w:t>
+        <w:t>A boy ran a distance of 5.8 kilometers . How many meters did he run?</w:t>
       </w:r>
     </w:p>
     <w:p>
@@ -1686,47 +1552,11 @@
           <w:b/>
         </w:rPr>
       </w:pPr>
-      <w:proofErr w:type="spellStart"/>
-      <w:r>
-        <w:rPr>
-          <w:b/>
-        </w:rPr>
-        <w:t>Loida</w:t>
-      </w:r>
-      <w:proofErr w:type="spellEnd"/>
-      <w:r>
-        <w:rPr>
-          <w:b/>
-        </w:rPr>
-        <w:t xml:space="preserve"> walked 204 meters to her classmate’s house and together they walked 523 meters to school. How many kilometers </w:t>
-      </w:r>
-      <w:proofErr w:type="gramStart"/>
-      <w:r>
-        <w:rPr>
-          <w:b/>
-        </w:rPr>
-        <w:t>was</w:t>
-      </w:r>
-      <w:proofErr w:type="gramEnd"/>
-      <w:r>
-        <w:rPr>
-          <w:b/>
-        </w:rPr>
-        <w:t xml:space="preserve"> covered by </w:t>
-      </w:r>
-      <w:proofErr w:type="spellStart"/>
-      <w:r>
-        <w:rPr>
-          <w:b/>
-        </w:rPr>
-        <w:t>Loida</w:t>
-      </w:r>
-      <w:proofErr w:type="spellEnd"/>
-      <w:r>
-        <w:rPr>
-          <w:b/>
-        </w:rPr>
-        <w:t xml:space="preserve"> alone</w:t>
+      <w:r>
+        <w:rPr>
+          <w:b/>
+        </w:rPr>
+        <w:t>Loida walked 204 meters to her classmate’s house and together they walked 523 meters to school. How many kilometers was covered by Loida alone</w:t>
       </w:r>
       <w:r>
         <w:rPr>
@@ -1775,216 +1605,1125 @@
         <w:rPr>
           <w:b/>
         </w:rPr>
-        <w:t>Ben traveled a distance of 126 kilometers in 2 ½ hours. How many meters did Ben travel? How many mi</w:t>
+        <w:t>Ben traveled a distance of 126 kilometers in 2 ½ hours. How many meters did Ben travel? How many minutes did it take him to travel 126 kilometers?</w:t>
+      </w:r>
+    </w:p>
+    <w:p>
+      <w:pPr>
+        <w:pStyle w:val="ListParagraph"/>
+        <w:numPr>
+          <w:ilvl w:val="1"/>
+          <w:numId w:val="4"/>
+        </w:numPr>
+        <w:rPr>
+          <w:b/>
+        </w:rPr>
+      </w:pPr>
+      <w:r>
+        <w:rPr>
+          <w:b/>
+        </w:rPr>
+        <w:t xml:space="preserve">126 x 1000 = </w:t>
+      </w:r>
+      <w:r>
+        <w:rPr>
+          <w:b/>
+          <w:u w:val="single"/>
+        </w:rPr>
+        <w:t>126,000 meters.</w:t>
+      </w:r>
+    </w:p>
+    <w:p>
+      <w:pPr>
+        <w:pStyle w:val="ListParagraph"/>
+        <w:numPr>
+          <w:ilvl w:val="1"/>
+          <w:numId w:val="4"/>
+        </w:numPr>
+        <w:rPr>
+          <w:b/>
+          <w:u w:val="single"/>
+        </w:rPr>
+      </w:pPr>
+      <w:r>
+        <w:rPr>
+          <w:b/>
+        </w:rPr>
+        <w:t xml:space="preserve">(2 x 60) + (60/2) = 120 + 30 = </w:t>
+      </w:r>
+      <w:r>
+        <w:rPr>
+          <w:b/>
+          <w:u w:val="single"/>
+        </w:rPr>
+        <w:t>150 minutes.</w:t>
+      </w:r>
+    </w:p>
+    <w:p>
+      <w:pPr>
+        <w:pStyle w:val="ListParagraph"/>
+        <w:numPr>
+          <w:ilvl w:val="0"/>
+          <w:numId w:val="4"/>
+        </w:numPr>
+        <w:rPr>
+          <w:b/>
+        </w:rPr>
+      </w:pPr>
+      <w:r>
+        <w:rPr>
+          <w:b/>
+        </w:rPr>
+        <w:t>Jose walks 378 meters while Rene walks 0.67 kilometer. What is the difference between the distances they walked in centimeters?</w:t>
+      </w:r>
+    </w:p>
+    <w:p>
+      <w:pPr>
+        <w:pStyle w:val="ListParagraph"/>
+        <w:numPr>
+          <w:ilvl w:val="1"/>
+          <w:numId w:val="4"/>
+        </w:numPr>
+        <w:rPr>
+          <w:b/>
+        </w:rPr>
+      </w:pPr>
+      <w:r>
+        <w:rPr>
+          <w:b/>
+        </w:rPr>
+        <w:t xml:space="preserve">((0.67 x 1000) - 378) x 100 = (670 - 378) x 100 = </w:t>
+      </w:r>
+      <w:r>
+        <w:rPr>
+          <w:b/>
+          <w:u w:val="single"/>
+        </w:rPr>
+        <w:t>29,200 centimeters</w:t>
+      </w:r>
+    </w:p>
+    <w:p>
+      <w:pPr>
+        <w:pStyle w:val="ListParagraph"/>
+        <w:numPr>
+          <w:ilvl w:val="0"/>
+          <w:numId w:val="4"/>
+        </w:numPr>
+        <w:rPr>
+          <w:b/>
+        </w:rPr>
+      </w:pPr>
+      <w:r>
+        <w:rPr>
+          <w:b/>
+        </w:rPr>
+        <w:t>A book is 48 millimeters thick. How thick is the book in centimeters?</w:t>
+      </w:r>
+    </w:p>
+    <w:p>
+      <w:pPr>
+        <w:pStyle w:val="ListParagraph"/>
+        <w:numPr>
+          <w:ilvl w:val="1"/>
+          <w:numId w:val="4"/>
+        </w:numPr>
+        <w:rPr>
+          <w:b/>
+        </w:rPr>
+      </w:pPr>
+      <w:r>
+        <w:rPr>
+          <w:b/>
+        </w:rPr>
+        <w:t xml:space="preserve">48 x 0.1 = </w:t>
+      </w:r>
+      <w:r>
+        <w:rPr>
+          <w:b/>
+          <w:u w:val="single"/>
+        </w:rPr>
+        <w:t>4.8 centimeters.</w:t>
+      </w:r>
+    </w:p>
+    <w:p>
+      <w:pPr>
+        <w:pStyle w:val="ListParagraph"/>
+        <w:numPr>
+          <w:ilvl w:val="0"/>
+          <w:numId w:val="4"/>
+        </w:numPr>
+        <w:rPr>
+          <w:b/>
+        </w:rPr>
+      </w:pPr>
+      <w:r>
+        <w:rPr>
+          <w:b/>
+        </w:rPr>
+        <w:t>Luisa needs 2.3 meters of cloth for her project. How many decimeters of cloth does she need?</w:t>
+      </w:r>
+    </w:p>
+    <w:p>
+      <w:pPr>
+        <w:pStyle w:val="ListParagraph"/>
+        <w:numPr>
+          <w:ilvl w:val="1"/>
+          <w:numId w:val="4"/>
+        </w:numPr>
+        <w:rPr>
+          <w:b/>
+        </w:rPr>
+      </w:pPr>
+      <w:r>
+        <w:rPr>
+          <w:b/>
+        </w:rPr>
+        <w:t xml:space="preserve">2.3 x 10 = </w:t>
+      </w:r>
+      <w:r>
+        <w:rPr>
+          <w:b/>
+          <w:u w:val="single"/>
+        </w:rPr>
+        <w:t>23 decimeters</w:t>
+      </w:r>
+      <w:r>
+        <w:rPr>
+          <w:b/>
+        </w:rPr>
+        <w:t>.</w:t>
+      </w:r>
+    </w:p>
+    <w:p>
+      <w:pPr>
+        <w:rPr>
+          <w:b/>
+        </w:rPr>
+      </w:pPr>
+    </w:p>
+    <w:p>
+      <w:pPr>
+        <w:rPr>
+          <w:b/>
+        </w:rPr>
+      </w:pPr>
+      <w:r>
+        <w:rPr>
+          <w:b/>
+        </w:rPr>
+        <w:t>1.2.2: Measure of Area</w:t>
+      </w:r>
+    </w:p>
+    <w:p>
+      <w:r>
+        <w:rPr>
+          <w:b/>
+        </w:rPr>
+        <w:tab/>
+      </w:r>
+      <w:r>
+        <w:t xml:space="preserve">The metric system uses the </w:t>
+      </w:r>
+      <w:r>
+        <w:rPr>
+          <w:i/>
+        </w:rPr>
+        <w:t xml:space="preserve">square meter </w:t>
+      </w:r>
+      <w:r>
+        <w:t>(m</w:t>
+      </w:r>
+      <w:r>
+        <w:rPr>
+          <w:vertAlign w:val="superscript"/>
+        </w:rPr>
+        <w:t>2</w:t>
+      </w:r>
+      <w:r>
+        <w:t>) as the unit of area. A square meter is a square 1 meter long on each side.</w:t>
+      </w:r>
+    </w:p>
+    <w:p>
+      <w:r>
+        <w:tab/>
+        <w:t xml:space="preserve">A </w:t>
+      </w:r>
+      <w:r>
+        <w:rPr>
+          <w:i/>
+        </w:rPr>
+        <w:t>square centimeter</w:t>
+      </w:r>
+      <w:r>
+        <w:t>, which is a square 1 cm long on each side, is used to measure smaller areas like a piece of pad paper, a photograph, or the surface of a desk.</w:t>
+      </w:r>
+    </w:p>
+    <w:p>
+      <w:r>
+        <w:lastRenderedPageBreak/>
+        <w:tab/>
+        <w:t xml:space="preserve">A </w:t>
+      </w:r>
+      <w:r>
+        <w:rPr>
+          <w:i/>
+        </w:rPr>
+        <w:t xml:space="preserve">square millimeter, </w:t>
+      </w:r>
+      <w:r>
+        <w:t>which is a square 1 mm long on each side, is used to measure microscopic objects like those on a microscope side.</w:t>
+      </w:r>
+    </w:p>
+    <w:p>
+      <w:pPr>
+        <w:rPr>
+          <w:i/>
+        </w:rPr>
+      </w:pPr>
+      <w:r>
+        <w:tab/>
+        <w:t xml:space="preserve">The area of a square 10 m on each side is called an </w:t>
+      </w:r>
+      <w:r>
+        <w:rPr>
+          <w:i/>
+        </w:rPr>
+        <w:t>are</w:t>
+      </w:r>
+      <w:r>
+        <w:t xml:space="preserve"> which is used to measure garden plots or building lots. An area equivalent to 100 ares is called a </w:t>
+      </w:r>
+      <w:r>
+        <w:rPr>
+          <w:i/>
+        </w:rPr>
+        <w:t xml:space="preserve">hectare </w:t>
+      </w:r>
+      <w:r>
+        <w:t xml:space="preserve">which is used to measure big farms and ranches. Very large-areas, like areas of cities and states, are reported in </w:t>
+      </w:r>
+      <w:r>
+        <w:rPr>
+          <w:i/>
+        </w:rPr>
+        <w:t>square kilometers.</w:t>
+      </w:r>
+    </w:p>
+    <w:p>
+      <w:pPr>
+        <w:rPr>
+          <w:b/>
+        </w:rPr>
+      </w:pPr>
+      <w:r>
+        <w:rPr>
+          <w:i/>
+        </w:rPr>
+        <w:tab/>
+      </w:r>
+    </w:p>
+    <w:p>
+      <w:pPr>
+        <w:rPr>
+          <w:b/>
+          <w:color w:val="FF0000"/>
+        </w:rPr>
+      </w:pPr>
+      <w:r>
+        <w:rPr>
+          <w:b/>
+          <w:color w:val="FF0000"/>
+        </w:rPr>
+        <w:t>TEST YOURSELF</w:t>
+      </w:r>
+    </w:p>
+    <w:p>
+      <w:pPr>
+        <w:rPr>
+          <w:b/>
+        </w:rPr>
+      </w:pPr>
+      <w:r>
+        <w:rPr>
+          <w:b/>
+        </w:rPr>
+        <w:tab/>
+        <w:t>Answer the following.</w:t>
+      </w:r>
+    </w:p>
+    <w:p>
+      <w:pPr>
+        <w:pStyle w:val="ListParagraph"/>
+        <w:numPr>
+          <w:ilvl w:val="0"/>
+          <w:numId w:val="5"/>
+        </w:numPr>
+        <w:rPr>
+          <w:b/>
+        </w:rPr>
+      </w:pPr>
+      <w:r>
+        <w:rPr>
+          <w:b/>
+        </w:rPr>
+        <w:t>How many square meters are in one square kilometer?</w:t>
+      </w:r>
+    </w:p>
+    <w:p>
+      <w:pPr>
+        <w:pStyle w:val="ListParagraph"/>
+        <w:numPr>
+          <w:ilvl w:val="0"/>
+          <w:numId w:val="5"/>
+        </w:numPr>
+        <w:rPr>
+          <w:b/>
+        </w:rPr>
+      </w:pPr>
+      <w:r>
+        <w:rPr>
+          <w:b/>
+        </w:rPr>
+        <w:t>A square meter is equivalent to how many square millimeters?</w:t>
+      </w:r>
+    </w:p>
+    <w:p>
+      <w:pPr>
+        <w:pStyle w:val="ListParagraph"/>
+        <w:numPr>
+          <w:ilvl w:val="0"/>
+          <w:numId w:val="5"/>
+        </w:numPr>
+        <w:rPr>
+          <w:b/>
+        </w:rPr>
+      </w:pPr>
+      <w:r>
+        <w:rPr>
+          <w:b/>
+        </w:rPr>
+        <w:t>What is common name for dam</w:t>
+      </w:r>
+      <w:r>
+        <w:rPr>
+          <w:b/>
+          <w:vertAlign w:val="superscript"/>
+        </w:rPr>
+        <w:t>2</w:t>
+      </w:r>
+      <w:r>
+        <w:rPr>
+          <w:b/>
+        </w:rPr>
+        <w:t>? hm</w:t>
+      </w:r>
+      <w:r>
+        <w:rPr>
+          <w:b/>
+          <w:vertAlign w:val="superscript"/>
+        </w:rPr>
+        <w:t>2</w:t>
+      </w:r>
+      <w:r>
+        <w:rPr>
+          <w:b/>
+        </w:rPr>
+        <w:t>?</w:t>
+      </w:r>
+    </w:p>
+    <w:p>
+      <w:pPr>
+        <w:pStyle w:val="ListParagraph"/>
+        <w:numPr>
+          <w:ilvl w:val="0"/>
+          <w:numId w:val="5"/>
+        </w:numPr>
+        <w:rPr>
+          <w:b/>
+        </w:rPr>
+      </w:pPr>
+      <w:r>
+        <w:rPr>
+          <w:b/>
+        </w:rPr>
+        <w:t>How many decimal places to the right do we move to change km</w:t>
+      </w:r>
+      <w:r>
+        <w:rPr>
+          <w:b/>
+          <w:vertAlign w:val="superscript"/>
+        </w:rPr>
+        <w:t>2</w:t>
+      </w:r>
+      <w:r>
+        <w:rPr>
+          <w:b/>
+        </w:rPr>
+        <w:t xml:space="preserve"> to m</w:t>
+      </w:r>
+      <w:r>
+        <w:rPr>
+          <w:b/>
+          <w:vertAlign w:val="superscript"/>
+        </w:rPr>
+        <w:t>2</w:t>
+      </w:r>
+      <w:r>
+        <w:rPr>
+          <w:b/>
+        </w:rPr>
+        <w:t>?</w:t>
+      </w:r>
+    </w:p>
+    <w:p>
+      <w:pPr>
+        <w:pStyle w:val="ListParagraph"/>
+        <w:numPr>
+          <w:ilvl w:val="0"/>
+          <w:numId w:val="5"/>
+        </w:numPr>
+        <w:rPr>
+          <w:b/>
+        </w:rPr>
+      </w:pPr>
+      <w:r>
+        <w:rPr>
+          <w:b/>
+        </w:rPr>
+        <w:t>How many square meters are in one hectare?</w:t>
+      </w:r>
+    </w:p>
+    <w:p>
+      <w:pPr>
+        <w:pStyle w:val="ListParagraph"/>
+        <w:rPr>
+          <w:b/>
+        </w:rPr>
+      </w:pPr>
+    </w:p>
+    <w:p>
+      <w:pPr>
+        <w:pStyle w:val="ListParagraph"/>
+        <w:rPr>
+          <w:b/>
+        </w:rPr>
+      </w:pPr>
+      <w:r>
+        <w:rPr>
+          <w:b/>
+        </w:rPr>
+        <w:t>Choose the most realistic unit of measure of area for each.</w:t>
+      </w:r>
+    </w:p>
+    <w:p>
+      <w:pPr>
+        <w:pStyle w:val="ListParagraph"/>
+        <w:numPr>
+          <w:ilvl w:val="0"/>
+          <w:numId w:val="5"/>
+        </w:numPr>
+        <w:rPr>
+          <w:b/>
+        </w:rPr>
+      </w:pPr>
+      <w:r>
+        <w:rPr>
+          <w:b/>
+        </w:rPr>
+        <w:t>The area of the front cover of a book</w:t>
+      </w:r>
+    </w:p>
+    <w:p>
+      <w:pPr>
+        <w:pStyle w:val="ListParagraph"/>
+        <w:numPr>
+          <w:ilvl w:val="0"/>
+          <w:numId w:val="5"/>
+        </w:numPr>
+        <w:rPr>
+          <w:b/>
+        </w:rPr>
+      </w:pPr>
+      <w:r>
+        <w:rPr>
+          <w:b/>
+        </w:rPr>
+        <w:t>The total area of a big estate/farm</w:t>
+      </w:r>
+    </w:p>
+    <w:p>
+      <w:pPr>
+        <w:pStyle w:val="ListParagraph"/>
+        <w:numPr>
+          <w:ilvl w:val="0"/>
+          <w:numId w:val="5"/>
+        </w:numPr>
+        <w:rPr>
+          <w:b/>
+        </w:rPr>
+      </w:pPr>
+      <w:r>
+        <w:rPr>
+          <w:b/>
+        </w:rPr>
+        <w:t>The floor area of a small house</w:t>
+      </w:r>
+    </w:p>
+    <w:p>
+      <w:pPr>
+        <w:pStyle w:val="ListParagraph"/>
+        <w:numPr>
+          <w:ilvl w:val="0"/>
+          <w:numId w:val="5"/>
+        </w:numPr>
+        <w:rPr>
+          <w:b/>
+        </w:rPr>
+      </w:pPr>
+      <w:r>
+        <w:rPr>
+          <w:b/>
+        </w:rPr>
+        <w:t>The surface area of a microchip</w:t>
+      </w:r>
+    </w:p>
+    <w:p>
+      <w:pPr>
+        <w:pStyle w:val="ListParagraph"/>
+        <w:numPr>
+          <w:ilvl w:val="0"/>
+          <w:numId w:val="5"/>
+        </w:numPr>
+        <w:rPr>
+          <w:b/>
+        </w:rPr>
+      </w:pPr>
+      <w:r>
+        <w:rPr>
+          <w:b/>
+        </w:rPr>
+        <w:t>The surface area of  a blackboard</w:t>
+      </w:r>
+    </w:p>
+    <w:p>
+      <w:pPr>
+        <w:ind w:left="720"/>
+        <w:rPr>
+          <w:b/>
+        </w:rPr>
+      </w:pPr>
+      <w:r>
+        <w:rPr>
+          <w:b/>
+        </w:rPr>
+        <w:t>Convert the following. (Use the metric converter.)</w:t>
+      </w:r>
+    </w:p>
+    <w:p>
+      <w:pPr>
+        <w:pStyle w:val="ListParagraph"/>
+        <w:numPr>
+          <w:ilvl w:val="0"/>
+          <w:numId w:val="5"/>
+        </w:numPr>
+        <w:rPr>
+          <w:b/>
+        </w:rPr>
+      </w:pPr>
+      <w:r>
+        <w:rPr>
+          <w:b/>
+        </w:rPr>
+        <w:t>0.05cm</w:t>
+      </w:r>
+      <w:r>
+        <w:rPr>
+          <w:b/>
+          <w:vertAlign w:val="superscript"/>
+        </w:rPr>
+        <w:t xml:space="preserve">2 </w:t>
+      </w:r>
+      <w:r>
+        <w:rPr>
+          <w:b/>
+        </w:rPr>
+        <w:t>to mm</w:t>
+      </w:r>
+      <w:r>
+        <w:rPr>
+          <w:b/>
+          <w:vertAlign w:val="superscript"/>
+        </w:rPr>
+        <w:t>2</w:t>
+      </w:r>
+    </w:p>
+    <w:p>
+      <w:pPr>
+        <w:pStyle w:val="ListParagraph"/>
+        <w:numPr>
+          <w:ilvl w:val="0"/>
+          <w:numId w:val="5"/>
+        </w:numPr>
+        <w:rPr>
+          <w:b/>
+        </w:rPr>
+      </w:pPr>
+      <w:r>
+        <w:rPr>
+          <w:b/>
+        </w:rPr>
+        <w:t>1.87m</w:t>
+      </w:r>
+      <w:r>
+        <w:rPr>
+          <w:b/>
+          <w:vertAlign w:val="superscript"/>
+        </w:rPr>
+        <w:t xml:space="preserve">2 </w:t>
+      </w:r>
+      <w:r>
+        <w:rPr>
+          <w:b/>
+        </w:rPr>
+        <w:t>to cm</w:t>
+      </w:r>
+      <w:r>
+        <w:rPr>
+          <w:b/>
+          <w:vertAlign w:val="superscript"/>
+        </w:rPr>
+        <w:t>2</w:t>
+      </w:r>
+    </w:p>
+    <w:p>
+      <w:pPr>
+        <w:pStyle w:val="ListParagraph"/>
+        <w:numPr>
+          <w:ilvl w:val="0"/>
+          <w:numId w:val="5"/>
+        </w:numPr>
+        <w:rPr>
+          <w:b/>
+        </w:rPr>
+      </w:pPr>
+      <w:r>
+        <w:rPr>
+          <w:b/>
+        </w:rPr>
+        <w:t>610 dam</w:t>
+      </w:r>
+      <w:r>
+        <w:rPr>
+          <w:b/>
+          <w:vertAlign w:val="superscript"/>
+        </w:rPr>
+        <w:t>2</w:t>
+      </w:r>
+      <w:r>
+        <w:rPr>
+          <w:b/>
+        </w:rPr>
+        <w:t xml:space="preserve"> to km</w:t>
+      </w:r>
+      <w:r>
+        <w:rPr>
+          <w:b/>
+          <w:vertAlign w:val="superscript"/>
+        </w:rPr>
+        <w:t>2</w:t>
+      </w:r>
+    </w:p>
+    <w:p>
+      <w:pPr>
+        <w:pStyle w:val="ListParagraph"/>
+        <w:numPr>
+          <w:ilvl w:val="0"/>
+          <w:numId w:val="5"/>
+        </w:numPr>
+        <w:rPr>
+          <w:b/>
+        </w:rPr>
+      </w:pPr>
+      <w:r>
+        <w:rPr>
+          <w:b/>
+        </w:rPr>
+        <w:t>0.398 km</w:t>
+      </w:r>
+      <w:r>
+        <w:rPr>
+          <w:b/>
+          <w:vertAlign w:val="superscript"/>
+        </w:rPr>
+        <w:t>2</w:t>
+      </w:r>
+      <w:r>
+        <w:rPr>
+          <w:b/>
+        </w:rPr>
+        <w:t xml:space="preserve"> to m</w:t>
+      </w:r>
+      <w:r>
+        <w:rPr>
+          <w:b/>
+          <w:vertAlign w:val="superscript"/>
+        </w:rPr>
+        <w:t>2</w:t>
+      </w:r>
+    </w:p>
+    <w:p>
+      <w:pPr>
+        <w:pStyle w:val="ListParagraph"/>
+        <w:numPr>
+          <w:ilvl w:val="0"/>
+          <w:numId w:val="5"/>
+        </w:numPr>
+        <w:rPr>
+          <w:b/>
+        </w:rPr>
+      </w:pPr>
+      <w:r>
+        <w:rPr>
+          <w:b/>
+        </w:rPr>
+        <w:t>7510 mm</w:t>
+      </w:r>
+      <w:r>
+        <w:rPr>
+          <w:b/>
+          <w:vertAlign w:val="superscript"/>
+        </w:rPr>
+        <w:t>2</w:t>
+      </w:r>
+      <w:r>
+        <w:rPr>
+          <w:b/>
+        </w:rPr>
+        <w:t xml:space="preserve"> to m</w:t>
+      </w:r>
+      <w:r>
+        <w:rPr>
+          <w:b/>
+          <w:vertAlign w:val="superscript"/>
+        </w:rPr>
+        <w:t>2</w:t>
+      </w:r>
+    </w:p>
+    <w:p>
+      <w:pPr>
+        <w:pStyle w:val="ListParagraph"/>
+        <w:numPr>
+          <w:ilvl w:val="0"/>
+          <w:numId w:val="5"/>
+        </w:numPr>
+        <w:rPr>
+          <w:b/>
+        </w:rPr>
+      </w:pPr>
+      <w:r>
+        <w:rPr>
+          <w:b/>
+        </w:rPr>
+        <w:t>1124 mm</w:t>
+      </w:r>
+      <w:r>
+        <w:rPr>
+          <w:b/>
+          <w:vertAlign w:val="superscript"/>
+        </w:rPr>
+        <w:t>2</w:t>
+      </w:r>
+      <w:r>
+        <w:rPr>
+          <w:b/>
+        </w:rPr>
+        <w:t xml:space="preserve"> to cm</w:t>
+      </w:r>
+      <w:r>
+        <w:rPr>
+          <w:b/>
+          <w:vertAlign w:val="superscript"/>
+        </w:rPr>
+        <w:t>2</w:t>
+      </w:r>
+    </w:p>
+    <w:p>
+      <w:pPr>
+        <w:pStyle w:val="ListParagraph"/>
+        <w:numPr>
+          <w:ilvl w:val="0"/>
+          <w:numId w:val="5"/>
+        </w:numPr>
+        <w:rPr>
+          <w:b/>
+        </w:rPr>
+      </w:pPr>
+      <w:r>
+        <w:rPr>
+          <w:b/>
+        </w:rPr>
+        <w:t>0.0014 km</w:t>
+      </w:r>
+      <w:r>
+        <w:rPr>
+          <w:b/>
+          <w:vertAlign w:val="superscript"/>
+        </w:rPr>
+        <w:t>2</w:t>
+      </w:r>
+      <w:r>
+        <w:rPr>
+          <w:b/>
+        </w:rPr>
+        <w:t xml:space="preserve"> to ha</w:t>
+      </w:r>
+    </w:p>
+    <w:p>
+      <w:pPr>
+        <w:pStyle w:val="ListParagraph"/>
+        <w:numPr>
+          <w:ilvl w:val="0"/>
+          <w:numId w:val="5"/>
+        </w:numPr>
+        <w:rPr>
+          <w:b/>
+        </w:rPr>
+      </w:pPr>
+      <w:r>
+        <w:rPr>
+          <w:b/>
+        </w:rPr>
+        <w:t>9625</w:t>
+      </w:r>
+      <w:r>
+        <w:rPr>
+          <w:b/>
+        </w:rPr>
+        <w:t xml:space="preserve"> m</w:t>
+      </w:r>
+      <w:r>
+        <w:rPr>
+          <w:b/>
+          <w:vertAlign w:val="superscript"/>
+        </w:rPr>
+        <w:t>2</w:t>
+      </w:r>
+      <w:r>
+        <w:rPr>
+          <w:b/>
+        </w:rPr>
+        <w:t xml:space="preserve"> to ha</w:t>
+      </w:r>
+    </w:p>
+    <w:p>
+      <w:pPr>
+        <w:pStyle w:val="ListParagraph"/>
+        <w:numPr>
+          <w:ilvl w:val="0"/>
+          <w:numId w:val="5"/>
+        </w:numPr>
+        <w:rPr>
+          <w:b/>
+        </w:rPr>
+      </w:pPr>
+      <w:r>
+        <w:rPr>
+          <w:b/>
+        </w:rPr>
+        <w:t>215 a to ha</w:t>
+      </w:r>
+    </w:p>
+    <w:p>
+      <w:pPr>
+        <w:pStyle w:val="ListParagraph"/>
+        <w:numPr>
+          <w:ilvl w:val="0"/>
+          <w:numId w:val="5"/>
+        </w:numPr>
+        <w:rPr>
+          <w:b/>
+        </w:rPr>
+      </w:pPr>
+      <w:r>
+        <w:rPr>
+          <w:b/>
+        </w:rPr>
+        <w:t>7.4 ha to m</w:t>
+      </w:r>
+      <w:r>
+        <w:rPr>
+          <w:b/>
+          <w:vertAlign w:val="superscript"/>
+        </w:rPr>
+        <w:t>2</w:t>
+      </w:r>
+    </w:p>
+    <w:p>
+      <w:pPr>
+        <w:rPr>
+          <w:b/>
+          <w:color w:val="FF0000"/>
+        </w:rPr>
+      </w:pPr>
+      <w:r>
+        <w:rPr>
+          <w:b/>
+          <w:color w:val="FF0000"/>
+        </w:rPr>
+        <w:t>PROBLEMS</w:t>
+      </w:r>
+    </w:p>
+    <w:p>
+      <w:pPr>
+        <w:rPr>
+          <w:b/>
+        </w:rPr>
+      </w:pPr>
+      <w:r>
+        <w:rPr>
+          <w:b/>
+          <w:color w:val="FF0000"/>
+        </w:rPr>
+        <w:tab/>
+      </w:r>
+      <w:r>
+        <w:rPr>
+          <w:b/>
+        </w:rPr>
+        <w:t>Solve the problems</w:t>
+      </w:r>
+    </w:p>
+    <w:p>
+      <w:pPr>
+        <w:pStyle w:val="ListParagraph"/>
+        <w:numPr>
+          <w:ilvl w:val="0"/>
+          <w:numId w:val="9"/>
+        </w:numPr>
+        <w:rPr>
+          <w:b/>
+        </w:rPr>
+      </w:pPr>
+      <w:r>
+        <w:rPr>
+          <w:b/>
+        </w:rPr>
+        <w:t>A man is buying a lot while measures 8760 square meters. How many hectares of land is he buying?</w:t>
+      </w:r>
+    </w:p>
+    <w:p>
+      <w:pPr>
+        <w:pStyle w:val="ListParagraph"/>
+        <w:numPr>
+          <w:ilvl w:val="0"/>
+          <w:numId w:val="9"/>
+        </w:numPr>
+        <w:rPr>
+          <w:b/>
+        </w:rPr>
+      </w:pPr>
+      <w:r>
+        <w:rPr>
+          <w:b/>
+        </w:rPr>
+        <w:lastRenderedPageBreak/>
+        <w:t>Mrs. Reyes is selling a piece of land which measures 3.81 hectares. If the selling price is P2,500 per square meter, how much will she receive from the sale of her land?</w:t>
+      </w:r>
+    </w:p>
+    <w:p>
+      <w:pPr>
+        <w:pStyle w:val="ListParagraph"/>
+        <w:numPr>
+          <w:ilvl w:val="0"/>
+          <w:numId w:val="9"/>
+        </w:numPr>
+        <w:rPr>
+          <w:b/>
+        </w:rPr>
+      </w:pPr>
+      <w:r>
+        <w:rPr>
+          <w:b/>
+        </w:rPr>
+        <w:t>If 3748 areas of land is divided into four equal parts, how many square meters will each part be?</w:t>
+      </w:r>
+    </w:p>
+    <w:p>
+      <w:pPr>
+        <w:pStyle w:val="ListParagraph"/>
+        <w:numPr>
+          <w:ilvl w:val="0"/>
+          <w:numId w:val="9"/>
+        </w:numPr>
+        <w:rPr>
+          <w:b/>
+        </w:rPr>
+      </w:pPr>
+      <w:r>
+        <w:rPr>
+          <w:b/>
+        </w:rPr>
+        <w:t>A piece of cardboard measures 64 cm by 48 cm. What is its area in square meters?</w:t>
+      </w:r>
+    </w:p>
+    <w:p>
+      <w:pPr>
+        <w:pStyle w:val="ListParagraph"/>
+        <w:numPr>
+          <w:ilvl w:val="0"/>
+          <w:numId w:val="9"/>
+        </w:numPr>
+        <w:rPr>
+          <w:b/>
+        </w:rPr>
+      </w:pPr>
+      <w:r>
+        <w:rPr>
+          <w:b/>
+        </w:rPr>
+        <w:t>If the area of a rectangular garden lot is 144 m</w:t>
+      </w:r>
+      <w:r>
+        <w:rPr>
+          <w:b/>
+          <w:vertAlign w:val="superscript"/>
+        </w:rPr>
+        <w:t>2</w:t>
+      </w:r>
+      <w:r>
+        <w:rPr>
+          <w:b/>
+        </w:rPr>
+        <w:t>, how many square decimeters of grass are needed to fill it?</w:t>
+      </w:r>
+    </w:p>
+    <w:p>
+      <w:pPr>
+        <w:pStyle w:val="ListParagraph"/>
+        <w:numPr>
+          <w:ilvl w:val="0"/>
+          <w:numId w:val="9"/>
+        </w:numPr>
+        <w:rPr>
+          <w:b/>
+        </w:rPr>
+      </w:pPr>
+      <w:r>
+        <w:rPr>
+          <w:b/>
+        </w:rPr>
+        <w:t>How many square meters of wall paper are needed to cover the walls of a room 12 m by 4 m?</w:t>
       </w:r>
       <w:bookmarkStart w:id="0" w:name="_GoBack"/>
       <w:bookmarkEnd w:id="0"/>
-      <w:r>
-        <w:rPr>
-          <w:b/>
-        </w:rPr>
-        <w:t>nutes did it take him to travel 126 kilometers?</w:t>
-      </w:r>
-    </w:p>
-    <w:p>
-      <w:pPr>
-        <w:pStyle w:val="ListParagraph"/>
-        <w:numPr>
-          <w:ilvl w:val="1"/>
-          <w:numId w:val="4"/>
-        </w:numPr>
-        <w:rPr>
-          <w:b/>
-        </w:rPr>
-      </w:pPr>
-      <w:r>
-        <w:rPr>
-          <w:b/>
-        </w:rPr>
-        <w:t xml:space="preserve">126 x 1000 = </w:t>
-      </w:r>
-      <w:r>
-        <w:rPr>
-          <w:b/>
-          <w:u w:val="single"/>
-        </w:rPr>
-        <w:t>126,000 meters.</w:t>
-      </w:r>
-    </w:p>
-    <w:p>
-      <w:pPr>
-        <w:pStyle w:val="ListParagraph"/>
-        <w:numPr>
-          <w:ilvl w:val="1"/>
-          <w:numId w:val="4"/>
-        </w:numPr>
-        <w:rPr>
-          <w:b/>
-          <w:u w:val="single"/>
-        </w:rPr>
-      </w:pPr>
-      <w:r>
-        <w:rPr>
-          <w:b/>
-        </w:rPr>
-        <w:t xml:space="preserve">(2 x 60) + (60/2) = 120 + 30 = </w:t>
-      </w:r>
-      <w:r>
-        <w:rPr>
-          <w:b/>
-          <w:u w:val="single"/>
-        </w:rPr>
-        <w:t>150 minutes.</w:t>
-      </w:r>
-    </w:p>
-    <w:p>
-      <w:pPr>
-        <w:pStyle w:val="ListParagraph"/>
-        <w:numPr>
-          <w:ilvl w:val="0"/>
-          <w:numId w:val="4"/>
-        </w:numPr>
-        <w:rPr>
-          <w:b/>
-        </w:rPr>
-      </w:pPr>
-      <w:r>
-        <w:rPr>
-          <w:b/>
-        </w:rPr>
-        <w:t>Jose walks 378 meters while Rene walks 0.67 kilometer. What is the difference between the distances they walked in centimeters?</w:t>
-      </w:r>
-    </w:p>
-    <w:p>
-      <w:pPr>
-        <w:pStyle w:val="ListParagraph"/>
-        <w:numPr>
-          <w:ilvl w:val="1"/>
-          <w:numId w:val="4"/>
-        </w:numPr>
-        <w:rPr>
-          <w:b/>
-        </w:rPr>
-      </w:pPr>
-      <w:r>
-        <w:rPr>
-          <w:b/>
-        </w:rPr>
-        <w:t xml:space="preserve">((0.67 x 1000) - 378) x 100 = (670 - 378) x 100 = </w:t>
-      </w:r>
-      <w:r>
-        <w:rPr>
-          <w:b/>
-          <w:u w:val="single"/>
-        </w:rPr>
-        <w:t>29,200 centimeters</w:t>
-      </w:r>
-    </w:p>
-    <w:p>
-      <w:pPr>
-        <w:pStyle w:val="ListParagraph"/>
-        <w:numPr>
-          <w:ilvl w:val="0"/>
-          <w:numId w:val="4"/>
-        </w:numPr>
-        <w:rPr>
-          <w:b/>
-        </w:rPr>
-      </w:pPr>
-      <w:r>
-        <w:rPr>
-          <w:b/>
-        </w:rPr>
-        <w:t>A book is 48 millimeters thick. How thick is the book in centimeters?</w:t>
-      </w:r>
-    </w:p>
-    <w:p>
-      <w:pPr>
-        <w:pStyle w:val="ListParagraph"/>
-        <w:numPr>
-          <w:ilvl w:val="1"/>
-          <w:numId w:val="4"/>
-        </w:numPr>
-        <w:rPr>
-          <w:b/>
-        </w:rPr>
-      </w:pPr>
-      <w:r>
-        <w:rPr>
-          <w:b/>
-        </w:rPr>
-        <w:t xml:space="preserve">48 x 0.1 = </w:t>
-      </w:r>
-      <w:r>
-        <w:rPr>
-          <w:b/>
-          <w:u w:val="single"/>
-        </w:rPr>
-        <w:t>4.8 centimeters.</w:t>
-      </w:r>
-    </w:p>
-    <w:p>
-      <w:pPr>
-        <w:pStyle w:val="ListParagraph"/>
-        <w:numPr>
-          <w:ilvl w:val="0"/>
-          <w:numId w:val="4"/>
-        </w:numPr>
-        <w:rPr>
-          <w:b/>
-        </w:rPr>
-      </w:pPr>
-      <w:r>
-        <w:rPr>
-          <w:b/>
-        </w:rPr>
-        <w:t>Luisa needs 2.3 meters of cloth for her project. How many decimeters of cloth does she need?</w:t>
-      </w:r>
-    </w:p>
-    <w:p>
-      <w:pPr>
-        <w:pStyle w:val="ListParagraph"/>
-        <w:numPr>
-          <w:ilvl w:val="1"/>
-          <w:numId w:val="4"/>
-        </w:numPr>
-        <w:rPr>
-          <w:b/>
-        </w:rPr>
-      </w:pPr>
-      <w:r>
-        <w:rPr>
-          <w:b/>
-        </w:rPr>
-        <w:t xml:space="preserve">2.3 </w:t>
-      </w:r>
-      <w:proofErr w:type="gramStart"/>
-      <w:r>
-        <w:rPr>
-          <w:b/>
-        </w:rPr>
-        <w:t>x</w:t>
-      </w:r>
-      <w:proofErr w:type="gramEnd"/>
-      <w:r>
-        <w:rPr>
-          <w:b/>
-        </w:rPr>
-        <w:t xml:space="preserve"> 10 = </w:t>
-      </w:r>
-      <w:r>
-        <w:rPr>
-          <w:b/>
-          <w:u w:val="single"/>
-        </w:rPr>
-        <w:t>23 decimeters</w:t>
-      </w:r>
-      <w:r>
-        <w:rPr>
-          <w:b/>
-        </w:rPr>
-        <w:t>.</w:t>
-      </w:r>
+    </w:p>
+    <w:p>
+      <w:pPr>
+        <w:ind w:left="360"/>
+        <w:rPr>
+          <w:b/>
+        </w:rPr>
+      </w:pPr>
     </w:p>
     <w:sectPr>
       <w:pgSz w:w="12240" w:h="15840"/>
@@ -1999,6 +2738,95 @@
 <file path=word/numbering.xml><?xml version="1.0" encoding="utf-8"?>
 <w:numbering xmlns:wpc="http://schemas.microsoft.com/office/word/2010/wordprocessingCanvas" xmlns:mc="http://schemas.openxmlformats.org/markup-compatibility/2006" xmlns:o="urn:schemas-microsoft-com:office:office" xmlns:r="http://schemas.openxmlformats.org/officeDocument/2006/relationships" xmlns:m="http://schemas.openxmlformats.org/officeDocument/2006/math" xmlns:v="urn:schemas-microsoft-com:vml" xmlns:wp14="http://schemas.microsoft.com/office/word/2010/wordprocessingDrawing" xmlns:wp="http://schemas.openxmlformats.org/drawingml/2006/wordprocessingDrawing" xmlns:w10="urn:schemas-microsoft-com:office:word" xmlns:w="http://schemas.openxmlformats.org/wordprocessingml/2006/main" xmlns:w14="http://schemas.microsoft.com/office/word/2010/wordml" xmlns:wpg="http://schemas.microsoft.com/office/word/2010/wordprocessingGroup" xmlns:wpi="http://schemas.microsoft.com/office/word/2010/wordprocessingInk" xmlns:wne="http://schemas.microsoft.com/office/word/2006/wordml" xmlns:wps="http://schemas.microsoft.com/office/word/2010/wordprocessingShape" mc:Ignorable="w14 wp14">
   <w:abstractNum w:abstractNumId="0">
+    <w:nsid w:val="0E5327B7"/>
+    <w:multiLevelType w:val="hybridMultilevel"/>
+    <w:tmpl w:val="5BC6130C"/>
+    <w:lvl w:ilvl="0" w:tplc="0409000F">
+      <w:start w:val="1"/>
+      <w:numFmt w:val="decimal"/>
+      <w:lvlText w:val="%1."/>
+      <w:lvlJc w:val="left"/>
+      <w:pPr>
+        <w:ind w:left="720" w:hanging="360"/>
+      </w:pPr>
+      <w:rPr>
+        <w:rFonts w:hint="default"/>
+      </w:rPr>
+    </w:lvl>
+    <w:lvl w:ilvl="1" w:tplc="04090019" w:tentative="1">
+      <w:start w:val="1"/>
+      <w:numFmt w:val="lowerLetter"/>
+      <w:lvlText w:val="%2."/>
+      <w:lvlJc w:val="left"/>
+      <w:pPr>
+        <w:ind w:left="1440" w:hanging="360"/>
+      </w:pPr>
+    </w:lvl>
+    <w:lvl w:ilvl="2" w:tplc="0409001B" w:tentative="1">
+      <w:start w:val="1"/>
+      <w:numFmt w:val="lowerRoman"/>
+      <w:lvlText w:val="%3."/>
+      <w:lvlJc w:val="right"/>
+      <w:pPr>
+        <w:ind w:left="2160" w:hanging="180"/>
+      </w:pPr>
+    </w:lvl>
+    <w:lvl w:ilvl="3" w:tplc="0409000F" w:tentative="1">
+      <w:start w:val="1"/>
+      <w:numFmt w:val="decimal"/>
+      <w:lvlText w:val="%4."/>
+      <w:lvlJc w:val="left"/>
+      <w:pPr>
+        <w:ind w:left="2880" w:hanging="360"/>
+      </w:pPr>
+    </w:lvl>
+    <w:lvl w:ilvl="4" w:tplc="04090019" w:tentative="1">
+      <w:start w:val="1"/>
+      <w:numFmt w:val="lowerLetter"/>
+      <w:lvlText w:val="%5."/>
+      <w:lvlJc w:val="left"/>
+      <w:pPr>
+        <w:ind w:left="3600" w:hanging="360"/>
+      </w:pPr>
+    </w:lvl>
+    <w:lvl w:ilvl="5" w:tplc="0409001B" w:tentative="1">
+      <w:start w:val="1"/>
+      <w:numFmt w:val="lowerRoman"/>
+      <w:lvlText w:val="%6."/>
+      <w:lvlJc w:val="right"/>
+      <w:pPr>
+        <w:ind w:left="4320" w:hanging="180"/>
+      </w:pPr>
+    </w:lvl>
+    <w:lvl w:ilvl="6" w:tplc="0409000F" w:tentative="1">
+      <w:start w:val="1"/>
+      <w:numFmt w:val="decimal"/>
+      <w:lvlText w:val="%7."/>
+      <w:lvlJc w:val="left"/>
+      <w:pPr>
+        <w:ind w:left="5040" w:hanging="360"/>
+      </w:pPr>
+    </w:lvl>
+    <w:lvl w:ilvl="7" w:tplc="04090019" w:tentative="1">
+      <w:start w:val="1"/>
+      <w:numFmt w:val="lowerLetter"/>
+      <w:lvlText w:val="%8."/>
+      <w:lvlJc w:val="left"/>
+      <w:pPr>
+        <w:ind w:left="5760" w:hanging="360"/>
+      </w:pPr>
+    </w:lvl>
+    <w:lvl w:ilvl="8" w:tplc="0409001B" w:tentative="1">
+      <w:start w:val="1"/>
+      <w:numFmt w:val="lowerRoman"/>
+      <w:lvlText w:val="%9."/>
+      <w:lvlJc w:val="right"/>
+      <w:pPr>
+        <w:ind w:left="6480" w:hanging="180"/>
+      </w:pPr>
+    </w:lvl>
+  </w:abstractNum>
+  <w:abstractNum w:abstractNumId="1">
     <w:nsid w:val="103038E1"/>
     <w:multiLevelType w:val="hybridMultilevel"/>
     <w:tmpl w:val="450C5388"/>
@@ -2087,7 +2915,7 @@
       </w:pPr>
     </w:lvl>
   </w:abstractNum>
-  <w:abstractNum w:abstractNumId="1">
+  <w:abstractNum w:abstractNumId="2">
     <w:nsid w:val="1919072C"/>
     <w:multiLevelType w:val="hybridMultilevel"/>
     <w:tmpl w:val="9FA4EB4C"/>
@@ -2176,7 +3004,96 @@
       </w:pPr>
     </w:lvl>
   </w:abstractNum>
-  <w:abstractNum w:abstractNumId="2">
+  <w:abstractNum w:abstractNumId="3">
+    <w:nsid w:val="1B072381"/>
+    <w:multiLevelType w:val="hybridMultilevel"/>
+    <w:tmpl w:val="3A427D00"/>
+    <w:lvl w:ilvl="0" w:tplc="0409000F">
+      <w:start w:val="1"/>
+      <w:numFmt w:val="decimal"/>
+      <w:lvlText w:val="%1."/>
+      <w:lvlJc w:val="left"/>
+      <w:pPr>
+        <w:ind w:left="720" w:hanging="360"/>
+      </w:pPr>
+      <w:rPr>
+        <w:rFonts w:hint="default"/>
+      </w:rPr>
+    </w:lvl>
+    <w:lvl w:ilvl="1" w:tplc="04090019" w:tentative="1">
+      <w:start w:val="1"/>
+      <w:numFmt w:val="lowerLetter"/>
+      <w:lvlText w:val="%2."/>
+      <w:lvlJc w:val="left"/>
+      <w:pPr>
+        <w:ind w:left="1440" w:hanging="360"/>
+      </w:pPr>
+    </w:lvl>
+    <w:lvl w:ilvl="2" w:tplc="0409001B" w:tentative="1">
+      <w:start w:val="1"/>
+      <w:numFmt w:val="lowerRoman"/>
+      <w:lvlText w:val="%3."/>
+      <w:lvlJc w:val="right"/>
+      <w:pPr>
+        <w:ind w:left="2160" w:hanging="180"/>
+      </w:pPr>
+    </w:lvl>
+    <w:lvl w:ilvl="3" w:tplc="0409000F" w:tentative="1">
+      <w:start w:val="1"/>
+      <w:numFmt w:val="decimal"/>
+      <w:lvlText w:val="%4."/>
+      <w:lvlJc w:val="left"/>
+      <w:pPr>
+        <w:ind w:left="2880" w:hanging="360"/>
+      </w:pPr>
+    </w:lvl>
+    <w:lvl w:ilvl="4" w:tplc="04090019" w:tentative="1">
+      <w:start w:val="1"/>
+      <w:numFmt w:val="lowerLetter"/>
+      <w:lvlText w:val="%5."/>
+      <w:lvlJc w:val="left"/>
+      <w:pPr>
+        <w:ind w:left="3600" w:hanging="360"/>
+      </w:pPr>
+    </w:lvl>
+    <w:lvl w:ilvl="5" w:tplc="0409001B" w:tentative="1">
+      <w:start w:val="1"/>
+      <w:numFmt w:val="lowerRoman"/>
+      <w:lvlText w:val="%6."/>
+      <w:lvlJc w:val="right"/>
+      <w:pPr>
+        <w:ind w:left="4320" w:hanging="180"/>
+      </w:pPr>
+    </w:lvl>
+    <w:lvl w:ilvl="6" w:tplc="0409000F" w:tentative="1">
+      <w:start w:val="1"/>
+      <w:numFmt w:val="decimal"/>
+      <w:lvlText w:val="%7."/>
+      <w:lvlJc w:val="left"/>
+      <w:pPr>
+        <w:ind w:left="5040" w:hanging="360"/>
+      </w:pPr>
+    </w:lvl>
+    <w:lvl w:ilvl="7" w:tplc="04090019" w:tentative="1">
+      <w:start w:val="1"/>
+      <w:numFmt w:val="lowerLetter"/>
+      <w:lvlText w:val="%8."/>
+      <w:lvlJc w:val="left"/>
+      <w:pPr>
+        <w:ind w:left="5760" w:hanging="360"/>
+      </w:pPr>
+    </w:lvl>
+    <w:lvl w:ilvl="8" w:tplc="0409001B" w:tentative="1">
+      <w:start w:val="1"/>
+      <w:numFmt w:val="lowerRoman"/>
+      <w:lvlText w:val="%9."/>
+      <w:lvlJc w:val="right"/>
+      <w:pPr>
+        <w:ind w:left="6480" w:hanging="180"/>
+      </w:pPr>
+    </w:lvl>
+  </w:abstractNum>
+  <w:abstractNum w:abstractNumId="4">
     <w:nsid w:val="1F6A58D7"/>
     <w:multiLevelType w:val="hybridMultilevel"/>
     <w:tmpl w:val="D48EFD76"/>
@@ -2265,7 +3182,96 @@
       </w:pPr>
     </w:lvl>
   </w:abstractNum>
-  <w:abstractNum w:abstractNumId="3">
+  <w:abstractNum w:abstractNumId="5">
+    <w:nsid w:val="24B72B3F"/>
+    <w:multiLevelType w:val="hybridMultilevel"/>
+    <w:tmpl w:val="0826EC1A"/>
+    <w:lvl w:ilvl="0" w:tplc="17300700">
+      <w:start w:val="1"/>
+      <w:numFmt w:val="decimal"/>
+      <w:lvlText w:val="%1."/>
+      <w:lvlJc w:val="left"/>
+      <w:pPr>
+        <w:ind w:left="1080" w:hanging="360"/>
+      </w:pPr>
+      <w:rPr>
+        <w:rFonts w:hint="default"/>
+      </w:rPr>
+    </w:lvl>
+    <w:lvl w:ilvl="1" w:tplc="04090019" w:tentative="1">
+      <w:start w:val="1"/>
+      <w:numFmt w:val="lowerLetter"/>
+      <w:lvlText w:val="%2."/>
+      <w:lvlJc w:val="left"/>
+      <w:pPr>
+        <w:ind w:left="1800" w:hanging="360"/>
+      </w:pPr>
+    </w:lvl>
+    <w:lvl w:ilvl="2" w:tplc="0409001B" w:tentative="1">
+      <w:start w:val="1"/>
+      <w:numFmt w:val="lowerRoman"/>
+      <w:lvlText w:val="%3."/>
+      <w:lvlJc w:val="right"/>
+      <w:pPr>
+        <w:ind w:left="2520" w:hanging="180"/>
+      </w:pPr>
+    </w:lvl>
+    <w:lvl w:ilvl="3" w:tplc="0409000F" w:tentative="1">
+      <w:start w:val="1"/>
+      <w:numFmt w:val="decimal"/>
+      <w:lvlText w:val="%4."/>
+      <w:lvlJc w:val="left"/>
+      <w:pPr>
+        <w:ind w:left="3240" w:hanging="360"/>
+      </w:pPr>
+    </w:lvl>
+    <w:lvl w:ilvl="4" w:tplc="04090019" w:tentative="1">
+      <w:start w:val="1"/>
+      <w:numFmt w:val="lowerLetter"/>
+      <w:lvlText w:val="%5."/>
+      <w:lvlJc w:val="left"/>
+      <w:pPr>
+        <w:ind w:left="3960" w:hanging="360"/>
+      </w:pPr>
+    </w:lvl>
+    <w:lvl w:ilvl="5" w:tplc="0409001B" w:tentative="1">
+      <w:start w:val="1"/>
+      <w:numFmt w:val="lowerRoman"/>
+      <w:lvlText w:val="%6."/>
+      <w:lvlJc w:val="right"/>
+      <w:pPr>
+        <w:ind w:left="4680" w:hanging="180"/>
+      </w:pPr>
+    </w:lvl>
+    <w:lvl w:ilvl="6" w:tplc="0409000F" w:tentative="1">
+      <w:start w:val="1"/>
+      <w:numFmt w:val="decimal"/>
+      <w:lvlText w:val="%7."/>
+      <w:lvlJc w:val="left"/>
+      <w:pPr>
+        <w:ind w:left="5400" w:hanging="360"/>
+      </w:pPr>
+    </w:lvl>
+    <w:lvl w:ilvl="7" w:tplc="04090019" w:tentative="1">
+      <w:start w:val="1"/>
+      <w:numFmt w:val="lowerLetter"/>
+      <w:lvlText w:val="%8."/>
+      <w:lvlJc w:val="left"/>
+      <w:pPr>
+        <w:ind w:left="6120" w:hanging="360"/>
+      </w:pPr>
+    </w:lvl>
+    <w:lvl w:ilvl="8" w:tplc="0409001B" w:tentative="1">
+      <w:start w:val="1"/>
+      <w:numFmt w:val="lowerRoman"/>
+      <w:lvlText w:val="%9."/>
+      <w:lvlJc w:val="right"/>
+      <w:pPr>
+        <w:ind w:left="6840" w:hanging="180"/>
+      </w:pPr>
+    </w:lvl>
+  </w:abstractNum>
+  <w:abstractNum w:abstractNumId="6">
     <w:nsid w:val="52B52B25"/>
     <w:multiLevelType w:val="hybridMultilevel"/>
     <w:tmpl w:val="2D965238"/>
@@ -2354,17 +3360,210 @@
       </w:pPr>
     </w:lvl>
   </w:abstractNum>
+  <w:abstractNum w:abstractNumId="7">
+    <w:nsid w:val="52D32028"/>
+    <w:multiLevelType w:val="hybridMultilevel"/>
+    <w:tmpl w:val="FD761BBA"/>
+    <w:lvl w:ilvl="0" w:tplc="9A3C5C14">
+      <w:start w:val="1"/>
+      <w:numFmt w:val="decimal"/>
+      <w:lvlText w:val="%1."/>
+      <w:lvlJc w:val="left"/>
+      <w:pPr>
+        <w:ind w:left="405" w:hanging="360"/>
+      </w:pPr>
+      <w:rPr>
+        <w:rFonts w:hint="default"/>
+      </w:rPr>
+    </w:lvl>
+    <w:lvl w:ilvl="1" w:tplc="04090019" w:tentative="1">
+      <w:start w:val="1"/>
+      <w:numFmt w:val="lowerLetter"/>
+      <w:lvlText w:val="%2."/>
+      <w:lvlJc w:val="left"/>
+      <w:pPr>
+        <w:ind w:left="1125" w:hanging="360"/>
+      </w:pPr>
+    </w:lvl>
+    <w:lvl w:ilvl="2" w:tplc="0409001B" w:tentative="1">
+      <w:start w:val="1"/>
+      <w:numFmt w:val="lowerRoman"/>
+      <w:lvlText w:val="%3."/>
+      <w:lvlJc w:val="right"/>
+      <w:pPr>
+        <w:ind w:left="1845" w:hanging="180"/>
+      </w:pPr>
+    </w:lvl>
+    <w:lvl w:ilvl="3" w:tplc="0409000F" w:tentative="1">
+      <w:start w:val="1"/>
+      <w:numFmt w:val="decimal"/>
+      <w:lvlText w:val="%4."/>
+      <w:lvlJc w:val="left"/>
+      <w:pPr>
+        <w:ind w:left="2565" w:hanging="360"/>
+      </w:pPr>
+    </w:lvl>
+    <w:lvl w:ilvl="4" w:tplc="04090019" w:tentative="1">
+      <w:start w:val="1"/>
+      <w:numFmt w:val="lowerLetter"/>
+      <w:lvlText w:val="%5."/>
+      <w:lvlJc w:val="left"/>
+      <w:pPr>
+        <w:ind w:left="3285" w:hanging="360"/>
+      </w:pPr>
+    </w:lvl>
+    <w:lvl w:ilvl="5" w:tplc="0409001B" w:tentative="1">
+      <w:start w:val="1"/>
+      <w:numFmt w:val="lowerRoman"/>
+      <w:lvlText w:val="%6."/>
+      <w:lvlJc w:val="right"/>
+      <w:pPr>
+        <w:ind w:left="4005" w:hanging="180"/>
+      </w:pPr>
+    </w:lvl>
+    <w:lvl w:ilvl="6" w:tplc="0409000F" w:tentative="1">
+      <w:start w:val="1"/>
+      <w:numFmt w:val="decimal"/>
+      <w:lvlText w:val="%7."/>
+      <w:lvlJc w:val="left"/>
+      <w:pPr>
+        <w:ind w:left="4725" w:hanging="360"/>
+      </w:pPr>
+    </w:lvl>
+    <w:lvl w:ilvl="7" w:tplc="04090019" w:tentative="1">
+      <w:start w:val="1"/>
+      <w:numFmt w:val="lowerLetter"/>
+      <w:lvlText w:val="%8."/>
+      <w:lvlJc w:val="left"/>
+      <w:pPr>
+        <w:ind w:left="5445" w:hanging="360"/>
+      </w:pPr>
+    </w:lvl>
+    <w:lvl w:ilvl="8" w:tplc="0409001B" w:tentative="1">
+      <w:start w:val="1"/>
+      <w:numFmt w:val="lowerRoman"/>
+      <w:lvlText w:val="%9."/>
+      <w:lvlJc w:val="right"/>
+      <w:pPr>
+        <w:ind w:left="6165" w:hanging="180"/>
+      </w:pPr>
+    </w:lvl>
+  </w:abstractNum>
+  <w:abstractNum w:abstractNumId="8">
+    <w:nsid w:val="60D76978"/>
+    <w:multiLevelType w:val="hybridMultilevel"/>
+    <w:tmpl w:val="73608EE4"/>
+    <w:lvl w:ilvl="0" w:tplc="C21E8DAC">
+      <w:start w:val="1"/>
+      <w:numFmt w:val="decimal"/>
+      <w:lvlText w:val="%1."/>
+      <w:lvlJc w:val="left"/>
+      <w:pPr>
+        <w:ind w:left="1080" w:hanging="360"/>
+      </w:pPr>
+      <w:rPr>
+        <w:rFonts w:hint="default"/>
+      </w:rPr>
+    </w:lvl>
+    <w:lvl w:ilvl="1" w:tplc="04090019" w:tentative="1">
+      <w:start w:val="1"/>
+      <w:numFmt w:val="lowerLetter"/>
+      <w:lvlText w:val="%2."/>
+      <w:lvlJc w:val="left"/>
+      <w:pPr>
+        <w:ind w:left="1800" w:hanging="360"/>
+      </w:pPr>
+    </w:lvl>
+    <w:lvl w:ilvl="2" w:tplc="0409001B" w:tentative="1">
+      <w:start w:val="1"/>
+      <w:numFmt w:val="lowerRoman"/>
+      <w:lvlText w:val="%3."/>
+      <w:lvlJc w:val="right"/>
+      <w:pPr>
+        <w:ind w:left="2520" w:hanging="180"/>
+      </w:pPr>
+    </w:lvl>
+    <w:lvl w:ilvl="3" w:tplc="0409000F" w:tentative="1">
+      <w:start w:val="1"/>
+      <w:numFmt w:val="decimal"/>
+      <w:lvlText w:val="%4."/>
+      <w:lvlJc w:val="left"/>
+      <w:pPr>
+        <w:ind w:left="3240" w:hanging="360"/>
+      </w:pPr>
+    </w:lvl>
+    <w:lvl w:ilvl="4" w:tplc="04090019" w:tentative="1">
+      <w:start w:val="1"/>
+      <w:numFmt w:val="lowerLetter"/>
+      <w:lvlText w:val="%5."/>
+      <w:lvlJc w:val="left"/>
+      <w:pPr>
+        <w:ind w:left="3960" w:hanging="360"/>
+      </w:pPr>
+    </w:lvl>
+    <w:lvl w:ilvl="5" w:tplc="0409001B" w:tentative="1">
+      <w:start w:val="1"/>
+      <w:numFmt w:val="lowerRoman"/>
+      <w:lvlText w:val="%6."/>
+      <w:lvlJc w:val="right"/>
+      <w:pPr>
+        <w:ind w:left="4680" w:hanging="180"/>
+      </w:pPr>
+    </w:lvl>
+    <w:lvl w:ilvl="6" w:tplc="0409000F" w:tentative="1">
+      <w:start w:val="1"/>
+      <w:numFmt w:val="decimal"/>
+      <w:lvlText w:val="%7."/>
+      <w:lvlJc w:val="left"/>
+      <w:pPr>
+        <w:ind w:left="5400" w:hanging="360"/>
+      </w:pPr>
+    </w:lvl>
+    <w:lvl w:ilvl="7" w:tplc="04090019" w:tentative="1">
+      <w:start w:val="1"/>
+      <w:numFmt w:val="lowerLetter"/>
+      <w:lvlText w:val="%8."/>
+      <w:lvlJc w:val="left"/>
+      <w:pPr>
+        <w:ind w:left="6120" w:hanging="360"/>
+      </w:pPr>
+    </w:lvl>
+    <w:lvl w:ilvl="8" w:tplc="0409001B" w:tentative="1">
+      <w:start w:val="1"/>
+      <w:numFmt w:val="lowerRoman"/>
+      <w:lvlText w:val="%9."/>
+      <w:lvlJc w:val="right"/>
+      <w:pPr>
+        <w:ind w:left="6840" w:hanging="180"/>
+      </w:pPr>
+    </w:lvl>
+  </w:abstractNum>
   <w:num w:numId="1">
+    <w:abstractNumId w:val="6"/>
+  </w:num>
+  <w:num w:numId="2">
+    <w:abstractNumId w:val="4"/>
+  </w:num>
+  <w:num w:numId="3">
+    <w:abstractNumId w:val="1"/>
+  </w:num>
+  <w:num w:numId="4">
+    <w:abstractNumId w:val="2"/>
+  </w:num>
+  <w:num w:numId="5">
+    <w:abstractNumId w:val="0"/>
+  </w:num>
+  <w:num w:numId="6">
+    <w:abstractNumId w:val="7"/>
+  </w:num>
+  <w:num w:numId="7">
+    <w:abstractNumId w:val="8"/>
+  </w:num>
+  <w:num w:numId="8">
     <w:abstractNumId w:val="3"/>
   </w:num>
-  <w:num w:numId="2">
-    <w:abstractNumId w:val="2"/>
-  </w:num>
-  <w:num w:numId="3">
-    <w:abstractNumId w:val="0"/>
-  </w:num>
-  <w:num w:numId="4">
-    <w:abstractNumId w:val="1"/>
+  <w:num w:numId="9">
+    <w:abstractNumId w:val="5"/>
   </w:num>
 </w:numbering>
 </file>

</xml_diff>

<commit_message>
Measure of Volume and Capacity Added.
</commit_message>
<xml_diff>
--- a/Elementary Algebra Lessons.docx
+++ b/Elementary Algebra Lessons.docx
@@ -258,11 +258,19 @@
       <w:r>
         <w:br/>
       </w:r>
-      <w:r>
-        <w:rPr>
-          <w:i/>
-        </w:rPr>
-        <w:t xml:space="preserve">Metrites:  </w:t>
+      <w:proofErr w:type="spellStart"/>
+      <w:r>
+        <w:rPr>
+          <w:i/>
+        </w:rPr>
+        <w:t>Metrites</w:t>
+      </w:r>
+      <w:proofErr w:type="spellEnd"/>
+      <w:r>
+        <w:rPr>
+          <w:i/>
+        </w:rPr>
+        <w:t xml:space="preserve">:  </w:t>
       </w:r>
       <w:r>
         <w:t>the basic unit of liquid measure</w:t>
@@ -307,11 +315,19 @@
       <w:r>
         <w:br/>
       </w:r>
-      <w:r>
-        <w:rPr>
-          <w:i/>
-        </w:rPr>
-        <w:t xml:space="preserve">Chih/Chang: </w:t>
+      <w:proofErr w:type="spellStart"/>
+      <w:r>
+        <w:rPr>
+          <w:i/>
+        </w:rPr>
+        <w:t>Chih</w:t>
+      </w:r>
+      <w:proofErr w:type="spellEnd"/>
+      <w:r>
+        <w:rPr>
+          <w:i/>
+        </w:rPr>
+        <w:t xml:space="preserve">/Chang: </w:t>
       </w:r>
       <w:r>
         <w:tab/>
@@ -419,11 +435,21 @@
       <w:r>
         <w:br/>
       </w:r>
-      <w:r>
-        <w:rPr>
-          <w:i/>
-        </w:rPr>
-        <w:t xml:space="preserve">pinte: </w:t>
+      <w:proofErr w:type="spellStart"/>
+      <w:proofErr w:type="gramStart"/>
+      <w:r>
+        <w:rPr>
+          <w:i/>
+        </w:rPr>
+        <w:t>pinte</w:t>
+      </w:r>
+      <w:proofErr w:type="spellEnd"/>
+      <w:proofErr w:type="gramEnd"/>
+      <w:r>
+        <w:rPr>
+          <w:i/>
+        </w:rPr>
+        <w:t xml:space="preserve">: </w:t>
       </w:r>
       <w:r>
         <w:t>the basic unit of liquid measure</w:t>
@@ -684,11 +710,19 @@
       <w:r>
         <w:tab/>
       </w:r>
-      <w:r>
-        <w:rPr>
-          <w:i/>
-        </w:rPr>
-        <w:t>liter:</w:t>
+      <w:proofErr w:type="spellStart"/>
+      <w:r>
+        <w:rPr>
+          <w:i/>
+        </w:rPr>
+        <w:t>liter</w:t>
+      </w:r>
+      <w:proofErr w:type="spellEnd"/>
+      <w:r>
+        <w:rPr>
+          <w:i/>
+        </w:rPr>
+        <w:t>:</w:t>
       </w:r>
       <w:r>
         <w:rPr>
@@ -726,11 +760,19 @@
       <w:r>
         <w:tab/>
       </w:r>
-      <w:r>
-        <w:rPr>
-          <w:i/>
-        </w:rPr>
-        <w:t xml:space="preserve">stere: </w:t>
+      <w:proofErr w:type="spellStart"/>
+      <w:r>
+        <w:rPr>
+          <w:i/>
+        </w:rPr>
+        <w:t>stere</w:t>
+      </w:r>
+      <w:proofErr w:type="spellEnd"/>
+      <w:r>
+        <w:rPr>
+          <w:i/>
+        </w:rPr>
+        <w:t xml:space="preserve">: </w:t>
       </w:r>
       <w:r>
         <w:tab/>
@@ -765,18 +807,34 @@
       <w:r>
         <w:t xml:space="preserve">The </w:t>
       </w:r>
-      <w:r>
-        <w:rPr>
-          <w:i/>
-        </w:rPr>
-        <w:t xml:space="preserve">Systeme International d’ Unites </w:t>
+      <w:proofErr w:type="spellStart"/>
+      <w:r>
+        <w:rPr>
+          <w:i/>
+        </w:rPr>
+        <w:t>Systeme</w:t>
+      </w:r>
+      <w:proofErr w:type="spellEnd"/>
+      <w:r>
+        <w:rPr>
+          <w:i/>
+        </w:rPr>
+        <w:t xml:space="preserve"> International d’ Unites </w:t>
       </w:r>
       <w:r>
         <w:t>(SI)</w:t>
       </w:r>
       <w:r>
         <w:tab/>
-        <w:t>was extablished in October 1960 by the 11</w:t>
+        <w:t xml:space="preserve">was </w:t>
+      </w:r>
+      <w:proofErr w:type="spellStart"/>
+      <w:r>
+        <w:t>extablished</w:t>
+      </w:r>
+      <w:proofErr w:type="spellEnd"/>
+      <w:r>
+        <w:t xml:space="preserve"> in October 1960 by the 11</w:t>
       </w:r>
       <w:r>
         <w:rPr>
@@ -793,11 +851,19 @@
       <w:r>
         <w:tab/>
       </w:r>
-      <w:r>
-        <w:rPr>
-          <w:i/>
-        </w:rPr>
-        <w:t>meter:</w:t>
+      <w:proofErr w:type="gramStart"/>
+      <w:r>
+        <w:rPr>
+          <w:i/>
+        </w:rPr>
+        <w:t>meter</w:t>
+      </w:r>
+      <w:proofErr w:type="gramEnd"/>
+      <w:r>
+        <w:rPr>
+          <w:i/>
+        </w:rPr>
+        <w:t>:</w:t>
       </w:r>
       <w:r>
         <w:rPr>
@@ -868,7 +934,15 @@
         <w:ind w:left="720" w:firstLine="720"/>
       </w:pPr>
       <w:r>
-        <w:t>The results of measuring are merely near approximations since measurements a re not always exact. There is often a relative error involved.</w:t>
+        <w:t xml:space="preserve">The results of measuring are merely near approximations since measurements </w:t>
+      </w:r>
+      <w:proofErr w:type="spellStart"/>
+      <w:r>
+        <w:t>a re</w:t>
+      </w:r>
+      <w:proofErr w:type="spellEnd"/>
+      <w:r>
+        <w:t xml:space="preserve"> not always exact. There is often a relative error involved.</w:t>
       </w:r>
       <w:r>
         <w:br/>
@@ -882,7 +956,15 @@
       </w:r>
       <w:r>
         <w:tab/>
-        <w:t>1. The skill of the person doing the measuring; and</w:t>
+        <w:t xml:space="preserve">1. </w:t>
+      </w:r>
+      <w:proofErr w:type="gramStart"/>
+      <w:r>
+        <w:t>The</w:t>
+      </w:r>
+      <w:proofErr w:type="gramEnd"/>
+      <w:r>
+        <w:t xml:space="preserve"> skill of the person doing the measuring; and</w:t>
       </w:r>
       <w:r>
         <w:br/>
@@ -912,11 +994,19 @@
         <w:tab/>
         <w:t xml:space="preserve">Originally, our forefathers made use of their body parts to measure lengths and distances. Unfortunately, these nonstandard units proved inconvenient, paving the way for standardized units like the metric system or </w:t>
       </w:r>
-      <w:r>
-        <w:rPr>
-          <w:i/>
-        </w:rPr>
-        <w:t xml:space="preserve">Systeme International d’ Unites </w:t>
+      <w:proofErr w:type="spellStart"/>
+      <w:r>
+        <w:rPr>
+          <w:i/>
+        </w:rPr>
+        <w:t>Systeme</w:t>
+      </w:r>
+      <w:proofErr w:type="spellEnd"/>
+      <w:r>
+        <w:rPr>
+          <w:i/>
+        </w:rPr>
+        <w:t xml:space="preserve"> International d’ Unites </w:t>
       </w:r>
       <w:r>
         <w:t>(SI). This system of measurement is the one commonly used by most countries today.</w:t>
@@ -953,7 +1043,15 @@
         <w:t>meter</w:t>
       </w:r>
       <w:r>
-        <w:t>. It is  a decimal system for measurement where multiples and fractions of the basic unit(meter) correspond to powers of ten.</w:t>
+        <w:t xml:space="preserve">. It </w:t>
+      </w:r>
+      <w:proofErr w:type="gramStart"/>
+      <w:r>
+        <w:t>is  a</w:t>
+      </w:r>
+      <w:proofErr w:type="gramEnd"/>
+      <w:r>
+        <w:t xml:space="preserve"> decimal system for measurement where multiples and fractions of the basic unit(meter) correspond to powers of ten.</w:t>
       </w:r>
     </w:p>
     <w:p>
@@ -973,13 +1071,22 @@
           <w:b/>
           <w:color w:val="FF0000"/>
         </w:rPr>
-        <w:t>TEST YOURSELF</w:t>
-      </w:r>
+        <w:t xml:space="preserve">TEST </w:t>
+      </w:r>
+      <w:proofErr w:type="gramStart"/>
       <w:r>
         <w:rPr>
           <w:b/>
           <w:color w:val="FF0000"/>
         </w:rPr>
+        <w:t>YOURSELF</w:t>
+      </w:r>
+      <w:proofErr w:type="gramEnd"/>
+      <w:r>
+        <w:rPr>
+          <w:b/>
+          <w:color w:val="FF0000"/>
+        </w:rPr>
         <w:br/>
       </w:r>
       <w:r>
@@ -1018,8 +1125,13 @@
         </w:numPr>
       </w:pPr>
       <w:r>
-        <w:t>Length of a ballpen</w:t>
-      </w:r>
+        <w:t xml:space="preserve">Length of a </w:t>
+      </w:r>
+      <w:proofErr w:type="spellStart"/>
+      <w:r>
+        <w:t>ballpen</w:t>
+      </w:r>
+      <w:proofErr w:type="spellEnd"/>
     </w:p>
     <w:p>
       <w:pPr>
@@ -1243,7 +1355,15 @@
         </w:numPr>
       </w:pPr>
       <w:r>
-        <w:t xml:space="preserve">275 dm to m = </w:t>
+        <w:t xml:space="preserve">275 </w:t>
+      </w:r>
+      <w:proofErr w:type="spellStart"/>
+      <w:r>
+        <w:t>dm</w:t>
+      </w:r>
+      <w:proofErr w:type="spellEnd"/>
+      <w:r>
+        <w:t xml:space="preserve"> to m = </w:t>
       </w:r>
       <w:r>
         <w:rPr>
@@ -1426,7 +1546,21 @@
         <w:rPr>
           <w:b/>
         </w:rPr>
-        <w:t>A boy ran a distance of 5.8 kilometers . How many meters did he run?</w:t>
+        <w:t xml:space="preserve">A boy ran a distance of 5.8 </w:t>
+      </w:r>
+      <w:proofErr w:type="gramStart"/>
+      <w:r>
+        <w:rPr>
+          <w:b/>
+        </w:rPr>
+        <w:t>kilometers .</w:t>
+      </w:r>
+      <w:proofErr w:type="gramEnd"/>
+      <w:r>
+        <w:rPr>
+          <w:b/>
+        </w:rPr>
+        <w:t xml:space="preserve"> How many meters did he run?</w:t>
       </w:r>
     </w:p>
     <w:p>
@@ -1552,11 +1686,47 @@
           <w:b/>
         </w:rPr>
       </w:pPr>
-      <w:r>
-        <w:rPr>
-          <w:b/>
-        </w:rPr>
-        <w:t>Loida walked 204 meters to her classmate’s house and together they walked 523 meters to school. How many kilometers was covered by Loida alone</w:t>
+      <w:proofErr w:type="spellStart"/>
+      <w:r>
+        <w:rPr>
+          <w:b/>
+        </w:rPr>
+        <w:t>Loida</w:t>
+      </w:r>
+      <w:proofErr w:type="spellEnd"/>
+      <w:r>
+        <w:rPr>
+          <w:b/>
+        </w:rPr>
+        <w:t xml:space="preserve"> walked 204 meters to her classmate’s house and together they walked 523 meters to school. How many kilometers </w:t>
+      </w:r>
+      <w:proofErr w:type="gramStart"/>
+      <w:r>
+        <w:rPr>
+          <w:b/>
+        </w:rPr>
+        <w:t>was</w:t>
+      </w:r>
+      <w:proofErr w:type="gramEnd"/>
+      <w:r>
+        <w:rPr>
+          <w:b/>
+        </w:rPr>
+        <w:t xml:space="preserve"> covered by </w:t>
+      </w:r>
+      <w:proofErr w:type="spellStart"/>
+      <w:r>
+        <w:rPr>
+          <w:b/>
+        </w:rPr>
+        <w:t>Loida</w:t>
+      </w:r>
+      <w:proofErr w:type="spellEnd"/>
+      <w:r>
+        <w:rPr>
+          <w:b/>
+        </w:rPr>
+        <w:t xml:space="preserve"> alone</w:t>
       </w:r>
       <w:r>
         <w:rPr>
@@ -1778,7 +1948,21 @@
         <w:rPr>
           <w:b/>
         </w:rPr>
-        <w:t xml:space="preserve">2.3 x 10 = </w:t>
+        <w:t xml:space="preserve">2.3 </w:t>
+      </w:r>
+      <w:proofErr w:type="gramStart"/>
+      <w:r>
+        <w:rPr>
+          <w:b/>
+        </w:rPr>
+        <w:t>x</w:t>
+      </w:r>
+      <w:proofErr w:type="gramEnd"/>
+      <w:r>
+        <w:rPr>
+          <w:b/>
+        </w:rPr>
+        <w:t xml:space="preserve"> 10 = </w:t>
       </w:r>
       <w:r>
         <w:rPr>
@@ -1882,16 +2066,31 @@
       </w:pPr>
       <w:r>
         <w:tab/>
-        <w:t xml:space="preserve">The area of a square 10 m on each side is called an </w:t>
-      </w:r>
+        <w:t xml:space="preserve">The area of a square 10 m on each side is called </w:t>
+      </w:r>
+      <w:proofErr w:type="gramStart"/>
+      <w:r>
+        <w:t xml:space="preserve">an </w:t>
+      </w:r>
+      <w:proofErr w:type="spellStart"/>
       <w:r>
         <w:rPr>
           <w:i/>
         </w:rPr>
         <w:t>are</w:t>
       </w:r>
-      <w:r>
-        <w:t xml:space="preserve"> which is used to measure garden plots or building lots. An area equivalent to 100 ares is called a </w:t>
+      <w:proofErr w:type="spellEnd"/>
+      <w:proofErr w:type="gramEnd"/>
+      <w:r>
+        <w:t xml:space="preserve"> which is used to measure garden plots or building lots. An area equivalent to 100 </w:t>
+      </w:r>
+      <w:proofErr w:type="spellStart"/>
+      <w:r>
+        <w:t>ares</w:t>
+      </w:r>
+      <w:proofErr w:type="spellEnd"/>
+      <w:r>
+        <w:t xml:space="preserve"> is called a </w:t>
       </w:r>
       <w:r>
         <w:rPr>
@@ -2530,7 +2729,21 @@
         <w:rPr>
           <w:b/>
         </w:rPr>
-        <w:t>215 a to ha</w:t>
+        <w:t xml:space="preserve">215 </w:t>
+      </w:r>
+      <w:proofErr w:type="spellStart"/>
+      <w:r>
+        <w:rPr>
+          <w:b/>
+        </w:rPr>
+        <w:t>a</w:t>
+      </w:r>
+      <w:proofErr w:type="spellEnd"/>
+      <w:r>
+        <w:rPr>
+          <w:b/>
+        </w:rPr>
+        <w:t xml:space="preserve"> to ha</w:t>
       </w:r>
     </w:p>
     <w:p>
@@ -2627,7 +2840,21 @@
           <w:b/>
         </w:rPr>
         <w:lastRenderedPageBreak/>
-        <w:t>Mrs. Reyes is selling a piece of land which measures 3.81 hectares. If the selling price is P2,500 per square meter, how much will she receive from the sale of her land?</w:t>
+        <w:t>Mrs. Reyes is selling a piece of land which measures 3.81 hectares. If the selling price is P2</w:t>
+      </w:r>
+      <w:proofErr w:type="gramStart"/>
+      <w:r>
+        <w:rPr>
+          <w:b/>
+        </w:rPr>
+        <w:t>,500</w:t>
+      </w:r>
+      <w:proofErr w:type="gramEnd"/>
+      <w:r>
+        <w:rPr>
+          <w:b/>
+        </w:rPr>
+        <w:t xml:space="preserve"> per square meter, how much will she receive from the sale of her land?</w:t>
       </w:r>
     </w:p>
     <w:p>
@@ -2714,16 +2941,781 @@
         </w:rPr>
         <w:t>How many square meters of wall paper are needed to cover the walls of a room 12 m by 4 m?</w:t>
       </w:r>
+    </w:p>
+    <w:p>
+      <w:r>
+        <w:rPr>
+          <w:b/>
+        </w:rPr>
+        <w:t>1.2.3 Measure of Volume and Capacity</w:t>
+      </w:r>
+    </w:p>
+    <w:p>
+      <w:r>
+        <w:tab/>
+        <w:t>The metric system uses the liter (L)</w:t>
+      </w:r>
+      <w:r>
+        <w:t xml:space="preserve"> as the fundamental unit of volume. It represents the volume of a cube that measures 10 cm or 1 </w:t>
+      </w:r>
+      <w:proofErr w:type="spellStart"/>
+      <w:r>
+        <w:t>dm</w:t>
+      </w:r>
+      <w:proofErr w:type="spellEnd"/>
+      <w:r>
+        <w:t xml:space="preserve"> on each edge.</w:t>
+      </w:r>
+    </w:p>
+    <w:p>
+      <w:r>
+        <w:tab/>
+        <w:t>Very small volumes are measured in milliliters, like liquid medic</w:t>
+      </w:r>
+      <w:r>
+        <w:t>ine in milliliter bottles. Large are measured in cubic meters (m</w:t>
+      </w:r>
+      <w:r>
+        <w:rPr>
+          <w:vertAlign w:val="superscript"/>
+        </w:rPr>
+        <w:t>3</w:t>
+      </w:r>
+      <w:r>
+        <w:t>), like water in tanks, reservoirs or swimming pools.</w:t>
+      </w:r>
+    </w:p>
+    <w:p>
+      <w:r>
+        <w:tab/>
+        <w:t>A liter cube can be filled with a 10 x 10 array of centimeter cubes to cover its bottom, and 10 layers of this array can fill the liter cube to the top. Thus, 1 liter or 1 cubic decimeter is equivalent to 1000 cm</w:t>
+      </w:r>
+      <w:r>
+        <w:rPr>
+          <w:vertAlign w:val="superscript"/>
+        </w:rPr>
+        <w:t>3</w:t>
+      </w:r>
+      <w:r>
+        <w:t>.</w:t>
+      </w:r>
+    </w:p>
+    <w:p>
+      <w:pPr>
+        <w:rPr>
+          <w:b/>
+          <w:color w:val="FF0000"/>
+        </w:rPr>
+      </w:pPr>
+      <w:r>
+        <w:rPr>
+          <w:b/>
+          <w:color w:val="FF0000"/>
+        </w:rPr>
+        <w:t>TEST YOURSELF</w:t>
+      </w:r>
+    </w:p>
+    <w:p>
+      <w:pPr>
+        <w:rPr>
+          <w:b/>
+        </w:rPr>
+      </w:pPr>
+      <w:r>
+        <w:rPr>
+          <w:b/>
+          <w:color w:val="FF0000"/>
+        </w:rPr>
+        <w:tab/>
+      </w:r>
+      <w:r>
+        <w:rPr>
+          <w:b/>
+        </w:rPr>
+        <w:t>Choose the most realistic unit of measure of volume/capacity.</w:t>
+      </w:r>
+    </w:p>
+    <w:p>
+      <w:pPr>
+        <w:pStyle w:val="ListParagraph"/>
+        <w:numPr>
+          <w:ilvl w:val="0"/>
+          <w:numId w:val="10"/>
+        </w:numPr>
+        <w:rPr>
+          <w:b/>
+        </w:rPr>
+      </w:pPr>
+      <w:r>
+        <w:rPr>
+          <w:b/>
+        </w:rPr>
+        <w:t>A bucket of water</w:t>
+      </w:r>
+    </w:p>
+    <w:p>
+      <w:pPr>
+        <w:pStyle w:val="ListParagraph"/>
+        <w:numPr>
+          <w:ilvl w:val="0"/>
+          <w:numId w:val="10"/>
+        </w:numPr>
+        <w:rPr>
+          <w:b/>
+        </w:rPr>
+      </w:pPr>
+      <w:r>
+        <w:rPr>
+          <w:b/>
+        </w:rPr>
+        <w:t>A can of soda</w:t>
+      </w:r>
+    </w:p>
+    <w:p>
+      <w:pPr>
+        <w:pStyle w:val="ListParagraph"/>
+        <w:numPr>
+          <w:ilvl w:val="0"/>
+          <w:numId w:val="10"/>
+        </w:numPr>
+        <w:rPr>
+          <w:b/>
+        </w:rPr>
+      </w:pPr>
+      <w:r>
+        <w:rPr>
+          <w:b/>
+        </w:rPr>
+        <w:t>A tablespoon of sugar</w:t>
+      </w:r>
+    </w:p>
+    <w:p>
+      <w:pPr>
+        <w:pStyle w:val="ListParagraph"/>
+        <w:numPr>
+          <w:ilvl w:val="0"/>
+          <w:numId w:val="10"/>
+        </w:numPr>
+        <w:rPr>
+          <w:b/>
+        </w:rPr>
+      </w:pPr>
+      <w:r>
+        <w:rPr>
+          <w:b/>
+        </w:rPr>
+        <w:t>A cup of coffee</w:t>
+      </w:r>
+    </w:p>
+    <w:p>
+      <w:pPr>
+        <w:pStyle w:val="ListParagraph"/>
+        <w:numPr>
+          <w:ilvl w:val="0"/>
+          <w:numId w:val="10"/>
+        </w:numPr>
+        <w:rPr>
+          <w:b/>
+        </w:rPr>
+      </w:pPr>
+      <w:r>
+        <w:rPr>
+          <w:b/>
+        </w:rPr>
+        <w:t>A glass of juice</w:t>
+      </w:r>
+    </w:p>
+    <w:p>
+      <w:pPr>
+        <w:pStyle w:val="ListParagraph"/>
+        <w:numPr>
+          <w:ilvl w:val="0"/>
+          <w:numId w:val="10"/>
+        </w:numPr>
+        <w:rPr>
+          <w:b/>
+        </w:rPr>
+      </w:pPr>
+      <w:r>
+        <w:rPr>
+          <w:b/>
+        </w:rPr>
+        <w:t>A can of gasoline</w:t>
+      </w:r>
+    </w:p>
+    <w:p>
+      <w:pPr>
+        <w:ind w:left="720"/>
+        <w:rPr>
+          <w:b/>
+        </w:rPr>
+      </w:pPr>
+      <w:r>
+        <w:rPr>
+          <w:b/>
+        </w:rPr>
+        <w:t>Convert the following. (Use the metric converter.)</w:t>
+      </w:r>
+    </w:p>
+    <w:p>
+      <w:pPr>
+        <w:pStyle w:val="ListParagraph"/>
+        <w:numPr>
+          <w:ilvl w:val="0"/>
+          <w:numId w:val="10"/>
+        </w:numPr>
+        <w:rPr>
+          <w:b/>
+        </w:rPr>
+      </w:pPr>
+      <w:r>
+        <w:rPr>
+          <w:b/>
+        </w:rPr>
+        <w:t>120 cm</w:t>
+      </w:r>
+      <w:r>
+        <w:rPr>
+          <w:b/>
+          <w:vertAlign w:val="superscript"/>
+        </w:rPr>
+        <w:t>3</w:t>
+      </w:r>
+      <w:r>
+        <w:rPr>
+          <w:b/>
+        </w:rPr>
+        <w:t xml:space="preserve"> to m</w:t>
+      </w:r>
+      <w:r>
+        <w:rPr>
+          <w:b/>
+          <w:vertAlign w:val="superscript"/>
+        </w:rPr>
+        <w:t>3</w:t>
+      </w:r>
+    </w:p>
+    <w:p>
+      <w:pPr>
+        <w:pStyle w:val="ListParagraph"/>
+        <w:numPr>
+          <w:ilvl w:val="0"/>
+          <w:numId w:val="10"/>
+        </w:numPr>
+        <w:rPr>
+          <w:b/>
+        </w:rPr>
+      </w:pPr>
+      <w:r>
+        <w:rPr>
+          <w:b/>
+        </w:rPr>
+        <w:t>77 m</w:t>
+      </w:r>
+      <w:r>
+        <w:rPr>
+          <w:b/>
+          <w:vertAlign w:val="superscript"/>
+        </w:rPr>
+        <w:t>3</w:t>
+      </w:r>
+      <w:r>
+        <w:rPr>
+          <w:b/>
+        </w:rPr>
+        <w:t xml:space="preserve"> to cm</w:t>
+      </w:r>
+      <w:r>
+        <w:rPr>
+          <w:b/>
+          <w:vertAlign w:val="superscript"/>
+        </w:rPr>
+        <w:t>3</w:t>
+      </w:r>
+    </w:p>
+    <w:p>
+      <w:pPr>
+        <w:pStyle w:val="ListParagraph"/>
+        <w:numPr>
+          <w:ilvl w:val="0"/>
+          <w:numId w:val="10"/>
+        </w:numPr>
+        <w:rPr>
+          <w:b/>
+        </w:rPr>
+      </w:pPr>
+      <w:r>
+        <w:rPr>
+          <w:b/>
+        </w:rPr>
+        <w:t>622 cm</w:t>
+      </w:r>
+      <w:r>
+        <w:rPr>
+          <w:b/>
+          <w:vertAlign w:val="superscript"/>
+        </w:rPr>
+        <w:t>3</w:t>
+      </w:r>
+      <w:r>
+        <w:rPr>
+          <w:b/>
+        </w:rPr>
+        <w:t xml:space="preserve"> to m</w:t>
+      </w:r>
+      <w:r>
+        <w:rPr>
+          <w:b/>
+          <w:vertAlign w:val="superscript"/>
+        </w:rPr>
+        <w:t>3</w:t>
+      </w:r>
+    </w:p>
+    <w:p>
+      <w:pPr>
+        <w:pStyle w:val="ListParagraph"/>
+        <w:numPr>
+          <w:ilvl w:val="0"/>
+          <w:numId w:val="10"/>
+        </w:numPr>
+        <w:rPr>
+          <w:b/>
+        </w:rPr>
+      </w:pPr>
+      <w:r>
+        <w:rPr>
+          <w:b/>
+        </w:rPr>
+        <w:t>3.7 m</w:t>
+      </w:r>
+      <w:r>
+        <w:rPr>
+          <w:b/>
+          <w:vertAlign w:val="superscript"/>
+        </w:rPr>
+        <w:t>3</w:t>
+      </w:r>
+      <w:r>
+        <w:rPr>
+          <w:b/>
+        </w:rPr>
+        <w:t xml:space="preserve"> to L</w:t>
+      </w:r>
+    </w:p>
+    <w:p>
+      <w:pPr>
+        <w:pStyle w:val="ListParagraph"/>
+        <w:numPr>
+          <w:ilvl w:val="0"/>
+          <w:numId w:val="10"/>
+        </w:numPr>
+        <w:rPr>
+          <w:b/>
+        </w:rPr>
+      </w:pPr>
+      <w:r>
+        <w:rPr>
+          <w:b/>
+        </w:rPr>
+        <w:t>0.003 m</w:t>
+      </w:r>
+      <w:r>
+        <w:rPr>
+          <w:b/>
+          <w:vertAlign w:val="superscript"/>
+        </w:rPr>
+        <w:t>3</w:t>
+      </w:r>
+      <w:r>
+        <w:rPr>
+          <w:b/>
+        </w:rPr>
+        <w:t xml:space="preserve"> to cm</w:t>
+      </w:r>
+      <w:r>
+        <w:rPr>
+          <w:b/>
+          <w:vertAlign w:val="superscript"/>
+        </w:rPr>
+        <w:t>3</w:t>
+      </w:r>
+    </w:p>
+    <w:p>
+      <w:pPr>
+        <w:pStyle w:val="ListParagraph"/>
+        <w:numPr>
+          <w:ilvl w:val="0"/>
+          <w:numId w:val="10"/>
+        </w:numPr>
+        <w:rPr>
+          <w:b/>
+        </w:rPr>
+      </w:pPr>
+      <w:r>
+        <w:rPr>
+          <w:b/>
+        </w:rPr>
+        <w:t>2.3 L to m</w:t>
+      </w:r>
+      <w:r>
+        <w:rPr>
+          <w:b/>
+          <w:vertAlign w:val="superscript"/>
+        </w:rPr>
+        <w:t>3</w:t>
+      </w:r>
+    </w:p>
+    <w:p>
+      <w:pPr>
+        <w:pStyle w:val="ListParagraph"/>
+        <w:numPr>
+          <w:ilvl w:val="0"/>
+          <w:numId w:val="10"/>
+        </w:numPr>
+        <w:rPr>
+          <w:b/>
+        </w:rPr>
+      </w:pPr>
+      <w:r>
+        <w:rPr>
+          <w:b/>
+        </w:rPr>
+        <w:t>0.15 km</w:t>
+      </w:r>
+      <w:r>
+        <w:rPr>
+          <w:b/>
+          <w:vertAlign w:val="superscript"/>
+        </w:rPr>
+        <w:t xml:space="preserve">3 </w:t>
+      </w:r>
+      <w:r>
+        <w:rPr>
+          <w:b/>
+        </w:rPr>
+        <w:t>to m</w:t>
+      </w:r>
+      <w:r>
+        <w:rPr>
+          <w:b/>
+          <w:vertAlign w:val="superscript"/>
+        </w:rPr>
+        <w:t>3</w:t>
+      </w:r>
+    </w:p>
+    <w:p>
+      <w:pPr>
+        <w:pStyle w:val="ListParagraph"/>
+        <w:numPr>
+          <w:ilvl w:val="0"/>
+          <w:numId w:val="10"/>
+        </w:numPr>
+        <w:rPr>
+          <w:b/>
+        </w:rPr>
+      </w:pPr>
+      <w:r>
+        <w:rPr>
+          <w:b/>
+        </w:rPr>
+        <w:t>830 m</w:t>
+      </w:r>
+      <w:r>
+        <w:rPr>
+          <w:b/>
+          <w:vertAlign w:val="superscript"/>
+        </w:rPr>
+        <w:t>3</w:t>
+      </w:r>
+      <w:r>
+        <w:rPr>
+          <w:b/>
+        </w:rPr>
+        <w:t xml:space="preserve"> to km</w:t>
+      </w:r>
+      <w:r>
+        <w:rPr>
+          <w:b/>
+          <w:vertAlign w:val="superscript"/>
+        </w:rPr>
+        <w:t>3</w:t>
+      </w:r>
+    </w:p>
+    <w:p>
+      <w:pPr>
+        <w:pStyle w:val="ListParagraph"/>
+        <w:numPr>
+          <w:ilvl w:val="0"/>
+          <w:numId w:val="10"/>
+        </w:numPr>
+        <w:rPr>
+          <w:b/>
+        </w:rPr>
+      </w:pPr>
+      <w:r>
+        <w:rPr>
+          <w:b/>
+        </w:rPr>
+        <w:t>578 cm</w:t>
+      </w:r>
+      <w:r>
+        <w:rPr>
+          <w:b/>
+          <w:vertAlign w:val="superscript"/>
+        </w:rPr>
+        <w:t>3</w:t>
+      </w:r>
+      <w:r>
+        <w:rPr>
+          <w:b/>
+        </w:rPr>
+        <w:t xml:space="preserve"> to m</w:t>
+      </w:r>
+      <w:r>
+        <w:rPr>
+          <w:b/>
+          <w:vertAlign w:val="superscript"/>
+        </w:rPr>
+        <w:t>3</w:t>
+      </w:r>
+    </w:p>
+    <w:p>
+      <w:pPr>
+        <w:pStyle w:val="ListParagraph"/>
+        <w:numPr>
+          <w:ilvl w:val="0"/>
+          <w:numId w:val="10"/>
+        </w:numPr>
+        <w:rPr>
+          <w:b/>
+        </w:rPr>
+      </w:pPr>
+      <w:r>
+        <w:rPr>
+          <w:b/>
+        </w:rPr>
+        <w:t>6.4 m</w:t>
+      </w:r>
+      <w:r>
+        <w:rPr>
+          <w:b/>
+          <w:vertAlign w:val="superscript"/>
+        </w:rPr>
+        <w:t>3</w:t>
+      </w:r>
+      <w:r>
+        <w:rPr>
+          <w:b/>
+        </w:rPr>
+        <w:t xml:space="preserve"> to L</w:t>
+      </w:r>
+    </w:p>
+    <w:p>
+      <w:pPr>
+        <w:ind w:left="360"/>
+        <w:rPr>
+          <w:b/>
+          <w:color w:val="FF0000"/>
+        </w:rPr>
+      </w:pPr>
+      <w:r>
+        <w:rPr>
+          <w:b/>
+          <w:color w:val="FF0000"/>
+        </w:rPr>
+        <w:lastRenderedPageBreak/>
+        <w:t>PROBLEMS</w:t>
+      </w:r>
+    </w:p>
+    <w:p>
+      <w:pPr>
+        <w:ind w:left="360"/>
+        <w:rPr>
+          <w:b/>
+        </w:rPr>
+      </w:pPr>
+      <w:r>
+        <w:rPr>
+          <w:b/>
+        </w:rPr>
+        <w:t>Solve the problems.</w:t>
+      </w:r>
+    </w:p>
+    <w:p>
+      <w:pPr>
+        <w:pStyle w:val="ListParagraph"/>
+        <w:numPr>
+          <w:ilvl w:val="0"/>
+          <w:numId w:val="11"/>
+        </w:numPr>
+        <w:rPr>
+          <w:b/>
+        </w:rPr>
+      </w:pPr>
+      <w:r>
+        <w:rPr>
+          <w:b/>
+        </w:rPr>
+        <w:t xml:space="preserve">A boy fills a drum with 375 cubic decimeters of water. How many cubic meters of water </w:t>
+      </w:r>
+      <w:proofErr w:type="gramStart"/>
+      <w:r>
+        <w:rPr>
+          <w:b/>
+        </w:rPr>
+        <w:t>is</w:t>
+      </w:r>
+      <w:proofErr w:type="gramEnd"/>
+      <w:r>
+        <w:rPr>
+          <w:b/>
+        </w:rPr>
+        <w:t xml:space="preserve"> in the drum?</w:t>
+      </w:r>
+    </w:p>
+    <w:p>
+      <w:pPr>
+        <w:pStyle w:val="ListParagraph"/>
+        <w:numPr>
+          <w:ilvl w:val="0"/>
+          <w:numId w:val="11"/>
+        </w:numPr>
+        <w:rPr>
+          <w:b/>
+        </w:rPr>
+      </w:pPr>
+      <w:r>
+        <w:rPr>
+          <w:b/>
+        </w:rPr>
+        <w:t>A b</w:t>
+      </w:r>
+      <w:r>
+        <w:rPr>
+          <w:b/>
+        </w:rPr>
+        <w:t xml:space="preserve">asin contains 670 cubic millimeters of water. How many liters of water </w:t>
+      </w:r>
+      <w:proofErr w:type="gramStart"/>
+      <w:r>
+        <w:rPr>
+          <w:b/>
+        </w:rPr>
+        <w:t>is</w:t>
+      </w:r>
+      <w:proofErr w:type="gramEnd"/>
+      <w:r>
+        <w:rPr>
+          <w:b/>
+        </w:rPr>
+        <w:t xml:space="preserve"> in the basin?</w:t>
+      </w:r>
+    </w:p>
+    <w:p>
+      <w:pPr>
+        <w:pStyle w:val="ListParagraph"/>
+        <w:numPr>
+          <w:ilvl w:val="0"/>
+          <w:numId w:val="11"/>
+        </w:numPr>
+        <w:rPr>
+          <w:b/>
+        </w:rPr>
+      </w:pPr>
+      <w:r>
+        <w:rPr>
+          <w:b/>
+        </w:rPr>
+        <w:t xml:space="preserve">A tank contains 15.6 liters of gasoline. How many cubic meters of gasoline </w:t>
+      </w:r>
+      <w:proofErr w:type="gramStart"/>
+      <w:r>
+        <w:rPr>
+          <w:b/>
+        </w:rPr>
+        <w:t>is</w:t>
+      </w:r>
+      <w:proofErr w:type="gramEnd"/>
+      <w:r>
+        <w:rPr>
+          <w:b/>
+        </w:rPr>
+        <w:t xml:space="preserve"> in the tank?</w:t>
+      </w:r>
+    </w:p>
+    <w:p>
+      <w:pPr>
+        <w:pStyle w:val="ListParagraph"/>
+        <w:numPr>
+          <w:ilvl w:val="0"/>
+          <w:numId w:val="11"/>
+        </w:numPr>
+        <w:rPr>
+          <w:b/>
+        </w:rPr>
+      </w:pPr>
+      <w:r>
+        <w:rPr>
+          <w:b/>
+        </w:rPr>
+        <w:t xml:space="preserve">Which is the most realistic measure of volume for a bottle of soda: 473 mL, 473 </w:t>
+      </w:r>
+      <w:proofErr w:type="spellStart"/>
+      <w:r>
+        <w:rPr>
+          <w:b/>
+        </w:rPr>
+        <w:t>cL</w:t>
+      </w:r>
+      <w:proofErr w:type="spellEnd"/>
+      <w:r>
+        <w:rPr>
+          <w:b/>
+        </w:rPr>
+        <w:t>, or 473 L?</w:t>
+      </w:r>
+    </w:p>
+    <w:p>
+      <w:pPr>
+        <w:pStyle w:val="ListParagraph"/>
+        <w:numPr>
+          <w:ilvl w:val="0"/>
+          <w:numId w:val="11"/>
+        </w:numPr>
+        <w:rPr>
+          <w:b/>
+        </w:rPr>
+      </w:pPr>
+      <w:r>
+        <w:rPr>
+          <w:b/>
+        </w:rPr>
+        <w:t xml:space="preserve">A tablespoon of syrup is about 15 </w:t>
+      </w:r>
+      <w:proofErr w:type="spellStart"/>
+      <w:r>
+        <w:rPr>
+          <w:b/>
+        </w:rPr>
+        <w:t>mL.</w:t>
+      </w:r>
+      <w:proofErr w:type="spellEnd"/>
+      <w:r>
+        <w:rPr>
+          <w:b/>
+        </w:rPr>
+        <w:t xml:space="preserve"> What part of a liter can a tablespoon hold?</w:t>
+      </w:r>
+    </w:p>
+    <w:p>
+      <w:pPr>
+        <w:ind w:left="360"/>
+        <w:rPr>
+          <w:b/>
+        </w:rPr>
+      </w:pPr>
       <w:bookmarkStart w:id="0" w:name="_GoBack"/>
       <w:bookmarkEnd w:id="0"/>
-    </w:p>
-    <w:p>
-      <w:pPr>
-        <w:ind w:left="360"/>
-        <w:rPr>
-          <w:b/>
-        </w:rPr>
-      </w:pPr>
     </w:p>
     <w:sectPr>
       <w:pgSz w:w="12240" w:h="15840"/>
@@ -3272,6 +4264,184 @@
     </w:lvl>
   </w:abstractNum>
   <w:abstractNum w:abstractNumId="6">
+    <w:nsid w:val="383A420F"/>
+    <w:multiLevelType w:val="hybridMultilevel"/>
+    <w:tmpl w:val="38A0AE56"/>
+    <w:lvl w:ilvl="0" w:tplc="0409000F">
+      <w:start w:val="1"/>
+      <w:numFmt w:val="decimal"/>
+      <w:lvlText w:val="%1."/>
+      <w:lvlJc w:val="left"/>
+      <w:pPr>
+        <w:ind w:left="720" w:hanging="360"/>
+      </w:pPr>
+      <w:rPr>
+        <w:rFonts w:hint="default"/>
+      </w:rPr>
+    </w:lvl>
+    <w:lvl w:ilvl="1" w:tplc="04090019" w:tentative="1">
+      <w:start w:val="1"/>
+      <w:numFmt w:val="lowerLetter"/>
+      <w:lvlText w:val="%2."/>
+      <w:lvlJc w:val="left"/>
+      <w:pPr>
+        <w:ind w:left="1440" w:hanging="360"/>
+      </w:pPr>
+    </w:lvl>
+    <w:lvl w:ilvl="2" w:tplc="0409001B" w:tentative="1">
+      <w:start w:val="1"/>
+      <w:numFmt w:val="lowerRoman"/>
+      <w:lvlText w:val="%3."/>
+      <w:lvlJc w:val="right"/>
+      <w:pPr>
+        <w:ind w:left="2160" w:hanging="180"/>
+      </w:pPr>
+    </w:lvl>
+    <w:lvl w:ilvl="3" w:tplc="0409000F" w:tentative="1">
+      <w:start w:val="1"/>
+      <w:numFmt w:val="decimal"/>
+      <w:lvlText w:val="%4."/>
+      <w:lvlJc w:val="left"/>
+      <w:pPr>
+        <w:ind w:left="2880" w:hanging="360"/>
+      </w:pPr>
+    </w:lvl>
+    <w:lvl w:ilvl="4" w:tplc="04090019" w:tentative="1">
+      <w:start w:val="1"/>
+      <w:numFmt w:val="lowerLetter"/>
+      <w:lvlText w:val="%5."/>
+      <w:lvlJc w:val="left"/>
+      <w:pPr>
+        <w:ind w:left="3600" w:hanging="360"/>
+      </w:pPr>
+    </w:lvl>
+    <w:lvl w:ilvl="5" w:tplc="0409001B" w:tentative="1">
+      <w:start w:val="1"/>
+      <w:numFmt w:val="lowerRoman"/>
+      <w:lvlText w:val="%6."/>
+      <w:lvlJc w:val="right"/>
+      <w:pPr>
+        <w:ind w:left="4320" w:hanging="180"/>
+      </w:pPr>
+    </w:lvl>
+    <w:lvl w:ilvl="6" w:tplc="0409000F" w:tentative="1">
+      <w:start w:val="1"/>
+      <w:numFmt w:val="decimal"/>
+      <w:lvlText w:val="%7."/>
+      <w:lvlJc w:val="left"/>
+      <w:pPr>
+        <w:ind w:left="5040" w:hanging="360"/>
+      </w:pPr>
+    </w:lvl>
+    <w:lvl w:ilvl="7" w:tplc="04090019" w:tentative="1">
+      <w:start w:val="1"/>
+      <w:numFmt w:val="lowerLetter"/>
+      <w:lvlText w:val="%8."/>
+      <w:lvlJc w:val="left"/>
+      <w:pPr>
+        <w:ind w:left="5760" w:hanging="360"/>
+      </w:pPr>
+    </w:lvl>
+    <w:lvl w:ilvl="8" w:tplc="0409001B" w:tentative="1">
+      <w:start w:val="1"/>
+      <w:numFmt w:val="lowerRoman"/>
+      <w:lvlText w:val="%9."/>
+      <w:lvlJc w:val="right"/>
+      <w:pPr>
+        <w:ind w:left="6480" w:hanging="180"/>
+      </w:pPr>
+    </w:lvl>
+  </w:abstractNum>
+  <w:abstractNum w:abstractNumId="7">
+    <w:nsid w:val="4A8875AD"/>
+    <w:multiLevelType w:val="hybridMultilevel"/>
+    <w:tmpl w:val="3A6A4E70"/>
+    <w:lvl w:ilvl="0" w:tplc="0409000F">
+      <w:start w:val="1"/>
+      <w:numFmt w:val="decimal"/>
+      <w:lvlText w:val="%1."/>
+      <w:lvlJc w:val="left"/>
+      <w:pPr>
+        <w:ind w:left="720" w:hanging="360"/>
+      </w:pPr>
+      <w:rPr>
+        <w:rFonts w:hint="default"/>
+      </w:rPr>
+    </w:lvl>
+    <w:lvl w:ilvl="1" w:tplc="04090019" w:tentative="1">
+      <w:start w:val="1"/>
+      <w:numFmt w:val="lowerLetter"/>
+      <w:lvlText w:val="%2."/>
+      <w:lvlJc w:val="left"/>
+      <w:pPr>
+        <w:ind w:left="1440" w:hanging="360"/>
+      </w:pPr>
+    </w:lvl>
+    <w:lvl w:ilvl="2" w:tplc="0409001B" w:tentative="1">
+      <w:start w:val="1"/>
+      <w:numFmt w:val="lowerRoman"/>
+      <w:lvlText w:val="%3."/>
+      <w:lvlJc w:val="right"/>
+      <w:pPr>
+        <w:ind w:left="2160" w:hanging="180"/>
+      </w:pPr>
+    </w:lvl>
+    <w:lvl w:ilvl="3" w:tplc="0409000F" w:tentative="1">
+      <w:start w:val="1"/>
+      <w:numFmt w:val="decimal"/>
+      <w:lvlText w:val="%4."/>
+      <w:lvlJc w:val="left"/>
+      <w:pPr>
+        <w:ind w:left="2880" w:hanging="360"/>
+      </w:pPr>
+    </w:lvl>
+    <w:lvl w:ilvl="4" w:tplc="04090019" w:tentative="1">
+      <w:start w:val="1"/>
+      <w:numFmt w:val="lowerLetter"/>
+      <w:lvlText w:val="%5."/>
+      <w:lvlJc w:val="left"/>
+      <w:pPr>
+        <w:ind w:left="3600" w:hanging="360"/>
+      </w:pPr>
+    </w:lvl>
+    <w:lvl w:ilvl="5" w:tplc="0409001B" w:tentative="1">
+      <w:start w:val="1"/>
+      <w:numFmt w:val="lowerRoman"/>
+      <w:lvlText w:val="%6."/>
+      <w:lvlJc w:val="right"/>
+      <w:pPr>
+        <w:ind w:left="4320" w:hanging="180"/>
+      </w:pPr>
+    </w:lvl>
+    <w:lvl w:ilvl="6" w:tplc="0409000F" w:tentative="1">
+      <w:start w:val="1"/>
+      <w:numFmt w:val="decimal"/>
+      <w:lvlText w:val="%7."/>
+      <w:lvlJc w:val="left"/>
+      <w:pPr>
+        <w:ind w:left="5040" w:hanging="360"/>
+      </w:pPr>
+    </w:lvl>
+    <w:lvl w:ilvl="7" w:tplc="04090019" w:tentative="1">
+      <w:start w:val="1"/>
+      <w:numFmt w:val="lowerLetter"/>
+      <w:lvlText w:val="%8."/>
+      <w:lvlJc w:val="left"/>
+      <w:pPr>
+        <w:ind w:left="5760" w:hanging="360"/>
+      </w:pPr>
+    </w:lvl>
+    <w:lvl w:ilvl="8" w:tplc="0409001B" w:tentative="1">
+      <w:start w:val="1"/>
+      <w:numFmt w:val="lowerRoman"/>
+      <w:lvlText w:val="%9."/>
+      <w:lvlJc w:val="right"/>
+      <w:pPr>
+        <w:ind w:left="6480" w:hanging="180"/>
+      </w:pPr>
+    </w:lvl>
+  </w:abstractNum>
+  <w:abstractNum w:abstractNumId="8">
     <w:nsid w:val="52B52B25"/>
     <w:multiLevelType w:val="hybridMultilevel"/>
     <w:tmpl w:val="2D965238"/>
@@ -3360,7 +4530,7 @@
       </w:pPr>
     </w:lvl>
   </w:abstractNum>
-  <w:abstractNum w:abstractNumId="7">
+  <w:abstractNum w:abstractNumId="9">
     <w:nsid w:val="52D32028"/>
     <w:multiLevelType w:val="hybridMultilevel"/>
     <w:tmpl w:val="FD761BBA"/>
@@ -3449,7 +4619,7 @@
       </w:pPr>
     </w:lvl>
   </w:abstractNum>
-  <w:abstractNum w:abstractNumId="8">
+  <w:abstractNum w:abstractNumId="10">
     <w:nsid w:val="60D76978"/>
     <w:multiLevelType w:val="hybridMultilevel"/>
     <w:tmpl w:val="73608EE4"/>
@@ -3539,7 +4709,7 @@
     </w:lvl>
   </w:abstractNum>
   <w:num w:numId="1">
-    <w:abstractNumId w:val="6"/>
+    <w:abstractNumId w:val="8"/>
   </w:num>
   <w:num w:numId="2">
     <w:abstractNumId w:val="4"/>
@@ -3554,16 +4724,22 @@
     <w:abstractNumId w:val="0"/>
   </w:num>
   <w:num w:numId="6">
-    <w:abstractNumId w:val="7"/>
+    <w:abstractNumId w:val="9"/>
   </w:num>
   <w:num w:numId="7">
-    <w:abstractNumId w:val="8"/>
+    <w:abstractNumId w:val="10"/>
   </w:num>
   <w:num w:numId="8">
     <w:abstractNumId w:val="3"/>
   </w:num>
   <w:num w:numId="9">
     <w:abstractNumId w:val="5"/>
+  </w:num>
+  <w:num w:numId="10">
+    <w:abstractNumId w:val="7"/>
+  </w:num>
+  <w:num w:numId="11">
+    <w:abstractNumId w:val="6"/>
   </w:num>
 </w:numbering>
 </file>

</xml_diff>

<commit_message>
Measure of Mass Added.
</commit_message>
<xml_diff>
--- a/Elementary Algebra Lessons.docx
+++ b/Elementary Algebra Lessons.docx
@@ -258,19 +258,11 @@
       <w:r>
         <w:br/>
       </w:r>
-      <w:proofErr w:type="spellStart"/>
-      <w:r>
-        <w:rPr>
-          <w:i/>
-        </w:rPr>
-        <w:t>Metrites</w:t>
-      </w:r>
-      <w:proofErr w:type="spellEnd"/>
-      <w:r>
-        <w:rPr>
-          <w:i/>
-        </w:rPr>
-        <w:t xml:space="preserve">:  </w:t>
+      <w:r>
+        <w:rPr>
+          <w:i/>
+        </w:rPr>
+        <w:t xml:space="preserve">Metrites:  </w:t>
       </w:r>
       <w:r>
         <w:t>the basic unit of liquid measure</w:t>
@@ -315,19 +307,11 @@
       <w:r>
         <w:br/>
       </w:r>
-      <w:proofErr w:type="spellStart"/>
-      <w:r>
-        <w:rPr>
-          <w:i/>
-        </w:rPr>
-        <w:t>Chih</w:t>
-      </w:r>
-      <w:proofErr w:type="spellEnd"/>
-      <w:r>
-        <w:rPr>
-          <w:i/>
-        </w:rPr>
-        <w:t xml:space="preserve">/Chang: </w:t>
+      <w:r>
+        <w:rPr>
+          <w:i/>
+        </w:rPr>
+        <w:t xml:space="preserve">Chih/Chang: </w:t>
       </w:r>
       <w:r>
         <w:tab/>
@@ -435,21 +419,11 @@
       <w:r>
         <w:br/>
       </w:r>
-      <w:proofErr w:type="spellStart"/>
-      <w:proofErr w:type="gramStart"/>
-      <w:r>
-        <w:rPr>
-          <w:i/>
-        </w:rPr>
-        <w:t>pinte</w:t>
-      </w:r>
-      <w:proofErr w:type="spellEnd"/>
-      <w:proofErr w:type="gramEnd"/>
-      <w:r>
-        <w:rPr>
-          <w:i/>
-        </w:rPr>
-        <w:t xml:space="preserve">: </w:t>
+      <w:r>
+        <w:rPr>
+          <w:i/>
+        </w:rPr>
+        <w:t xml:space="preserve">pinte: </w:t>
       </w:r>
       <w:r>
         <w:t>the basic unit of liquid measure</w:t>
@@ -710,19 +684,11 @@
       <w:r>
         <w:tab/>
       </w:r>
-      <w:proofErr w:type="spellStart"/>
-      <w:r>
-        <w:rPr>
-          <w:i/>
-        </w:rPr>
-        <w:t>liter</w:t>
-      </w:r>
-      <w:proofErr w:type="spellEnd"/>
-      <w:r>
-        <w:rPr>
-          <w:i/>
-        </w:rPr>
-        <w:t>:</w:t>
+      <w:r>
+        <w:rPr>
+          <w:i/>
+        </w:rPr>
+        <w:t>liter:</w:t>
       </w:r>
       <w:r>
         <w:rPr>
@@ -760,19 +726,11 @@
       <w:r>
         <w:tab/>
       </w:r>
-      <w:proofErr w:type="spellStart"/>
-      <w:r>
-        <w:rPr>
-          <w:i/>
-        </w:rPr>
-        <w:t>stere</w:t>
-      </w:r>
-      <w:proofErr w:type="spellEnd"/>
-      <w:r>
-        <w:rPr>
-          <w:i/>
-        </w:rPr>
-        <w:t xml:space="preserve">: </w:t>
+      <w:r>
+        <w:rPr>
+          <w:i/>
+        </w:rPr>
+        <w:t xml:space="preserve">stere: </w:t>
       </w:r>
       <w:r>
         <w:tab/>
@@ -807,34 +765,18 @@
       <w:r>
         <w:t xml:space="preserve">The </w:t>
       </w:r>
-      <w:proofErr w:type="spellStart"/>
-      <w:r>
-        <w:rPr>
-          <w:i/>
-        </w:rPr>
-        <w:t>Systeme</w:t>
-      </w:r>
-      <w:proofErr w:type="spellEnd"/>
-      <w:r>
-        <w:rPr>
-          <w:i/>
-        </w:rPr>
-        <w:t xml:space="preserve"> International d’ Unites </w:t>
+      <w:r>
+        <w:rPr>
+          <w:i/>
+        </w:rPr>
+        <w:t xml:space="preserve">Systeme International d’ Unites </w:t>
       </w:r>
       <w:r>
         <w:t>(SI)</w:t>
       </w:r>
       <w:r>
         <w:tab/>
-        <w:t xml:space="preserve">was </w:t>
-      </w:r>
-      <w:proofErr w:type="spellStart"/>
-      <w:r>
-        <w:t>extablished</w:t>
-      </w:r>
-      <w:proofErr w:type="spellEnd"/>
-      <w:r>
-        <w:t xml:space="preserve"> in October 1960 by the 11</w:t>
+        <w:t>was extablished in October 1960 by the 11</w:t>
       </w:r>
       <w:r>
         <w:rPr>
@@ -851,256 +793,207 @@
       <w:r>
         <w:tab/>
       </w:r>
-      <w:proofErr w:type="gramStart"/>
+      <w:r>
+        <w:rPr>
+          <w:i/>
+        </w:rPr>
+        <w:t>meter:</w:t>
+      </w:r>
+      <w:r>
+        <w:rPr>
+          <w:i/>
+        </w:rPr>
+        <w:br/>
+      </w:r>
+      <w:r>
+        <w:rPr>
+          <w:i/>
+        </w:rPr>
+        <w:tab/>
+        <w:t>kilogram:</w:t>
+      </w:r>
+      <w:r>
+        <w:rPr>
+          <w:i/>
+        </w:rPr>
+        <w:br/>
+      </w:r>
+      <w:r>
+        <w:rPr>
+          <w:i/>
+        </w:rPr>
+        <w:lastRenderedPageBreak/>
+        <w:tab/>
+        <w:t>second:</w:t>
+      </w:r>
+      <w:r>
+        <w:rPr>
+          <w:i/>
+        </w:rPr>
+        <w:br/>
+      </w:r>
+      <w:r>
+        <w:rPr>
+          <w:i/>
+        </w:rPr>
+        <w:tab/>
+        <w:t>ampere:</w:t>
+      </w:r>
+    </w:p>
+    <w:p>
+      <w:pPr>
+        <w:rPr>
+          <w:u w:val="single"/>
+        </w:rPr>
+      </w:pPr>
+    </w:p>
+    <w:p>
+      <w:pPr>
+        <w:rPr>
+          <w:b/>
+        </w:rPr>
+      </w:pPr>
+      <w:r>
+        <w:tab/>
+      </w:r>
+      <w:r>
+        <w:rPr>
+          <w:b/>
+        </w:rPr>
+        <w:t>1.2: Measures and Measuring Devices</w:t>
+      </w:r>
+    </w:p>
+    <w:p>
+      <w:pPr>
+        <w:ind w:left="720" w:firstLine="720"/>
+      </w:pPr>
+      <w:r>
+        <w:t>The results of measuring are merely near approximations since measurements a re not always exact. There is often a relative error involved.</w:t>
+      </w:r>
+      <w:r>
+        <w:br/>
+      </w:r>
+      <w:r>
+        <w:tab/>
+        <w:t>Accuracy of measurements depends on two factors:</w:t>
+      </w:r>
+      <w:r>
+        <w:br/>
+      </w:r>
+      <w:r>
+        <w:tab/>
+        <w:t>1. The skill of the person doing the measuring; and</w:t>
+      </w:r>
+      <w:r>
+        <w:br/>
+      </w:r>
+      <w:r>
+        <w:tab/>
+        <w:t>2. The precision of the instrument used in measuring.</w:t>
+      </w:r>
+      <w:r>
+        <w:br/>
+      </w:r>
+      <w:r>
+        <w:tab/>
+        <w:t>The first factor can easily be developed through constant practice while the second factor is totally dependent upon the measuring device.</w:t>
+      </w:r>
+      <w:r>
+        <w:br/>
+      </w:r>
+      <w:r>
+        <w:tab/>
+        <w:t>As noted from the development of measurements as well as observed from daily life activities, different quantities require different units of measure and different measuring devices.</w:t>
+      </w:r>
+      <w:r>
+        <w:br/>
+      </w:r>
+      <w:r>
+        <w:tab/>
+        <w:t xml:space="preserve">Originally, our forefathers made use of their body parts to measure lengths and distances. Unfortunately, these nonstandard units proved inconvenient, paving the way for standardized units like the metric system or </w:t>
+      </w:r>
+      <w:r>
+        <w:rPr>
+          <w:i/>
+        </w:rPr>
+        <w:t xml:space="preserve">Systeme International d’ Unites </w:t>
+      </w:r>
+      <w:r>
+        <w:t>(SI). This system of measurement is the one commonly used by most countries today.</w:t>
+      </w:r>
+    </w:p>
+    <w:p>
+      <w:pPr>
+        <w:rPr>
+          <w:b/>
+        </w:rPr>
+      </w:pPr>
+      <w:r>
+        <w:tab/>
+      </w:r>
+      <w:r>
+        <w:rPr>
+          <w:b/>
+        </w:rPr>
+        <w:tab/>
+        <w:t>1.2.1: Measure of Length</w:t>
+      </w:r>
+    </w:p>
+    <w:p>
+      <w:pPr>
+        <w:ind w:left="1440" w:firstLine="720"/>
+      </w:pPr>
+      <w:r>
+        <w:t xml:space="preserve">The fundamental unit of length in the metric system is the </w:t>
+      </w:r>
       <w:r>
         <w:rPr>
           <w:i/>
         </w:rPr>
         <w:t>meter</w:t>
       </w:r>
-      <w:proofErr w:type="gramEnd"/>
-      <w:r>
-        <w:rPr>
-          <w:i/>
-        </w:rPr>
-        <w:t>:</w:t>
-      </w:r>
-      <w:r>
-        <w:rPr>
-          <w:i/>
+      <w:r>
+        <w:t>. It is  a decimal system for measurement where multiples and fractions of the basic unit(meter) correspond to powers of ten.</w:t>
+      </w:r>
+    </w:p>
+    <w:p>
+      <w:pPr>
+        <w:rPr>
+          <w:b/>
+        </w:rPr>
+      </w:pPr>
+      <w:r>
+        <w:tab/>
+      </w:r>
+      <w:r>
+        <w:tab/>
+      </w:r>
+      <w:r>
+        <w:rPr>
+          <w:b/>
+          <w:color w:val="FF0000"/>
+        </w:rPr>
+        <w:t>TEST YOURSELF</w:t>
+      </w:r>
+      <w:r>
+        <w:rPr>
+          <w:b/>
+          <w:color w:val="FF0000"/>
         </w:rPr>
         <w:br/>
       </w:r>
       <w:r>
         <w:rPr>
-          <w:i/>
-        </w:rPr>
-        <w:tab/>
-        <w:t>kilogram:</w:t>
-      </w:r>
-      <w:r>
-        <w:rPr>
-          <w:i/>
-        </w:rPr>
-        <w:br/>
-      </w:r>
-      <w:r>
-        <w:rPr>
-          <w:i/>
-        </w:rPr>
-        <w:lastRenderedPageBreak/>
-        <w:tab/>
-        <w:t>second:</w:t>
-      </w:r>
-      <w:r>
-        <w:rPr>
-          <w:i/>
-        </w:rPr>
-        <w:br/>
-      </w:r>
-      <w:r>
-        <w:rPr>
-          <w:i/>
-        </w:rPr>
-        <w:tab/>
-        <w:t>ampere:</w:t>
-      </w:r>
-    </w:p>
-    <w:p>
-      <w:pPr>
-        <w:rPr>
-          <w:u w:val="single"/>
-        </w:rPr>
-      </w:pPr>
-    </w:p>
-    <w:p>
-      <w:pPr>
-        <w:rPr>
-          <w:b/>
-        </w:rPr>
-      </w:pPr>
-      <w:r>
-        <w:tab/>
-      </w:r>
-      <w:r>
-        <w:rPr>
-          <w:b/>
-        </w:rPr>
-        <w:t>1.2: Measures and Measuring Devices</w:t>
-      </w:r>
-    </w:p>
-    <w:p>
-      <w:pPr>
-        <w:ind w:left="720" w:firstLine="720"/>
-      </w:pPr>
-      <w:r>
-        <w:t xml:space="preserve">The results of measuring are merely near approximations since measurements </w:t>
-      </w:r>
-      <w:proofErr w:type="spellStart"/>
-      <w:r>
-        <w:t>a re</w:t>
-      </w:r>
-      <w:proofErr w:type="spellEnd"/>
-      <w:r>
-        <w:t xml:space="preserve"> not always exact. There is often a relative error involved.</w:t>
-      </w:r>
-      <w:r>
-        <w:br/>
-      </w:r>
-      <w:r>
-        <w:tab/>
-        <w:t>Accuracy of measurements depends on two factors:</w:t>
-      </w:r>
-      <w:r>
-        <w:br/>
-      </w:r>
-      <w:r>
-        <w:tab/>
-        <w:t xml:space="preserve">1. </w:t>
-      </w:r>
-      <w:proofErr w:type="gramStart"/>
-      <w:r>
-        <w:t>The</w:t>
-      </w:r>
-      <w:proofErr w:type="gramEnd"/>
-      <w:r>
-        <w:t xml:space="preserve"> skill of the person doing the measuring; and</w:t>
-      </w:r>
-      <w:r>
-        <w:br/>
-      </w:r>
-      <w:r>
-        <w:tab/>
-        <w:t>2. The precision of the instrument used in measuring.</w:t>
-      </w:r>
-      <w:r>
-        <w:br/>
-      </w:r>
-      <w:r>
-        <w:tab/>
-        <w:t>The first factor can easily be developed through constant practice while the second factor is totally dependent upon the measuring device.</w:t>
-      </w:r>
-      <w:r>
-        <w:br/>
-      </w:r>
-      <w:r>
-        <w:tab/>
-        <w:t>As noted from the development of measurements as well as observed from daily life activities, different quantities require different units of measure and different measuring devices.</w:t>
-      </w:r>
-      <w:r>
-        <w:br/>
-      </w:r>
-      <w:r>
-        <w:tab/>
-        <w:t xml:space="preserve">Originally, our forefathers made use of their body parts to measure lengths and distances. Unfortunately, these nonstandard units proved inconvenient, paving the way for standardized units like the metric system or </w:t>
-      </w:r>
-      <w:proofErr w:type="spellStart"/>
-      <w:r>
-        <w:rPr>
-          <w:i/>
-        </w:rPr>
-        <w:t>Systeme</w:t>
-      </w:r>
-      <w:proofErr w:type="spellEnd"/>
-      <w:r>
-        <w:rPr>
-          <w:i/>
-        </w:rPr>
-        <w:t xml:space="preserve"> International d’ Unites </w:t>
-      </w:r>
-      <w:r>
-        <w:t>(SI). This system of measurement is the one commonly used by most countries today.</w:t>
-      </w:r>
-    </w:p>
-    <w:p>
-      <w:pPr>
-        <w:rPr>
-          <w:b/>
-        </w:rPr>
-      </w:pPr>
-      <w:r>
-        <w:tab/>
-      </w:r>
-      <w:r>
-        <w:rPr>
-          <w:b/>
-        </w:rPr>
-        <w:tab/>
-        <w:t>1.2.1: Measure of Length</w:t>
-      </w:r>
-    </w:p>
-    <w:p>
-      <w:pPr>
-        <w:ind w:left="1440" w:firstLine="720"/>
-      </w:pPr>
-      <w:r>
-        <w:t xml:space="preserve">The fundamental unit of length in the metric system is the </w:t>
-      </w:r>
-      <w:r>
-        <w:rPr>
-          <w:i/>
-        </w:rPr>
-        <w:t>meter</w:t>
-      </w:r>
-      <w:r>
-        <w:t xml:space="preserve">. It </w:t>
-      </w:r>
-      <w:proofErr w:type="gramStart"/>
-      <w:r>
-        <w:t>is  a</w:t>
-      </w:r>
-      <w:proofErr w:type="gramEnd"/>
-      <w:r>
-        <w:t xml:space="preserve"> decimal system for measurement where multiples and fractions of the basic unit(meter) correspond to powers of ten.</w:t>
-      </w:r>
-    </w:p>
-    <w:p>
-      <w:pPr>
-        <w:rPr>
-          <w:b/>
-        </w:rPr>
-      </w:pPr>
-      <w:r>
-        <w:tab/>
-      </w:r>
-      <w:r>
-        <w:tab/>
-      </w:r>
-      <w:r>
-        <w:rPr>
           <w:b/>
           <w:color w:val="FF0000"/>
         </w:rPr>
-        <w:t xml:space="preserve">TEST </w:t>
-      </w:r>
-      <w:proofErr w:type="gramStart"/>
+        <w:tab/>
+      </w:r>
       <w:r>
         <w:rPr>
           <w:b/>
           <w:color w:val="FF0000"/>
         </w:rPr>
-        <w:t>YOURSELF</w:t>
-      </w:r>
-      <w:proofErr w:type="gramEnd"/>
-      <w:r>
-        <w:rPr>
-          <w:b/>
-          <w:color w:val="FF0000"/>
-        </w:rPr>
-        <w:br/>
-      </w:r>
-      <w:r>
-        <w:rPr>
-          <w:b/>
-          <w:color w:val="FF0000"/>
-        </w:rPr>
-        <w:tab/>
-      </w:r>
-      <w:r>
-        <w:rPr>
-          <w:b/>
-          <w:color w:val="FF0000"/>
-        </w:rPr>
         <w:tab/>
       </w:r>
       <w:r>
@@ -1125,13 +1018,8 @@
         </w:numPr>
       </w:pPr>
       <w:r>
-        <w:t xml:space="preserve">Length of a </w:t>
-      </w:r>
-      <w:proofErr w:type="spellStart"/>
-      <w:r>
-        <w:t>ballpen</w:t>
-      </w:r>
-      <w:proofErr w:type="spellEnd"/>
+        <w:t>Length of a ballpen</w:t>
+      </w:r>
     </w:p>
     <w:p>
       <w:pPr>
@@ -1355,15 +1243,7 @@
         </w:numPr>
       </w:pPr>
       <w:r>
-        <w:t xml:space="preserve">275 </w:t>
-      </w:r>
-      <w:proofErr w:type="spellStart"/>
-      <w:r>
-        <w:t>dm</w:t>
-      </w:r>
-      <w:proofErr w:type="spellEnd"/>
-      <w:r>
-        <w:t xml:space="preserve"> to m = </w:t>
+        <w:t xml:space="preserve">275 dm to m = </w:t>
       </w:r>
       <w:r>
         <w:rPr>
@@ -1546,21 +1426,7 @@
         <w:rPr>
           <w:b/>
         </w:rPr>
-        <w:t xml:space="preserve">A boy ran a distance of 5.8 </w:t>
-      </w:r>
-      <w:proofErr w:type="gramStart"/>
-      <w:r>
-        <w:rPr>
-          <w:b/>
-        </w:rPr>
-        <w:t>kilometers .</w:t>
-      </w:r>
-      <w:proofErr w:type="gramEnd"/>
-      <w:r>
-        <w:rPr>
-          <w:b/>
-        </w:rPr>
-        <w:t xml:space="preserve"> How many meters did he run?</w:t>
+        <w:t>A boy ran a distance of 5.8 kilometers . How many meters did he run?</w:t>
       </w:r>
     </w:p>
     <w:p>
@@ -1686,47 +1552,11 @@
           <w:b/>
         </w:rPr>
       </w:pPr>
-      <w:proofErr w:type="spellStart"/>
-      <w:r>
-        <w:rPr>
-          <w:b/>
-        </w:rPr>
-        <w:t>Loida</w:t>
-      </w:r>
-      <w:proofErr w:type="spellEnd"/>
-      <w:r>
-        <w:rPr>
-          <w:b/>
-        </w:rPr>
-        <w:t xml:space="preserve"> walked 204 meters to her classmate’s house and together they walked 523 meters to school. How many kilometers </w:t>
-      </w:r>
-      <w:proofErr w:type="gramStart"/>
-      <w:r>
-        <w:rPr>
-          <w:b/>
-        </w:rPr>
-        <w:t>was</w:t>
-      </w:r>
-      <w:proofErr w:type="gramEnd"/>
-      <w:r>
-        <w:rPr>
-          <w:b/>
-        </w:rPr>
-        <w:t xml:space="preserve"> covered by </w:t>
-      </w:r>
-      <w:proofErr w:type="spellStart"/>
-      <w:r>
-        <w:rPr>
-          <w:b/>
-        </w:rPr>
-        <w:t>Loida</w:t>
-      </w:r>
-      <w:proofErr w:type="spellEnd"/>
-      <w:r>
-        <w:rPr>
-          <w:b/>
-        </w:rPr>
-        <w:t xml:space="preserve"> alone</w:t>
+      <w:r>
+        <w:rPr>
+          <w:b/>
+        </w:rPr>
+        <w:t>Loida walked 204 meters to her classmate’s house and together they walked 523 meters to school. How many kilometers was covered by Loida alone</w:t>
       </w:r>
       <w:r>
         <w:rPr>
@@ -1948,21 +1778,7 @@
         <w:rPr>
           <w:b/>
         </w:rPr>
-        <w:t xml:space="preserve">2.3 </w:t>
-      </w:r>
-      <w:proofErr w:type="gramStart"/>
-      <w:r>
-        <w:rPr>
-          <w:b/>
-        </w:rPr>
-        <w:t>x</w:t>
-      </w:r>
-      <w:proofErr w:type="gramEnd"/>
-      <w:r>
-        <w:rPr>
-          <w:b/>
-        </w:rPr>
-        <w:t xml:space="preserve"> 10 = </w:t>
+        <w:t xml:space="preserve">2.3 x 10 = </w:t>
       </w:r>
       <w:r>
         <w:rPr>
@@ -2066,31 +1882,16 @@
       </w:pPr>
       <w:r>
         <w:tab/>
-        <w:t xml:space="preserve">The area of a square 10 m on each side is called </w:t>
-      </w:r>
-      <w:proofErr w:type="gramStart"/>
-      <w:r>
-        <w:t xml:space="preserve">an </w:t>
-      </w:r>
-      <w:proofErr w:type="spellStart"/>
+        <w:t xml:space="preserve">The area of a square 10 m on each side is called an </w:t>
+      </w:r>
       <w:r>
         <w:rPr>
           <w:i/>
         </w:rPr>
         <w:t>are</w:t>
       </w:r>
-      <w:proofErr w:type="spellEnd"/>
-      <w:proofErr w:type="gramEnd"/>
-      <w:r>
-        <w:t xml:space="preserve"> which is used to measure garden plots or building lots. An area equivalent to 100 </w:t>
-      </w:r>
-      <w:proofErr w:type="spellStart"/>
-      <w:r>
-        <w:t>ares</w:t>
-      </w:r>
-      <w:proofErr w:type="spellEnd"/>
-      <w:r>
-        <w:t xml:space="preserve"> is called a </w:t>
+      <w:r>
+        <w:t xml:space="preserve"> which is used to measure garden plots or building lots. An area equivalent to 100 ares is called a </w:t>
       </w:r>
       <w:r>
         <w:rPr>
@@ -2729,21 +2530,7 @@
         <w:rPr>
           <w:b/>
         </w:rPr>
-        <w:t xml:space="preserve">215 </w:t>
-      </w:r>
-      <w:proofErr w:type="spellStart"/>
-      <w:r>
-        <w:rPr>
-          <w:b/>
-        </w:rPr>
-        <w:t>a</w:t>
-      </w:r>
-      <w:proofErr w:type="spellEnd"/>
-      <w:r>
-        <w:rPr>
-          <w:b/>
-        </w:rPr>
-        <w:t xml:space="preserve"> to ha</w:t>
+        <w:t>215 a to ha</w:t>
       </w:r>
     </w:p>
     <w:p>
@@ -2840,21 +2627,7 @@
           <w:b/>
         </w:rPr>
         <w:lastRenderedPageBreak/>
-        <w:t>Mrs. Reyes is selling a piece of land which measures 3.81 hectares. If the selling price is P2</w:t>
-      </w:r>
-      <w:proofErr w:type="gramStart"/>
-      <w:r>
-        <w:rPr>
-          <w:b/>
-        </w:rPr>
-        <w:t>,500</w:t>
-      </w:r>
-      <w:proofErr w:type="gramEnd"/>
-      <w:r>
-        <w:rPr>
-          <w:b/>
-        </w:rPr>
-        <w:t xml:space="preserve"> per square meter, how much will she receive from the sale of her land?</w:t>
+        <w:t>Mrs. Reyes is selling a piece of land which measures 3.81 hectares. If the selling price is P2,500 per square meter, how much will she receive from the sale of her land?</w:t>
       </w:r>
     </w:p>
     <w:p>
@@ -2956,15 +2729,7 @@
         <w:t>The metric system uses the liter (L)</w:t>
       </w:r>
       <w:r>
-        <w:t xml:space="preserve"> as the fundamental unit of volume. It represents the volume of a cube that measures 10 cm or 1 </w:t>
-      </w:r>
-      <w:proofErr w:type="spellStart"/>
-      <w:r>
-        <w:t>dm</w:t>
-      </w:r>
-      <w:proofErr w:type="spellEnd"/>
-      <w:r>
-        <w:t xml:space="preserve"> on each edge.</w:t>
+        <w:t xml:space="preserve"> as the fundamental unit of volume. It represents the volume of a cube that measures 10 cm or 1 dm on each edge.</w:t>
       </w:r>
     </w:p>
     <w:p>
@@ -3556,21 +3321,7 @@
         <w:rPr>
           <w:b/>
         </w:rPr>
-        <w:t xml:space="preserve">A boy fills a drum with 375 cubic decimeters of water. How many cubic meters of water </w:t>
-      </w:r>
-      <w:proofErr w:type="gramStart"/>
-      <w:r>
-        <w:rPr>
-          <w:b/>
-        </w:rPr>
-        <w:t>is</w:t>
-      </w:r>
-      <w:proofErr w:type="gramEnd"/>
-      <w:r>
-        <w:rPr>
-          <w:b/>
-        </w:rPr>
-        <w:t xml:space="preserve"> in the drum?</w:t>
+        <w:t>A boy fills a drum with 375 cubic decimeters of water. How many cubic meters of water is in the drum?</w:t>
       </w:r>
     </w:p>
     <w:p>
@@ -3594,21 +3345,7 @@
         <w:rPr>
           <w:b/>
         </w:rPr>
-        <w:t xml:space="preserve">asin contains 670 cubic millimeters of water. How many liters of water </w:t>
-      </w:r>
-      <w:proofErr w:type="gramStart"/>
-      <w:r>
-        <w:rPr>
-          <w:b/>
-        </w:rPr>
-        <w:t>is</w:t>
-      </w:r>
-      <w:proofErr w:type="gramEnd"/>
-      <w:r>
-        <w:rPr>
-          <w:b/>
-        </w:rPr>
-        <w:t xml:space="preserve"> in the basin?</w:t>
+        <w:t>asin contains 670 cubic millimeters of water. How many liters of water is in the basin?</w:t>
       </w:r>
     </w:p>
     <w:p>
@@ -3626,21 +3363,7 @@
         <w:rPr>
           <w:b/>
         </w:rPr>
-        <w:t xml:space="preserve">A tank contains 15.6 liters of gasoline. How many cubic meters of gasoline </w:t>
-      </w:r>
-      <w:proofErr w:type="gramStart"/>
-      <w:r>
-        <w:rPr>
-          <w:b/>
-        </w:rPr>
-        <w:t>is</w:t>
-      </w:r>
-      <w:proofErr w:type="gramEnd"/>
-      <w:r>
-        <w:rPr>
-          <w:b/>
-        </w:rPr>
-        <w:t xml:space="preserve"> in the tank?</w:t>
+        <w:t>A tank contains 15.6 liters of gasoline. How many cubic meters of gasoline is in the tank?</w:t>
       </w:r>
     </w:p>
     <w:p>
@@ -3658,21 +3381,7 @@
         <w:rPr>
           <w:b/>
         </w:rPr>
-        <w:t xml:space="preserve">Which is the most realistic measure of volume for a bottle of soda: 473 mL, 473 </w:t>
-      </w:r>
-      <w:proofErr w:type="spellStart"/>
-      <w:r>
-        <w:rPr>
-          <w:b/>
-        </w:rPr>
-        <w:t>cL</w:t>
-      </w:r>
-      <w:proofErr w:type="spellEnd"/>
-      <w:r>
-        <w:rPr>
-          <w:b/>
-        </w:rPr>
-        <w:t>, or 473 L?</w:t>
+        <w:t>Which is the most realistic measure of volume for a bottle of soda: 473 mL, 473 cL, or 473 L?</w:t>
       </w:r>
     </w:p>
     <w:p>
@@ -3690,33 +3399,595 @@
         <w:rPr>
           <w:b/>
         </w:rPr>
-        <w:t xml:space="preserve">A tablespoon of syrup is about 15 </w:t>
-      </w:r>
-      <w:proofErr w:type="spellStart"/>
-      <w:r>
-        <w:rPr>
-          <w:b/>
-        </w:rPr>
-        <w:t>mL.</w:t>
-      </w:r>
-      <w:proofErr w:type="spellEnd"/>
-      <w:r>
-        <w:rPr>
-          <w:b/>
-        </w:rPr>
-        <w:t xml:space="preserve"> What part of a liter can a tablespoon hold?</w:t>
-      </w:r>
-    </w:p>
-    <w:p>
-      <w:pPr>
-        <w:ind w:left="360"/>
-        <w:rPr>
-          <w:b/>
-        </w:rPr>
-      </w:pPr>
+        <w:t>A tablespoon of syrup is about 15 mL. What part of a liter can a tablespoon hold?</w:t>
+      </w:r>
+    </w:p>
+    <w:p>
+      <w:pPr>
+        <w:rPr>
+          <w:b/>
+        </w:rPr>
+      </w:pPr>
+    </w:p>
+    <w:p>
+      <w:pPr>
+        <w:rPr>
+          <w:b/>
+        </w:rPr>
+      </w:pPr>
+      <w:r>
+        <w:rPr>
+          <w:b/>
+        </w:rPr>
+        <w:t>1.2.4 Measure of Mass</w:t>
+      </w:r>
+    </w:p>
+    <w:p>
+      <w:r>
+        <w:tab/>
+        <w:t xml:space="preserve">The mass of an object is the amount of matter it contains. The basic unit of mass in the metric system is the </w:t>
+      </w:r>
+      <w:r>
+        <w:rPr>
+          <w:i/>
+        </w:rPr>
+        <w:t>kilogram</w:t>
+      </w:r>
+      <w:r>
+        <w:t xml:space="preserve">(kg). A kilogram is the weight of 1 liter of water in its densest state. A milliliter of water weighs 1/1000 of a kilogram, which is called a </w:t>
+      </w:r>
+      <w:r>
+        <w:rPr>
+          <w:i/>
+        </w:rPr>
+        <w:t xml:space="preserve">gram </w:t>
+      </w:r>
+      <w:r>
+        <w:t>(g).</w:t>
+      </w:r>
+    </w:p>
+    <w:p>
+      <w:r>
+        <w:tab/>
+        <w:t>Thus, 1000 grams is equivalent to 1 kilogram. Grams is used for small weights such as ingredients in recipes or nutritional contents of various foods. Remember also the meaning of the prefixes in connection with the measures of mass, such as milligram, centigram, decigram, dekagram, hectogram, and kilogram.</w:t>
+      </w:r>
+    </w:p>
+    <w:p>
+      <w:r>
+        <w:tab/>
+        <w:t xml:space="preserve">A </w:t>
+      </w:r>
+      <w:r>
+        <w:rPr>
+          <w:i/>
+        </w:rPr>
+        <w:t xml:space="preserve">platform </w:t>
+      </w:r>
+      <w:r>
+        <w:t>balance is an instrument used in measuring the mass of small objects. It is usually accurate to the nearest 0.01 gram. Before using the platform balance, it is important to make sure that the instrument is clean and dry, with the pointer at its position of rest. The object to be weighed is placed on one pan and the standard mass on the other. Keep on adding or removing the standard mass until the 2 pans are balanced and the pointer is at its position of rest.</w:t>
+      </w:r>
+    </w:p>
+    <w:p>
+      <w:r>
+        <w:tab/>
+        <w:t>A weighing scale for commercial use is more convenient and easier to manipulate, but not as accurate. The object to be weighed is placed on a pan and the pointer of the instrument moves through the unit divisions to the point which indicates the weight of the object.</w:t>
+      </w:r>
+    </w:p>
+    <w:p/>
+    <w:p>
+      <w:pPr>
+        <w:rPr>
+          <w:b/>
+          <w:color w:val="FF0000"/>
+        </w:rPr>
+      </w:pPr>
+      <w:r>
+        <w:rPr>
+          <w:b/>
+          <w:color w:val="FF0000"/>
+        </w:rPr>
+        <w:t>TEST YOURSELF</w:t>
+      </w:r>
+    </w:p>
+    <w:p>
+      <w:pPr>
+        <w:rPr>
+          <w:b/>
+        </w:rPr>
+      </w:pPr>
+      <w:r>
+        <w:rPr>
+          <w:b/>
+          <w:color w:val="FF0000"/>
+        </w:rPr>
+        <w:tab/>
+      </w:r>
+      <w:r>
+        <w:rPr>
+          <w:b/>
+        </w:rPr>
+        <w:t>Choose the most realistic unit of mass for each of the following.</w:t>
+      </w:r>
+    </w:p>
+    <w:p>
+      <w:pPr>
+        <w:pStyle w:val="ListParagraph"/>
+        <w:numPr>
+          <w:ilvl w:val="0"/>
+          <w:numId w:val="12"/>
+        </w:numPr>
+        <w:rPr>
+          <w:b/>
+        </w:rPr>
+      </w:pPr>
+      <w:r>
+        <w:rPr>
+          <w:b/>
+        </w:rPr>
+        <w:t>A pencil</w:t>
+      </w:r>
+    </w:p>
+    <w:p>
+      <w:pPr>
+        <w:pStyle w:val="ListParagraph"/>
+        <w:numPr>
+          <w:ilvl w:val="0"/>
+          <w:numId w:val="12"/>
+        </w:numPr>
+        <w:rPr>
+          <w:b/>
+        </w:rPr>
+      </w:pPr>
+      <w:r>
+        <w:rPr>
+          <w:b/>
+        </w:rPr>
+        <w:t>A baby</w:t>
+      </w:r>
+    </w:p>
+    <w:p>
+      <w:pPr>
+        <w:pStyle w:val="ListParagraph"/>
+        <w:numPr>
+          <w:ilvl w:val="0"/>
+          <w:numId w:val="12"/>
+        </w:numPr>
+        <w:rPr>
+          <w:b/>
+        </w:rPr>
+      </w:pPr>
+      <w:r>
+        <w:rPr>
+          <w:b/>
+        </w:rPr>
+        <w:t>A pail of water</w:t>
+      </w:r>
+    </w:p>
+    <w:p>
+      <w:pPr>
+        <w:pStyle w:val="ListParagraph"/>
+        <w:numPr>
+          <w:ilvl w:val="0"/>
+          <w:numId w:val="12"/>
+        </w:numPr>
+        <w:rPr>
+          <w:b/>
+        </w:rPr>
+      </w:pPr>
+      <w:r>
+        <w:rPr>
+          <w:b/>
+        </w:rPr>
+        <w:t>A teaspoon of salt</w:t>
+      </w:r>
+    </w:p>
+    <w:p>
+      <w:pPr>
+        <w:pStyle w:val="ListParagraph"/>
+        <w:numPr>
+          <w:ilvl w:val="0"/>
+          <w:numId w:val="12"/>
+        </w:numPr>
+        <w:rPr>
+          <w:b/>
+        </w:rPr>
+      </w:pPr>
+      <w:r>
+        <w:rPr>
+          <w:b/>
+        </w:rPr>
+        <w:t>A glass of milk</w:t>
+      </w:r>
+    </w:p>
+    <w:p>
+      <w:pPr>
+        <w:pStyle w:val="ListParagraph"/>
+        <w:numPr>
+          <w:ilvl w:val="0"/>
+          <w:numId w:val="12"/>
+        </w:numPr>
+        <w:rPr>
+          <w:b/>
+        </w:rPr>
+      </w:pPr>
+      <w:r>
+        <w:rPr>
+          <w:b/>
+        </w:rPr>
+        <w:t>A tablespoon of flour</w:t>
+      </w:r>
+    </w:p>
+    <w:p>
+      <w:pPr>
+        <w:pStyle w:val="ListParagraph"/>
+        <w:numPr>
+          <w:ilvl w:val="0"/>
+          <w:numId w:val="12"/>
+        </w:numPr>
+        <w:rPr>
+          <w:b/>
+        </w:rPr>
+      </w:pPr>
+      <w:r>
+        <w:rPr>
+          <w:b/>
+        </w:rPr>
+        <w:lastRenderedPageBreak/>
+        <w:t>A basketball</w:t>
+      </w:r>
+    </w:p>
+    <w:p>
+      <w:pPr>
+        <w:pStyle w:val="ListParagraph"/>
+        <w:numPr>
+          <w:ilvl w:val="0"/>
+          <w:numId w:val="12"/>
+        </w:numPr>
+        <w:rPr>
+          <w:b/>
+        </w:rPr>
+      </w:pPr>
+      <w:r>
+        <w:rPr>
+          <w:b/>
+        </w:rPr>
+        <w:t>A car</w:t>
+      </w:r>
+    </w:p>
+    <w:p>
+      <w:pPr>
+        <w:pStyle w:val="ListParagraph"/>
+        <w:numPr>
+          <w:ilvl w:val="0"/>
+          <w:numId w:val="12"/>
+        </w:numPr>
+        <w:rPr>
+          <w:b/>
+        </w:rPr>
+      </w:pPr>
+      <w:r>
+        <w:rPr>
+          <w:b/>
+        </w:rPr>
+        <w:t>A piece of pad paper</w:t>
+      </w:r>
+    </w:p>
+    <w:p>
+      <w:pPr>
+        <w:pStyle w:val="ListParagraph"/>
+        <w:numPr>
+          <w:ilvl w:val="0"/>
+          <w:numId w:val="12"/>
+        </w:numPr>
+        <w:rPr>
+          <w:b/>
+        </w:rPr>
+      </w:pPr>
+      <w:r>
+        <w:rPr>
+          <w:b/>
+        </w:rPr>
+        <w:t>A paper clip</w:t>
+      </w:r>
+    </w:p>
+    <w:p>
+      <w:pPr>
+        <w:pStyle w:val="ListParagraph"/>
+        <w:rPr>
+          <w:b/>
+        </w:rPr>
+      </w:pPr>
+    </w:p>
+    <w:p>
+      <w:pPr>
+        <w:pStyle w:val="ListParagraph"/>
+        <w:rPr>
+          <w:b/>
+        </w:rPr>
+      </w:pPr>
+      <w:r>
+        <w:rPr>
+          <w:b/>
+        </w:rPr>
+        <w:t>Convert the following measure of mass.</w:t>
+      </w:r>
+    </w:p>
+    <w:p>
+      <w:pPr>
+        <w:pStyle w:val="ListParagraph"/>
+        <w:numPr>
+          <w:ilvl w:val="0"/>
+          <w:numId w:val="12"/>
+        </w:numPr>
+        <w:rPr>
+          <w:b/>
+        </w:rPr>
+      </w:pPr>
+      <w:r>
+        <w:rPr>
+          <w:b/>
+        </w:rPr>
+        <w:t>8 kg to g</w:t>
+      </w:r>
+    </w:p>
+    <w:p>
+      <w:pPr>
+        <w:pStyle w:val="ListParagraph"/>
+        <w:numPr>
+          <w:ilvl w:val="0"/>
+          <w:numId w:val="12"/>
+        </w:numPr>
+        <w:rPr>
+          <w:b/>
+        </w:rPr>
+      </w:pPr>
+      <w:r>
+        <w:rPr>
+          <w:b/>
+        </w:rPr>
+        <w:t>2.5 kg to g</w:t>
+      </w:r>
+    </w:p>
+    <w:p>
+      <w:pPr>
+        <w:pStyle w:val="ListParagraph"/>
+        <w:numPr>
+          <w:ilvl w:val="0"/>
+          <w:numId w:val="12"/>
+        </w:numPr>
+        <w:rPr>
+          <w:b/>
+        </w:rPr>
+      </w:pPr>
+      <w:r>
+        <w:rPr>
+          <w:b/>
+        </w:rPr>
+        <w:t>850 mg to g</w:t>
+      </w:r>
+    </w:p>
+    <w:p>
+      <w:pPr>
+        <w:pStyle w:val="ListParagraph"/>
+        <w:numPr>
+          <w:ilvl w:val="0"/>
+          <w:numId w:val="12"/>
+        </w:numPr>
+        <w:rPr>
+          <w:b/>
+        </w:rPr>
+      </w:pPr>
+      <w:r>
+        <w:rPr>
+          <w:b/>
+        </w:rPr>
+        <w:t>370 cg to mg</w:t>
+      </w:r>
+    </w:p>
+    <w:p>
+      <w:pPr>
+        <w:pStyle w:val="ListParagraph"/>
+        <w:numPr>
+          <w:ilvl w:val="0"/>
+          <w:numId w:val="12"/>
+        </w:numPr>
+        <w:rPr>
+          <w:b/>
+        </w:rPr>
+      </w:pPr>
+      <w:r>
+        <w:rPr>
+          <w:b/>
+        </w:rPr>
+        <w:t>75 dg to mg</w:t>
+      </w:r>
+    </w:p>
+    <w:p>
+      <w:pPr>
+        <w:pStyle w:val="ListParagraph"/>
+        <w:numPr>
+          <w:ilvl w:val="0"/>
+          <w:numId w:val="12"/>
+        </w:numPr>
+        <w:rPr>
+          <w:b/>
+        </w:rPr>
+      </w:pPr>
+      <w:r>
+        <w:rPr>
+          <w:b/>
+        </w:rPr>
+        <w:t>3000 g to kg</w:t>
+      </w:r>
+    </w:p>
+    <w:p>
+      <w:pPr>
+        <w:pStyle w:val="ListParagraph"/>
+        <w:rPr>
+          <w:b/>
+        </w:rPr>
+      </w:pPr>
+    </w:p>
+    <w:p>
+      <w:pPr>
+        <w:rPr>
+          <w:b/>
+          <w:color w:val="FF0000"/>
+        </w:rPr>
+      </w:pPr>
+      <w:r>
+        <w:rPr>
+          <w:b/>
+          <w:color w:val="FF0000"/>
+        </w:rPr>
+        <w:t>PROBLEMS</w:t>
+      </w:r>
+    </w:p>
+    <w:p>
+      <w:pPr>
+        <w:ind w:firstLine="720"/>
+        <w:rPr>
+          <w:b/>
+        </w:rPr>
+      </w:pPr>
+      <w:r>
+        <w:rPr>
+          <w:b/>
+        </w:rPr>
+        <w:t>Solve the problems.</w:t>
+      </w:r>
+    </w:p>
+    <w:p>
+      <w:pPr>
+        <w:pStyle w:val="ListParagraph"/>
+        <w:numPr>
+          <w:ilvl w:val="0"/>
+          <w:numId w:val="14"/>
+        </w:numPr>
+        <w:rPr>
+          <w:b/>
+        </w:rPr>
+      </w:pPr>
+      <w:r>
+        <w:rPr>
+          <w:b/>
+        </w:rPr>
+        <w:t>The mass of one sachet of coffee is 0.005 kilograms. What is its equivalent net weight in grams?</w:t>
+      </w:r>
+    </w:p>
+    <w:p>
+      <w:pPr>
+        <w:pStyle w:val="ListParagraph"/>
+        <w:numPr>
+          <w:ilvl w:val="0"/>
+          <w:numId w:val="14"/>
+        </w:numPr>
+        <w:rPr>
+          <w:b/>
+        </w:rPr>
+      </w:pPr>
+      <w:r>
+        <w:rPr>
+          <w:b/>
+        </w:rPr>
+        <w:t>The content of one bag of powdered juice is 750 grams. How many kilograms are in the bag?</w:t>
+      </w:r>
+    </w:p>
+    <w:p>
+      <w:pPr>
+        <w:pStyle w:val="ListParagraph"/>
+        <w:numPr>
+          <w:ilvl w:val="0"/>
+          <w:numId w:val="14"/>
+        </w:numPr>
+        <w:rPr>
+          <w:b/>
+        </w:rPr>
+      </w:pPr>
+      <w:r>
+        <w:rPr>
+          <w:b/>
+        </w:rPr>
+        <w:t>A girl carries her schoolbag weighing 2.48 kilograms. How much weight in grams is she carrying?</w:t>
+      </w:r>
+    </w:p>
+    <w:p>
+      <w:pPr>
+        <w:pStyle w:val="ListParagraph"/>
+        <w:numPr>
+          <w:ilvl w:val="0"/>
+          <w:numId w:val="14"/>
+        </w:numPr>
+        <w:rPr>
+          <w:b/>
+        </w:rPr>
+      </w:pPr>
+      <w:r>
+        <w:rPr>
+          <w:b/>
+        </w:rPr>
+        <w:t>A bridge can support a mass of 2.8 tonnes. How many kilograms can the bridge support?</w:t>
+      </w:r>
+    </w:p>
+    <w:p>
+      <w:pPr>
+        <w:pStyle w:val="ListParagraph"/>
+        <w:numPr>
+          <w:ilvl w:val="0"/>
+          <w:numId w:val="14"/>
+        </w:numPr>
+        <w:rPr>
+          <w:b/>
+        </w:rPr>
+      </w:pPr>
+      <w:r>
+        <w:rPr>
+          <w:b/>
+        </w:rPr>
+        <w:t>A boy weighing 27.6 kilograms sits on one end of a seesaw. How many grams should another boy weigh if he is to balance the first boy on the opposite end?</w:t>
+      </w:r>
+    </w:p>
+    <w:p>
+      <w:pPr>
+        <w:pStyle w:val="ListParagraph"/>
+        <w:numPr>
+          <w:ilvl w:val="0"/>
+          <w:numId w:val="14"/>
+        </w:numPr>
+        <w:rPr>
+          <w:b/>
+        </w:rPr>
+      </w:pPr>
+      <w:r>
+        <w:rPr>
+          <w:b/>
+        </w:rPr>
+        <w:t xml:space="preserve">The </w:t>
+      </w:r>
+      <w:r>
+        <w:rPr>
+          <w:b/>
+        </w:rPr>
+        <w:t xml:space="preserve">mass of a </w:t>
+      </w:r>
       <w:bookmarkStart w:id="0" w:name="_GoBack"/>
       <w:bookmarkEnd w:id="0"/>
-    </w:p>
+      <w:r>
+        <w:rPr>
+          <w:b/>
+        </w:rPr>
+        <w:t>box of soap is 460 grams. What is the mass of the box of soap in kilograms? In milligrams?</w:t>
+      </w:r>
+    </w:p>
+    <w:p>
+      <w:pPr>
+        <w:ind w:left="720"/>
+        <w:rPr>
+          <w:b/>
+        </w:rPr>
+      </w:pPr>
+    </w:p>
+    <w:p/>
     <w:sectPr>
       <w:pgSz w:w="12240" w:h="15840"/>
       <w:pgMar w:top="1440" w:right="1440" w:bottom="1440" w:left="1440" w:header="720" w:footer="720" w:gutter="0"/>
@@ -3730,6 +4001,95 @@
 <file path=word/numbering.xml><?xml version="1.0" encoding="utf-8"?>
 <w:numbering xmlns:wpc="http://schemas.microsoft.com/office/word/2010/wordprocessingCanvas" xmlns:mc="http://schemas.openxmlformats.org/markup-compatibility/2006" xmlns:o="urn:schemas-microsoft-com:office:office" xmlns:r="http://schemas.openxmlformats.org/officeDocument/2006/relationships" xmlns:m="http://schemas.openxmlformats.org/officeDocument/2006/math" xmlns:v="urn:schemas-microsoft-com:vml" xmlns:wp14="http://schemas.microsoft.com/office/word/2010/wordprocessingDrawing" xmlns:wp="http://schemas.openxmlformats.org/drawingml/2006/wordprocessingDrawing" xmlns:w10="urn:schemas-microsoft-com:office:word" xmlns:w="http://schemas.openxmlformats.org/wordprocessingml/2006/main" xmlns:w14="http://schemas.microsoft.com/office/word/2010/wordml" xmlns:wpg="http://schemas.microsoft.com/office/word/2010/wordprocessingGroup" xmlns:wpi="http://schemas.microsoft.com/office/word/2010/wordprocessingInk" xmlns:wne="http://schemas.microsoft.com/office/word/2006/wordml" xmlns:wps="http://schemas.microsoft.com/office/word/2010/wordprocessingShape" mc:Ignorable="w14 wp14">
   <w:abstractNum w:abstractNumId="0">
+    <w:nsid w:val="04DF14AE"/>
+    <w:multiLevelType w:val="hybridMultilevel"/>
+    <w:tmpl w:val="C61EEBDA"/>
+    <w:lvl w:ilvl="0" w:tplc="0409000F">
+      <w:start w:val="1"/>
+      <w:numFmt w:val="decimal"/>
+      <w:lvlText w:val="%1."/>
+      <w:lvlJc w:val="left"/>
+      <w:pPr>
+        <w:ind w:left="720" w:hanging="360"/>
+      </w:pPr>
+      <w:rPr>
+        <w:rFonts w:hint="default"/>
+      </w:rPr>
+    </w:lvl>
+    <w:lvl w:ilvl="1" w:tplc="04090019" w:tentative="1">
+      <w:start w:val="1"/>
+      <w:numFmt w:val="lowerLetter"/>
+      <w:lvlText w:val="%2."/>
+      <w:lvlJc w:val="left"/>
+      <w:pPr>
+        <w:ind w:left="1440" w:hanging="360"/>
+      </w:pPr>
+    </w:lvl>
+    <w:lvl w:ilvl="2" w:tplc="0409001B" w:tentative="1">
+      <w:start w:val="1"/>
+      <w:numFmt w:val="lowerRoman"/>
+      <w:lvlText w:val="%3."/>
+      <w:lvlJc w:val="right"/>
+      <w:pPr>
+        <w:ind w:left="2160" w:hanging="180"/>
+      </w:pPr>
+    </w:lvl>
+    <w:lvl w:ilvl="3" w:tplc="0409000F" w:tentative="1">
+      <w:start w:val="1"/>
+      <w:numFmt w:val="decimal"/>
+      <w:lvlText w:val="%4."/>
+      <w:lvlJc w:val="left"/>
+      <w:pPr>
+        <w:ind w:left="2880" w:hanging="360"/>
+      </w:pPr>
+    </w:lvl>
+    <w:lvl w:ilvl="4" w:tplc="04090019" w:tentative="1">
+      <w:start w:val="1"/>
+      <w:numFmt w:val="lowerLetter"/>
+      <w:lvlText w:val="%5."/>
+      <w:lvlJc w:val="left"/>
+      <w:pPr>
+        <w:ind w:left="3600" w:hanging="360"/>
+      </w:pPr>
+    </w:lvl>
+    <w:lvl w:ilvl="5" w:tplc="0409001B" w:tentative="1">
+      <w:start w:val="1"/>
+      <w:numFmt w:val="lowerRoman"/>
+      <w:lvlText w:val="%6."/>
+      <w:lvlJc w:val="right"/>
+      <w:pPr>
+        <w:ind w:left="4320" w:hanging="180"/>
+      </w:pPr>
+    </w:lvl>
+    <w:lvl w:ilvl="6" w:tplc="0409000F" w:tentative="1">
+      <w:start w:val="1"/>
+      <w:numFmt w:val="decimal"/>
+      <w:lvlText w:val="%7."/>
+      <w:lvlJc w:val="left"/>
+      <w:pPr>
+        <w:ind w:left="5040" w:hanging="360"/>
+      </w:pPr>
+    </w:lvl>
+    <w:lvl w:ilvl="7" w:tplc="04090019" w:tentative="1">
+      <w:start w:val="1"/>
+      <w:numFmt w:val="lowerLetter"/>
+      <w:lvlText w:val="%8."/>
+      <w:lvlJc w:val="left"/>
+      <w:pPr>
+        <w:ind w:left="5760" w:hanging="360"/>
+      </w:pPr>
+    </w:lvl>
+    <w:lvl w:ilvl="8" w:tplc="0409001B" w:tentative="1">
+      <w:start w:val="1"/>
+      <w:numFmt w:val="lowerRoman"/>
+      <w:lvlText w:val="%9."/>
+      <w:lvlJc w:val="right"/>
+      <w:pPr>
+        <w:ind w:left="6480" w:hanging="180"/>
+      </w:pPr>
+    </w:lvl>
+  </w:abstractNum>
+  <w:abstractNum w:abstractNumId="1">
     <w:nsid w:val="0E5327B7"/>
     <w:multiLevelType w:val="hybridMultilevel"/>
     <w:tmpl w:val="5BC6130C"/>
@@ -3818,7 +4178,7 @@
       </w:pPr>
     </w:lvl>
   </w:abstractNum>
-  <w:abstractNum w:abstractNumId="1">
+  <w:abstractNum w:abstractNumId="2">
     <w:nsid w:val="103038E1"/>
     <w:multiLevelType w:val="hybridMultilevel"/>
     <w:tmpl w:val="450C5388"/>
@@ -3907,7 +4267,7 @@
       </w:pPr>
     </w:lvl>
   </w:abstractNum>
-  <w:abstractNum w:abstractNumId="2">
+  <w:abstractNum w:abstractNumId="3">
     <w:nsid w:val="1919072C"/>
     <w:multiLevelType w:val="hybridMultilevel"/>
     <w:tmpl w:val="9FA4EB4C"/>
@@ -3996,7 +4356,7 @@
       </w:pPr>
     </w:lvl>
   </w:abstractNum>
-  <w:abstractNum w:abstractNumId="3">
+  <w:abstractNum w:abstractNumId="4">
     <w:nsid w:val="1B072381"/>
     <w:multiLevelType w:val="hybridMultilevel"/>
     <w:tmpl w:val="3A427D00"/>
@@ -4085,7 +4445,7 @@
       </w:pPr>
     </w:lvl>
   </w:abstractNum>
-  <w:abstractNum w:abstractNumId="4">
+  <w:abstractNum w:abstractNumId="5">
     <w:nsid w:val="1F6A58D7"/>
     <w:multiLevelType w:val="hybridMultilevel"/>
     <w:tmpl w:val="D48EFD76"/>
@@ -4174,7 +4534,7 @@
       </w:pPr>
     </w:lvl>
   </w:abstractNum>
-  <w:abstractNum w:abstractNumId="5">
+  <w:abstractNum w:abstractNumId="6">
     <w:nsid w:val="24B72B3F"/>
     <w:multiLevelType w:val="hybridMultilevel"/>
     <w:tmpl w:val="0826EC1A"/>
@@ -4263,7 +4623,7 @@
       </w:pPr>
     </w:lvl>
   </w:abstractNum>
-  <w:abstractNum w:abstractNumId="6">
+  <w:abstractNum w:abstractNumId="7">
     <w:nsid w:val="383A420F"/>
     <w:multiLevelType w:val="hybridMultilevel"/>
     <w:tmpl w:val="38A0AE56"/>
@@ -4352,7 +4712,7 @@
       </w:pPr>
     </w:lvl>
   </w:abstractNum>
-  <w:abstractNum w:abstractNumId="7">
+  <w:abstractNum w:abstractNumId="8">
     <w:nsid w:val="4A8875AD"/>
     <w:multiLevelType w:val="hybridMultilevel"/>
     <w:tmpl w:val="3A6A4E70"/>
@@ -4441,7 +4801,7 @@
       </w:pPr>
     </w:lvl>
   </w:abstractNum>
-  <w:abstractNum w:abstractNumId="8">
+  <w:abstractNum w:abstractNumId="9">
     <w:nsid w:val="52B52B25"/>
     <w:multiLevelType w:val="hybridMultilevel"/>
     <w:tmpl w:val="2D965238"/>
@@ -4530,7 +4890,7 @@
       </w:pPr>
     </w:lvl>
   </w:abstractNum>
-  <w:abstractNum w:abstractNumId="9">
+  <w:abstractNum w:abstractNumId="10">
     <w:nsid w:val="52D32028"/>
     <w:multiLevelType w:val="hybridMultilevel"/>
     <w:tmpl w:val="FD761BBA"/>
@@ -4619,7 +4979,185 @@
       </w:pPr>
     </w:lvl>
   </w:abstractNum>
-  <w:abstractNum w:abstractNumId="10">
+  <w:abstractNum w:abstractNumId="11">
+    <w:nsid w:val="5ABB08F0"/>
+    <w:multiLevelType w:val="hybridMultilevel"/>
+    <w:tmpl w:val="F470F264"/>
+    <w:lvl w:ilvl="0" w:tplc="117C3844">
+      <w:start w:val="1"/>
+      <w:numFmt w:val="decimal"/>
+      <w:lvlText w:val="%1."/>
+      <w:lvlJc w:val="left"/>
+      <w:pPr>
+        <w:ind w:left="1080" w:hanging="360"/>
+      </w:pPr>
+      <w:rPr>
+        <w:rFonts w:hint="default"/>
+      </w:rPr>
+    </w:lvl>
+    <w:lvl w:ilvl="1" w:tplc="04090019" w:tentative="1">
+      <w:start w:val="1"/>
+      <w:numFmt w:val="lowerLetter"/>
+      <w:lvlText w:val="%2."/>
+      <w:lvlJc w:val="left"/>
+      <w:pPr>
+        <w:ind w:left="1800" w:hanging="360"/>
+      </w:pPr>
+    </w:lvl>
+    <w:lvl w:ilvl="2" w:tplc="0409001B" w:tentative="1">
+      <w:start w:val="1"/>
+      <w:numFmt w:val="lowerRoman"/>
+      <w:lvlText w:val="%3."/>
+      <w:lvlJc w:val="right"/>
+      <w:pPr>
+        <w:ind w:left="2520" w:hanging="180"/>
+      </w:pPr>
+    </w:lvl>
+    <w:lvl w:ilvl="3" w:tplc="0409000F" w:tentative="1">
+      <w:start w:val="1"/>
+      <w:numFmt w:val="decimal"/>
+      <w:lvlText w:val="%4."/>
+      <w:lvlJc w:val="left"/>
+      <w:pPr>
+        <w:ind w:left="3240" w:hanging="360"/>
+      </w:pPr>
+    </w:lvl>
+    <w:lvl w:ilvl="4" w:tplc="04090019" w:tentative="1">
+      <w:start w:val="1"/>
+      <w:numFmt w:val="lowerLetter"/>
+      <w:lvlText w:val="%5."/>
+      <w:lvlJc w:val="left"/>
+      <w:pPr>
+        <w:ind w:left="3960" w:hanging="360"/>
+      </w:pPr>
+    </w:lvl>
+    <w:lvl w:ilvl="5" w:tplc="0409001B" w:tentative="1">
+      <w:start w:val="1"/>
+      <w:numFmt w:val="lowerRoman"/>
+      <w:lvlText w:val="%6."/>
+      <w:lvlJc w:val="right"/>
+      <w:pPr>
+        <w:ind w:left="4680" w:hanging="180"/>
+      </w:pPr>
+    </w:lvl>
+    <w:lvl w:ilvl="6" w:tplc="0409000F" w:tentative="1">
+      <w:start w:val="1"/>
+      <w:numFmt w:val="decimal"/>
+      <w:lvlText w:val="%7."/>
+      <w:lvlJc w:val="left"/>
+      <w:pPr>
+        <w:ind w:left="5400" w:hanging="360"/>
+      </w:pPr>
+    </w:lvl>
+    <w:lvl w:ilvl="7" w:tplc="04090019" w:tentative="1">
+      <w:start w:val="1"/>
+      <w:numFmt w:val="lowerLetter"/>
+      <w:lvlText w:val="%8."/>
+      <w:lvlJc w:val="left"/>
+      <w:pPr>
+        <w:ind w:left="6120" w:hanging="360"/>
+      </w:pPr>
+    </w:lvl>
+    <w:lvl w:ilvl="8" w:tplc="0409001B" w:tentative="1">
+      <w:start w:val="1"/>
+      <w:numFmt w:val="lowerRoman"/>
+      <w:lvlText w:val="%9."/>
+      <w:lvlJc w:val="right"/>
+      <w:pPr>
+        <w:ind w:left="6840" w:hanging="180"/>
+      </w:pPr>
+    </w:lvl>
+  </w:abstractNum>
+  <w:abstractNum w:abstractNumId="12">
+    <w:nsid w:val="5B3A7940"/>
+    <w:multiLevelType w:val="hybridMultilevel"/>
+    <w:tmpl w:val="0338BEEA"/>
+    <w:lvl w:ilvl="0" w:tplc="0409000F">
+      <w:start w:val="1"/>
+      <w:numFmt w:val="decimal"/>
+      <w:lvlText w:val="%1."/>
+      <w:lvlJc w:val="left"/>
+      <w:pPr>
+        <w:ind w:left="720" w:hanging="360"/>
+      </w:pPr>
+      <w:rPr>
+        <w:rFonts w:hint="default"/>
+      </w:rPr>
+    </w:lvl>
+    <w:lvl w:ilvl="1" w:tplc="04090019" w:tentative="1">
+      <w:start w:val="1"/>
+      <w:numFmt w:val="lowerLetter"/>
+      <w:lvlText w:val="%2."/>
+      <w:lvlJc w:val="left"/>
+      <w:pPr>
+        <w:ind w:left="1440" w:hanging="360"/>
+      </w:pPr>
+    </w:lvl>
+    <w:lvl w:ilvl="2" w:tplc="0409001B" w:tentative="1">
+      <w:start w:val="1"/>
+      <w:numFmt w:val="lowerRoman"/>
+      <w:lvlText w:val="%3."/>
+      <w:lvlJc w:val="right"/>
+      <w:pPr>
+        <w:ind w:left="2160" w:hanging="180"/>
+      </w:pPr>
+    </w:lvl>
+    <w:lvl w:ilvl="3" w:tplc="0409000F" w:tentative="1">
+      <w:start w:val="1"/>
+      <w:numFmt w:val="decimal"/>
+      <w:lvlText w:val="%4."/>
+      <w:lvlJc w:val="left"/>
+      <w:pPr>
+        <w:ind w:left="2880" w:hanging="360"/>
+      </w:pPr>
+    </w:lvl>
+    <w:lvl w:ilvl="4" w:tplc="04090019" w:tentative="1">
+      <w:start w:val="1"/>
+      <w:numFmt w:val="lowerLetter"/>
+      <w:lvlText w:val="%5."/>
+      <w:lvlJc w:val="left"/>
+      <w:pPr>
+        <w:ind w:left="3600" w:hanging="360"/>
+      </w:pPr>
+    </w:lvl>
+    <w:lvl w:ilvl="5" w:tplc="0409001B" w:tentative="1">
+      <w:start w:val="1"/>
+      <w:numFmt w:val="lowerRoman"/>
+      <w:lvlText w:val="%6."/>
+      <w:lvlJc w:val="right"/>
+      <w:pPr>
+        <w:ind w:left="4320" w:hanging="180"/>
+      </w:pPr>
+    </w:lvl>
+    <w:lvl w:ilvl="6" w:tplc="0409000F" w:tentative="1">
+      <w:start w:val="1"/>
+      <w:numFmt w:val="decimal"/>
+      <w:lvlText w:val="%7."/>
+      <w:lvlJc w:val="left"/>
+      <w:pPr>
+        <w:ind w:left="5040" w:hanging="360"/>
+      </w:pPr>
+    </w:lvl>
+    <w:lvl w:ilvl="7" w:tplc="04090019" w:tentative="1">
+      <w:start w:val="1"/>
+      <w:numFmt w:val="lowerLetter"/>
+      <w:lvlText w:val="%8."/>
+      <w:lvlJc w:val="left"/>
+      <w:pPr>
+        <w:ind w:left="5760" w:hanging="360"/>
+      </w:pPr>
+    </w:lvl>
+    <w:lvl w:ilvl="8" w:tplc="0409001B" w:tentative="1">
+      <w:start w:val="1"/>
+      <w:numFmt w:val="lowerRoman"/>
+      <w:lvlText w:val="%9."/>
+      <w:lvlJc w:val="right"/>
+      <w:pPr>
+        <w:ind w:left="6480" w:hanging="180"/>
+      </w:pPr>
+    </w:lvl>
+  </w:abstractNum>
+  <w:abstractNum w:abstractNumId="13">
     <w:nsid w:val="60D76978"/>
     <w:multiLevelType w:val="hybridMultilevel"/>
     <w:tmpl w:val="73608EE4"/>
@@ -4709,37 +5247,46 @@
     </w:lvl>
   </w:abstractNum>
   <w:num w:numId="1">
+    <w:abstractNumId w:val="9"/>
+  </w:num>
+  <w:num w:numId="2">
+    <w:abstractNumId w:val="5"/>
+  </w:num>
+  <w:num w:numId="3">
+    <w:abstractNumId w:val="2"/>
+  </w:num>
+  <w:num w:numId="4">
+    <w:abstractNumId w:val="3"/>
+  </w:num>
+  <w:num w:numId="5">
+    <w:abstractNumId w:val="1"/>
+  </w:num>
+  <w:num w:numId="6">
+    <w:abstractNumId w:val="10"/>
+  </w:num>
+  <w:num w:numId="7">
+    <w:abstractNumId w:val="13"/>
+  </w:num>
+  <w:num w:numId="8">
+    <w:abstractNumId w:val="4"/>
+  </w:num>
+  <w:num w:numId="9">
+    <w:abstractNumId w:val="6"/>
+  </w:num>
+  <w:num w:numId="10">
     <w:abstractNumId w:val="8"/>
   </w:num>
-  <w:num w:numId="2">
-    <w:abstractNumId w:val="4"/>
+  <w:num w:numId="11">
+    <w:abstractNumId w:val="7"/>
   </w:num>
-  <w:num w:numId="3">
-    <w:abstractNumId w:val="1"/>
-  </w:num>
-  <w:num w:numId="4">
-    <w:abstractNumId w:val="2"/>
-  </w:num>
-  <w:num w:numId="5">
+  <w:num w:numId="12">
     <w:abstractNumId w:val="0"/>
   </w:num>
-  <w:num w:numId="6">
-    <w:abstractNumId w:val="9"/>
+  <w:num w:numId="13">
+    <w:abstractNumId w:val="12"/>
   </w:num>
-  <w:num w:numId="7">
-    <w:abstractNumId w:val="10"/>
-  </w:num>
-  <w:num w:numId="8">
-    <w:abstractNumId w:val="3"/>
-  </w:num>
-  <w:num w:numId="9">
-    <w:abstractNumId w:val="5"/>
-  </w:num>
-  <w:num w:numId="10">
-    <w:abstractNumId w:val="7"/>
-  </w:num>
-  <w:num w:numId="11">
-    <w:abstractNumId w:val="6"/>
+  <w:num w:numId="14">
+    <w:abstractNumId w:val="11"/>
   </w:num>
 </w:numbering>
 </file>

</xml_diff>

<commit_message>
Measure of Temperature Added.
</commit_message>
<xml_diff>
--- a/Elementary Algebra Lessons.docx
+++ b/Elementary Algebra Lessons.docx
@@ -3970,24 +3970,1033 @@
         </w:rPr>
         <w:t xml:space="preserve">mass of a </w:t>
       </w:r>
+      <w:r>
+        <w:rPr>
+          <w:b/>
+        </w:rPr>
+        <w:t>box of soap is 460 grams. What is the mass of the box of soap in kilograms? In milligrams?</w:t>
+      </w:r>
+    </w:p>
+    <w:p>
+      <w:pPr>
+        <w:rPr>
+          <w:b/>
+        </w:rPr>
+      </w:pPr>
+      <w:r>
+        <w:rPr>
+          <w:b/>
+        </w:rPr>
+        <w:t>1.2.5 Measure of Temperature</w:t>
+      </w:r>
+    </w:p>
+    <w:p>
+      <w:pPr>
+        <w:rPr>
+          <w:b/>
+        </w:rPr>
+      </w:pPr>
+      <w:r>
+        <w:rPr>
+          <w:b/>
+        </w:rPr>
+        <w:tab/>
+        <w:t xml:space="preserve">The degree </w:t>
+      </w:r>
+      <w:r>
+        <w:rPr>
+          <w:b/>
+          <w:i/>
+        </w:rPr>
+        <w:t xml:space="preserve">Celsius </w:t>
+      </w:r>
+      <w:r>
+        <w:rPr>
+          <w:b/>
+        </w:rPr>
+        <w:t>is used to measure temperature. It is named af</w:t>
+      </w:r>
+      <w:r>
+        <w:rPr>
+          <w:b/>
+        </w:rPr>
+        <w:t>ter the Swedish astronomer, Anders Celsius, who devised the Celsius scale in 1742.</w:t>
+      </w:r>
+    </w:p>
+    <w:p>
+      <w:pPr>
+        <w:rPr>
+          <w:b/>
+        </w:rPr>
+      </w:pPr>
+      <w:r>
+        <w:rPr>
+          <w:b/>
+        </w:rPr>
+        <w:tab/>
+        <w:t>Original called centigrade, two reference temperatures are used:</w:t>
+      </w:r>
+    </w:p>
+    <w:p>
+      <w:pPr>
+        <w:pStyle w:val="ListParagraph"/>
+        <w:numPr>
+          <w:ilvl w:val="0"/>
+          <w:numId w:val="15"/>
+        </w:numPr>
+        <w:rPr>
+          <w:b/>
+        </w:rPr>
+      </w:pPr>
+      <w:r>
+        <w:rPr>
+          <w:b/>
+        </w:rPr>
+        <w:t>The freezing point of water (</w:t>
+      </w:r>
+      <w:r>
+        <w:rPr>
+          <w:b/>
+        </w:rPr>
+        <w:t>0</w:t>
+      </w:r>
+      <w:r>
+        <w:rPr>
+          <w:b/>
+          <w:vertAlign w:val="superscript"/>
+        </w:rPr>
+        <w:t>o</w:t>
+      </w:r>
+      <w:r>
+        <w:rPr>
+          <w:b/>
+        </w:rPr>
+        <w:t>C</w:t>
+      </w:r>
+      <w:r>
+        <w:rPr>
+          <w:b/>
+        </w:rPr>
+        <w:t>)</w:t>
+      </w:r>
+      <w:r>
+        <w:rPr>
+          <w:b/>
+        </w:rPr>
+        <w:t>; and</w:t>
+      </w:r>
+    </w:p>
+    <w:p>
+      <w:pPr>
+        <w:pStyle w:val="ListParagraph"/>
+        <w:numPr>
+          <w:ilvl w:val="0"/>
+          <w:numId w:val="15"/>
+        </w:numPr>
+        <w:rPr>
+          <w:b/>
+        </w:rPr>
+      </w:pPr>
+      <w:r>
+        <w:rPr>
+          <w:b/>
+        </w:rPr>
+        <w:t>The boiling point of water (100</w:t>
+      </w:r>
+      <w:r>
+        <w:rPr>
+          <w:b/>
+          <w:vertAlign w:val="superscript"/>
+        </w:rPr>
+        <w:t>o</w:t>
+      </w:r>
+      <w:r>
+        <w:rPr>
+          <w:b/>
+        </w:rPr>
+        <w:t>C).</w:t>
+      </w:r>
+    </w:p>
+    <w:p>
+      <w:pPr>
+        <w:ind w:left="720"/>
+        <w:rPr>
+          <w:b/>
+        </w:rPr>
+      </w:pPr>
+      <w:r>
+        <w:rPr>
+          <w:b/>
+        </w:rPr>
+        <w:t>A metric thermometer used to measure temperature is divided in intervals between the freezing and boiling points.</w:t>
+      </w:r>
+    </w:p>
+    <w:p>
+      <w:pPr>
+        <w:ind w:left="720"/>
+        <w:rPr>
+          <w:b/>
+        </w:rPr>
+      </w:pPr>
+      <w:r>
+        <w:rPr>
+          <w:b/>
+        </w:rPr>
+        <w:t xml:space="preserve">Degree Celsius can be transformed into </w:t>
+      </w:r>
+      <w:r>
+        <w:rPr>
+          <w:b/>
+          <w:i/>
+        </w:rPr>
+        <w:t xml:space="preserve">degree Fahrenheit </w:t>
+      </w:r>
+      <w:r>
+        <w:rPr>
+          <w:b/>
+        </w:rPr>
+        <w:t>(named after a German instrument maker, Gabriel Fahrenheit), the English equivalent of Celsius.</w:t>
+      </w:r>
+    </w:p>
+    <w:p>
+      <w:pPr>
+        <w:ind w:left="720"/>
+        <w:rPr>
+          <w:b/>
+          <w:color w:val="FF0000"/>
+        </w:rPr>
+      </w:pPr>
+      <w:r>
+        <w:rPr>
+          <w:b/>
+          <w:color w:val="FF0000"/>
+        </w:rPr>
+        <w:lastRenderedPageBreak/>
+        <w:t>TEST YOURSELF</w:t>
+      </w:r>
+    </w:p>
+    <w:p>
+      <w:pPr>
+        <w:ind w:left="720"/>
+        <w:rPr>
+          <w:b/>
+          <w:color w:val="000000" w:themeColor="text1"/>
+        </w:rPr>
+      </w:pPr>
+      <w:r>
+        <w:rPr>
+          <w:b/>
+          <w:color w:val="000000" w:themeColor="text1"/>
+        </w:rPr>
+        <w:t>Convert the following to the nearest degree.</w:t>
+      </w:r>
+    </w:p>
+    <w:p>
+      <w:pPr>
+        <w:pStyle w:val="ListParagraph"/>
+        <w:numPr>
+          <w:ilvl w:val="0"/>
+          <w:numId w:val="17"/>
+        </w:numPr>
+        <w:rPr>
+          <w:b/>
+          <w:color w:val="000000" w:themeColor="text1"/>
+        </w:rPr>
+      </w:pPr>
+      <w:r>
+        <w:rPr>
+          <w:b/>
+          <w:color w:val="000000" w:themeColor="text1"/>
+        </w:rPr>
+        <w:t>4</w:t>
+      </w:r>
+      <w:r>
+        <w:rPr>
+          <w:b/>
+          <w:color w:val="000000" w:themeColor="text1"/>
+          <w:vertAlign w:val="superscript"/>
+        </w:rPr>
+        <w:t>o</w:t>
+      </w:r>
+      <w:r>
+        <w:rPr>
+          <w:b/>
+          <w:color w:val="000000" w:themeColor="text1"/>
+        </w:rPr>
+        <w:t xml:space="preserve">C to </w:t>
+      </w:r>
+      <w:r>
+        <w:rPr>
+          <w:b/>
+          <w:color w:val="000000" w:themeColor="text1"/>
+          <w:vertAlign w:val="superscript"/>
+        </w:rPr>
+        <w:t>o</w:t>
+      </w:r>
+      <w:r>
+        <w:rPr>
+          <w:b/>
+          <w:color w:val="000000" w:themeColor="text1"/>
+        </w:rPr>
+        <w:t>F</w:t>
+      </w:r>
+    </w:p>
+    <w:p>
+      <w:pPr>
+        <w:pStyle w:val="ListParagraph"/>
+        <w:numPr>
+          <w:ilvl w:val="0"/>
+          <w:numId w:val="17"/>
+        </w:numPr>
+        <w:rPr>
+          <w:b/>
+          <w:color w:val="000000" w:themeColor="text1"/>
+        </w:rPr>
+      </w:pPr>
+      <w:r>
+        <w:rPr>
+          <w:b/>
+          <w:color w:val="000000" w:themeColor="text1"/>
+        </w:rPr>
+        <w:t>34</w:t>
+      </w:r>
+      <w:r>
+        <w:rPr>
+          <w:b/>
+          <w:color w:val="000000" w:themeColor="text1"/>
+          <w:vertAlign w:val="superscript"/>
+        </w:rPr>
+        <w:t>o</w:t>
+      </w:r>
+      <w:r>
+        <w:rPr>
+          <w:b/>
+          <w:color w:val="000000" w:themeColor="text1"/>
+        </w:rPr>
+        <w:t xml:space="preserve">C to </w:t>
+      </w:r>
+      <w:r>
+        <w:rPr>
+          <w:b/>
+          <w:color w:val="000000" w:themeColor="text1"/>
+          <w:vertAlign w:val="superscript"/>
+        </w:rPr>
+        <w:t>o</w:t>
+      </w:r>
+      <w:r>
+        <w:rPr>
+          <w:b/>
+          <w:color w:val="000000" w:themeColor="text1"/>
+        </w:rPr>
+        <w:t>F</w:t>
+      </w:r>
+    </w:p>
+    <w:p>
+      <w:pPr>
+        <w:pStyle w:val="ListParagraph"/>
+        <w:numPr>
+          <w:ilvl w:val="0"/>
+          <w:numId w:val="17"/>
+        </w:numPr>
+        <w:rPr>
+          <w:b/>
+          <w:color w:val="000000" w:themeColor="text1"/>
+        </w:rPr>
+      </w:pPr>
+      <w:r>
+        <w:rPr>
+          <w:b/>
+          <w:color w:val="000000" w:themeColor="text1"/>
+        </w:rPr>
+        <w:t>98.6</w:t>
+      </w:r>
+      <w:r>
+        <w:rPr>
+          <w:b/>
+          <w:color w:val="000000" w:themeColor="text1"/>
+          <w:vertAlign w:val="superscript"/>
+        </w:rPr>
+        <w:t>o</w:t>
+      </w:r>
+      <w:r>
+        <w:rPr>
+          <w:b/>
+          <w:color w:val="000000" w:themeColor="text1"/>
+        </w:rPr>
+        <w:t xml:space="preserve">F to </w:t>
+      </w:r>
+      <w:r>
+        <w:rPr>
+          <w:b/>
+          <w:color w:val="000000" w:themeColor="text1"/>
+          <w:vertAlign w:val="superscript"/>
+        </w:rPr>
+        <w:t>o</w:t>
+      </w:r>
+      <w:r>
+        <w:rPr>
+          <w:b/>
+          <w:color w:val="000000" w:themeColor="text1"/>
+        </w:rPr>
+        <w:t>C</w:t>
+      </w:r>
+    </w:p>
+    <w:p>
+      <w:pPr>
+        <w:pStyle w:val="ListParagraph"/>
+        <w:numPr>
+          <w:ilvl w:val="0"/>
+          <w:numId w:val="17"/>
+        </w:numPr>
+        <w:rPr>
+          <w:b/>
+          <w:color w:val="000000" w:themeColor="text1"/>
+        </w:rPr>
+      </w:pPr>
+      <w:r>
+        <w:rPr>
+          <w:b/>
+          <w:color w:val="000000" w:themeColor="text1"/>
+        </w:rPr>
+        <w:t>80.5</w:t>
+      </w:r>
+      <w:r>
+        <w:rPr>
+          <w:b/>
+          <w:color w:val="000000" w:themeColor="text1"/>
+          <w:vertAlign w:val="superscript"/>
+        </w:rPr>
+        <w:t>o</w:t>
+      </w:r>
+      <w:r>
+        <w:rPr>
+          <w:b/>
+          <w:color w:val="000000" w:themeColor="text1"/>
+        </w:rPr>
+        <w:t xml:space="preserve">F to </w:t>
+      </w:r>
+      <w:r>
+        <w:rPr>
+          <w:b/>
+          <w:color w:val="000000" w:themeColor="text1"/>
+          <w:vertAlign w:val="superscript"/>
+        </w:rPr>
+        <w:t>o</w:t>
+      </w:r>
+      <w:r>
+        <w:rPr>
+          <w:b/>
+          <w:color w:val="000000" w:themeColor="text1"/>
+        </w:rPr>
+        <w:t>C</w:t>
+      </w:r>
+    </w:p>
+    <w:p>
+      <w:pPr>
+        <w:pStyle w:val="ListParagraph"/>
+        <w:numPr>
+          <w:ilvl w:val="0"/>
+          <w:numId w:val="17"/>
+        </w:numPr>
+        <w:rPr>
+          <w:b/>
+          <w:color w:val="000000" w:themeColor="text1"/>
+        </w:rPr>
+      </w:pPr>
+      <w:r>
+        <w:rPr>
+          <w:b/>
+          <w:color w:val="000000" w:themeColor="text1"/>
+        </w:rPr>
+        <w:t>42</w:t>
+      </w:r>
+      <w:r>
+        <w:rPr>
+          <w:b/>
+          <w:color w:val="000000" w:themeColor="text1"/>
+          <w:vertAlign w:val="superscript"/>
+        </w:rPr>
+        <w:t>o</w:t>
+      </w:r>
+      <w:r>
+        <w:rPr>
+          <w:b/>
+          <w:color w:val="000000" w:themeColor="text1"/>
+        </w:rPr>
+        <w:t xml:space="preserve">C to </w:t>
+      </w:r>
+      <w:r>
+        <w:rPr>
+          <w:b/>
+          <w:color w:val="000000" w:themeColor="text1"/>
+          <w:vertAlign w:val="superscript"/>
+        </w:rPr>
+        <w:t>o</w:t>
+      </w:r>
+      <w:r>
+        <w:rPr>
+          <w:b/>
+          <w:color w:val="000000" w:themeColor="text1"/>
+        </w:rPr>
+        <w:t>F</w:t>
+      </w:r>
+    </w:p>
+    <w:p>
+      <w:pPr>
+        <w:pStyle w:val="ListParagraph"/>
+        <w:numPr>
+          <w:ilvl w:val="0"/>
+          <w:numId w:val="17"/>
+        </w:numPr>
+        <w:rPr>
+          <w:b/>
+          <w:color w:val="000000" w:themeColor="text1"/>
+        </w:rPr>
+      </w:pPr>
+      <w:r>
+        <w:rPr>
+          <w:b/>
+          <w:color w:val="000000" w:themeColor="text1"/>
+        </w:rPr>
+        <w:t>68</w:t>
+      </w:r>
+      <w:r>
+        <w:rPr>
+          <w:b/>
+          <w:color w:val="000000" w:themeColor="text1"/>
+          <w:vertAlign w:val="superscript"/>
+        </w:rPr>
+        <w:t>o</w:t>
+      </w:r>
+      <w:r>
+        <w:rPr>
+          <w:b/>
+          <w:color w:val="000000" w:themeColor="text1"/>
+        </w:rPr>
+        <w:t xml:space="preserve">F to </w:t>
+      </w:r>
+      <w:r>
+        <w:rPr>
+          <w:b/>
+          <w:color w:val="000000" w:themeColor="text1"/>
+          <w:vertAlign w:val="superscript"/>
+        </w:rPr>
+        <w:t>o</w:t>
+      </w:r>
+      <w:r>
+        <w:rPr>
+          <w:b/>
+          <w:color w:val="000000" w:themeColor="text1"/>
+        </w:rPr>
+        <w:t>C</w:t>
+      </w:r>
+    </w:p>
+    <w:p>
+      <w:pPr>
+        <w:ind w:left="720"/>
+        <w:rPr>
+          <w:b/>
+          <w:color w:val="000000" w:themeColor="text1"/>
+        </w:rPr>
+      </w:pPr>
+      <w:r>
+        <w:rPr>
+          <w:b/>
+          <w:color w:val="000000" w:themeColor="text1"/>
+        </w:rPr>
+        <w:t>Choose the best approximation of temperature for the following.</w:t>
+      </w:r>
+    </w:p>
+    <w:p>
+      <w:pPr>
+        <w:pStyle w:val="ListParagraph"/>
+        <w:numPr>
+          <w:ilvl w:val="0"/>
+          <w:numId w:val="17"/>
+        </w:numPr>
+        <w:rPr>
+          <w:b/>
+          <w:color w:val="000000" w:themeColor="text1"/>
+        </w:rPr>
+      </w:pPr>
+      <w:r>
+        <w:rPr>
+          <w:b/>
+          <w:color w:val="000000" w:themeColor="text1"/>
+        </w:rPr>
+        <w:t>A good day to go swimming</w:t>
+      </w:r>
+      <w:r>
+        <w:rPr>
+          <w:b/>
+          <w:color w:val="000000" w:themeColor="text1"/>
+        </w:rPr>
+        <w:t>:</w:t>
+      </w:r>
+      <w:r>
+        <w:rPr>
+          <w:b/>
+          <w:color w:val="000000" w:themeColor="text1"/>
+        </w:rPr>
+        <w:tab/>
+        <w:t>15</w:t>
+      </w:r>
+      <w:r>
+        <w:rPr>
+          <w:b/>
+          <w:color w:val="000000" w:themeColor="text1"/>
+          <w:vertAlign w:val="superscript"/>
+        </w:rPr>
+        <w:t>o</w:t>
+      </w:r>
+      <w:r>
+        <w:rPr>
+          <w:b/>
+          <w:color w:val="000000" w:themeColor="text1"/>
+        </w:rPr>
+        <w:t>C, 22</w:t>
+      </w:r>
+      <w:r>
+        <w:rPr>
+          <w:b/>
+          <w:color w:val="000000" w:themeColor="text1"/>
+          <w:vertAlign w:val="superscript"/>
+        </w:rPr>
+        <w:t>o</w:t>
+      </w:r>
+      <w:r>
+        <w:rPr>
+          <w:b/>
+          <w:color w:val="000000" w:themeColor="text1"/>
+        </w:rPr>
+        <w:t>C, 80</w:t>
+      </w:r>
+      <w:r>
+        <w:rPr>
+          <w:b/>
+          <w:color w:val="000000" w:themeColor="text1"/>
+          <w:vertAlign w:val="superscript"/>
+        </w:rPr>
+        <w:t>o</w:t>
+      </w:r>
+      <w:r>
+        <w:rPr>
+          <w:b/>
+          <w:color w:val="000000" w:themeColor="text1"/>
+        </w:rPr>
+        <w:t>C</w:t>
+      </w:r>
+    </w:p>
+    <w:p>
+      <w:pPr>
+        <w:pStyle w:val="ListParagraph"/>
+        <w:numPr>
+          <w:ilvl w:val="0"/>
+          <w:numId w:val="17"/>
+        </w:numPr>
+        <w:rPr>
+          <w:b/>
+          <w:color w:val="000000" w:themeColor="text1"/>
+        </w:rPr>
+      </w:pPr>
+      <w:r>
+        <w:rPr>
+          <w:b/>
+          <w:color w:val="000000" w:themeColor="text1"/>
+        </w:rPr>
+        <w:t>A feverish condition:</w:t>
+      </w:r>
+      <w:r>
+        <w:rPr>
+          <w:b/>
+          <w:color w:val="000000" w:themeColor="text1"/>
+        </w:rPr>
+        <w:tab/>
+      </w:r>
+      <w:r>
+        <w:rPr>
+          <w:b/>
+          <w:color w:val="000000" w:themeColor="text1"/>
+        </w:rPr>
+        <w:tab/>
+        <w:t>29</w:t>
+      </w:r>
+      <w:r>
+        <w:rPr>
+          <w:b/>
+          <w:color w:val="000000" w:themeColor="text1"/>
+          <w:vertAlign w:val="superscript"/>
+        </w:rPr>
+        <w:t>o</w:t>
+      </w:r>
+      <w:r>
+        <w:rPr>
+          <w:b/>
+          <w:color w:val="000000" w:themeColor="text1"/>
+        </w:rPr>
+        <w:t>C, 38</w:t>
+      </w:r>
+      <w:r>
+        <w:rPr>
+          <w:b/>
+          <w:color w:val="000000" w:themeColor="text1"/>
+          <w:vertAlign w:val="superscript"/>
+        </w:rPr>
+        <w:t>o</w:t>
+      </w:r>
+      <w:r>
+        <w:rPr>
+          <w:b/>
+          <w:color w:val="000000" w:themeColor="text1"/>
+        </w:rPr>
+        <w:t>C, 66</w:t>
+      </w:r>
+      <w:r>
+        <w:rPr>
+          <w:b/>
+          <w:color w:val="000000" w:themeColor="text1"/>
+          <w:vertAlign w:val="superscript"/>
+        </w:rPr>
+        <w:t>o</w:t>
+      </w:r>
+      <w:r>
+        <w:rPr>
+          <w:b/>
+          <w:color w:val="000000" w:themeColor="text1"/>
+        </w:rPr>
+        <w:t>C</w:t>
+      </w:r>
+    </w:p>
+    <w:p>
+      <w:pPr>
+        <w:pStyle w:val="ListParagraph"/>
+        <w:numPr>
+          <w:ilvl w:val="0"/>
+          <w:numId w:val="17"/>
+        </w:numPr>
+        <w:rPr>
+          <w:b/>
+          <w:color w:val="000000" w:themeColor="text1"/>
+        </w:rPr>
+      </w:pPr>
+      <w:r>
+        <w:rPr>
+          <w:b/>
+          <w:color w:val="000000" w:themeColor="text1"/>
+        </w:rPr>
+        <w:t>A moderate oven temperature:</w:t>
+      </w:r>
+      <w:r>
+        <w:rPr>
+          <w:b/>
+          <w:color w:val="000000" w:themeColor="text1"/>
+        </w:rPr>
+        <w:tab/>
+        <w:t>350</w:t>
+      </w:r>
+      <w:r>
+        <w:rPr>
+          <w:b/>
+          <w:color w:val="000000" w:themeColor="text1"/>
+          <w:vertAlign w:val="superscript"/>
+        </w:rPr>
+        <w:t>o</w:t>
+      </w:r>
+      <w:r>
+        <w:rPr>
+          <w:b/>
+          <w:color w:val="000000" w:themeColor="text1"/>
+        </w:rPr>
+        <w:t>F, 400</w:t>
+      </w:r>
+      <w:r>
+        <w:rPr>
+          <w:b/>
+          <w:color w:val="000000" w:themeColor="text1"/>
+          <w:vertAlign w:val="superscript"/>
+        </w:rPr>
+        <w:t>o</w:t>
+      </w:r>
+      <w:r>
+        <w:rPr>
+          <w:b/>
+          <w:color w:val="000000" w:themeColor="text1"/>
+        </w:rPr>
+        <w:t>F, 450</w:t>
+      </w:r>
+      <w:r>
+        <w:rPr>
+          <w:b/>
+          <w:color w:val="000000" w:themeColor="text1"/>
+          <w:vertAlign w:val="superscript"/>
+        </w:rPr>
+        <w:t>o</w:t>
+      </w:r>
+      <w:r>
+        <w:rPr>
+          <w:b/>
+          <w:color w:val="000000" w:themeColor="text1"/>
+        </w:rPr>
+        <w:t>F</w:t>
+      </w:r>
+    </w:p>
+    <w:p>
+      <w:pPr>
+        <w:pStyle w:val="ListParagraph"/>
+        <w:numPr>
+          <w:ilvl w:val="0"/>
+          <w:numId w:val="17"/>
+        </w:numPr>
+        <w:rPr>
+          <w:b/>
+          <w:color w:val="000000" w:themeColor="text1"/>
+        </w:rPr>
+      </w:pPr>
+      <w:r>
+        <w:rPr>
+          <w:b/>
+          <w:color w:val="000000" w:themeColor="text1"/>
+        </w:rPr>
+        <w:t>A glass of calamansi:</w:t>
+      </w:r>
+      <w:r>
+        <w:rPr>
+          <w:b/>
+          <w:color w:val="000000" w:themeColor="text1"/>
+        </w:rPr>
+        <w:tab/>
+      </w:r>
+      <w:r>
+        <w:rPr>
+          <w:b/>
+          <w:color w:val="000000" w:themeColor="text1"/>
+        </w:rPr>
+        <w:tab/>
+        <w:t>10</w:t>
+      </w:r>
+      <w:r>
+        <w:rPr>
+          <w:b/>
+          <w:color w:val="000000" w:themeColor="text1"/>
+          <w:vertAlign w:val="superscript"/>
+        </w:rPr>
+        <w:t>o</w:t>
+      </w:r>
+      <w:r>
+        <w:rPr>
+          <w:b/>
+          <w:color w:val="000000" w:themeColor="text1"/>
+        </w:rPr>
+        <w:t>C, 5</w:t>
+      </w:r>
+      <w:r>
+        <w:rPr>
+          <w:b/>
+          <w:color w:val="000000" w:themeColor="text1"/>
+          <w:vertAlign w:val="superscript"/>
+        </w:rPr>
+        <w:t>o</w:t>
+      </w:r>
+      <w:r>
+        <w:rPr>
+          <w:b/>
+          <w:color w:val="000000" w:themeColor="text1"/>
+        </w:rPr>
+        <w:t>C, 40</w:t>
+      </w:r>
+      <w:r>
+        <w:rPr>
+          <w:b/>
+          <w:color w:val="000000" w:themeColor="text1"/>
+          <w:vertAlign w:val="superscript"/>
+        </w:rPr>
+        <w:t>o</w:t>
+      </w:r>
+      <w:r>
+        <w:rPr>
+          <w:b/>
+          <w:color w:val="000000" w:themeColor="text1"/>
+        </w:rPr>
+        <w:t>C</w:t>
+      </w:r>
+    </w:p>
+    <w:p>
+      <w:pPr>
+        <w:pStyle w:val="ListParagraph"/>
+        <w:numPr>
+          <w:ilvl w:val="0"/>
+          <w:numId w:val="17"/>
+        </w:numPr>
+        <w:rPr>
+          <w:b/>
+          <w:color w:val="000000" w:themeColor="text1"/>
+        </w:rPr>
+      </w:pPr>
+      <w:r>
+        <w:rPr>
+          <w:b/>
+          <w:color w:val="000000" w:themeColor="text1"/>
+        </w:rPr>
+        <w:t>Normal body temperature:</w:t>
+      </w:r>
+      <w:r>
+        <w:rPr>
+          <w:b/>
+          <w:color w:val="000000" w:themeColor="text1"/>
+        </w:rPr>
+        <w:tab/>
+      </w:r>
+      <w:r>
+        <w:rPr>
+          <w:b/>
+          <w:color w:val="000000" w:themeColor="text1"/>
+        </w:rPr>
+        <w:tab/>
+      </w:r>
+      <w:r>
+        <w:rPr>
+          <w:b/>
+          <w:color w:val="000000" w:themeColor="text1"/>
+        </w:rPr>
+        <w:t>10</w:t>
+      </w:r>
+      <w:r>
+        <w:rPr>
+          <w:b/>
+          <w:color w:val="000000" w:themeColor="text1"/>
+          <w:vertAlign w:val="superscript"/>
+        </w:rPr>
+        <w:t>o</w:t>
+      </w:r>
+      <w:r>
+        <w:rPr>
+          <w:b/>
+          <w:color w:val="000000" w:themeColor="text1"/>
+        </w:rPr>
+        <w:t>C, 20</w:t>
+      </w:r>
+      <w:r>
+        <w:rPr>
+          <w:b/>
+          <w:color w:val="000000" w:themeColor="text1"/>
+          <w:vertAlign w:val="superscript"/>
+        </w:rPr>
+        <w:t>o</w:t>
+      </w:r>
+      <w:r>
+        <w:rPr>
+          <w:b/>
+          <w:color w:val="000000" w:themeColor="text1"/>
+        </w:rPr>
+        <w:t>C, 37</w:t>
+      </w:r>
+      <w:r>
+        <w:rPr>
+          <w:b/>
+          <w:color w:val="000000" w:themeColor="text1"/>
+          <w:vertAlign w:val="superscript"/>
+        </w:rPr>
+        <w:t>o</w:t>
+      </w:r>
+      <w:r>
+        <w:rPr>
+          <w:b/>
+          <w:color w:val="000000" w:themeColor="text1"/>
+        </w:rPr>
+        <w:t>C</w:t>
+      </w:r>
+    </w:p>
+    <w:p>
+      <w:pPr>
+        <w:pStyle w:val="ListParagraph"/>
+        <w:numPr>
+          <w:ilvl w:val="0"/>
+          <w:numId w:val="17"/>
+        </w:numPr>
+        <w:rPr>
+          <w:b/>
+          <w:color w:val="000000" w:themeColor="text1"/>
+        </w:rPr>
+      </w:pPr>
+      <w:r>
+        <w:rPr>
+          <w:b/>
+          <w:color w:val="000000" w:themeColor="text1"/>
+        </w:rPr>
+        <w:t>Densest state of a liter of water:</w:t>
+      </w:r>
+      <w:r>
+        <w:rPr>
+          <w:b/>
+          <w:color w:val="000000" w:themeColor="text1"/>
+        </w:rPr>
+        <w:tab/>
+        <w:t>4</w:t>
+      </w:r>
+      <w:r>
+        <w:rPr>
+          <w:b/>
+          <w:color w:val="000000" w:themeColor="text1"/>
+          <w:vertAlign w:val="superscript"/>
+        </w:rPr>
+        <w:t>o</w:t>
+      </w:r>
+      <w:r>
+        <w:rPr>
+          <w:b/>
+          <w:color w:val="000000" w:themeColor="text1"/>
+        </w:rPr>
+        <w:t>C, 10</w:t>
+      </w:r>
+      <w:r>
+        <w:rPr>
+          <w:b/>
+          <w:color w:val="000000" w:themeColor="text1"/>
+          <w:vertAlign w:val="superscript"/>
+        </w:rPr>
+        <w:t>o</w:t>
+      </w:r>
+      <w:r>
+        <w:rPr>
+          <w:b/>
+          <w:color w:val="000000" w:themeColor="text1"/>
+        </w:rPr>
+        <w:t>C, 15</w:t>
+      </w:r>
+      <w:r>
+        <w:rPr>
+          <w:b/>
+          <w:color w:val="000000" w:themeColor="text1"/>
+          <w:vertAlign w:val="superscript"/>
+        </w:rPr>
+        <w:t>o</w:t>
+      </w:r>
+      <w:r>
+        <w:rPr>
+          <w:b/>
+          <w:color w:val="000000" w:themeColor="text1"/>
+        </w:rPr>
+        <w:t>C</w:t>
+      </w:r>
+    </w:p>
+    <w:p>
+      <w:pPr>
+        <w:rPr>
+          <w:b/>
+          <w:color w:val="000000" w:themeColor="text1"/>
+        </w:rPr>
+      </w:pPr>
       <w:bookmarkStart w:id="0" w:name="_GoBack"/>
       <w:bookmarkEnd w:id="0"/>
-      <w:r>
-        <w:rPr>
-          <w:b/>
-        </w:rPr>
-        <w:t>box of soap is 460 grams. What is the mass of the box of soap in kilograms? In milligrams?</w:t>
-      </w:r>
-    </w:p>
-    <w:p>
-      <w:pPr>
-        <w:ind w:left="720"/>
-        <w:rPr>
-          <w:b/>
-        </w:rPr>
-      </w:pPr>
-    </w:p>
-    <w:p/>
+    </w:p>
+    <w:p>
+      <w:pPr>
+        <w:rPr>
+          <w:b/>
+          <w:color w:val="000000" w:themeColor="text1"/>
+        </w:rPr>
+      </w:pPr>
+    </w:p>
     <w:sectPr>
       <w:pgSz w:w="12240" w:h="15840"/>
       <w:pgMar w:top="1440" w:right="1440" w:bottom="1440" w:left="1440" w:header="720" w:footer="720" w:gutter="0"/>
@@ -4357,6 +5366,96 @@
     </w:lvl>
   </w:abstractNum>
   <w:abstractNum w:abstractNumId="4">
+    <w:nsid w:val="1A4342B0"/>
+    <w:multiLevelType w:val="hybridMultilevel"/>
+    <w:tmpl w:val="40FA4568"/>
+    <w:lvl w:ilvl="0" w:tplc="43F47252">
+      <w:start w:val="1"/>
+      <w:numFmt w:val="decimal"/>
+      <w:lvlText w:val="%1."/>
+      <w:lvlJc w:val="left"/>
+      <w:pPr>
+        <w:ind w:left="1080" w:hanging="360"/>
+      </w:pPr>
+      <w:rPr>
+        <w:rFonts w:hint="default"/>
+        <w:i w:val="0"/>
+      </w:rPr>
+    </w:lvl>
+    <w:lvl w:ilvl="1" w:tplc="04090019" w:tentative="1">
+      <w:start w:val="1"/>
+      <w:numFmt w:val="lowerLetter"/>
+      <w:lvlText w:val="%2."/>
+      <w:lvlJc w:val="left"/>
+      <w:pPr>
+        <w:ind w:left="1800" w:hanging="360"/>
+      </w:pPr>
+    </w:lvl>
+    <w:lvl w:ilvl="2" w:tplc="0409001B" w:tentative="1">
+      <w:start w:val="1"/>
+      <w:numFmt w:val="lowerRoman"/>
+      <w:lvlText w:val="%3."/>
+      <w:lvlJc w:val="right"/>
+      <w:pPr>
+        <w:ind w:left="2520" w:hanging="180"/>
+      </w:pPr>
+    </w:lvl>
+    <w:lvl w:ilvl="3" w:tplc="0409000F" w:tentative="1">
+      <w:start w:val="1"/>
+      <w:numFmt w:val="decimal"/>
+      <w:lvlText w:val="%4."/>
+      <w:lvlJc w:val="left"/>
+      <w:pPr>
+        <w:ind w:left="3240" w:hanging="360"/>
+      </w:pPr>
+    </w:lvl>
+    <w:lvl w:ilvl="4" w:tplc="04090019" w:tentative="1">
+      <w:start w:val="1"/>
+      <w:numFmt w:val="lowerLetter"/>
+      <w:lvlText w:val="%5."/>
+      <w:lvlJc w:val="left"/>
+      <w:pPr>
+        <w:ind w:left="3960" w:hanging="360"/>
+      </w:pPr>
+    </w:lvl>
+    <w:lvl w:ilvl="5" w:tplc="0409001B" w:tentative="1">
+      <w:start w:val="1"/>
+      <w:numFmt w:val="lowerRoman"/>
+      <w:lvlText w:val="%6."/>
+      <w:lvlJc w:val="right"/>
+      <w:pPr>
+        <w:ind w:left="4680" w:hanging="180"/>
+      </w:pPr>
+    </w:lvl>
+    <w:lvl w:ilvl="6" w:tplc="0409000F" w:tentative="1">
+      <w:start w:val="1"/>
+      <w:numFmt w:val="decimal"/>
+      <w:lvlText w:val="%7."/>
+      <w:lvlJc w:val="left"/>
+      <w:pPr>
+        <w:ind w:left="5400" w:hanging="360"/>
+      </w:pPr>
+    </w:lvl>
+    <w:lvl w:ilvl="7" w:tplc="04090019" w:tentative="1">
+      <w:start w:val="1"/>
+      <w:numFmt w:val="lowerLetter"/>
+      <w:lvlText w:val="%8."/>
+      <w:lvlJc w:val="left"/>
+      <w:pPr>
+        <w:ind w:left="6120" w:hanging="360"/>
+      </w:pPr>
+    </w:lvl>
+    <w:lvl w:ilvl="8" w:tplc="0409001B" w:tentative="1">
+      <w:start w:val="1"/>
+      <w:numFmt w:val="lowerRoman"/>
+      <w:lvlText w:val="%9."/>
+      <w:lvlJc w:val="right"/>
+      <w:pPr>
+        <w:ind w:left="6840" w:hanging="180"/>
+      </w:pPr>
+    </w:lvl>
+  </w:abstractNum>
+  <w:abstractNum w:abstractNumId="5">
     <w:nsid w:val="1B072381"/>
     <w:multiLevelType w:val="hybridMultilevel"/>
     <w:tmpl w:val="3A427D00"/>
@@ -4445,7 +5544,7 @@
       </w:pPr>
     </w:lvl>
   </w:abstractNum>
-  <w:abstractNum w:abstractNumId="5">
+  <w:abstractNum w:abstractNumId="6">
     <w:nsid w:val="1F6A58D7"/>
     <w:multiLevelType w:val="hybridMultilevel"/>
     <w:tmpl w:val="D48EFD76"/>
@@ -4534,7 +5633,7 @@
       </w:pPr>
     </w:lvl>
   </w:abstractNum>
-  <w:abstractNum w:abstractNumId="6">
+  <w:abstractNum w:abstractNumId="7">
     <w:nsid w:val="24B72B3F"/>
     <w:multiLevelType w:val="hybridMultilevel"/>
     <w:tmpl w:val="0826EC1A"/>
@@ -4623,7 +5722,7 @@
       </w:pPr>
     </w:lvl>
   </w:abstractNum>
-  <w:abstractNum w:abstractNumId="7">
+  <w:abstractNum w:abstractNumId="8">
     <w:nsid w:val="383A420F"/>
     <w:multiLevelType w:val="hybridMultilevel"/>
     <w:tmpl w:val="38A0AE56"/>
@@ -4712,7 +5811,7 @@
       </w:pPr>
     </w:lvl>
   </w:abstractNum>
-  <w:abstractNum w:abstractNumId="8">
+  <w:abstractNum w:abstractNumId="9">
     <w:nsid w:val="4A8875AD"/>
     <w:multiLevelType w:val="hybridMultilevel"/>
     <w:tmpl w:val="3A6A4E70"/>
@@ -4801,7 +5900,7 @@
       </w:pPr>
     </w:lvl>
   </w:abstractNum>
-  <w:abstractNum w:abstractNumId="9">
+  <w:abstractNum w:abstractNumId="10">
     <w:nsid w:val="52B52B25"/>
     <w:multiLevelType w:val="hybridMultilevel"/>
     <w:tmpl w:val="2D965238"/>
@@ -4890,7 +5989,7 @@
       </w:pPr>
     </w:lvl>
   </w:abstractNum>
-  <w:abstractNum w:abstractNumId="10">
+  <w:abstractNum w:abstractNumId="11">
     <w:nsid w:val="52D32028"/>
     <w:multiLevelType w:val="hybridMultilevel"/>
     <w:tmpl w:val="FD761BBA"/>
@@ -4979,7 +6078,7 @@
       </w:pPr>
     </w:lvl>
   </w:abstractNum>
-  <w:abstractNum w:abstractNumId="11">
+  <w:abstractNum w:abstractNumId="12">
     <w:nsid w:val="5ABB08F0"/>
     <w:multiLevelType w:val="hybridMultilevel"/>
     <w:tmpl w:val="F470F264"/>
@@ -5068,7 +6167,96 @@
       </w:pPr>
     </w:lvl>
   </w:abstractNum>
-  <w:abstractNum w:abstractNumId="12">
+  <w:abstractNum w:abstractNumId="13">
+    <w:nsid w:val="5B0A62C0"/>
+    <w:multiLevelType w:val="hybridMultilevel"/>
+    <w:tmpl w:val="840E8D5E"/>
+    <w:lvl w:ilvl="0" w:tplc="487AE3F4">
+      <w:start w:val="1"/>
+      <w:numFmt w:val="decimal"/>
+      <w:lvlText w:val="%1."/>
+      <w:lvlJc w:val="left"/>
+      <w:pPr>
+        <w:ind w:left="1080" w:hanging="360"/>
+      </w:pPr>
+      <w:rPr>
+        <w:rFonts w:hint="default"/>
+      </w:rPr>
+    </w:lvl>
+    <w:lvl w:ilvl="1" w:tplc="04090019" w:tentative="1">
+      <w:start w:val="1"/>
+      <w:numFmt w:val="lowerLetter"/>
+      <w:lvlText w:val="%2."/>
+      <w:lvlJc w:val="left"/>
+      <w:pPr>
+        <w:ind w:left="1800" w:hanging="360"/>
+      </w:pPr>
+    </w:lvl>
+    <w:lvl w:ilvl="2" w:tplc="0409001B" w:tentative="1">
+      <w:start w:val="1"/>
+      <w:numFmt w:val="lowerRoman"/>
+      <w:lvlText w:val="%3."/>
+      <w:lvlJc w:val="right"/>
+      <w:pPr>
+        <w:ind w:left="2520" w:hanging="180"/>
+      </w:pPr>
+    </w:lvl>
+    <w:lvl w:ilvl="3" w:tplc="0409000F" w:tentative="1">
+      <w:start w:val="1"/>
+      <w:numFmt w:val="decimal"/>
+      <w:lvlText w:val="%4."/>
+      <w:lvlJc w:val="left"/>
+      <w:pPr>
+        <w:ind w:left="3240" w:hanging="360"/>
+      </w:pPr>
+    </w:lvl>
+    <w:lvl w:ilvl="4" w:tplc="04090019" w:tentative="1">
+      <w:start w:val="1"/>
+      <w:numFmt w:val="lowerLetter"/>
+      <w:lvlText w:val="%5."/>
+      <w:lvlJc w:val="left"/>
+      <w:pPr>
+        <w:ind w:left="3960" w:hanging="360"/>
+      </w:pPr>
+    </w:lvl>
+    <w:lvl w:ilvl="5" w:tplc="0409001B" w:tentative="1">
+      <w:start w:val="1"/>
+      <w:numFmt w:val="lowerRoman"/>
+      <w:lvlText w:val="%6."/>
+      <w:lvlJc w:val="right"/>
+      <w:pPr>
+        <w:ind w:left="4680" w:hanging="180"/>
+      </w:pPr>
+    </w:lvl>
+    <w:lvl w:ilvl="6" w:tplc="0409000F" w:tentative="1">
+      <w:start w:val="1"/>
+      <w:numFmt w:val="decimal"/>
+      <w:lvlText w:val="%7."/>
+      <w:lvlJc w:val="left"/>
+      <w:pPr>
+        <w:ind w:left="5400" w:hanging="360"/>
+      </w:pPr>
+    </w:lvl>
+    <w:lvl w:ilvl="7" w:tplc="04090019" w:tentative="1">
+      <w:start w:val="1"/>
+      <w:numFmt w:val="lowerLetter"/>
+      <w:lvlText w:val="%8."/>
+      <w:lvlJc w:val="left"/>
+      <w:pPr>
+        <w:ind w:left="6120" w:hanging="360"/>
+      </w:pPr>
+    </w:lvl>
+    <w:lvl w:ilvl="8" w:tplc="0409001B" w:tentative="1">
+      <w:start w:val="1"/>
+      <w:numFmt w:val="lowerRoman"/>
+      <w:lvlText w:val="%9."/>
+      <w:lvlJc w:val="right"/>
+      <w:pPr>
+        <w:ind w:left="6840" w:hanging="180"/>
+      </w:pPr>
+    </w:lvl>
+  </w:abstractNum>
+  <w:abstractNum w:abstractNumId="14">
     <w:nsid w:val="5B3A7940"/>
     <w:multiLevelType w:val="hybridMultilevel"/>
     <w:tmpl w:val="0338BEEA"/>
@@ -5157,7 +6345,7 @@
       </w:pPr>
     </w:lvl>
   </w:abstractNum>
-  <w:abstractNum w:abstractNumId="13">
+  <w:abstractNum w:abstractNumId="15">
     <w:nsid w:val="60D76978"/>
     <w:multiLevelType w:val="hybridMultilevel"/>
     <w:tmpl w:val="73608EE4"/>
@@ -5246,11 +6434,100 @@
       </w:pPr>
     </w:lvl>
   </w:abstractNum>
+  <w:abstractNum w:abstractNumId="16">
+    <w:nsid w:val="656B0B51"/>
+    <w:multiLevelType w:val="hybridMultilevel"/>
+    <w:tmpl w:val="EE2EF478"/>
+    <w:lvl w:ilvl="0" w:tplc="E768113E">
+      <w:start w:val="1"/>
+      <w:numFmt w:val="decimal"/>
+      <w:lvlText w:val="%1."/>
+      <w:lvlJc w:val="left"/>
+      <w:pPr>
+        <w:ind w:left="1080" w:hanging="360"/>
+      </w:pPr>
+      <w:rPr>
+        <w:rFonts w:hint="default"/>
+      </w:rPr>
+    </w:lvl>
+    <w:lvl w:ilvl="1" w:tplc="04090019" w:tentative="1">
+      <w:start w:val="1"/>
+      <w:numFmt w:val="lowerLetter"/>
+      <w:lvlText w:val="%2."/>
+      <w:lvlJc w:val="left"/>
+      <w:pPr>
+        <w:ind w:left="1800" w:hanging="360"/>
+      </w:pPr>
+    </w:lvl>
+    <w:lvl w:ilvl="2" w:tplc="0409001B" w:tentative="1">
+      <w:start w:val="1"/>
+      <w:numFmt w:val="lowerRoman"/>
+      <w:lvlText w:val="%3."/>
+      <w:lvlJc w:val="right"/>
+      <w:pPr>
+        <w:ind w:left="2520" w:hanging="180"/>
+      </w:pPr>
+    </w:lvl>
+    <w:lvl w:ilvl="3" w:tplc="0409000F" w:tentative="1">
+      <w:start w:val="1"/>
+      <w:numFmt w:val="decimal"/>
+      <w:lvlText w:val="%4."/>
+      <w:lvlJc w:val="left"/>
+      <w:pPr>
+        <w:ind w:left="3240" w:hanging="360"/>
+      </w:pPr>
+    </w:lvl>
+    <w:lvl w:ilvl="4" w:tplc="04090019" w:tentative="1">
+      <w:start w:val="1"/>
+      <w:numFmt w:val="lowerLetter"/>
+      <w:lvlText w:val="%5."/>
+      <w:lvlJc w:val="left"/>
+      <w:pPr>
+        <w:ind w:left="3960" w:hanging="360"/>
+      </w:pPr>
+    </w:lvl>
+    <w:lvl w:ilvl="5" w:tplc="0409001B" w:tentative="1">
+      <w:start w:val="1"/>
+      <w:numFmt w:val="lowerRoman"/>
+      <w:lvlText w:val="%6."/>
+      <w:lvlJc w:val="right"/>
+      <w:pPr>
+        <w:ind w:left="4680" w:hanging="180"/>
+      </w:pPr>
+    </w:lvl>
+    <w:lvl w:ilvl="6" w:tplc="0409000F" w:tentative="1">
+      <w:start w:val="1"/>
+      <w:numFmt w:val="decimal"/>
+      <w:lvlText w:val="%7."/>
+      <w:lvlJc w:val="left"/>
+      <w:pPr>
+        <w:ind w:left="5400" w:hanging="360"/>
+      </w:pPr>
+    </w:lvl>
+    <w:lvl w:ilvl="7" w:tplc="04090019" w:tentative="1">
+      <w:start w:val="1"/>
+      <w:numFmt w:val="lowerLetter"/>
+      <w:lvlText w:val="%8."/>
+      <w:lvlJc w:val="left"/>
+      <w:pPr>
+        <w:ind w:left="6120" w:hanging="360"/>
+      </w:pPr>
+    </w:lvl>
+    <w:lvl w:ilvl="8" w:tplc="0409001B" w:tentative="1">
+      <w:start w:val="1"/>
+      <w:numFmt w:val="lowerRoman"/>
+      <w:lvlText w:val="%9."/>
+      <w:lvlJc w:val="right"/>
+      <w:pPr>
+        <w:ind w:left="6840" w:hanging="180"/>
+      </w:pPr>
+    </w:lvl>
+  </w:abstractNum>
   <w:num w:numId="1">
-    <w:abstractNumId w:val="9"/>
+    <w:abstractNumId w:val="10"/>
   </w:num>
   <w:num w:numId="2">
-    <w:abstractNumId w:val="5"/>
+    <w:abstractNumId w:val="6"/>
   </w:num>
   <w:num w:numId="3">
     <w:abstractNumId w:val="2"/>
@@ -5262,31 +6539,40 @@
     <w:abstractNumId w:val="1"/>
   </w:num>
   <w:num w:numId="6">
-    <w:abstractNumId w:val="10"/>
+    <w:abstractNumId w:val="11"/>
   </w:num>
   <w:num w:numId="7">
-    <w:abstractNumId w:val="13"/>
+    <w:abstractNumId w:val="15"/>
   </w:num>
   <w:num w:numId="8">
-    <w:abstractNumId w:val="4"/>
+    <w:abstractNumId w:val="5"/>
   </w:num>
   <w:num w:numId="9">
-    <w:abstractNumId w:val="6"/>
+    <w:abstractNumId w:val="7"/>
   </w:num>
   <w:num w:numId="10">
-    <w:abstractNumId w:val="8"/>
+    <w:abstractNumId w:val="9"/>
   </w:num>
   <w:num w:numId="11">
-    <w:abstractNumId w:val="7"/>
+    <w:abstractNumId w:val="8"/>
   </w:num>
   <w:num w:numId="12">
     <w:abstractNumId w:val="0"/>
   </w:num>
   <w:num w:numId="13">
+    <w:abstractNumId w:val="14"/>
+  </w:num>
+  <w:num w:numId="14">
     <w:abstractNumId w:val="12"/>
   </w:num>
-  <w:num w:numId="14">
-    <w:abstractNumId w:val="11"/>
+  <w:num w:numId="15">
+    <w:abstractNumId w:val="4"/>
+  </w:num>
+  <w:num w:numId="16">
+    <w:abstractNumId w:val="16"/>
+  </w:num>
+  <w:num w:numId="17">
+    <w:abstractNumId w:val="13"/>
   </w:num>
 </w:numbering>
 </file>

</xml_diff>

<commit_message>
Measure of Time Added.
</commit_message>
<xml_diff>
--- a/Elementary Algebra Lessons.docx
+++ b/Elementary Algebra Lessons.docx
@@ -4978,14 +4978,496 @@
         </w:rPr>
         <w:t>C</w:t>
       </w:r>
-    </w:p>
-    <w:p>
-      <w:pPr>
-        <w:rPr>
-          <w:b/>
-          <w:color w:val="000000" w:themeColor="text1"/>
-        </w:rPr>
-      </w:pPr>
+      <w:r>
+        <w:rPr>
+          <w:b/>
+          <w:color w:val="000000" w:themeColor="text1"/>
+        </w:rPr>
+        <w:br/>
+      </w:r>
+    </w:p>
+    <w:p>
+      <w:pPr>
+        <w:rPr>
+          <w:b/>
+          <w:color w:val="000000" w:themeColor="text1"/>
+        </w:rPr>
+      </w:pPr>
+      <w:r>
+        <w:rPr>
+          <w:b/>
+          <w:color w:val="000000" w:themeColor="text1"/>
+        </w:rPr>
+        <w:t>1.2.6 Measure of Time</w:t>
+      </w:r>
+    </w:p>
+    <w:p>
+      <w:pPr>
+        <w:rPr>
+          <w:color w:val="000000" w:themeColor="text1"/>
+        </w:rPr>
+      </w:pPr>
+      <w:r>
+        <w:rPr>
+          <w:b/>
+          <w:color w:val="000000" w:themeColor="text1"/>
+        </w:rPr>
+        <w:tab/>
+      </w:r>
+      <w:r>
+        <w:rPr>
+          <w:color w:val="000000" w:themeColor="text1"/>
+        </w:rPr>
+        <w:t>Primitive men used to tell time by the position of the sun, the stars and the moon, and the behavior of animals. They used the sundial, the water-clocks and the hourglass for hundreds of years until invention of the mechanical clocks, the stately grandfather clocks, the quartz and digital watches, and more recently, the atomic clocks.</w:t>
+      </w:r>
+    </w:p>
+    <w:p>
+      <w:pPr>
+        <w:rPr>
+          <w:color w:val="000000" w:themeColor="text1"/>
+        </w:rPr>
+      </w:pPr>
+      <w:r>
+        <w:rPr>
+          <w:color w:val="000000" w:themeColor="text1"/>
+        </w:rPr>
+        <w:tab/>
+        <w:t>Time is measured by the rotation of the Earth on its axis (making one full day) and its complete revolution around the sun (making one year) in 365 ¼ days. This means that in the period it takes the Earth to circle the sun once, the Earth makes 365 ¼ turns on its axis. Four one-fourths make up a day (added to February) so that leap year occurs every four years.</w:t>
+      </w:r>
+    </w:p>
+    <w:p>
+      <w:pPr>
+        <w:rPr>
+          <w:color w:val="000000" w:themeColor="text1"/>
+        </w:rPr>
+      </w:pPr>
+    </w:p>
+    <w:p>
+      <w:pPr>
+        <w:rPr>
+          <w:b/>
+          <w:color w:val="FF0000"/>
+        </w:rPr>
+      </w:pPr>
+      <w:r>
+        <w:rPr>
+          <w:b/>
+          <w:color w:val="FF0000"/>
+        </w:rPr>
+        <w:t>TEST YOURSELF</w:t>
+      </w:r>
+    </w:p>
+    <w:p>
+      <w:pPr>
+        <w:rPr>
+          <w:b/>
+          <w:color w:val="000000" w:themeColor="text1"/>
+        </w:rPr>
+      </w:pPr>
+      <w:r>
+        <w:rPr>
+          <w:b/>
+          <w:color w:val="000000" w:themeColor="text1"/>
+        </w:rPr>
+        <w:tab/>
+        <w:t>Convert the following</w:t>
+      </w:r>
+    </w:p>
+    <w:p>
+      <w:pPr>
+        <w:pStyle w:val="ListParagraph"/>
+        <w:numPr>
+          <w:ilvl w:val="0"/>
+          <w:numId w:val="18"/>
+        </w:numPr>
+        <w:rPr>
+          <w:b/>
+          <w:color w:val="000000" w:themeColor="text1"/>
+        </w:rPr>
+      </w:pPr>
+      <w:r>
+        <w:rPr>
+          <w:b/>
+          <w:color w:val="000000" w:themeColor="text1"/>
+        </w:rPr>
+        <w:t>2h to min</w:t>
+      </w:r>
+    </w:p>
+    <w:p>
+      <w:pPr>
+        <w:pStyle w:val="ListParagraph"/>
+        <w:numPr>
+          <w:ilvl w:val="0"/>
+          <w:numId w:val="18"/>
+        </w:numPr>
+        <w:rPr>
+          <w:b/>
+          <w:color w:val="000000" w:themeColor="text1"/>
+        </w:rPr>
+      </w:pPr>
+      <w:r>
+        <w:rPr>
+          <w:b/>
+          <w:color w:val="000000" w:themeColor="text1"/>
+        </w:rPr>
+        <w:t>15 min to s</w:t>
+      </w:r>
+    </w:p>
+    <w:p>
+      <w:pPr>
+        <w:pStyle w:val="ListParagraph"/>
+        <w:numPr>
+          <w:ilvl w:val="0"/>
+          <w:numId w:val="18"/>
+        </w:numPr>
+        <w:rPr>
+          <w:b/>
+          <w:color w:val="000000" w:themeColor="text1"/>
+        </w:rPr>
+      </w:pPr>
+      <w:r>
+        <w:rPr>
+          <w:b/>
+          <w:color w:val="000000" w:themeColor="text1"/>
+        </w:rPr>
+        <w:t>5 yr to mo</w:t>
+      </w:r>
+    </w:p>
+    <w:p>
+      <w:pPr>
+        <w:pStyle w:val="ListParagraph"/>
+        <w:numPr>
+          <w:ilvl w:val="0"/>
+          <w:numId w:val="18"/>
+        </w:numPr>
+        <w:rPr>
+          <w:b/>
+          <w:color w:val="000000" w:themeColor="text1"/>
+        </w:rPr>
+      </w:pPr>
+      <w:r>
+        <w:rPr>
+          <w:b/>
+          <w:color w:val="000000" w:themeColor="text1"/>
+        </w:rPr>
+        <w:t>500 min to h</w:t>
+      </w:r>
+    </w:p>
+    <w:p>
+      <w:pPr>
+        <w:pStyle w:val="ListParagraph"/>
+        <w:numPr>
+          <w:ilvl w:val="0"/>
+          <w:numId w:val="18"/>
+        </w:numPr>
+        <w:rPr>
+          <w:b/>
+          <w:color w:val="000000" w:themeColor="text1"/>
+        </w:rPr>
+      </w:pPr>
+      <w:r>
+        <w:rPr>
+          <w:b/>
+          <w:color w:val="000000" w:themeColor="text1"/>
+        </w:rPr>
+        <w:t>7 da to h</w:t>
+      </w:r>
+    </w:p>
+    <w:p>
+      <w:pPr>
+        <w:pStyle w:val="ListParagraph"/>
+        <w:numPr>
+          <w:ilvl w:val="0"/>
+          <w:numId w:val="18"/>
+        </w:numPr>
+        <w:rPr>
+          <w:b/>
+          <w:color w:val="000000" w:themeColor="text1"/>
+        </w:rPr>
+      </w:pPr>
+      <w:r>
+        <w:rPr>
+          <w:b/>
+          <w:color w:val="000000" w:themeColor="text1"/>
+        </w:rPr>
+        <w:t>40 yr to da</w:t>
+      </w:r>
+    </w:p>
+    <w:p>
+      <w:pPr>
+        <w:pStyle w:val="ListParagraph"/>
+        <w:numPr>
+          <w:ilvl w:val="0"/>
+          <w:numId w:val="18"/>
+        </w:numPr>
+        <w:rPr>
+          <w:b/>
+          <w:color w:val="000000" w:themeColor="text1"/>
+        </w:rPr>
+      </w:pPr>
+      <w:r>
+        <w:rPr>
+          <w:b/>
+          <w:color w:val="000000" w:themeColor="text1"/>
+        </w:rPr>
+        <w:lastRenderedPageBreak/>
+        <w:t>82 mo to yr</w:t>
+      </w:r>
+    </w:p>
+    <w:p>
+      <w:pPr>
+        <w:pStyle w:val="ListParagraph"/>
+        <w:numPr>
+          <w:ilvl w:val="0"/>
+          <w:numId w:val="18"/>
+        </w:numPr>
+        <w:rPr>
+          <w:b/>
+          <w:color w:val="000000" w:themeColor="text1"/>
+        </w:rPr>
+      </w:pPr>
+      <w:r>
+        <w:rPr>
+          <w:b/>
+          <w:color w:val="000000" w:themeColor="text1"/>
+        </w:rPr>
+        <w:t>3.5 decades to mo</w:t>
+      </w:r>
+    </w:p>
+    <w:p>
+      <w:pPr>
+        <w:pStyle w:val="ListParagraph"/>
+        <w:numPr>
+          <w:ilvl w:val="0"/>
+          <w:numId w:val="18"/>
+        </w:numPr>
+        <w:rPr>
+          <w:b/>
+          <w:color w:val="000000" w:themeColor="text1"/>
+        </w:rPr>
+      </w:pPr>
+      <w:r>
+        <w:rPr>
+          <w:b/>
+          <w:color w:val="000000" w:themeColor="text1"/>
+        </w:rPr>
+        <w:t>1 century to yr</w:t>
+      </w:r>
+    </w:p>
+    <w:p>
+      <w:pPr>
+        <w:pStyle w:val="ListParagraph"/>
+        <w:numPr>
+          <w:ilvl w:val="0"/>
+          <w:numId w:val="18"/>
+        </w:numPr>
+        <w:rPr>
+          <w:b/>
+          <w:color w:val="000000" w:themeColor="text1"/>
+        </w:rPr>
+      </w:pPr>
+      <w:r>
+        <w:rPr>
+          <w:b/>
+          <w:color w:val="000000" w:themeColor="text1"/>
+        </w:rPr>
+        <w:t>6 yr to da</w:t>
+      </w:r>
+    </w:p>
+    <w:p>
+      <w:pPr>
+        <w:rPr>
+          <w:b/>
+          <w:color w:val="FF0000"/>
+        </w:rPr>
+      </w:pPr>
+      <w:r>
+        <w:rPr>
+          <w:b/>
+          <w:color w:val="FF0000"/>
+        </w:rPr>
+        <w:t>PROBLEMS</w:t>
+      </w:r>
+    </w:p>
+    <w:p>
+      <w:pPr>
+        <w:rPr>
+          <w:b/>
+          <w:color w:val="000000" w:themeColor="text1"/>
+        </w:rPr>
+      </w:pPr>
+      <w:r>
+        <w:rPr>
+          <w:b/>
+          <w:color w:val="FF0000"/>
+        </w:rPr>
+        <w:tab/>
+      </w:r>
+      <w:r>
+        <w:rPr>
+          <w:b/>
+          <w:color w:val="000000" w:themeColor="text1"/>
+        </w:rPr>
+        <w:t>Solve the problems.</w:t>
+      </w:r>
+    </w:p>
+    <w:p>
+      <w:pPr>
+        <w:pStyle w:val="ListParagraph"/>
+        <w:numPr>
+          <w:ilvl w:val="0"/>
+          <w:numId w:val="19"/>
+        </w:numPr>
+        <w:rPr>
+          <w:b/>
+          <w:color w:val="000000" w:themeColor="text1"/>
+        </w:rPr>
+      </w:pPr>
+      <w:r>
+        <w:rPr>
+          <w:b/>
+          <w:color w:val="000000" w:themeColor="text1"/>
+        </w:rPr>
+        <w:t xml:space="preserve">The amount of time between two given times is called the </w:t>
+      </w:r>
+      <w:r>
+        <w:rPr>
+          <w:b/>
+          <w:i/>
+          <w:color w:val="000000" w:themeColor="text1"/>
+        </w:rPr>
+        <w:t>elapsed time</w:t>
+      </w:r>
+      <w:r>
+        <w:rPr>
+          <w:b/>
+          <w:i/>
+          <w:color w:val="000000" w:themeColor="text1"/>
+        </w:rPr>
+        <w:t xml:space="preserve">. </w:t>
+      </w:r>
+      <w:r>
+        <w:rPr>
+          <w:b/>
+          <w:color w:val="000000" w:themeColor="text1"/>
+        </w:rPr>
+        <w:t>What is the elapsed time between 8:15 A.M and 5:00 P.M?</w:t>
+      </w:r>
+    </w:p>
+    <w:p>
+      <w:pPr>
+        <w:pStyle w:val="ListParagraph"/>
+        <w:numPr>
+          <w:ilvl w:val="0"/>
+          <w:numId w:val="19"/>
+        </w:numPr>
+        <w:rPr>
+          <w:b/>
+          <w:color w:val="000000" w:themeColor="text1"/>
+        </w:rPr>
+      </w:pPr>
+      <w:r>
+        <w:rPr>
+          <w:b/>
+          <w:color w:val="000000" w:themeColor="text1"/>
+        </w:rPr>
+        <w:t>How many minutes have elapsed between 1:30 P.M. and 4:45 P.M?</w:t>
+      </w:r>
+    </w:p>
+    <w:p>
+      <w:pPr>
+        <w:pStyle w:val="ListParagraph"/>
+        <w:numPr>
+          <w:ilvl w:val="0"/>
+          <w:numId w:val="19"/>
+        </w:numPr>
+        <w:rPr>
+          <w:b/>
+          <w:color w:val="000000" w:themeColor="text1"/>
+        </w:rPr>
+      </w:pPr>
+      <w:r>
+        <w:rPr>
+          <w:b/>
+          <w:color w:val="000000" w:themeColor="text1"/>
+        </w:rPr>
+        <w:t>The flight time from Manila to Zamboanga is 1 hour and 40 minutes.  If the plane leaves Manila at 12:30 P.M., at what time will it arrive in Zamboanga?</w:t>
+      </w:r>
+    </w:p>
+    <w:p>
+      <w:pPr>
+        <w:pStyle w:val="ListParagraph"/>
+        <w:numPr>
+          <w:ilvl w:val="0"/>
+          <w:numId w:val="19"/>
+        </w:numPr>
+        <w:rPr>
+          <w:b/>
+          <w:color w:val="000000" w:themeColor="text1"/>
+        </w:rPr>
+      </w:pPr>
+      <w:r>
+        <w:rPr>
+          <w:b/>
+          <w:color w:val="000000" w:themeColor="text1"/>
+        </w:rPr>
+        <w:t>If year 2000 was a leap year, when will the next leap year occur?</w:t>
+      </w:r>
+    </w:p>
+    <w:p>
+      <w:pPr>
+        <w:pStyle w:val="ListParagraph"/>
+        <w:numPr>
+          <w:ilvl w:val="0"/>
+          <w:numId w:val="19"/>
+        </w:numPr>
+        <w:rPr>
+          <w:b/>
+          <w:color w:val="000000" w:themeColor="text1"/>
+        </w:rPr>
+      </w:pPr>
+      <w:r>
+        <w:rPr>
+          <w:b/>
+          <w:color w:val="000000" w:themeColor="text1"/>
+        </w:rPr>
+        <w:t>In what year will the Philippines celebrate the 120</w:t>
+      </w:r>
+      <w:r>
+        <w:rPr>
+          <w:b/>
+          <w:color w:val="000000" w:themeColor="text1"/>
+          <w:vertAlign w:val="superscript"/>
+        </w:rPr>
+        <w:t>th</w:t>
+      </w:r>
+      <w:r>
+        <w:rPr>
+          <w:b/>
+          <w:color w:val="000000" w:themeColor="text1"/>
+        </w:rPr>
+        <w:t xml:space="preserve"> anniversary of its independence?</w:t>
+      </w:r>
+    </w:p>
+    <w:p>
+      <w:pPr>
+        <w:pStyle w:val="ListParagraph"/>
+        <w:numPr>
+          <w:ilvl w:val="0"/>
+          <w:numId w:val="19"/>
+        </w:numPr>
+        <w:rPr>
+          <w:b/>
+          <w:color w:val="000000" w:themeColor="text1"/>
+        </w:rPr>
+      </w:pPr>
+      <w:r>
+        <w:rPr>
+          <w:b/>
+          <w:color w:val="000000" w:themeColor="text1"/>
+        </w:rPr>
+        <w:t>As an incentive, a company offered a 91-day leave with pay to its outstanding employee. How many months of vacation is it?</w:t>
+      </w:r>
       <w:bookmarkStart w:id="0" w:name="_GoBack"/>
       <w:bookmarkEnd w:id="0"/>
     </w:p>
@@ -5277,6 +5759,95 @@
     </w:lvl>
   </w:abstractNum>
   <w:abstractNum w:abstractNumId="3">
+    <w:nsid w:val="12B6044B"/>
+    <w:multiLevelType w:val="hybridMultilevel"/>
+    <w:tmpl w:val="5D446F32"/>
+    <w:lvl w:ilvl="0" w:tplc="0409000F">
+      <w:start w:val="1"/>
+      <w:numFmt w:val="decimal"/>
+      <w:lvlText w:val="%1."/>
+      <w:lvlJc w:val="left"/>
+      <w:pPr>
+        <w:ind w:left="720" w:hanging="360"/>
+      </w:pPr>
+      <w:rPr>
+        <w:rFonts w:hint="default"/>
+      </w:rPr>
+    </w:lvl>
+    <w:lvl w:ilvl="1" w:tplc="04090019" w:tentative="1">
+      <w:start w:val="1"/>
+      <w:numFmt w:val="lowerLetter"/>
+      <w:lvlText w:val="%2."/>
+      <w:lvlJc w:val="left"/>
+      <w:pPr>
+        <w:ind w:left="1440" w:hanging="360"/>
+      </w:pPr>
+    </w:lvl>
+    <w:lvl w:ilvl="2" w:tplc="0409001B" w:tentative="1">
+      <w:start w:val="1"/>
+      <w:numFmt w:val="lowerRoman"/>
+      <w:lvlText w:val="%3."/>
+      <w:lvlJc w:val="right"/>
+      <w:pPr>
+        <w:ind w:left="2160" w:hanging="180"/>
+      </w:pPr>
+    </w:lvl>
+    <w:lvl w:ilvl="3" w:tplc="0409000F" w:tentative="1">
+      <w:start w:val="1"/>
+      <w:numFmt w:val="decimal"/>
+      <w:lvlText w:val="%4."/>
+      <w:lvlJc w:val="left"/>
+      <w:pPr>
+        <w:ind w:left="2880" w:hanging="360"/>
+      </w:pPr>
+    </w:lvl>
+    <w:lvl w:ilvl="4" w:tplc="04090019" w:tentative="1">
+      <w:start w:val="1"/>
+      <w:numFmt w:val="lowerLetter"/>
+      <w:lvlText w:val="%5."/>
+      <w:lvlJc w:val="left"/>
+      <w:pPr>
+        <w:ind w:left="3600" w:hanging="360"/>
+      </w:pPr>
+    </w:lvl>
+    <w:lvl w:ilvl="5" w:tplc="0409001B" w:tentative="1">
+      <w:start w:val="1"/>
+      <w:numFmt w:val="lowerRoman"/>
+      <w:lvlText w:val="%6."/>
+      <w:lvlJc w:val="right"/>
+      <w:pPr>
+        <w:ind w:left="4320" w:hanging="180"/>
+      </w:pPr>
+    </w:lvl>
+    <w:lvl w:ilvl="6" w:tplc="0409000F" w:tentative="1">
+      <w:start w:val="1"/>
+      <w:numFmt w:val="decimal"/>
+      <w:lvlText w:val="%7."/>
+      <w:lvlJc w:val="left"/>
+      <w:pPr>
+        <w:ind w:left="5040" w:hanging="360"/>
+      </w:pPr>
+    </w:lvl>
+    <w:lvl w:ilvl="7" w:tplc="04090019" w:tentative="1">
+      <w:start w:val="1"/>
+      <w:numFmt w:val="lowerLetter"/>
+      <w:lvlText w:val="%8."/>
+      <w:lvlJc w:val="left"/>
+      <w:pPr>
+        <w:ind w:left="5760" w:hanging="360"/>
+      </w:pPr>
+    </w:lvl>
+    <w:lvl w:ilvl="8" w:tplc="0409001B" w:tentative="1">
+      <w:start w:val="1"/>
+      <w:numFmt w:val="lowerRoman"/>
+      <w:lvlText w:val="%9."/>
+      <w:lvlJc w:val="right"/>
+      <w:pPr>
+        <w:ind w:left="6480" w:hanging="180"/>
+      </w:pPr>
+    </w:lvl>
+  </w:abstractNum>
+  <w:abstractNum w:abstractNumId="4">
     <w:nsid w:val="1919072C"/>
     <w:multiLevelType w:val="hybridMultilevel"/>
     <w:tmpl w:val="9FA4EB4C"/>
@@ -5365,7 +5936,7 @@
       </w:pPr>
     </w:lvl>
   </w:abstractNum>
-  <w:abstractNum w:abstractNumId="4">
+  <w:abstractNum w:abstractNumId="5">
     <w:nsid w:val="1A4342B0"/>
     <w:multiLevelType w:val="hybridMultilevel"/>
     <w:tmpl w:val="40FA4568"/>
@@ -5455,7 +6026,7 @@
       </w:pPr>
     </w:lvl>
   </w:abstractNum>
-  <w:abstractNum w:abstractNumId="5">
+  <w:abstractNum w:abstractNumId="6">
     <w:nsid w:val="1B072381"/>
     <w:multiLevelType w:val="hybridMultilevel"/>
     <w:tmpl w:val="3A427D00"/>
@@ -5544,7 +6115,7 @@
       </w:pPr>
     </w:lvl>
   </w:abstractNum>
-  <w:abstractNum w:abstractNumId="6">
+  <w:abstractNum w:abstractNumId="7">
     <w:nsid w:val="1F6A58D7"/>
     <w:multiLevelType w:val="hybridMultilevel"/>
     <w:tmpl w:val="D48EFD76"/>
@@ -5633,7 +6204,7 @@
       </w:pPr>
     </w:lvl>
   </w:abstractNum>
-  <w:abstractNum w:abstractNumId="7">
+  <w:abstractNum w:abstractNumId="8">
     <w:nsid w:val="24B72B3F"/>
     <w:multiLevelType w:val="hybridMultilevel"/>
     <w:tmpl w:val="0826EC1A"/>
@@ -5722,7 +6293,7 @@
       </w:pPr>
     </w:lvl>
   </w:abstractNum>
-  <w:abstractNum w:abstractNumId="8">
+  <w:abstractNum w:abstractNumId="9">
     <w:nsid w:val="383A420F"/>
     <w:multiLevelType w:val="hybridMultilevel"/>
     <w:tmpl w:val="38A0AE56"/>
@@ -5811,7 +6382,7 @@
       </w:pPr>
     </w:lvl>
   </w:abstractNum>
-  <w:abstractNum w:abstractNumId="9">
+  <w:abstractNum w:abstractNumId="10">
     <w:nsid w:val="4A8875AD"/>
     <w:multiLevelType w:val="hybridMultilevel"/>
     <w:tmpl w:val="3A6A4E70"/>
@@ -5900,7 +6471,96 @@
       </w:pPr>
     </w:lvl>
   </w:abstractNum>
-  <w:abstractNum w:abstractNumId="10">
+  <w:abstractNum w:abstractNumId="11">
+    <w:nsid w:val="4BFA6B40"/>
+    <w:multiLevelType w:val="hybridMultilevel"/>
+    <w:tmpl w:val="F3989436"/>
+    <w:lvl w:ilvl="0" w:tplc="0409000F">
+      <w:start w:val="1"/>
+      <w:numFmt w:val="decimal"/>
+      <w:lvlText w:val="%1."/>
+      <w:lvlJc w:val="left"/>
+      <w:pPr>
+        <w:ind w:left="720" w:hanging="360"/>
+      </w:pPr>
+      <w:rPr>
+        <w:rFonts w:hint="default"/>
+      </w:rPr>
+    </w:lvl>
+    <w:lvl w:ilvl="1" w:tplc="04090019" w:tentative="1">
+      <w:start w:val="1"/>
+      <w:numFmt w:val="lowerLetter"/>
+      <w:lvlText w:val="%2."/>
+      <w:lvlJc w:val="left"/>
+      <w:pPr>
+        <w:ind w:left="1440" w:hanging="360"/>
+      </w:pPr>
+    </w:lvl>
+    <w:lvl w:ilvl="2" w:tplc="0409001B" w:tentative="1">
+      <w:start w:val="1"/>
+      <w:numFmt w:val="lowerRoman"/>
+      <w:lvlText w:val="%3."/>
+      <w:lvlJc w:val="right"/>
+      <w:pPr>
+        <w:ind w:left="2160" w:hanging="180"/>
+      </w:pPr>
+    </w:lvl>
+    <w:lvl w:ilvl="3" w:tplc="0409000F" w:tentative="1">
+      <w:start w:val="1"/>
+      <w:numFmt w:val="decimal"/>
+      <w:lvlText w:val="%4."/>
+      <w:lvlJc w:val="left"/>
+      <w:pPr>
+        <w:ind w:left="2880" w:hanging="360"/>
+      </w:pPr>
+    </w:lvl>
+    <w:lvl w:ilvl="4" w:tplc="04090019" w:tentative="1">
+      <w:start w:val="1"/>
+      <w:numFmt w:val="lowerLetter"/>
+      <w:lvlText w:val="%5."/>
+      <w:lvlJc w:val="left"/>
+      <w:pPr>
+        <w:ind w:left="3600" w:hanging="360"/>
+      </w:pPr>
+    </w:lvl>
+    <w:lvl w:ilvl="5" w:tplc="0409001B" w:tentative="1">
+      <w:start w:val="1"/>
+      <w:numFmt w:val="lowerRoman"/>
+      <w:lvlText w:val="%6."/>
+      <w:lvlJc w:val="right"/>
+      <w:pPr>
+        <w:ind w:left="4320" w:hanging="180"/>
+      </w:pPr>
+    </w:lvl>
+    <w:lvl w:ilvl="6" w:tplc="0409000F" w:tentative="1">
+      <w:start w:val="1"/>
+      <w:numFmt w:val="decimal"/>
+      <w:lvlText w:val="%7."/>
+      <w:lvlJc w:val="left"/>
+      <w:pPr>
+        <w:ind w:left="5040" w:hanging="360"/>
+      </w:pPr>
+    </w:lvl>
+    <w:lvl w:ilvl="7" w:tplc="04090019" w:tentative="1">
+      <w:start w:val="1"/>
+      <w:numFmt w:val="lowerLetter"/>
+      <w:lvlText w:val="%8."/>
+      <w:lvlJc w:val="left"/>
+      <w:pPr>
+        <w:ind w:left="5760" w:hanging="360"/>
+      </w:pPr>
+    </w:lvl>
+    <w:lvl w:ilvl="8" w:tplc="0409001B" w:tentative="1">
+      <w:start w:val="1"/>
+      <w:numFmt w:val="lowerRoman"/>
+      <w:lvlText w:val="%9."/>
+      <w:lvlJc w:val="right"/>
+      <w:pPr>
+        <w:ind w:left="6480" w:hanging="180"/>
+      </w:pPr>
+    </w:lvl>
+  </w:abstractNum>
+  <w:abstractNum w:abstractNumId="12">
     <w:nsid w:val="52B52B25"/>
     <w:multiLevelType w:val="hybridMultilevel"/>
     <w:tmpl w:val="2D965238"/>
@@ -5989,7 +6649,7 @@
       </w:pPr>
     </w:lvl>
   </w:abstractNum>
-  <w:abstractNum w:abstractNumId="11">
+  <w:abstractNum w:abstractNumId="13">
     <w:nsid w:val="52D32028"/>
     <w:multiLevelType w:val="hybridMultilevel"/>
     <w:tmpl w:val="FD761BBA"/>
@@ -6078,7 +6738,7 @@
       </w:pPr>
     </w:lvl>
   </w:abstractNum>
-  <w:abstractNum w:abstractNumId="12">
+  <w:abstractNum w:abstractNumId="14">
     <w:nsid w:val="5ABB08F0"/>
     <w:multiLevelType w:val="hybridMultilevel"/>
     <w:tmpl w:val="F470F264"/>
@@ -6167,7 +6827,7 @@
       </w:pPr>
     </w:lvl>
   </w:abstractNum>
-  <w:abstractNum w:abstractNumId="13">
+  <w:abstractNum w:abstractNumId="15">
     <w:nsid w:val="5B0A62C0"/>
     <w:multiLevelType w:val="hybridMultilevel"/>
     <w:tmpl w:val="840E8D5E"/>
@@ -6256,7 +6916,7 @@
       </w:pPr>
     </w:lvl>
   </w:abstractNum>
-  <w:abstractNum w:abstractNumId="14">
+  <w:abstractNum w:abstractNumId="16">
     <w:nsid w:val="5B3A7940"/>
     <w:multiLevelType w:val="hybridMultilevel"/>
     <w:tmpl w:val="0338BEEA"/>
@@ -6345,7 +7005,7 @@
       </w:pPr>
     </w:lvl>
   </w:abstractNum>
-  <w:abstractNum w:abstractNumId="15">
+  <w:abstractNum w:abstractNumId="17">
     <w:nsid w:val="60D76978"/>
     <w:multiLevelType w:val="hybridMultilevel"/>
     <w:tmpl w:val="73608EE4"/>
@@ -6434,7 +7094,7 @@
       </w:pPr>
     </w:lvl>
   </w:abstractNum>
-  <w:abstractNum w:abstractNumId="16">
+  <w:abstractNum w:abstractNumId="18">
     <w:nsid w:val="656B0B51"/>
     <w:multiLevelType w:val="hybridMultilevel"/>
     <w:tmpl w:val="EE2EF478"/>
@@ -6524,55 +7184,61 @@
     </w:lvl>
   </w:abstractNum>
   <w:num w:numId="1">
-    <w:abstractNumId w:val="10"/>
+    <w:abstractNumId w:val="12"/>
   </w:num>
   <w:num w:numId="2">
-    <w:abstractNumId w:val="6"/>
+    <w:abstractNumId w:val="7"/>
   </w:num>
   <w:num w:numId="3">
     <w:abstractNumId w:val="2"/>
   </w:num>
   <w:num w:numId="4">
-    <w:abstractNumId w:val="3"/>
+    <w:abstractNumId w:val="4"/>
   </w:num>
   <w:num w:numId="5">
     <w:abstractNumId w:val="1"/>
   </w:num>
   <w:num w:numId="6">
-    <w:abstractNumId w:val="11"/>
+    <w:abstractNumId w:val="13"/>
   </w:num>
   <w:num w:numId="7">
-    <w:abstractNumId w:val="15"/>
+    <w:abstractNumId w:val="17"/>
   </w:num>
   <w:num w:numId="8">
-    <w:abstractNumId w:val="5"/>
+    <w:abstractNumId w:val="6"/>
   </w:num>
   <w:num w:numId="9">
-    <w:abstractNumId w:val="7"/>
+    <w:abstractNumId w:val="8"/>
   </w:num>
   <w:num w:numId="10">
-    <w:abstractNumId w:val="9"/>
+    <w:abstractNumId w:val="10"/>
   </w:num>
   <w:num w:numId="11">
-    <w:abstractNumId w:val="8"/>
+    <w:abstractNumId w:val="9"/>
   </w:num>
   <w:num w:numId="12">
     <w:abstractNumId w:val="0"/>
   </w:num>
   <w:num w:numId="13">
+    <w:abstractNumId w:val="16"/>
+  </w:num>
+  <w:num w:numId="14">
     <w:abstractNumId w:val="14"/>
   </w:num>
-  <w:num w:numId="14">
-    <w:abstractNumId w:val="12"/>
-  </w:num>
   <w:num w:numId="15">
-    <w:abstractNumId w:val="4"/>
+    <w:abstractNumId w:val="5"/>
   </w:num>
   <w:num w:numId="16">
-    <w:abstractNumId w:val="16"/>
+    <w:abstractNumId w:val="18"/>
   </w:num>
   <w:num w:numId="17">
-    <w:abstractNumId w:val="13"/>
+    <w:abstractNumId w:val="15"/>
+  </w:num>
+  <w:num w:numId="18">
+    <w:abstractNumId w:val="11"/>
+  </w:num>
+  <w:num w:numId="19">
+    <w:abstractNumId w:val="3"/>
   </w:num>
 </w:numbering>
 </file>

</xml_diff>

<commit_message>
Problems on Measurement Added.
</commit_message>
<xml_diff>
--- a/Elementary Algebra Lessons.docx
+++ b/Elementary Algebra Lessons.docx
@@ -258,42 +258,215 @@
       <w:r>
         <w:br/>
       </w:r>
-      <w:proofErr w:type="spellStart"/>
       <w:r>
         <w:rPr>
           <w:i/>
         </w:rPr>
-        <w:t>Metrites</w:t>
-      </w:r>
-      <w:proofErr w:type="spellEnd"/>
+        <w:t xml:space="preserve">Metrites:  </w:t>
+      </w:r>
+      <w:r>
+        <w:t>the basic unit of liquid measure</w:t>
+      </w:r>
+    </w:p>
+    <w:p>
+      <w:pPr>
+        <w:ind w:left="1440" w:hanging="1440"/>
+      </w:pPr>
       <w:r>
         <w:rPr>
           <w:i/>
         </w:rPr>
-        <w:t xml:space="preserve">:  </w:t>
+        <w:tab/>
+      </w:r>
+      <w:r>
+        <w:t>The Chinese system of measurement employed parts of the body, such as the distance from the pulse to the base of the thumb.</w:t>
+      </w:r>
+    </w:p>
+    <w:p>
+      <w:pPr>
+        <w:ind w:left="1440" w:hanging="1440"/>
+      </w:pPr>
+      <w:r>
+        <w:tab/>
+      </w:r>
+      <w:r>
+        <w:rPr>
+          <w:i/>
+        </w:rPr>
+        <w:t>Shih/Tan:</w:t>
+      </w:r>
+      <w:r>
+        <w:rPr>
+          <w:i/>
+        </w:rPr>
+        <w:tab/>
+      </w:r>
+      <w:r>
+        <w:t>the basic units of weight</w:t>
+      </w:r>
+      <w:r>
+        <w:br/>
+      </w:r>
+      <w:r>
+        <w:rPr>
+          <w:i/>
+        </w:rPr>
+        <w:t xml:space="preserve">Chih/Chang: </w:t>
+      </w:r>
+      <w:r>
+        <w:tab/>
+        <w:t>the basic units of length</w:t>
+      </w:r>
+    </w:p>
+    <w:p>
+      <w:pPr>
+        <w:ind w:left="1440" w:hanging="1440"/>
+      </w:pPr>
+      <w:r>
+        <w:rPr>
+          <w:i/>
+        </w:rPr>
+        <w:lastRenderedPageBreak/>
+        <w:tab/>
+      </w:r>
+      <w:r>
+        <w:t xml:space="preserve">The standard measure for grain included its </w:t>
+      </w:r>
+      <w:r>
+        <w:rPr>
+          <w:i/>
+        </w:rPr>
+        <w:t>weight</w:t>
+      </w:r>
+      <w:r>
+        <w:t xml:space="preserve"> and its </w:t>
+      </w:r>
+      <w:r>
+        <w:rPr>
+          <w:i/>
+        </w:rPr>
+        <w:t>pitch</w:t>
+      </w:r>
+      <w:r>
+        <w:t xml:space="preserve"> when struck. This gives the reason why the inclusion of the acoustic dimension is its unique characteristic. Another characteristic of the Chinese measure is the use of the </w:t>
+      </w:r>
+      <w:r>
+        <w:rPr>
+          <w:i/>
+        </w:rPr>
+        <w:t>decimal notation.</w:t>
+      </w:r>
+    </w:p>
+    <w:p>
+      <w:pPr>
+        <w:ind w:left="1440" w:hanging="1440"/>
+        <w:rPr>
+          <w:b/>
+        </w:rPr>
+      </w:pPr>
+      <w:r>
+        <w:rPr>
+          <w:b/>
+        </w:rPr>
+        <w:t>The Medieval System</w:t>
+      </w:r>
+    </w:p>
+    <w:p>
+      <w:pPr>
+        <w:ind w:left="1440" w:hanging="1440"/>
+      </w:pPr>
+      <w:r>
+        <w:rPr>
+          <w:b/>
+        </w:rPr>
+        <w:tab/>
+      </w:r>
+      <w:r>
+        <w:t>The medieval system of measurement was an offshoot of the Roman system which was a mixture of the Babylonian, the Egyptian and the Chinese systems.</w:t>
+      </w:r>
+    </w:p>
+    <w:p>
+      <w:pPr>
+        <w:ind w:left="2160"/>
+      </w:pPr>
+      <w:r>
+        <w:rPr>
+          <w:i/>
+        </w:rPr>
+        <w:t>Libra:</w:t>
+      </w:r>
+      <w:r>
+        <w:rPr>
+          <w:i/>
+        </w:rPr>
+        <w:tab/>
+      </w:r>
+      <w:r>
+        <w:t>the medieval unit of weight</w:t>
+      </w:r>
+      <w:r>
+        <w:br/>
+      </w:r>
+      <w:r>
+        <w:rPr>
+          <w:i/>
+        </w:rPr>
+        <w:t xml:space="preserve">Roman mile: </w:t>
+      </w:r>
+      <w:r>
+        <w:t>the unit of measure for distance with varying number of feet and yards.</w:t>
+      </w:r>
+      <w:r>
+        <w:br/>
+      </w:r>
+      <w:r>
+        <w:rPr>
+          <w:i/>
+        </w:rPr>
+        <w:t xml:space="preserve">pinte: </w:t>
       </w:r>
       <w:r>
         <w:t>the basic unit of liquid measure</w:t>
       </w:r>
-    </w:p>
-    <w:p>
-      <w:pPr>
-        <w:ind w:left="1440" w:hanging="1440"/>
-      </w:pPr>
+      <w:r>
+        <w:br/>
+      </w:r>
       <w:r>
         <w:rPr>
           <w:i/>
         </w:rPr>
-        <w:tab/>
-      </w:r>
-      <w:r>
-        <w:t>The Chinese system of measurement employed parts of the body, such as the distance from the pulse to the base of the thumb.</w:t>
-      </w:r>
-    </w:p>
-    <w:p>
-      <w:pPr>
-        <w:ind w:left="1440" w:hanging="1440"/>
-      </w:pPr>
+        <w:t xml:space="preserve">quart: </w:t>
+      </w:r>
+      <w:r>
+        <w:t>the unit of dry measure similar to the modern English quart.</w:t>
+      </w:r>
+    </w:p>
+    <w:p>
+      <w:pPr>
+        <w:rPr>
+          <w:b/>
+        </w:rPr>
+      </w:pPr>
+      <w:r>
+        <w:rPr>
+          <w:b/>
+        </w:rPr>
+        <w:t>The English System</w:t>
+      </w:r>
+    </w:p>
+    <w:p>
+      <w:r>
+        <w:rPr>
+          <w:b/>
+        </w:rPr>
+        <w:tab/>
+      </w:r>
+      <w:r>
+        <w:t>The English system used by Great Britain and its colonies:</w:t>
+      </w:r>
+      <w:r>
+        <w:br/>
+      </w:r>
       <w:r>
         <w:tab/>
       </w:r>
@@ -301,7 +474,7 @@
         <w:rPr>
           <w:i/>
         </w:rPr>
-        <w:t>Shih/Tan:</w:t>
+        <w:t>inch:</w:t>
       </w:r>
       <w:r>
         <w:rPr>
@@ -310,797 +483,517 @@
         <w:tab/>
       </w:r>
       <w:r>
-        <w:t>the basic units of weight</w:t>
+        <w:t>length of 3 barley corns</w:t>
       </w:r>
       <w:r>
         <w:br/>
       </w:r>
-      <w:proofErr w:type="spellStart"/>
+      <w:r>
+        <w:tab/>
+      </w:r>
       <w:r>
         <w:rPr>
           <w:i/>
         </w:rPr>
-        <w:t>Chih</w:t>
-      </w:r>
-      <w:proofErr w:type="spellEnd"/>
+        <w:t>foot:</w:t>
+      </w:r>
       <w:r>
         <w:rPr>
           <w:i/>
         </w:rPr>
-        <w:t xml:space="preserve">/Chang: </w:t>
-      </w:r>
-      <w:r>
-        <w:tab/>
-        <w:t>the basic units of length</w:t>
-      </w:r>
-    </w:p>
-    <w:p>
-      <w:pPr>
-        <w:ind w:left="1440" w:hanging="1440"/>
-      </w:pPr>
+        <w:tab/>
+      </w:r>
+      <w:r>
+        <w:t>length equivalent to 12 inches</w:t>
+      </w:r>
+      <w:r>
+        <w:br/>
+      </w:r>
+      <w:r>
+        <w:tab/>
+      </w:r>
       <w:r>
         <w:rPr>
           <w:i/>
         </w:rPr>
+        <w:t>yard:</w:t>
+      </w:r>
+      <w:r>
+        <w:rPr>
+          <w:i/>
+        </w:rPr>
+        <w:tab/>
+      </w:r>
+      <w:r>
+        <w:t>the standard unit of length divided into 3 feet</w:t>
+      </w:r>
+      <w:r>
+        <w:br/>
+      </w:r>
+      <w:r>
+        <w:tab/>
+      </w:r>
+      <w:r>
+        <w:rPr>
+          <w:i/>
+        </w:rPr>
+        <w:t xml:space="preserve">perch: </w:t>
+      </w:r>
+      <w:r>
+        <w:tab/>
+        <w:t>equivalent to 5.5 yards</w:t>
+      </w:r>
+      <w:r>
+        <w:br/>
+      </w:r>
+      <w:r>
+        <w:tab/>
+      </w:r>
+      <w:r>
+        <w:rPr>
+          <w:i/>
+        </w:rPr>
+        <w:t>acre:</w:t>
+      </w:r>
+      <w:r>
+        <w:rPr>
+          <w:i/>
+        </w:rPr>
+        <w:tab/>
+      </w:r>
+      <w:r>
+        <w:t>4 rods wide by 40 rods long</w:t>
+      </w:r>
+      <w:r>
+        <w:br/>
+      </w:r>
+      <w:r>
+        <w:rPr>
+          <w:i/>
+        </w:rPr>
+        <w:tab/>
+        <w:t xml:space="preserve">furlong: </w:t>
+      </w:r>
+      <w:r>
+        <w:tab/>
+        <w:t>standardized as one-eighth of a mile</w:t>
+      </w:r>
+      <w:r>
+        <w:br/>
+      </w:r>
+      <w:r>
+        <w:tab/>
+      </w:r>
+      <w:r>
+        <w:rPr>
+          <w:i/>
+        </w:rPr>
+        <w:t xml:space="preserve">English Pound: </w:t>
+      </w:r>
+      <w:r>
+        <w:tab/>
+        <w:t>a troy weight</w:t>
+      </w:r>
+      <w:r>
+        <w:br/>
+      </w:r>
+      <w:r>
+        <w:tab/>
+      </w:r>
+      <w:r>
+        <w:rPr>
+          <w:i/>
+        </w:rPr>
+        <w:t xml:space="preserve">avoirdupois: </w:t>
+      </w:r>
+      <w:r>
+        <w:tab/>
+        <w:t>used for goods that had to be weighed</w:t>
+      </w:r>
+      <w:r>
+        <w:br/>
+      </w:r>
+      <w:r>
+        <w:tab/>
+        <w:t>stone:</w:t>
+      </w:r>
+      <w:r>
+        <w:tab/>
+        <w:t>a multiple of the English pound</w:t>
+      </w:r>
+    </w:p>
+    <w:p>
+      <w:pPr>
+        <w:rPr>
+          <w:b/>
+        </w:rPr>
+      </w:pPr>
+      <w:r>
+        <w:rPr>
+          <w:b/>
+        </w:rPr>
+        <w:t>The Metric System</w:t>
+      </w:r>
+    </w:p>
+    <w:p>
+      <w:r>
+        <w:rPr>
+          <w:b/>
+        </w:rPr>
+        <w:tab/>
+      </w:r>
+      <w:r>
+        <w:t>The metric system came about as a result of the French Revolution. By 1799, a new law in France defined the standard units of measure.</w:t>
+      </w:r>
+    </w:p>
+    <w:p>
+      <w:r>
+        <w:rPr>
+          <w:i/>
+        </w:rPr>
+        <w:tab/>
+        <w:t>Meter:</w:t>
+      </w:r>
+      <w:r>
+        <w:rPr>
+          <w:i/>
+        </w:rPr>
+        <w:tab/>
+      </w:r>
+      <w:r>
+        <w:t>for length</w:t>
+      </w:r>
+      <w:r>
+        <w:br/>
+      </w:r>
+      <w:r>
+        <w:tab/>
+      </w:r>
+      <w:r>
+        <w:rPr>
+          <w:i/>
+        </w:rPr>
+        <w:t xml:space="preserve">gram: </w:t>
+      </w:r>
+      <w:r>
+        <w:t>for weight</w:t>
+      </w:r>
+      <w:r>
+        <w:br/>
+      </w:r>
+      <w:r>
+        <w:tab/>
+      </w:r>
+      <w:r>
+        <w:rPr>
+          <w:i/>
+        </w:rPr>
+        <w:t>liter:</w:t>
+      </w:r>
+      <w:r>
+        <w:rPr>
+          <w:i/>
+        </w:rPr>
+        <w:tab/>
+      </w:r>
+      <w:r>
+        <w:t>for liquid volume</w:t>
+      </w:r>
+      <w:r>
+        <w:br/>
+      </w:r>
+      <w:r>
+        <w:tab/>
+      </w:r>
+      <w:r>
+        <w:rPr>
+          <w:i/>
+        </w:rPr>
+        <w:t>are:</w:t>
+      </w:r>
+      <w:r>
+        <w:rPr>
+          <w:i/>
+        </w:rPr>
+        <w:tab/>
+      </w:r>
+      <w:r>
+        <w:t>for area</w:t>
+      </w:r>
+      <w:r>
+        <w:br/>
+      </w:r>
+      <w:r>
+        <w:tab/>
+      </w:r>
+      <w:r>
+        <w:rPr>
+          <w:i/>
+        </w:rPr>
+        <w:t xml:space="preserve">stere: </w:t>
+      </w:r>
+      <w:r>
+        <w:tab/>
+        <w:t>for volume</w:t>
+      </w:r>
+    </w:p>
+    <w:p>
+      <w:pPr>
+        <w:rPr>
+          <w:b/>
+        </w:rPr>
+      </w:pPr>
+      <w:r>
+        <w:rPr>
+          <w:b/>
+        </w:rPr>
+        <w:t>The International System</w:t>
+      </w:r>
+    </w:p>
+    <w:p>
+      <w:pPr>
+        <w:rPr>
+          <w:i/>
+        </w:rPr>
+      </w:pPr>
+      <w:r>
+        <w:rPr>
+          <w:b/>
+        </w:rPr>
+        <w:tab/>
+      </w:r>
+      <w:r>
+        <w:t xml:space="preserve">The </w:t>
+      </w:r>
+      <w:r>
+        <w:rPr>
+          <w:i/>
+        </w:rPr>
+        <w:t xml:space="preserve">Systeme International d’ Unites </w:t>
+      </w:r>
+      <w:r>
+        <w:t>(SI)</w:t>
+      </w:r>
+      <w:r>
+        <w:tab/>
+        <w:t>was extablished in October 1960 by the 11</w:t>
+      </w:r>
+      <w:r>
+        <w:rPr>
+          <w:vertAlign w:val="superscript"/>
+        </w:rPr>
+        <w:t>th</w:t>
+      </w:r>
+      <w:r>
+        <w:t xml:space="preserve"> General Conference on Weights and Measures in Paris.</w:t>
+      </w:r>
+      <w:r>
+        <w:br/>
+      </w:r>
+      <w:r>
+        <w:tab/>
+      </w:r>
+      <w:r>
+        <w:rPr>
+          <w:i/>
+        </w:rPr>
+        <w:t>meter:</w:t>
+      </w:r>
+      <w:r>
+        <w:rPr>
+          <w:i/>
+        </w:rPr>
+        <w:br/>
+      </w:r>
+      <w:r>
+        <w:rPr>
+          <w:i/>
+        </w:rPr>
+        <w:tab/>
+        <w:t>kilogram:</w:t>
+      </w:r>
+      <w:r>
+        <w:rPr>
+          <w:i/>
+        </w:rPr>
+        <w:br/>
+      </w:r>
+      <w:r>
+        <w:rPr>
+          <w:i/>
+        </w:rPr>
         <w:lastRenderedPageBreak/>
         <w:tab/>
-      </w:r>
-      <w:r>
-        <w:t xml:space="preserve">The standard measure for grain included its </w:t>
+        <w:t>second:</w:t>
       </w:r>
       <w:r>
         <w:rPr>
           <w:i/>
         </w:rPr>
-        <w:t>weight</w:t>
-      </w:r>
-      <w:r>
-        <w:t xml:space="preserve"> and its </w:t>
+        <w:br/>
       </w:r>
       <w:r>
         <w:rPr>
           <w:i/>
         </w:rPr>
-        <w:t>pitch</w:t>
-      </w:r>
-      <w:r>
-        <w:t xml:space="preserve"> when struck. This gives the reason why the inclusion of the acoustic dimension is its unique characteristic. Another characteristic of the Chinese measure is the use of the </w:t>
+        <w:tab/>
+        <w:t>ampere:</w:t>
+      </w:r>
+    </w:p>
+    <w:p>
+      <w:pPr>
+        <w:rPr>
+          <w:u w:val="single"/>
+        </w:rPr>
+      </w:pPr>
+    </w:p>
+    <w:p>
+      <w:pPr>
+        <w:rPr>
+          <w:b/>
+        </w:rPr>
+      </w:pPr>
+      <w:r>
+        <w:tab/>
+      </w:r>
+      <w:r>
+        <w:rPr>
+          <w:b/>
+        </w:rPr>
+        <w:t>1.2: Measures and Measuring Devices</w:t>
+      </w:r>
+    </w:p>
+    <w:p>
+      <w:pPr>
+        <w:ind w:left="720" w:firstLine="720"/>
+      </w:pPr>
+      <w:r>
+        <w:t>The results of measuring are merely near approximations since measurements a re not always exact. There is often a relative error involved.</w:t>
+      </w:r>
+      <w:r>
+        <w:br/>
+      </w:r>
+      <w:r>
+        <w:tab/>
+        <w:t>Accuracy of measurements depends on two factors:</w:t>
+      </w:r>
+      <w:r>
+        <w:br/>
+      </w:r>
+      <w:r>
+        <w:tab/>
+        <w:t>1. The skill of the person doing the measuring; and</w:t>
+      </w:r>
+      <w:r>
+        <w:br/>
+      </w:r>
+      <w:r>
+        <w:tab/>
+        <w:t>2. The precision of the instrument used in measuring.</w:t>
+      </w:r>
+      <w:r>
+        <w:br/>
+      </w:r>
+      <w:r>
+        <w:tab/>
+        <w:t>The first factor can easily be developed through constant practice while the second factor is totally dependent upon the measuring device.</w:t>
+      </w:r>
+      <w:r>
+        <w:br/>
+      </w:r>
+      <w:r>
+        <w:tab/>
+        <w:t>As noted from the development of measurements as well as observed from daily life activities, different quantities require different units of measure and different measuring devices.</w:t>
+      </w:r>
+      <w:r>
+        <w:br/>
+      </w:r>
+      <w:r>
+        <w:tab/>
+        <w:t xml:space="preserve">Originally, our forefathers made use of their body parts to measure lengths and distances. Unfortunately, these nonstandard units proved inconvenient, paving the way for standardized units like the metric system or </w:t>
       </w:r>
       <w:r>
         <w:rPr>
           <w:i/>
         </w:rPr>
-        <w:t>decimal notation.</w:t>
-      </w:r>
-    </w:p>
-    <w:p>
-      <w:pPr>
-        <w:ind w:left="1440" w:hanging="1440"/>
-        <w:rPr>
-          <w:b/>
-        </w:rPr>
-      </w:pPr>
-      <w:r>
-        <w:rPr>
-          <w:b/>
-        </w:rPr>
-        <w:t>The Medieval System</w:t>
-      </w:r>
-    </w:p>
-    <w:p>
-      <w:pPr>
-        <w:ind w:left="1440" w:hanging="1440"/>
-      </w:pPr>
-      <w:r>
-        <w:rPr>
-          <w:b/>
-        </w:rPr>
-        <w:tab/>
-      </w:r>
-      <w:r>
-        <w:t>The medieval system of measurement was an offshoot of the Roman system which was a mixture of the Babylonian, the Egyptian and the Chinese systems.</w:t>
-      </w:r>
-    </w:p>
-    <w:p>
-      <w:pPr>
-        <w:ind w:left="2160"/>
-      </w:pPr>
+        <w:t xml:space="preserve">Systeme International d’ Unites </w:t>
+      </w:r>
+      <w:r>
+        <w:t>(SI). This system of measurement is the one commonly used by most countries today.</w:t>
+      </w:r>
+    </w:p>
+    <w:p>
+      <w:pPr>
+        <w:rPr>
+          <w:b/>
+        </w:rPr>
+      </w:pPr>
+      <w:r>
+        <w:tab/>
+      </w:r>
+      <w:r>
+        <w:rPr>
+          <w:b/>
+        </w:rPr>
+        <w:tab/>
+        <w:t>1.2.1: Measure of Length</w:t>
+      </w:r>
+    </w:p>
+    <w:p>
+      <w:pPr>
+        <w:ind w:left="1440" w:firstLine="720"/>
+      </w:pPr>
+      <w:r>
+        <w:t xml:space="preserve">The fundamental unit of length in the metric system is the </w:t>
+      </w:r>
       <w:r>
         <w:rPr>
           <w:i/>
         </w:rPr>
-        <w:t>Libra:</w:t>
-      </w:r>
-      <w:r>
-        <w:rPr>
-          <w:i/>
-        </w:rPr>
-        <w:tab/>
-      </w:r>
-      <w:r>
-        <w:t>the medieval unit of weight</w:t>
-      </w:r>
-      <w:r>
+        <w:t>meter</w:t>
+      </w:r>
+      <w:r>
+        <w:t>. It is  a decimal system for measurement where multiples and fractions of the basic unit(meter) correspond to powers of ten.</w:t>
+      </w:r>
+    </w:p>
+    <w:p>
+      <w:pPr>
+        <w:rPr>
+          <w:b/>
+        </w:rPr>
+      </w:pPr>
+      <w:r>
+        <w:tab/>
+      </w:r>
+      <w:r>
+        <w:tab/>
+      </w:r>
+      <w:r>
+        <w:rPr>
+          <w:b/>
+          <w:color w:val="FF0000"/>
+        </w:rPr>
+        <w:t>TEST YOURSELF</w:t>
+      </w:r>
+      <w:r>
+        <w:rPr>
+          <w:b/>
+          <w:color w:val="FF0000"/>
+        </w:rPr>
         <w:br/>
       </w:r>
       <w:r>
         <w:rPr>
-          <w:i/>
-        </w:rPr>
-        <w:t xml:space="preserve">Roman mile: </w:t>
-      </w:r>
-      <w:r>
-        <w:t>the unit of measure for distance with varying number of feet and yards.</w:t>
-      </w:r>
-      <w:r>
-        <w:br/>
-      </w:r>
-      <w:proofErr w:type="spellStart"/>
-      <w:proofErr w:type="gramStart"/>
-      <w:r>
-        <w:rPr>
-          <w:i/>
-        </w:rPr>
-        <w:t>pinte</w:t>
-      </w:r>
-      <w:proofErr w:type="spellEnd"/>
-      <w:proofErr w:type="gramEnd"/>
-      <w:r>
-        <w:rPr>
-          <w:i/>
-        </w:rPr>
-        <w:t xml:space="preserve">: </w:t>
-      </w:r>
-      <w:r>
-        <w:t>the basic unit of liquid measure</w:t>
-      </w:r>
-      <w:r>
-        <w:br/>
-      </w:r>
-      <w:r>
-        <w:rPr>
-          <w:i/>
-        </w:rPr>
-        <w:t xml:space="preserve">quart: </w:t>
-      </w:r>
-      <w:r>
-        <w:t>the unit of dry measure similar to the modern English quart.</w:t>
-      </w:r>
-    </w:p>
-    <w:p>
-      <w:pPr>
-        <w:rPr>
-          <w:b/>
-        </w:rPr>
-      </w:pPr>
-      <w:r>
-        <w:rPr>
-          <w:b/>
-        </w:rPr>
-        <w:t>The English System</w:t>
-      </w:r>
-    </w:p>
-    <w:p>
-      <w:r>
-        <w:rPr>
-          <w:b/>
-        </w:rPr>
-        <w:tab/>
-      </w:r>
-      <w:r>
-        <w:t>The English system used by Great Britain and its colonies:</w:t>
-      </w:r>
-      <w:r>
-        <w:br/>
-      </w:r>
-      <w:r>
-        <w:tab/>
-      </w:r>
-      <w:r>
-        <w:rPr>
-          <w:i/>
-        </w:rPr>
-        <w:t>inch:</w:t>
-      </w:r>
-      <w:r>
-        <w:rPr>
-          <w:i/>
-        </w:rPr>
-        <w:tab/>
-      </w:r>
-      <w:r>
-        <w:t>length of 3 barley corns</w:t>
-      </w:r>
-      <w:r>
-        <w:br/>
-      </w:r>
-      <w:r>
-        <w:tab/>
-      </w:r>
-      <w:r>
-        <w:rPr>
-          <w:i/>
-        </w:rPr>
-        <w:t>foot:</w:t>
-      </w:r>
-      <w:r>
-        <w:rPr>
-          <w:i/>
-        </w:rPr>
-        <w:tab/>
-      </w:r>
-      <w:r>
-        <w:t>length equivalent to 12 inches</w:t>
-      </w:r>
-      <w:r>
-        <w:br/>
-      </w:r>
-      <w:r>
-        <w:tab/>
-      </w:r>
-      <w:r>
-        <w:rPr>
-          <w:i/>
-        </w:rPr>
-        <w:t>yard:</w:t>
-      </w:r>
-      <w:r>
-        <w:rPr>
-          <w:i/>
-        </w:rPr>
-        <w:tab/>
-      </w:r>
-      <w:r>
-        <w:t>the standard unit of length divided into 3 feet</w:t>
-      </w:r>
-      <w:r>
-        <w:br/>
-      </w:r>
-      <w:r>
-        <w:tab/>
-      </w:r>
-      <w:r>
-        <w:rPr>
-          <w:i/>
-        </w:rPr>
-        <w:t xml:space="preserve">perch: </w:t>
-      </w:r>
-      <w:r>
-        <w:tab/>
-        <w:t>equivalent to 5.5 yards</w:t>
-      </w:r>
-      <w:r>
-        <w:br/>
-      </w:r>
-      <w:r>
-        <w:tab/>
-      </w:r>
-      <w:r>
-        <w:rPr>
-          <w:i/>
-        </w:rPr>
-        <w:t>acre:</w:t>
-      </w:r>
-      <w:r>
-        <w:rPr>
-          <w:i/>
-        </w:rPr>
-        <w:tab/>
-      </w:r>
-      <w:r>
-        <w:t>4 rods wide by 40 rods long</w:t>
-      </w:r>
-      <w:r>
-        <w:br/>
-      </w:r>
-      <w:r>
-        <w:rPr>
-          <w:i/>
-        </w:rPr>
-        <w:tab/>
-        <w:t xml:space="preserve">furlong: </w:t>
-      </w:r>
-      <w:r>
-        <w:tab/>
-        <w:t>standardized as one-eighth of a mile</w:t>
-      </w:r>
-      <w:r>
-        <w:br/>
-      </w:r>
-      <w:r>
-        <w:tab/>
-      </w:r>
-      <w:r>
-        <w:rPr>
-          <w:i/>
-        </w:rPr>
-        <w:t xml:space="preserve">English Pound: </w:t>
-      </w:r>
-      <w:r>
-        <w:tab/>
-        <w:t>a troy weight</w:t>
-      </w:r>
-      <w:r>
-        <w:br/>
-      </w:r>
-      <w:r>
-        <w:tab/>
-      </w:r>
-      <w:r>
-        <w:rPr>
-          <w:i/>
-        </w:rPr>
-        <w:t xml:space="preserve">avoirdupois: </w:t>
-      </w:r>
-      <w:r>
-        <w:tab/>
-        <w:t>used for goods that had to be weighed</w:t>
-      </w:r>
-      <w:r>
-        <w:br/>
-      </w:r>
-      <w:r>
-        <w:tab/>
-        <w:t>stone:</w:t>
-      </w:r>
-      <w:r>
-        <w:tab/>
-        <w:t>a multiple of the English pound</w:t>
-      </w:r>
-    </w:p>
-    <w:p>
-      <w:pPr>
-        <w:rPr>
-          <w:b/>
-        </w:rPr>
-      </w:pPr>
-      <w:r>
-        <w:rPr>
-          <w:b/>
-        </w:rPr>
-        <w:t>The Metric System</w:t>
-      </w:r>
-    </w:p>
-    <w:p>
-      <w:r>
-        <w:rPr>
-          <w:b/>
-        </w:rPr>
-        <w:tab/>
-      </w:r>
-      <w:r>
-        <w:t>The metric system came about as a result of the French Revolution. By 1799, a new law in France defined the standard units of measure.</w:t>
-      </w:r>
-    </w:p>
-    <w:p>
-      <w:r>
-        <w:rPr>
-          <w:i/>
-        </w:rPr>
-        <w:tab/>
-        <w:t>Meter:</w:t>
-      </w:r>
-      <w:r>
-        <w:rPr>
-          <w:i/>
-        </w:rPr>
-        <w:tab/>
-      </w:r>
-      <w:r>
-        <w:t>for length</w:t>
-      </w:r>
-      <w:r>
-        <w:br/>
-      </w:r>
-      <w:r>
-        <w:tab/>
-      </w:r>
-      <w:r>
-        <w:rPr>
-          <w:i/>
-        </w:rPr>
-        <w:t xml:space="preserve">gram: </w:t>
-      </w:r>
-      <w:r>
-        <w:t>for weight</w:t>
-      </w:r>
-      <w:r>
-        <w:br/>
-      </w:r>
-      <w:r>
-        <w:tab/>
-      </w:r>
-      <w:proofErr w:type="spellStart"/>
-      <w:r>
-        <w:rPr>
-          <w:i/>
-        </w:rPr>
-        <w:t>liter</w:t>
-      </w:r>
-      <w:proofErr w:type="spellEnd"/>
-      <w:r>
-        <w:rPr>
-          <w:i/>
-        </w:rPr>
-        <w:t>:</w:t>
-      </w:r>
-      <w:r>
-        <w:rPr>
-          <w:i/>
-        </w:rPr>
-        <w:tab/>
-      </w:r>
-      <w:r>
-        <w:t>for liquid volume</w:t>
-      </w:r>
-      <w:r>
-        <w:br/>
-      </w:r>
-      <w:r>
-        <w:tab/>
-      </w:r>
-      <w:r>
-        <w:rPr>
-          <w:i/>
-        </w:rPr>
-        <w:t>are:</w:t>
-      </w:r>
-      <w:r>
-        <w:rPr>
-          <w:i/>
-        </w:rPr>
-        <w:tab/>
-      </w:r>
-      <w:r>
-        <w:t>for area</w:t>
-      </w:r>
-      <w:r>
-        <w:br/>
-      </w:r>
-      <w:r>
-        <w:tab/>
-      </w:r>
-      <w:proofErr w:type="spellStart"/>
-      <w:r>
-        <w:rPr>
-          <w:i/>
-        </w:rPr>
-        <w:t>stere</w:t>
-      </w:r>
-      <w:proofErr w:type="spellEnd"/>
-      <w:r>
-        <w:rPr>
-          <w:i/>
-        </w:rPr>
-        <w:t xml:space="preserve">: </w:t>
-      </w:r>
-      <w:r>
-        <w:tab/>
-        <w:t>for volume</w:t>
-      </w:r>
-    </w:p>
-    <w:p>
-      <w:pPr>
-        <w:rPr>
-          <w:b/>
-        </w:rPr>
-      </w:pPr>
-      <w:r>
-        <w:rPr>
-          <w:b/>
-        </w:rPr>
-        <w:t>The International System</w:t>
-      </w:r>
-    </w:p>
-    <w:p>
-      <w:pPr>
-        <w:rPr>
-          <w:i/>
-        </w:rPr>
-      </w:pPr>
-      <w:r>
-        <w:rPr>
-          <w:b/>
-        </w:rPr>
-        <w:tab/>
-      </w:r>
-      <w:r>
-        <w:t xml:space="preserve">The </w:t>
-      </w:r>
-      <w:proofErr w:type="spellStart"/>
-      <w:r>
-        <w:rPr>
-          <w:i/>
-        </w:rPr>
-        <w:t>Systeme</w:t>
-      </w:r>
-      <w:proofErr w:type="spellEnd"/>
-      <w:r>
-        <w:rPr>
-          <w:i/>
-        </w:rPr>
-        <w:t xml:space="preserve"> International d’ Unites </w:t>
-      </w:r>
-      <w:r>
-        <w:t>(SI)</w:t>
-      </w:r>
-      <w:r>
-        <w:tab/>
-        <w:t xml:space="preserve">was </w:t>
-      </w:r>
-      <w:proofErr w:type="spellStart"/>
-      <w:r>
-        <w:t>extablished</w:t>
-      </w:r>
-      <w:proofErr w:type="spellEnd"/>
-      <w:r>
-        <w:t xml:space="preserve"> in October 1960 by the 11</w:t>
-      </w:r>
-      <w:r>
-        <w:rPr>
-          <w:vertAlign w:val="superscript"/>
-        </w:rPr>
-        <w:t>th</w:t>
-      </w:r>
-      <w:r>
-        <w:t xml:space="preserve"> General Conference on Weights and Measures in Paris.</w:t>
-      </w:r>
-      <w:r>
-        <w:br/>
-      </w:r>
-      <w:r>
-        <w:tab/>
-      </w:r>
-      <w:proofErr w:type="gramStart"/>
-      <w:r>
-        <w:rPr>
-          <w:i/>
-        </w:rPr>
-        <w:t>meter</w:t>
-      </w:r>
-      <w:proofErr w:type="gramEnd"/>
-      <w:r>
-        <w:rPr>
-          <w:i/>
-        </w:rPr>
-        <w:t>:</w:t>
-      </w:r>
-      <w:r>
-        <w:rPr>
-          <w:i/>
-        </w:rPr>
-        <w:br/>
-      </w:r>
-      <w:r>
-        <w:rPr>
-          <w:i/>
-        </w:rPr>
-        <w:tab/>
-        <w:t>kilogram:</w:t>
-      </w:r>
-      <w:r>
-        <w:rPr>
-          <w:i/>
-        </w:rPr>
-        <w:br/>
-      </w:r>
-      <w:r>
-        <w:rPr>
-          <w:i/>
-        </w:rPr>
-        <w:lastRenderedPageBreak/>
-        <w:tab/>
-        <w:t>second:</w:t>
-      </w:r>
-      <w:r>
-        <w:rPr>
-          <w:i/>
-        </w:rPr>
-        <w:br/>
-      </w:r>
-      <w:r>
-        <w:rPr>
-          <w:i/>
-        </w:rPr>
-        <w:tab/>
-        <w:t>ampere:</w:t>
-      </w:r>
-    </w:p>
-    <w:p>
-      <w:pPr>
-        <w:rPr>
-          <w:u w:val="single"/>
-        </w:rPr>
-      </w:pPr>
-    </w:p>
-    <w:p>
-      <w:pPr>
-        <w:rPr>
-          <w:b/>
-        </w:rPr>
-      </w:pPr>
-      <w:r>
-        <w:tab/>
-      </w:r>
-      <w:r>
-        <w:rPr>
-          <w:b/>
-        </w:rPr>
-        <w:t>1.2: Measures and Measuring Devices</w:t>
-      </w:r>
-    </w:p>
-    <w:p>
-      <w:pPr>
-        <w:ind w:left="720" w:firstLine="720"/>
-      </w:pPr>
-      <w:r>
-        <w:t xml:space="preserve">The results of measuring are merely near approximations since measurements </w:t>
-      </w:r>
-      <w:proofErr w:type="spellStart"/>
-      <w:r>
-        <w:t>a re</w:t>
-      </w:r>
-      <w:proofErr w:type="spellEnd"/>
-      <w:r>
-        <w:t xml:space="preserve"> not always exact. There is often a relative error involved.</w:t>
-      </w:r>
-      <w:r>
-        <w:br/>
-      </w:r>
-      <w:r>
-        <w:tab/>
-        <w:t>Accuracy of measurements depends on two factors:</w:t>
-      </w:r>
-      <w:r>
-        <w:br/>
-      </w:r>
-      <w:r>
-        <w:tab/>
-        <w:t xml:space="preserve">1. </w:t>
-      </w:r>
-      <w:proofErr w:type="gramStart"/>
-      <w:r>
-        <w:t>The</w:t>
-      </w:r>
-      <w:proofErr w:type="gramEnd"/>
-      <w:r>
-        <w:t xml:space="preserve"> skill of the person doing the measuring; and</w:t>
-      </w:r>
-      <w:r>
-        <w:br/>
-      </w:r>
-      <w:r>
-        <w:tab/>
-        <w:t>2. The precision of the instrument used in measuring.</w:t>
-      </w:r>
-      <w:r>
-        <w:br/>
-      </w:r>
-      <w:r>
-        <w:tab/>
-        <w:t>The first factor can easily be developed through constant practice while the second factor is totally dependent upon the measuring device.</w:t>
-      </w:r>
-      <w:r>
-        <w:br/>
-      </w:r>
-      <w:r>
-        <w:tab/>
-        <w:t>As noted from the development of measurements as well as observed from daily life activities, different quantities require different units of measure and different measuring devices.</w:t>
-      </w:r>
-      <w:r>
-        <w:br/>
-      </w:r>
-      <w:r>
-        <w:tab/>
-        <w:t xml:space="preserve">Originally, our forefathers made use of their body parts to measure lengths and distances. Unfortunately, these nonstandard units proved inconvenient, paving the way for standardized units like the metric system or </w:t>
-      </w:r>
-      <w:proofErr w:type="spellStart"/>
-      <w:r>
-        <w:rPr>
-          <w:i/>
-        </w:rPr>
-        <w:t>Systeme</w:t>
-      </w:r>
-      <w:proofErr w:type="spellEnd"/>
-      <w:r>
-        <w:rPr>
-          <w:i/>
-        </w:rPr>
-        <w:t xml:space="preserve"> International d’ Unites </w:t>
-      </w:r>
-      <w:r>
-        <w:t>(SI). This system of measurement is the one commonly used by most countries today.</w:t>
-      </w:r>
-    </w:p>
-    <w:p>
-      <w:pPr>
-        <w:rPr>
-          <w:b/>
-        </w:rPr>
-      </w:pPr>
-      <w:r>
-        <w:tab/>
-      </w:r>
-      <w:r>
-        <w:rPr>
-          <w:b/>
-        </w:rPr>
-        <w:tab/>
-        <w:t>1.2.1: Measure of Length</w:t>
-      </w:r>
-    </w:p>
-    <w:p>
-      <w:pPr>
-        <w:ind w:left="1440" w:firstLine="720"/>
-      </w:pPr>
-      <w:r>
-        <w:t xml:space="preserve">The fundamental unit of length in the metric system is the </w:t>
-      </w:r>
-      <w:r>
-        <w:rPr>
-          <w:i/>
-        </w:rPr>
-        <w:t>meter</w:t>
-      </w:r>
-      <w:r>
-        <w:t xml:space="preserve">. It </w:t>
-      </w:r>
-      <w:proofErr w:type="gramStart"/>
-      <w:r>
-        <w:t>is  a</w:t>
-      </w:r>
-      <w:proofErr w:type="gramEnd"/>
-      <w:r>
-        <w:t xml:space="preserve"> decimal system for measurement where multiples and fractions of the basic unit(meter) correspond to powers of ten.</w:t>
-      </w:r>
-    </w:p>
-    <w:p>
-      <w:pPr>
-        <w:rPr>
-          <w:b/>
-        </w:rPr>
-      </w:pPr>
-      <w:r>
-        <w:tab/>
-      </w:r>
-      <w:r>
-        <w:tab/>
-      </w:r>
-      <w:r>
-        <w:rPr>
           <w:b/>
           <w:color w:val="FF0000"/>
         </w:rPr>
-        <w:t xml:space="preserve">TEST </w:t>
-      </w:r>
-      <w:proofErr w:type="gramStart"/>
+        <w:tab/>
+      </w:r>
       <w:r>
         <w:rPr>
           <w:b/>
           <w:color w:val="FF0000"/>
         </w:rPr>
-        <w:t>YOURSELF</w:t>
-      </w:r>
-      <w:proofErr w:type="gramEnd"/>
-      <w:r>
-        <w:rPr>
-          <w:b/>
-          <w:color w:val="FF0000"/>
-        </w:rPr>
-        <w:br/>
-      </w:r>
-      <w:r>
-        <w:rPr>
-          <w:b/>
-          <w:color w:val="FF0000"/>
-        </w:rPr>
-        <w:tab/>
-      </w:r>
-      <w:r>
-        <w:rPr>
-          <w:b/>
-          <w:color w:val="FF0000"/>
-        </w:rPr>
         <w:tab/>
       </w:r>
       <w:r>
@@ -1125,13 +1018,8 @@
         </w:numPr>
       </w:pPr>
       <w:r>
-        <w:t xml:space="preserve">Length of a </w:t>
-      </w:r>
-      <w:proofErr w:type="spellStart"/>
-      <w:r>
-        <w:t>ballpen</w:t>
-      </w:r>
-      <w:proofErr w:type="spellEnd"/>
+        <w:t>Length of a ballpen</w:t>
+      </w:r>
     </w:p>
     <w:p>
       <w:pPr>
@@ -1355,15 +1243,7 @@
         </w:numPr>
       </w:pPr>
       <w:r>
-        <w:t xml:space="preserve">275 </w:t>
-      </w:r>
-      <w:proofErr w:type="spellStart"/>
-      <w:r>
-        <w:t>dm</w:t>
-      </w:r>
-      <w:proofErr w:type="spellEnd"/>
-      <w:r>
-        <w:t xml:space="preserve"> to m = </w:t>
+        <w:t xml:space="preserve">275 dm to m = </w:t>
       </w:r>
       <w:r>
         <w:rPr>
@@ -1546,21 +1426,7 @@
         <w:rPr>
           <w:b/>
         </w:rPr>
-        <w:t xml:space="preserve">A boy ran a distance of 5.8 </w:t>
-      </w:r>
-      <w:proofErr w:type="gramStart"/>
-      <w:r>
-        <w:rPr>
-          <w:b/>
-        </w:rPr>
-        <w:t>kilometers .</w:t>
-      </w:r>
-      <w:proofErr w:type="gramEnd"/>
-      <w:r>
-        <w:rPr>
-          <w:b/>
-        </w:rPr>
-        <w:t xml:space="preserve"> How many meters did he run?</w:t>
+        <w:t>A boy ran a distance of 5.8 kilometers . How many meters did he run?</w:t>
       </w:r>
     </w:p>
     <w:p>
@@ -1686,47 +1552,11 @@
           <w:b/>
         </w:rPr>
       </w:pPr>
-      <w:proofErr w:type="spellStart"/>
-      <w:r>
-        <w:rPr>
-          <w:b/>
-        </w:rPr>
-        <w:t>Loida</w:t>
-      </w:r>
-      <w:proofErr w:type="spellEnd"/>
-      <w:r>
-        <w:rPr>
-          <w:b/>
-        </w:rPr>
-        <w:t xml:space="preserve"> walked 204 meters to her classmate’s house and together they walked 523 meters to school. How many kilometers </w:t>
-      </w:r>
-      <w:proofErr w:type="gramStart"/>
-      <w:r>
-        <w:rPr>
-          <w:b/>
-        </w:rPr>
-        <w:t>was</w:t>
-      </w:r>
-      <w:proofErr w:type="gramEnd"/>
-      <w:r>
-        <w:rPr>
-          <w:b/>
-        </w:rPr>
-        <w:t xml:space="preserve"> covered by </w:t>
-      </w:r>
-      <w:proofErr w:type="spellStart"/>
-      <w:r>
-        <w:rPr>
-          <w:b/>
-        </w:rPr>
-        <w:t>Loida</w:t>
-      </w:r>
-      <w:proofErr w:type="spellEnd"/>
-      <w:r>
-        <w:rPr>
-          <w:b/>
-        </w:rPr>
-        <w:t xml:space="preserve"> alone</w:t>
+      <w:r>
+        <w:rPr>
+          <w:b/>
+        </w:rPr>
+        <w:t>Loida walked 204 meters to her classmate’s house and together they walked 523 meters to school. How many kilometers was covered by Loida alone</w:t>
       </w:r>
       <w:r>
         <w:rPr>
@@ -1948,21 +1778,7 @@
         <w:rPr>
           <w:b/>
         </w:rPr>
-        <w:t xml:space="preserve">2.3 </w:t>
-      </w:r>
-      <w:proofErr w:type="gramStart"/>
-      <w:r>
-        <w:rPr>
-          <w:b/>
-        </w:rPr>
-        <w:t>x</w:t>
-      </w:r>
-      <w:proofErr w:type="gramEnd"/>
-      <w:r>
-        <w:rPr>
-          <w:b/>
-        </w:rPr>
-        <w:t xml:space="preserve"> 10 = </w:t>
+        <w:t xml:space="preserve">2.3 x 10 = </w:t>
       </w:r>
       <w:r>
         <w:rPr>
@@ -2066,31 +1882,16 @@
       </w:pPr>
       <w:r>
         <w:tab/>
-        <w:t xml:space="preserve">The area of a square 10 m on each side is called </w:t>
-      </w:r>
-      <w:proofErr w:type="gramStart"/>
-      <w:r>
-        <w:t xml:space="preserve">an </w:t>
-      </w:r>
-      <w:proofErr w:type="spellStart"/>
+        <w:t xml:space="preserve">The area of a square 10 m on each side is called an </w:t>
+      </w:r>
       <w:r>
         <w:rPr>
           <w:i/>
         </w:rPr>
         <w:t>are</w:t>
       </w:r>
-      <w:proofErr w:type="spellEnd"/>
-      <w:proofErr w:type="gramEnd"/>
-      <w:r>
-        <w:t xml:space="preserve"> which is used to measure garden plots or building lots. An area equivalent to 100 </w:t>
-      </w:r>
-      <w:proofErr w:type="spellStart"/>
-      <w:r>
-        <w:t>ares</w:t>
-      </w:r>
-      <w:proofErr w:type="spellEnd"/>
-      <w:r>
-        <w:t xml:space="preserve"> is called a </w:t>
+      <w:r>
+        <w:t xml:space="preserve"> which is used to measure garden plots or building lots. An area equivalent to 100 ares is called a </w:t>
       </w:r>
       <w:r>
         <w:rPr>
@@ -2729,21 +2530,7 @@
         <w:rPr>
           <w:b/>
         </w:rPr>
-        <w:t xml:space="preserve">215 </w:t>
-      </w:r>
-      <w:proofErr w:type="spellStart"/>
-      <w:r>
-        <w:rPr>
-          <w:b/>
-        </w:rPr>
-        <w:t>a</w:t>
-      </w:r>
-      <w:proofErr w:type="spellEnd"/>
-      <w:r>
-        <w:rPr>
-          <w:b/>
-        </w:rPr>
-        <w:t xml:space="preserve"> to ha</w:t>
+        <w:t>215 a to ha</w:t>
       </w:r>
     </w:p>
     <w:p>
@@ -2840,21 +2627,7 @@
           <w:b/>
         </w:rPr>
         <w:lastRenderedPageBreak/>
-        <w:t>Mrs. Reyes is selling a piece of land which measures 3.81 hectares. If the selling price is P2</w:t>
-      </w:r>
-      <w:proofErr w:type="gramStart"/>
-      <w:r>
-        <w:rPr>
-          <w:b/>
-        </w:rPr>
-        <w:t>,500</w:t>
-      </w:r>
-      <w:proofErr w:type="gramEnd"/>
-      <w:r>
-        <w:rPr>
-          <w:b/>
-        </w:rPr>
-        <w:t xml:space="preserve"> per square meter, how much will she receive from the sale of her land?</w:t>
+        <w:t>Mrs. Reyes is selling a piece of land which measures 3.81 hectares. If the selling price is P2,500 per square meter, how much will she receive from the sale of her land?</w:t>
       </w:r>
     </w:p>
     <w:p>
@@ -2956,15 +2729,7 @@
         <w:t>The metric system uses the liter (L)</w:t>
       </w:r>
       <w:r>
-        <w:t xml:space="preserve"> as the fundamental unit of volume. It represents the volume of a cube that measures 10 cm or 1 </w:t>
-      </w:r>
-      <w:proofErr w:type="spellStart"/>
-      <w:r>
-        <w:t>dm</w:t>
-      </w:r>
-      <w:proofErr w:type="spellEnd"/>
-      <w:r>
-        <w:t xml:space="preserve"> on each edge.</w:t>
+        <w:t xml:space="preserve"> as the fundamental unit of volume. It represents the volume of a cube that measures 10 cm or 1 dm on each edge.</w:t>
       </w:r>
     </w:p>
     <w:p>
@@ -3556,21 +3321,7 @@
         <w:rPr>
           <w:b/>
         </w:rPr>
-        <w:t xml:space="preserve">A boy fills a drum with 375 cubic decimeters of water. How many cubic meters of water </w:t>
-      </w:r>
-      <w:proofErr w:type="gramStart"/>
-      <w:r>
-        <w:rPr>
-          <w:b/>
-        </w:rPr>
-        <w:t>is</w:t>
-      </w:r>
-      <w:proofErr w:type="gramEnd"/>
-      <w:r>
-        <w:rPr>
-          <w:b/>
-        </w:rPr>
-        <w:t xml:space="preserve"> in the drum?</w:t>
+        <w:t>A boy fills a drum with 375 cubic decimeters of water. How many cubic meters of water is in the drum?</w:t>
       </w:r>
     </w:p>
     <w:p>
@@ -3594,21 +3345,7 @@
         <w:rPr>
           <w:b/>
         </w:rPr>
-        <w:t xml:space="preserve">asin contains 670 cubic millimeters of water. How many liters of water </w:t>
-      </w:r>
-      <w:proofErr w:type="gramStart"/>
-      <w:r>
-        <w:rPr>
-          <w:b/>
-        </w:rPr>
-        <w:t>is</w:t>
-      </w:r>
-      <w:proofErr w:type="gramEnd"/>
-      <w:r>
-        <w:rPr>
-          <w:b/>
-        </w:rPr>
-        <w:t xml:space="preserve"> in the basin?</w:t>
+        <w:t>asin contains 670 cubic millimeters of water. How many liters of water is in the basin?</w:t>
       </w:r>
     </w:p>
     <w:p>
@@ -3626,21 +3363,7 @@
         <w:rPr>
           <w:b/>
         </w:rPr>
-        <w:t xml:space="preserve">A tank contains 15.6 liters of gasoline. How many cubic meters of gasoline </w:t>
-      </w:r>
-      <w:proofErr w:type="gramStart"/>
-      <w:r>
-        <w:rPr>
-          <w:b/>
-        </w:rPr>
-        <w:t>is</w:t>
-      </w:r>
-      <w:proofErr w:type="gramEnd"/>
-      <w:r>
-        <w:rPr>
-          <w:b/>
-        </w:rPr>
-        <w:t xml:space="preserve"> in the tank?</w:t>
+        <w:t>A tank contains 15.6 liters of gasoline. How many cubic meters of gasoline is in the tank?</w:t>
       </w:r>
     </w:p>
     <w:p>
@@ -3658,21 +3381,7 @@
         <w:rPr>
           <w:b/>
         </w:rPr>
-        <w:t xml:space="preserve">Which is the most realistic measure of volume for a bottle of soda: 473 mL, 473 </w:t>
-      </w:r>
-      <w:proofErr w:type="spellStart"/>
-      <w:r>
-        <w:rPr>
-          <w:b/>
-        </w:rPr>
-        <w:t>cL</w:t>
-      </w:r>
-      <w:proofErr w:type="spellEnd"/>
-      <w:r>
-        <w:rPr>
-          <w:b/>
-        </w:rPr>
-        <w:t>, or 473 L?</w:t>
+        <w:t>Which is the most realistic measure of volume for a bottle of soda: 473 mL, 473 cL, or 473 L?</w:t>
       </w:r>
     </w:p>
     <w:p>
@@ -3690,21 +3399,7 @@
         <w:rPr>
           <w:b/>
         </w:rPr>
-        <w:t xml:space="preserve">A tablespoon of syrup is about 15 </w:t>
-      </w:r>
-      <w:proofErr w:type="spellStart"/>
-      <w:r>
-        <w:rPr>
-          <w:b/>
-        </w:rPr>
-        <w:t>mL.</w:t>
-      </w:r>
-      <w:proofErr w:type="spellEnd"/>
-      <w:r>
-        <w:rPr>
-          <w:b/>
-        </w:rPr>
-        <w:t xml:space="preserve"> What part of a liter can a tablespoon hold?</w:t>
+        <w:t>A tablespoon of syrup is about 15 mL. What part of a liter can a tablespoon hold?</w:t>
       </w:r>
     </w:p>
     <w:p>
@@ -3732,7 +3427,6 @@
         <w:tab/>
         <w:t xml:space="preserve">The mass of an object is the amount of matter it contains. The basic unit of mass in the metric system is the </w:t>
       </w:r>
-      <w:proofErr w:type="gramStart"/>
       <w:r>
         <w:rPr>
           <w:i/>
@@ -3740,11 +3434,7 @@
         <w:t>kilogram</w:t>
       </w:r>
       <w:r>
-        <w:t>(</w:t>
-      </w:r>
-      <w:proofErr w:type="gramEnd"/>
-      <w:r>
-        <w:t xml:space="preserve">kg). A kilogram is the weight of 1 liter of water in its densest state. A milliliter of water weighs 1/1000 of a kilogram, which is called a </w:t>
+        <w:t xml:space="preserve">(kg). A kilogram is the weight of 1 liter of water in its densest state. A milliliter of water weighs 1/1000 of a kilogram, which is called a </w:t>
       </w:r>
       <w:r>
         <w:rPr>
@@ -3759,15 +3449,7 @@
     <w:p>
       <w:r>
         <w:tab/>
-        <w:t xml:space="preserve">Thus, 1000 grams is equivalent to 1 kilogram. </w:t>
-      </w:r>
-      <w:proofErr w:type="gramStart"/>
-      <w:r>
-        <w:t>Grams is</w:t>
-      </w:r>
-      <w:proofErr w:type="gramEnd"/>
-      <w:r>
-        <w:t xml:space="preserve"> used for small weights such as ingredients in recipes or nutritional contents of various foods. Remember also the meaning of the prefixes in connection with the measures of mass, such as milligram, centigram, decigram, dekagram, hectogram, and kilogram.</w:t>
+        <w:t>Thus, 1000 grams is equivalent to 1 kilogram. Grams is used for small weights such as ingredients in recipes or nutritional contents of various foods. Remember also the meaning of the prefixes in connection with the measures of mass, such as milligram, centigram, decigram, dekagram, hectogram, and kilogram.</w:t>
       </w:r>
     </w:p>
     <w:p>
@@ -4244,21 +3926,7 @@
         <w:rPr>
           <w:b/>
         </w:rPr>
-        <w:t xml:space="preserve">A bridge can support a mass of 2.8 </w:t>
-      </w:r>
-      <w:proofErr w:type="spellStart"/>
-      <w:r>
-        <w:rPr>
-          <w:b/>
-        </w:rPr>
-        <w:t>tonnes</w:t>
-      </w:r>
-      <w:proofErr w:type="spellEnd"/>
-      <w:r>
-        <w:rPr>
-          <w:b/>
-        </w:rPr>
-        <w:t>. How many kilograms can the bridge support?</w:t>
+        <w:t>A bridge can support a mass of 2.8 tonnes. How many kilograms can the bridge support?</w:t>
       </w:r>
     </w:p>
     <w:p>
@@ -4557,7 +4225,6 @@
         </w:rPr>
         <w:t xml:space="preserve">C to </w:t>
       </w:r>
-      <w:proofErr w:type="spellStart"/>
       <w:r>
         <w:rPr>
           <w:b/>
@@ -4573,7 +4240,6 @@
         </w:rPr>
         <w:t>F</w:t>
       </w:r>
-      <w:proofErr w:type="spellEnd"/>
     </w:p>
     <w:p>
       <w:pPr>
@@ -4609,7 +4275,6 @@
         </w:rPr>
         <w:t xml:space="preserve">C to </w:t>
       </w:r>
-      <w:proofErr w:type="spellStart"/>
       <w:r>
         <w:rPr>
           <w:b/>
@@ -4625,7 +4290,6 @@
         </w:rPr>
         <w:t>F</w:t>
       </w:r>
-      <w:proofErr w:type="spellEnd"/>
     </w:p>
     <w:p>
       <w:pPr>
@@ -4661,7 +4325,6 @@
         </w:rPr>
         <w:t xml:space="preserve">F to </w:t>
       </w:r>
-      <w:proofErr w:type="spellStart"/>
       <w:r>
         <w:rPr>
           <w:b/>
@@ -4677,7 +4340,6 @@
         </w:rPr>
         <w:t>C</w:t>
       </w:r>
-      <w:proofErr w:type="spellEnd"/>
     </w:p>
     <w:p>
       <w:pPr>
@@ -4713,7 +4375,6 @@
         </w:rPr>
         <w:t xml:space="preserve">F to </w:t>
       </w:r>
-      <w:proofErr w:type="spellStart"/>
       <w:r>
         <w:rPr>
           <w:b/>
@@ -4729,7 +4390,6 @@
         </w:rPr>
         <w:t>C</w:t>
       </w:r>
-      <w:proofErr w:type="spellEnd"/>
     </w:p>
     <w:p>
       <w:pPr>
@@ -4765,7 +4425,6 @@
         </w:rPr>
         <w:t xml:space="preserve">C to </w:t>
       </w:r>
-      <w:proofErr w:type="spellStart"/>
       <w:r>
         <w:rPr>
           <w:b/>
@@ -4781,7 +4440,6 @@
         </w:rPr>
         <w:t>F</w:t>
       </w:r>
-      <w:proofErr w:type="spellEnd"/>
     </w:p>
     <w:p>
       <w:pPr>
@@ -4817,7 +4475,6 @@
         </w:rPr>
         <w:t xml:space="preserve">F to </w:t>
       </w:r>
-      <w:proofErr w:type="spellStart"/>
       <w:r>
         <w:rPr>
           <w:b/>
@@ -4833,7 +4490,6 @@
         </w:rPr>
         <w:t>C</w:t>
       </w:r>
-      <w:proofErr w:type="spellEnd"/>
     </w:p>
     <w:p>
       <w:pPr>
@@ -5101,23 +4757,7 @@
           <w:b/>
           <w:color w:val="000000" w:themeColor="text1"/>
         </w:rPr>
-        <w:t xml:space="preserve">A glass of </w:t>
-      </w:r>
-      <w:proofErr w:type="spellStart"/>
-      <w:r>
-        <w:rPr>
-          <w:b/>
-          <w:color w:val="000000" w:themeColor="text1"/>
-        </w:rPr>
-        <w:t>calamansi</w:t>
-      </w:r>
-      <w:proofErr w:type="spellEnd"/>
-      <w:r>
-        <w:rPr>
-          <w:b/>
-          <w:color w:val="000000" w:themeColor="text1"/>
-        </w:rPr>
-        <w:t>:</w:t>
+        <w:t>A glass of calamansi:</w:t>
       </w:r>
       <w:r>
         <w:rPr>
@@ -5490,33 +5130,8 @@
           <w:b/>
           <w:color w:val="000000" w:themeColor="text1"/>
         </w:rPr>
-        <w:t xml:space="preserve">5 </w:t>
-      </w:r>
-      <w:proofErr w:type="spellStart"/>
-      <w:r>
-        <w:rPr>
-          <w:b/>
-          <w:color w:val="000000" w:themeColor="text1"/>
-        </w:rPr>
-        <w:t>yr</w:t>
-      </w:r>
-      <w:proofErr w:type="spellEnd"/>
-      <w:r>
-        <w:rPr>
-          <w:b/>
-          <w:color w:val="000000" w:themeColor="text1"/>
-        </w:rPr>
-        <w:t xml:space="preserve"> to </w:t>
-      </w:r>
-      <w:proofErr w:type="spellStart"/>
-      <w:r>
-        <w:rPr>
-          <w:b/>
-          <w:color w:val="000000" w:themeColor="text1"/>
-        </w:rPr>
-        <w:t>mo</w:t>
-      </w:r>
-      <w:proofErr w:type="spellEnd"/>
+        <w:t>5 yr to mo</w:t>
+      </w:r>
     </w:p>
     <w:p>
       <w:pPr>
@@ -5575,23 +5190,7 @@
           <w:b/>
           <w:color w:val="000000" w:themeColor="text1"/>
         </w:rPr>
-        <w:t xml:space="preserve">40 </w:t>
-      </w:r>
-      <w:proofErr w:type="spellStart"/>
-      <w:r>
-        <w:rPr>
-          <w:b/>
-          <w:color w:val="000000" w:themeColor="text1"/>
-        </w:rPr>
-        <w:t>yr</w:t>
-      </w:r>
-      <w:proofErr w:type="spellEnd"/>
-      <w:r>
-        <w:rPr>
-          <w:b/>
-          <w:color w:val="000000" w:themeColor="text1"/>
-        </w:rPr>
-        <w:t xml:space="preserve"> to da</w:t>
+        <w:t>40 yr to da</w:t>
       </w:r>
     </w:p>
     <w:p>
@@ -5612,33 +5211,8 @@
           <w:color w:val="000000" w:themeColor="text1"/>
         </w:rPr>
         <w:lastRenderedPageBreak/>
-        <w:t xml:space="preserve">82 </w:t>
-      </w:r>
-      <w:proofErr w:type="spellStart"/>
-      <w:r>
-        <w:rPr>
-          <w:b/>
-          <w:color w:val="000000" w:themeColor="text1"/>
-        </w:rPr>
-        <w:t>mo</w:t>
-      </w:r>
-      <w:proofErr w:type="spellEnd"/>
-      <w:r>
-        <w:rPr>
-          <w:b/>
-          <w:color w:val="000000" w:themeColor="text1"/>
-        </w:rPr>
-        <w:t xml:space="preserve"> to </w:t>
-      </w:r>
-      <w:proofErr w:type="spellStart"/>
-      <w:r>
-        <w:rPr>
-          <w:b/>
-          <w:color w:val="000000" w:themeColor="text1"/>
-        </w:rPr>
-        <w:t>yr</w:t>
-      </w:r>
-      <w:proofErr w:type="spellEnd"/>
+        <w:t>82 mo to yr</w:t>
+      </w:r>
     </w:p>
     <w:p>
       <w:pPr>
@@ -5657,17 +5231,8 @@
           <w:b/>
           <w:color w:val="000000" w:themeColor="text1"/>
         </w:rPr>
-        <w:t xml:space="preserve">3.5 decades to </w:t>
-      </w:r>
-      <w:proofErr w:type="spellStart"/>
-      <w:r>
-        <w:rPr>
-          <w:b/>
-          <w:color w:val="000000" w:themeColor="text1"/>
-        </w:rPr>
-        <w:t>mo</w:t>
-      </w:r>
-      <w:proofErr w:type="spellEnd"/>
+        <w:t>3.5 decades to mo</w:t>
+      </w:r>
     </w:p>
     <w:p>
       <w:pPr>
@@ -5686,17 +5251,8 @@
           <w:b/>
           <w:color w:val="000000" w:themeColor="text1"/>
         </w:rPr>
-        <w:t xml:space="preserve">1 century to </w:t>
-      </w:r>
-      <w:proofErr w:type="spellStart"/>
-      <w:r>
-        <w:rPr>
-          <w:b/>
-          <w:color w:val="000000" w:themeColor="text1"/>
-        </w:rPr>
-        <w:t>yr</w:t>
-      </w:r>
-      <w:proofErr w:type="spellEnd"/>
+        <w:t>1 century to yr</w:t>
+      </w:r>
     </w:p>
     <w:p>
       <w:pPr>
@@ -5715,23 +5271,7 @@
           <w:b/>
           <w:color w:val="000000" w:themeColor="text1"/>
         </w:rPr>
-        <w:t xml:space="preserve">6 </w:t>
-      </w:r>
-      <w:proofErr w:type="spellStart"/>
-      <w:r>
-        <w:rPr>
-          <w:b/>
-          <w:color w:val="000000" w:themeColor="text1"/>
-        </w:rPr>
-        <w:t>yr</w:t>
-      </w:r>
-      <w:proofErr w:type="spellEnd"/>
-      <w:r>
-        <w:rPr>
-          <w:b/>
-          <w:color w:val="000000" w:themeColor="text1"/>
-        </w:rPr>
-        <w:t xml:space="preserve"> to da</w:t>
+        <w:t>6 yr to da</w:t>
       </w:r>
     </w:p>
     <w:p>
@@ -5851,39 +5391,7 @@
           <w:b/>
           <w:color w:val="000000" w:themeColor="text1"/>
         </w:rPr>
-        <w:t xml:space="preserve">The flight time from Manila to </w:t>
-      </w:r>
-      <w:proofErr w:type="spellStart"/>
-      <w:r>
-        <w:rPr>
-          <w:b/>
-          <w:color w:val="000000" w:themeColor="text1"/>
-        </w:rPr>
-        <w:t>Zamboanga</w:t>
-      </w:r>
-      <w:proofErr w:type="spellEnd"/>
-      <w:r>
-        <w:rPr>
-          <w:b/>
-          <w:color w:val="000000" w:themeColor="text1"/>
-        </w:rPr>
-        <w:t xml:space="preserve"> is 1 hour and 40 minutes.  If the plane leaves Manila at 12:30 P.M., at what time will it arrive in </w:t>
-      </w:r>
-      <w:proofErr w:type="spellStart"/>
-      <w:r>
-        <w:rPr>
-          <w:b/>
-          <w:color w:val="000000" w:themeColor="text1"/>
-        </w:rPr>
-        <w:t>Zamboanga</w:t>
-      </w:r>
-      <w:proofErr w:type="spellEnd"/>
-      <w:r>
-        <w:rPr>
-          <w:b/>
-          <w:color w:val="000000" w:themeColor="text1"/>
-        </w:rPr>
-        <w:t>?</w:t>
+        <w:t>The flight time from Manila to Zamboanga is 1 hour and 40 minutes.  If the plane leaves Manila at 12:30 P.M., at what time will it arrive in Zamboanga?</w:t>
       </w:r>
     </w:p>
     <w:p>
@@ -6439,7 +5947,6 @@
         </w:rPr>
         <w:tab/>
       </w:r>
-      <w:proofErr w:type="gramStart"/>
       <w:r>
         <w:rPr>
           <w:b/>
@@ -6447,7 +5954,6 @@
         </w:rPr>
         <w:t>Round to the indicated place.</w:t>
       </w:r>
-      <w:proofErr w:type="gramEnd"/>
     </w:p>
     <w:tbl>
       <w:tblPr>
@@ -7355,60 +6861,219 @@
           <w:color w:val="000000" w:themeColor="text1"/>
         </w:rPr>
       </w:pPr>
-      <w:proofErr w:type="spellStart"/>
-      <w:r>
-        <w:rPr>
-          <w:b/>
-          <w:color w:val="000000" w:themeColor="text1"/>
-        </w:rPr>
-        <w:t>Aling</w:t>
-      </w:r>
-      <w:proofErr w:type="spellEnd"/>
-      <w:r>
-        <w:rPr>
-          <w:b/>
-          <w:color w:val="000000" w:themeColor="text1"/>
-        </w:rPr>
-        <w:t xml:space="preserve"> </w:t>
-      </w:r>
-      <w:proofErr w:type="spellStart"/>
-      <w:r>
-        <w:rPr>
-          <w:b/>
-          <w:color w:val="000000" w:themeColor="text1"/>
-        </w:rPr>
-        <w:t>Conching</w:t>
-      </w:r>
-      <w:proofErr w:type="spellEnd"/>
-      <w:r>
-        <w:rPr>
-          <w:b/>
-          <w:color w:val="000000" w:themeColor="text1"/>
-        </w:rPr>
-        <w:t xml:space="preserve"> bought a charcoal stove to reduce </w:t>
-      </w:r>
-      <w:proofErr w:type="spellStart"/>
-      <w:r>
-        <w:rPr>
-          <w:b/>
-          <w:color w:val="000000" w:themeColor="text1"/>
-        </w:rPr>
-        <w:t>enrgy</w:t>
-      </w:r>
-      <w:proofErr w:type="spellEnd"/>
-      <w:r>
-        <w:rPr>
-          <w:b/>
-          <w:color w:val="000000" w:themeColor="text1"/>
-        </w:rPr>
-        <w:t xml:space="preserve"> cost. She paid P180 for the stove. For a month’s use, she bought 3 sacks of charcoal that cost P54.15 each. What was the total cost of the stove and the charcoal? Estimate to the nearest peso.</w:t>
-      </w:r>
-    </w:p>
-    <w:p>
-      <w:pPr>
-        <w:rPr>
-          <w:b/>
-          <w:color w:val="000000" w:themeColor="text1"/>
+      <w:r>
+        <w:rPr>
+          <w:b/>
+          <w:color w:val="000000" w:themeColor="text1"/>
+        </w:rPr>
+        <w:t>Aling Conching bought a charcoal stove to reduce enrgy cost. She paid P180 for the stove. For a month’s use, she bought 3 sacks of charcoal that cost P54.15 each. What was the total cost of the stove and the charcoal? Estimate to the nearest peso.</w:t>
+      </w:r>
+    </w:p>
+    <w:p>
+      <w:pPr>
+        <w:pStyle w:val="ListParagraph"/>
+        <w:rPr>
+          <w:b/>
+          <w:color w:val="000000" w:themeColor="text1"/>
+        </w:rPr>
+      </w:pPr>
+    </w:p>
+    <w:p>
+      <w:pPr>
+        <w:rPr>
+          <w:b/>
+          <w:color w:val="000000" w:themeColor="text1"/>
+        </w:rPr>
+      </w:pPr>
+      <w:r>
+        <w:rPr>
+          <w:b/>
+          <w:color w:val="000000" w:themeColor="text1"/>
+        </w:rPr>
+        <w:lastRenderedPageBreak/>
+        <w:t>1.5 Problems on Measurement</w:t>
+      </w:r>
+    </w:p>
+    <w:p>
+      <w:pPr>
+        <w:rPr>
+          <w:color w:val="000000" w:themeColor="text1"/>
+        </w:rPr>
+      </w:pPr>
+      <w:r>
+        <w:rPr>
+          <w:color w:val="000000" w:themeColor="text1"/>
+        </w:rPr>
+        <w:tab/>
+        <w:t>Knowledge of measurement and problem-solving strategies are necessary in solving routine and nonroutine word problems. Many problems can be solved using arithmetic algebraic processes.</w:t>
+      </w:r>
+      <w:r>
+        <w:rPr>
+          <w:color w:val="000000" w:themeColor="text1"/>
+        </w:rPr>
+        <w:t xml:space="preserve"> There are problems, however, that can be solved by si</w:t>
+      </w:r>
+      <w:r>
+        <w:rPr>
+          <w:color w:val="000000" w:themeColor="text1"/>
+        </w:rPr>
+        <w:t>m</w:t>
+      </w:r>
+      <w:r>
+        <w:rPr>
+          <w:color w:val="000000" w:themeColor="text1"/>
+        </w:rPr>
+        <w:t>ply drawing a diagram, making a table or by setting up an equation.</w:t>
+      </w:r>
+    </w:p>
+    <w:p>
+      <w:pPr>
+        <w:rPr>
+          <w:b/>
+          <w:color w:val="FF0000"/>
+        </w:rPr>
+      </w:pPr>
+      <w:r>
+        <w:rPr>
+          <w:b/>
+          <w:color w:val="FF0000"/>
+        </w:rPr>
+        <w:t>PROBLEMS</w:t>
+      </w:r>
+    </w:p>
+    <w:p>
+      <w:pPr>
+        <w:rPr>
+          <w:b/>
+        </w:rPr>
+      </w:pPr>
+      <w:r>
+        <w:rPr>
+          <w:b/>
+        </w:rPr>
+        <w:tab/>
+        <w:t>Solve these problems on measurement.</w:t>
+      </w:r>
+    </w:p>
+    <w:p>
+      <w:pPr>
+        <w:pStyle w:val="ListParagraph"/>
+        <w:numPr>
+          <w:ilvl w:val="0"/>
+          <w:numId w:val="23"/>
+        </w:numPr>
+        <w:rPr>
+          <w:b/>
+        </w:rPr>
+      </w:pPr>
+      <w:r>
+        <w:rPr>
+          <w:b/>
+        </w:rPr>
+        <w:t>The speed of a hiker averages 2 km per hour uphill and 6 km per hour downhill. What is his average speed for the entire trip?</w:t>
+      </w:r>
+    </w:p>
+    <w:p>
+      <w:pPr>
+        <w:pStyle w:val="ListParagraph"/>
+        <w:numPr>
+          <w:ilvl w:val="0"/>
+          <w:numId w:val="23"/>
+        </w:numPr>
+        <w:rPr>
+          <w:b/>
+        </w:rPr>
+      </w:pPr>
+      <w:r>
+        <w:rPr>
+          <w:b/>
+        </w:rPr>
+        <w:t>If a computer technician earns P75 per hour and works 40 hours per week, what is his monthly pay (assuming that there 30 days in a month)?</w:t>
+      </w:r>
+    </w:p>
+    <w:p>
+      <w:pPr>
+        <w:pStyle w:val="ListParagraph"/>
+        <w:numPr>
+          <w:ilvl w:val="0"/>
+          <w:numId w:val="23"/>
+        </w:numPr>
+        <w:rPr>
+          <w:b/>
+        </w:rPr>
+      </w:pPr>
+      <w:r>
+        <w:rPr>
+          <w:b/>
+        </w:rPr>
+        <w:t>Trisha is having a party. She estimates that a kilogram of coleslaw will feed 8 guests. How many kilograms of coleslaw will she need to feed 60 guests?</w:t>
+      </w:r>
+    </w:p>
+    <w:p>
+      <w:pPr>
+        <w:pStyle w:val="ListParagraph"/>
+        <w:numPr>
+          <w:ilvl w:val="0"/>
+          <w:numId w:val="23"/>
+        </w:numPr>
+        <w:rPr>
+          <w:b/>
+        </w:rPr>
+      </w:pPr>
+      <w:r>
+        <w:rPr>
+          <w:b/>
+        </w:rPr>
+        <w:t>Calculate the angle formed by the hands of the clock at 3 o’clock, 5 o’clock and 11 o’clock.</w:t>
+      </w:r>
+    </w:p>
+    <w:p>
+      <w:pPr>
+        <w:pStyle w:val="ListParagraph"/>
+        <w:numPr>
+          <w:ilvl w:val="0"/>
+          <w:numId w:val="23"/>
+        </w:numPr>
+        <w:rPr>
+          <w:b/>
+        </w:rPr>
+      </w:pPr>
+      <w:r>
+        <w:rPr>
+          <w:b/>
+        </w:rPr>
+        <w:t>A fish is 75 cm long. The head is as long as the tail. If the head were twice as long and the tail were its present length, the body would be 45 cm long. How long is each portion of the fish?</w:t>
+      </w:r>
+    </w:p>
+    <w:p>
+      <w:pPr>
+        <w:pStyle w:val="ListParagraph"/>
+        <w:numPr>
+          <w:ilvl w:val="0"/>
+          <w:numId w:val="23"/>
+        </w:numPr>
+        <w:rPr>
+          <w:b/>
+        </w:rPr>
+      </w:pPr>
+      <w:r>
+        <w:rPr>
+          <w:b/>
+        </w:rPr>
+        <w:t>Two farmers always plant their mango trees in square arrays, like those illustrated. This year they planted 11 more mango trees in their square garden than last year. If the garden is still a square, how many mango trees are there in the garden this year?</w:t>
+      </w:r>
+    </w:p>
+    <w:p>
+      <w:pPr>
+        <w:rPr>
+          <w:b/>
+        </w:rPr>
+      </w:pPr>
+    </w:p>
+    <w:p>
+      <w:pPr>
+        <w:rPr>
+          <w:b/>
         </w:rPr>
       </w:pPr>
       <w:bookmarkStart w:id="0" w:name="_GoBack"/>
@@ -9382,6 +9047,95 @@
       <w:lvlJc w:val="right"/>
       <w:pPr>
         <w:ind w:left="6840" w:hanging="180"/>
+      </w:pPr>
+    </w:lvl>
+  </w:abstractNum>
+  <w:abstractNum w:abstractNumId="22">
+    <w:nsid w:val="6D1E5D96"/>
+    <w:multiLevelType w:val="hybridMultilevel"/>
+    <w:tmpl w:val="3E385622"/>
+    <w:lvl w:ilvl="0" w:tplc="0409000F">
+      <w:start w:val="1"/>
+      <w:numFmt w:val="decimal"/>
+      <w:lvlText w:val="%1."/>
+      <w:lvlJc w:val="left"/>
+      <w:pPr>
+        <w:ind w:left="720" w:hanging="360"/>
+      </w:pPr>
+      <w:rPr>
+        <w:rFonts w:hint="default"/>
+      </w:rPr>
+    </w:lvl>
+    <w:lvl w:ilvl="1" w:tplc="04090019" w:tentative="1">
+      <w:start w:val="1"/>
+      <w:numFmt w:val="lowerLetter"/>
+      <w:lvlText w:val="%2."/>
+      <w:lvlJc w:val="left"/>
+      <w:pPr>
+        <w:ind w:left="1440" w:hanging="360"/>
+      </w:pPr>
+    </w:lvl>
+    <w:lvl w:ilvl="2" w:tplc="0409001B" w:tentative="1">
+      <w:start w:val="1"/>
+      <w:numFmt w:val="lowerRoman"/>
+      <w:lvlText w:val="%3."/>
+      <w:lvlJc w:val="right"/>
+      <w:pPr>
+        <w:ind w:left="2160" w:hanging="180"/>
+      </w:pPr>
+    </w:lvl>
+    <w:lvl w:ilvl="3" w:tplc="0409000F" w:tentative="1">
+      <w:start w:val="1"/>
+      <w:numFmt w:val="decimal"/>
+      <w:lvlText w:val="%4."/>
+      <w:lvlJc w:val="left"/>
+      <w:pPr>
+        <w:ind w:left="2880" w:hanging="360"/>
+      </w:pPr>
+    </w:lvl>
+    <w:lvl w:ilvl="4" w:tplc="04090019" w:tentative="1">
+      <w:start w:val="1"/>
+      <w:numFmt w:val="lowerLetter"/>
+      <w:lvlText w:val="%5."/>
+      <w:lvlJc w:val="left"/>
+      <w:pPr>
+        <w:ind w:left="3600" w:hanging="360"/>
+      </w:pPr>
+    </w:lvl>
+    <w:lvl w:ilvl="5" w:tplc="0409001B" w:tentative="1">
+      <w:start w:val="1"/>
+      <w:numFmt w:val="lowerRoman"/>
+      <w:lvlText w:val="%6."/>
+      <w:lvlJc w:val="right"/>
+      <w:pPr>
+        <w:ind w:left="4320" w:hanging="180"/>
+      </w:pPr>
+    </w:lvl>
+    <w:lvl w:ilvl="6" w:tplc="0409000F" w:tentative="1">
+      <w:start w:val="1"/>
+      <w:numFmt w:val="decimal"/>
+      <w:lvlText w:val="%7."/>
+      <w:lvlJc w:val="left"/>
+      <w:pPr>
+        <w:ind w:left="5040" w:hanging="360"/>
+      </w:pPr>
+    </w:lvl>
+    <w:lvl w:ilvl="7" w:tplc="04090019" w:tentative="1">
+      <w:start w:val="1"/>
+      <w:numFmt w:val="lowerLetter"/>
+      <w:lvlText w:val="%8."/>
+      <w:lvlJc w:val="left"/>
+      <w:pPr>
+        <w:ind w:left="5760" w:hanging="360"/>
+      </w:pPr>
+    </w:lvl>
+    <w:lvl w:ilvl="8" w:tplc="0409001B" w:tentative="1">
+      <w:start w:val="1"/>
+      <w:numFmt w:val="lowerRoman"/>
+      <w:lvlText w:val="%9."/>
+      <w:lvlJc w:val="right"/>
+      <w:pPr>
+        <w:ind w:left="6480" w:hanging="180"/>
       </w:pPr>
     </w:lvl>
   </w:abstractNum>
@@ -9450,6 +9204,9 @@
   </w:num>
   <w:num w:numId="22">
     <w:abstractNumId w:val="10"/>
+  </w:num>
+  <w:num w:numId="23">
+    <w:abstractNumId w:val="22"/>
   </w:num>
 </w:numbering>
 </file>

</xml_diff>

<commit_message>
Chapter 1 Summary Added.
</commit_message>
<xml_diff>
--- a/Elementary Algebra Lessons.docx
+++ b/Elementary Algebra Lessons.docx
@@ -7074,8 +7074,914 @@
       <w:pPr>
         <w:rPr>
           <w:b/>
-        </w:rPr>
-      </w:pPr>
+          <w:color w:val="00B050"/>
+        </w:rPr>
+      </w:pPr>
+      <w:r>
+        <w:rPr>
+          <w:b/>
+          <w:color w:val="00B050"/>
+        </w:rPr>
+        <w:t>CHAPTER SUMMARY</w:t>
+      </w:r>
+    </w:p>
+    <w:p>
+      <w:pPr>
+        <w:pStyle w:val="ListParagraph"/>
+        <w:numPr>
+          <w:ilvl w:val="0"/>
+          <w:numId w:val="25"/>
+        </w:numPr>
+      </w:pPr>
+      <w:r>
+        <w:t>Measurement arose from the early man’s need to count objects and to find lengths and distances. The earliest units used are parts of the human body: the finger, the hand, the cubit, the foot and the step. Through trade and commerce, forms of measurement spread to other parts of the world.</w:t>
+      </w:r>
+    </w:p>
+    <w:p>
+      <w:pPr>
+        <w:pStyle w:val="ListParagraph"/>
+        <w:numPr>
+          <w:ilvl w:val="0"/>
+          <w:numId w:val="25"/>
+        </w:numPr>
+      </w:pPr>
+      <w:r>
+        <w:t>The basic units of measurement used by the early Babylonians, Greeks, Romans and Chinese were later standardized to customary units of measure, used by Great Britain and its American colonies. This uniform system of measurement is necessary for easy computation and articulation.</w:t>
+      </w:r>
+    </w:p>
+    <w:p>
+      <w:pPr>
+        <w:pStyle w:val="ListParagraph"/>
+        <w:numPr>
+          <w:ilvl w:val="0"/>
+          <w:numId w:val="25"/>
+        </w:numPr>
+      </w:pPr>
+      <w:r>
+        <w:t>The metric system came about by the 18</w:t>
+      </w:r>
+      <w:r>
+        <w:rPr>
+          <w:vertAlign w:val="superscript"/>
+        </w:rPr>
+        <w:t>th</w:t>
+      </w:r>
+      <w:r>
+        <w:t xml:space="preserve"> century as a result of the French Revolution. In 1960, the Systeme International d’ Unites(SI) was established by the 11</w:t>
+      </w:r>
+      <w:r>
+        <w:rPr>
+          <w:vertAlign w:val="superscript"/>
+        </w:rPr>
+        <w:t>th</w:t>
+      </w:r>
+      <w:r>
+        <w:t xml:space="preserve"> General Conference on Weights and Measures in Paris.</w:t>
+      </w:r>
+    </w:p>
+    <w:p>
+      <w:pPr>
+        <w:rPr>
+          <w:b/>
+          <w:color w:val="FF0000"/>
+        </w:rPr>
+      </w:pPr>
+    </w:p>
+    <w:p>
+      <w:pPr>
+        <w:rPr>
+          <w:b/>
+          <w:color w:val="FF0000"/>
+        </w:rPr>
+      </w:pPr>
+    </w:p>
+    <w:p>
+      <w:pPr>
+        <w:rPr>
+          <w:b/>
+          <w:color w:val="FF0000"/>
+        </w:rPr>
+      </w:pPr>
+    </w:p>
+    <w:p>
+      <w:pPr>
+        <w:rPr>
+          <w:b/>
+          <w:color w:val="FF0000"/>
+        </w:rPr>
+      </w:pPr>
+      <w:r>
+        <w:rPr>
+          <w:b/>
+          <w:color w:val="FF0000"/>
+        </w:rPr>
+        <w:lastRenderedPageBreak/>
+        <w:t>EVALUATE YOURSELF</w:t>
+      </w:r>
+    </w:p>
+    <w:p>
+      <w:pPr>
+        <w:rPr>
+          <w:b/>
+        </w:rPr>
+      </w:pPr>
+      <w:r>
+        <w:rPr>
+          <w:b/>
+        </w:rPr>
+        <w:tab/>
+        <w:t>Choose the most appropriate measure for the following:</w:t>
+      </w:r>
+    </w:p>
+    <w:p>
+      <w:pPr>
+        <w:rPr>
+          <w:b/>
+        </w:rPr>
+      </w:pPr>
+      <w:r>
+        <w:rPr>
+          <w:b/>
+        </w:rPr>
+        <w:t>Length:</w:t>
+      </w:r>
+    </w:p>
+    <w:p>
+      <w:pPr>
+        <w:pStyle w:val="ListParagraph"/>
+        <w:numPr>
+          <w:ilvl w:val="0"/>
+          <w:numId w:val="26"/>
+        </w:numPr>
+        <w:rPr>
+          <w:b/>
+        </w:rPr>
+      </w:pPr>
+      <w:r>
+        <w:rPr>
+          <w:b/>
+        </w:rPr>
+        <w:t>A pencil</w:t>
+      </w:r>
+    </w:p>
+    <w:p>
+      <w:pPr>
+        <w:pStyle w:val="ListParagraph"/>
+        <w:numPr>
+          <w:ilvl w:val="0"/>
+          <w:numId w:val="26"/>
+        </w:numPr>
+        <w:rPr>
+          <w:b/>
+        </w:rPr>
+      </w:pPr>
+      <w:r>
+        <w:rPr>
+          <w:b/>
+        </w:rPr>
+        <w:t>A flagpole</w:t>
+      </w:r>
+    </w:p>
+    <w:p>
+      <w:pPr>
+        <w:pStyle w:val="ListParagraph"/>
+        <w:numPr>
+          <w:ilvl w:val="0"/>
+          <w:numId w:val="26"/>
+        </w:numPr>
+        <w:rPr>
+          <w:b/>
+        </w:rPr>
+      </w:pPr>
+      <w:r>
+        <w:rPr>
+          <w:b/>
+        </w:rPr>
+        <w:t>A highway</w:t>
+      </w:r>
+    </w:p>
+    <w:p>
+      <w:pPr>
+        <w:rPr>
+          <w:b/>
+        </w:rPr>
+      </w:pPr>
+      <w:r>
+        <w:rPr>
+          <w:b/>
+        </w:rPr>
+        <w:t>Mass:</w:t>
+      </w:r>
+    </w:p>
+    <w:p>
+      <w:pPr>
+        <w:pStyle w:val="ListParagraph"/>
+        <w:numPr>
+          <w:ilvl w:val="0"/>
+          <w:numId w:val="26"/>
+        </w:numPr>
+        <w:rPr>
+          <w:b/>
+        </w:rPr>
+      </w:pPr>
+      <w:r>
+        <w:rPr>
+          <w:b/>
+        </w:rPr>
+        <w:t>A cup of sugar</w:t>
+      </w:r>
+    </w:p>
+    <w:p>
+      <w:pPr>
+        <w:pStyle w:val="ListParagraph"/>
+        <w:numPr>
+          <w:ilvl w:val="0"/>
+          <w:numId w:val="26"/>
+        </w:numPr>
+        <w:rPr>
+          <w:b/>
+        </w:rPr>
+      </w:pPr>
+      <w:r>
+        <w:rPr>
+          <w:b/>
+        </w:rPr>
+        <w:t>A steel cabinet</w:t>
+      </w:r>
+    </w:p>
+    <w:p>
+      <w:pPr>
+        <w:pStyle w:val="ListParagraph"/>
+        <w:numPr>
+          <w:ilvl w:val="0"/>
+          <w:numId w:val="26"/>
+        </w:numPr>
+        <w:rPr>
+          <w:b/>
+        </w:rPr>
+      </w:pPr>
+      <w:r>
+        <w:rPr>
+          <w:b/>
+        </w:rPr>
+        <w:t>A 7-year-old girl</w:t>
+      </w:r>
+    </w:p>
+    <w:p>
+      <w:pPr>
+        <w:rPr>
+          <w:b/>
+        </w:rPr>
+      </w:pPr>
+      <w:r>
+        <w:rPr>
+          <w:b/>
+        </w:rPr>
+        <w:t>Liquid measure:</w:t>
+      </w:r>
+    </w:p>
+    <w:p>
+      <w:pPr>
+        <w:pStyle w:val="ListParagraph"/>
+        <w:numPr>
+          <w:ilvl w:val="0"/>
+          <w:numId w:val="26"/>
+        </w:numPr>
+        <w:rPr>
+          <w:b/>
+        </w:rPr>
+      </w:pPr>
+      <w:r>
+        <w:rPr>
+          <w:b/>
+        </w:rPr>
+        <w:t>A bottle of cola</w:t>
+      </w:r>
+    </w:p>
+    <w:p>
+      <w:pPr>
+        <w:pStyle w:val="ListParagraph"/>
+        <w:numPr>
+          <w:ilvl w:val="0"/>
+          <w:numId w:val="26"/>
+        </w:numPr>
+        <w:rPr>
+          <w:b/>
+        </w:rPr>
+      </w:pPr>
+      <w:r>
+        <w:rPr>
+          <w:b/>
+        </w:rPr>
+        <w:t>A tank of gasoline</w:t>
+      </w:r>
+    </w:p>
+    <w:p>
+      <w:pPr>
+        <w:pStyle w:val="ListParagraph"/>
+        <w:numPr>
+          <w:ilvl w:val="0"/>
+          <w:numId w:val="26"/>
+        </w:numPr>
+        <w:rPr>
+          <w:b/>
+        </w:rPr>
+      </w:pPr>
+      <w:r>
+        <w:rPr>
+          <w:b/>
+        </w:rPr>
+        <w:t>A dose of medicine</w:t>
+      </w:r>
+    </w:p>
+    <w:p>
+      <w:pPr>
+        <w:pStyle w:val="ListParagraph"/>
+        <w:numPr>
+          <w:ilvl w:val="0"/>
+          <w:numId w:val="26"/>
+        </w:numPr>
+        <w:rPr>
+          <w:b/>
+        </w:rPr>
+      </w:pPr>
+      <w:r>
+        <w:rPr>
+          <w:b/>
+        </w:rPr>
+        <w:t>A jug of water</w:t>
+      </w:r>
+    </w:p>
+    <w:p>
+      <w:pPr>
+        <w:rPr>
+          <w:b/>
+        </w:rPr>
+      </w:pPr>
+      <w:r>
+        <w:rPr>
+          <w:b/>
+        </w:rPr>
+        <w:t>Estimate the temperature (</w:t>
+      </w:r>
+      <w:r>
+        <w:rPr>
+          <w:b/>
+          <w:vertAlign w:val="superscript"/>
+        </w:rPr>
+        <w:t>o</w:t>
+      </w:r>
+      <w:r>
+        <w:rPr>
+          <w:b/>
+          <w:vertAlign w:val="superscript"/>
+        </w:rPr>
+        <w:t xml:space="preserve"> </w:t>
+      </w:r>
+      <w:r>
+        <w:rPr>
+          <w:b/>
+        </w:rPr>
+        <w:t>Cels</w:t>
+      </w:r>
+      <w:r>
+        <w:rPr>
+          <w:b/>
+        </w:rPr>
+        <w:t>ius) for each.</w:t>
+      </w:r>
+    </w:p>
+    <w:p>
+      <w:pPr>
+        <w:pStyle w:val="ListParagraph"/>
+        <w:numPr>
+          <w:ilvl w:val="0"/>
+          <w:numId w:val="26"/>
+        </w:numPr>
+        <w:rPr>
+          <w:b/>
+        </w:rPr>
+      </w:pPr>
+      <w:r>
+        <w:rPr>
+          <w:b/>
+        </w:rPr>
+        <w:t>A glass of fruit juice</w:t>
+      </w:r>
+    </w:p>
+    <w:p>
+      <w:pPr>
+        <w:pStyle w:val="ListParagraph"/>
+        <w:numPr>
+          <w:ilvl w:val="0"/>
+          <w:numId w:val="26"/>
+        </w:numPr>
+        <w:rPr>
+          <w:b/>
+        </w:rPr>
+      </w:pPr>
+      <w:r>
+        <w:rPr>
+          <w:b/>
+        </w:rPr>
+        <w:t>A low-grade fever</w:t>
+      </w:r>
+    </w:p>
+    <w:p>
+      <w:pPr>
+        <w:pStyle w:val="ListParagraph"/>
+        <w:numPr>
+          <w:ilvl w:val="0"/>
+          <w:numId w:val="26"/>
+        </w:numPr>
+        <w:rPr>
+          <w:b/>
+        </w:rPr>
+      </w:pPr>
+      <w:r>
+        <w:rPr>
+          <w:b/>
+        </w:rPr>
+        <w:t>Boiling point of water</w:t>
+      </w:r>
+    </w:p>
+    <w:p>
+      <w:pPr>
+        <w:pStyle w:val="ListParagraph"/>
+        <w:numPr>
+          <w:ilvl w:val="0"/>
+          <w:numId w:val="26"/>
+        </w:numPr>
+        <w:rPr>
+          <w:b/>
+        </w:rPr>
+      </w:pPr>
+      <w:r>
+        <w:rPr>
+          <w:b/>
+        </w:rPr>
+        <w:t>Room temperature.</w:t>
+      </w:r>
+    </w:p>
+    <w:p>
+      <w:pPr>
+        <w:rPr>
+          <w:b/>
+        </w:rPr>
+      </w:pPr>
+      <w:r>
+        <w:rPr>
+          <w:b/>
+        </w:rPr>
+        <w:t>Convert the following to the indicated units.</w:t>
+      </w:r>
+    </w:p>
+    <w:p>
+      <w:pPr>
+        <w:pStyle w:val="ListParagraph"/>
+        <w:numPr>
+          <w:ilvl w:val="0"/>
+          <w:numId w:val="26"/>
+        </w:numPr>
+        <w:rPr>
+          <w:b/>
+        </w:rPr>
+      </w:pPr>
+      <w:r>
+        <w:rPr>
+          <w:b/>
+        </w:rPr>
+        <w:t>8.2 ha to m</w:t>
+      </w:r>
+      <w:r>
+        <w:rPr>
+          <w:b/>
+          <w:vertAlign w:val="superscript"/>
+        </w:rPr>
+        <w:t>2</w:t>
+      </w:r>
+    </w:p>
+    <w:p>
+      <w:pPr>
+        <w:pStyle w:val="ListParagraph"/>
+        <w:numPr>
+          <w:ilvl w:val="0"/>
+          <w:numId w:val="26"/>
+        </w:numPr>
+        <w:rPr>
+          <w:b/>
+        </w:rPr>
+      </w:pPr>
+      <w:r>
+        <w:rPr>
+          <w:b/>
+        </w:rPr>
+        <w:t>0.43 m</w:t>
+      </w:r>
+      <w:r>
+        <w:rPr>
+          <w:b/>
+          <w:vertAlign w:val="superscript"/>
+        </w:rPr>
+        <w:t>3</w:t>
+      </w:r>
+      <w:r>
+        <w:rPr>
+          <w:b/>
+        </w:rPr>
+        <w:t xml:space="preserve"> to L</w:t>
+      </w:r>
+    </w:p>
+    <w:p>
+      <w:pPr>
+        <w:pStyle w:val="ListParagraph"/>
+        <w:numPr>
+          <w:ilvl w:val="0"/>
+          <w:numId w:val="26"/>
+        </w:numPr>
+        <w:rPr>
+          <w:b/>
+        </w:rPr>
+      </w:pPr>
+      <w:r>
+        <w:rPr>
+          <w:b/>
+        </w:rPr>
+        <w:t>0.06 km</w:t>
+      </w:r>
+      <w:r>
+        <w:rPr>
+          <w:b/>
+          <w:vertAlign w:val="superscript"/>
+        </w:rPr>
+        <w:t>2</w:t>
+      </w:r>
+      <w:r>
+        <w:rPr>
+          <w:b/>
+        </w:rPr>
+        <w:t xml:space="preserve"> to ha</w:t>
+      </w:r>
+    </w:p>
+    <w:p>
+      <w:pPr>
+        <w:pStyle w:val="ListParagraph"/>
+        <w:numPr>
+          <w:ilvl w:val="0"/>
+          <w:numId w:val="26"/>
+        </w:numPr>
+        <w:rPr>
+          <w:b/>
+        </w:rPr>
+      </w:pPr>
+      <w:r>
+        <w:rPr>
+          <w:b/>
+        </w:rPr>
+        <w:t>3625 g to kg</w:t>
+      </w:r>
+    </w:p>
+    <w:p>
+      <w:pPr>
+        <w:pStyle w:val="ListParagraph"/>
+        <w:numPr>
+          <w:ilvl w:val="0"/>
+          <w:numId w:val="26"/>
+        </w:numPr>
+        <w:rPr>
+          <w:b/>
+        </w:rPr>
+      </w:pPr>
+      <w:r>
+        <w:rPr>
+          <w:b/>
+        </w:rPr>
+        <w:t>0.12 m</w:t>
+      </w:r>
+      <w:r>
+        <w:rPr>
+          <w:b/>
+          <w:vertAlign w:val="superscript"/>
+        </w:rPr>
+        <w:t>2</w:t>
+      </w:r>
+      <w:r>
+        <w:rPr>
+          <w:b/>
+        </w:rPr>
+        <w:t xml:space="preserve"> to mm</w:t>
+      </w:r>
+      <w:r>
+        <w:rPr>
+          <w:b/>
+          <w:vertAlign w:val="superscript"/>
+        </w:rPr>
+        <w:t>2</w:t>
+      </w:r>
+    </w:p>
+    <w:p>
+      <w:pPr>
+        <w:pStyle w:val="ListParagraph"/>
+        <w:numPr>
+          <w:ilvl w:val="0"/>
+          <w:numId w:val="26"/>
+        </w:numPr>
+        <w:rPr>
+          <w:b/>
+        </w:rPr>
+      </w:pPr>
+      <w:r>
+        <w:rPr>
+          <w:b/>
+        </w:rPr>
+        <w:t>62 894 mg to g</w:t>
+      </w:r>
+    </w:p>
+    <w:p>
+      <w:pPr>
+        <w:pStyle w:val="ListParagraph"/>
+        <w:numPr>
+          <w:ilvl w:val="0"/>
+          <w:numId w:val="26"/>
+        </w:numPr>
+        <w:rPr>
+          <w:b/>
+        </w:rPr>
+      </w:pPr>
+      <w:r>
+        <w:rPr>
+          <w:b/>
+        </w:rPr>
+        <w:t>5.6 ha to a</w:t>
+      </w:r>
+    </w:p>
+    <w:p>
+      <w:pPr>
+        <w:pStyle w:val="ListParagraph"/>
+        <w:numPr>
+          <w:ilvl w:val="0"/>
+          <w:numId w:val="26"/>
+        </w:numPr>
+        <w:rPr>
+          <w:b/>
+        </w:rPr>
+      </w:pPr>
+      <w:r>
+        <w:rPr>
+          <w:b/>
+        </w:rPr>
+        <w:t>0.013 m</w:t>
+      </w:r>
+      <w:r>
+        <w:rPr>
+          <w:b/>
+          <w:vertAlign w:val="superscript"/>
+        </w:rPr>
+        <w:t>3</w:t>
+      </w:r>
+      <w:r>
+        <w:rPr>
+          <w:b/>
+        </w:rPr>
+        <w:t xml:space="preserve"> to cm</w:t>
+      </w:r>
+      <w:r>
+        <w:rPr>
+          <w:b/>
+          <w:vertAlign w:val="superscript"/>
+        </w:rPr>
+        <w:t>3</w:t>
+      </w:r>
+    </w:p>
+    <w:p>
+      <w:pPr>
+        <w:pStyle w:val="ListParagraph"/>
+        <w:numPr>
+          <w:ilvl w:val="0"/>
+          <w:numId w:val="26"/>
+        </w:numPr>
+        <w:rPr>
+          <w:b/>
+        </w:rPr>
+      </w:pPr>
+      <w:r>
+        <w:rPr>
+          <w:b/>
+        </w:rPr>
+        <w:t>74 kg to t</w:t>
+      </w:r>
+    </w:p>
+    <w:p>
+      <w:pPr>
+        <w:pStyle w:val="ListParagraph"/>
+        <w:numPr>
+          <w:ilvl w:val="0"/>
+          <w:numId w:val="26"/>
+        </w:numPr>
+        <w:rPr>
+          <w:b/>
+        </w:rPr>
+      </w:pPr>
+      <w:r>
+        <w:rPr>
+          <w:b/>
+        </w:rPr>
+        <w:t>3.4 L to mL</w:t>
+      </w:r>
+    </w:p>
+    <w:p>
+      <w:pPr>
+        <w:rPr>
+          <w:b/>
+        </w:rPr>
+      </w:pPr>
+      <w:r>
+        <w:rPr>
+          <w:b/>
+        </w:rPr>
+        <w:t>Solve the following problems. Round your answers to the nearest tenth.</w:t>
+      </w:r>
+    </w:p>
+    <w:p>
+      <w:pPr>
+        <w:pStyle w:val="ListParagraph"/>
+        <w:numPr>
+          <w:ilvl w:val="0"/>
+          <w:numId w:val="26"/>
+        </w:numPr>
+        <w:rPr>
+          <w:b/>
+        </w:rPr>
+      </w:pPr>
+      <w:r>
+        <w:rPr>
+          <w:b/>
+        </w:rPr>
+        <w:lastRenderedPageBreak/>
+        <w:t>How many meters of wood is needed to completely surround a square whose side is 0.427 meter?</w:t>
+      </w:r>
+    </w:p>
+    <w:p>
+      <w:pPr>
+        <w:pStyle w:val="ListParagraph"/>
+        <w:numPr>
+          <w:ilvl w:val="0"/>
+          <w:numId w:val="26"/>
+        </w:numPr>
+        <w:rPr>
+          <w:b/>
+        </w:rPr>
+      </w:pPr>
+      <w:r>
+        <w:rPr>
+          <w:b/>
+        </w:rPr>
+        <w:t>A box is 162 millimeters long. How long is it in meters?</w:t>
+      </w:r>
+    </w:p>
+    <w:p>
+      <w:pPr>
+        <w:pStyle w:val="ListParagraph"/>
+        <w:numPr>
+          <w:ilvl w:val="0"/>
+          <w:numId w:val="26"/>
+        </w:numPr>
+        <w:rPr>
+          <w:b/>
+        </w:rPr>
+      </w:pPr>
+      <w:r>
+        <w:rPr>
+          <w:b/>
+        </w:rPr>
+        <w:t>A boy lives 1.025 kilometers from school. How far is his house from the school in meters?</w:t>
+      </w:r>
+    </w:p>
+    <w:p>
+      <w:pPr>
+        <w:pStyle w:val="ListParagraph"/>
+        <w:numPr>
+          <w:ilvl w:val="0"/>
+          <w:numId w:val="26"/>
+        </w:numPr>
+        <w:rPr>
+          <w:b/>
+        </w:rPr>
+      </w:pPr>
+      <w:r>
+        <w:rPr>
+          <w:b/>
+        </w:rPr>
+        <w:t>If the length of a stick is 0.624 meter, how long is it in centimeters?</w:t>
+      </w:r>
+    </w:p>
+    <w:p>
+      <w:pPr>
+        <w:pStyle w:val="ListParagraph"/>
+        <w:numPr>
+          <w:ilvl w:val="0"/>
+          <w:numId w:val="26"/>
+        </w:numPr>
+        <w:rPr>
+          <w:b/>
+        </w:rPr>
+      </w:pPr>
+      <w:r>
+        <w:rPr>
+          <w:b/>
+        </w:rPr>
+        <w:t>A baby weighs 3.39 kilograms at birth. If the baby’s weight increases by 1.2 kilograms after two months, what is his weight in grams in two months time?</w:t>
+      </w:r>
+    </w:p>
+    <w:p>
+      <w:pPr>
+        <w:pStyle w:val="ListParagraph"/>
+        <w:numPr>
+          <w:ilvl w:val="0"/>
+          <w:numId w:val="26"/>
+        </w:numPr>
+        <w:rPr>
+          <w:b/>
+        </w:rPr>
+      </w:pPr>
+      <w:r>
+        <w:rPr>
+          <w:b/>
+        </w:rPr>
+        <w:t>A tank contains 8 cubic meters of water. How many liters of water is in the tank?</w:t>
+      </w:r>
+    </w:p>
+    <w:p>
+      <w:pPr>
+        <w:pStyle w:val="ListParagraph"/>
+        <w:numPr>
+          <w:ilvl w:val="0"/>
+          <w:numId w:val="26"/>
+        </w:numPr>
+        <w:rPr>
+          <w:b/>
+        </w:rPr>
+      </w:pPr>
+      <w:r>
+        <w:rPr>
+          <w:b/>
+        </w:rPr>
+        <w:t>How many minutes will it take a girl to finish her sewing if she is able to do this in 1 ¼ hours?</w:t>
+      </w:r>
+    </w:p>
+    <w:p>
+      <w:pPr>
+        <w:pStyle w:val="ListParagraph"/>
+        <w:numPr>
+          <w:ilvl w:val="0"/>
+          <w:numId w:val="26"/>
+        </w:numPr>
+        <w:rPr>
+          <w:b/>
+        </w:rPr>
+      </w:pPr>
+      <w:r>
+        <w:rPr>
+          <w:b/>
+        </w:rPr>
+        <w:t>If 45.2 liters of gasoline is needed for a full tank, how many cubic centimeters of gasoline will completely fill up the same tank?</w:t>
+      </w:r>
+    </w:p>
+    <w:p>
+      <w:pPr>
+        <w:pStyle w:val="ListParagraph"/>
+        <w:numPr>
+          <w:ilvl w:val="0"/>
+          <w:numId w:val="26"/>
+        </w:numPr>
+        <w:rPr>
+          <w:b/>
+        </w:rPr>
+      </w:pPr>
+      <w:r>
+        <w:rPr>
+          <w:b/>
+        </w:rPr>
+        <w:t>Rosa lives three times as far from school as Anna. If Rosa’s house is 4.726 kilometers away from school, how far is Anna’s house from school?</w:t>
+      </w:r>
+    </w:p>
+    <w:p>
+      <w:pPr>
+        <w:pStyle w:val="ListParagraph"/>
+        <w:numPr>
+          <w:ilvl w:val="0"/>
+          <w:numId w:val="26"/>
+        </w:numPr>
+        <w:rPr>
+          <w:b/>
+        </w:rPr>
+      </w:pPr>
+      <w:r>
+        <w:rPr>
+          <w:b/>
+        </w:rPr>
+        <w:t>When 1 ray is drawn inside an angle, 3 angles are formed. How many angles are formed with 5 rays?</w:t>
+      </w:r>
       <w:bookmarkStart w:id="0" w:name="_GoBack"/>
       <w:bookmarkEnd w:id="0"/>
     </w:p>
@@ -7092,6 +7998,95 @@
 <file path=word/numbering.xml><?xml version="1.0" encoding="utf-8"?>
 <w:numbering xmlns:wpc="http://schemas.microsoft.com/office/word/2010/wordprocessingCanvas" xmlns:mc="http://schemas.openxmlformats.org/markup-compatibility/2006" xmlns:o="urn:schemas-microsoft-com:office:office" xmlns:r="http://schemas.openxmlformats.org/officeDocument/2006/relationships" xmlns:m="http://schemas.openxmlformats.org/officeDocument/2006/math" xmlns:v="urn:schemas-microsoft-com:vml" xmlns:wp14="http://schemas.microsoft.com/office/word/2010/wordprocessingDrawing" xmlns:wp="http://schemas.openxmlformats.org/drawingml/2006/wordprocessingDrawing" xmlns:w10="urn:schemas-microsoft-com:office:word" xmlns:w="http://schemas.openxmlformats.org/wordprocessingml/2006/main" xmlns:w14="http://schemas.microsoft.com/office/word/2010/wordml" xmlns:wpg="http://schemas.microsoft.com/office/word/2010/wordprocessingGroup" xmlns:wpi="http://schemas.microsoft.com/office/word/2010/wordprocessingInk" xmlns:wne="http://schemas.microsoft.com/office/word/2006/wordml" xmlns:wps="http://schemas.microsoft.com/office/word/2010/wordprocessingShape" mc:Ignorable="w14 wp14">
   <w:abstractNum w:abstractNumId="0">
+    <w:nsid w:val="024D7500"/>
+    <w:multiLevelType w:val="hybridMultilevel"/>
+    <w:tmpl w:val="1DB05288"/>
+    <w:lvl w:ilvl="0" w:tplc="0409000F">
+      <w:start w:val="1"/>
+      <w:numFmt w:val="decimal"/>
+      <w:lvlText w:val="%1."/>
+      <w:lvlJc w:val="left"/>
+      <w:pPr>
+        <w:ind w:left="720" w:hanging="360"/>
+      </w:pPr>
+      <w:rPr>
+        <w:rFonts w:hint="default"/>
+      </w:rPr>
+    </w:lvl>
+    <w:lvl w:ilvl="1" w:tplc="04090019" w:tentative="1">
+      <w:start w:val="1"/>
+      <w:numFmt w:val="lowerLetter"/>
+      <w:lvlText w:val="%2."/>
+      <w:lvlJc w:val="left"/>
+      <w:pPr>
+        <w:ind w:left="1440" w:hanging="360"/>
+      </w:pPr>
+    </w:lvl>
+    <w:lvl w:ilvl="2" w:tplc="0409001B" w:tentative="1">
+      <w:start w:val="1"/>
+      <w:numFmt w:val="lowerRoman"/>
+      <w:lvlText w:val="%3."/>
+      <w:lvlJc w:val="right"/>
+      <w:pPr>
+        <w:ind w:left="2160" w:hanging="180"/>
+      </w:pPr>
+    </w:lvl>
+    <w:lvl w:ilvl="3" w:tplc="0409000F" w:tentative="1">
+      <w:start w:val="1"/>
+      <w:numFmt w:val="decimal"/>
+      <w:lvlText w:val="%4."/>
+      <w:lvlJc w:val="left"/>
+      <w:pPr>
+        <w:ind w:left="2880" w:hanging="360"/>
+      </w:pPr>
+    </w:lvl>
+    <w:lvl w:ilvl="4" w:tplc="04090019" w:tentative="1">
+      <w:start w:val="1"/>
+      <w:numFmt w:val="lowerLetter"/>
+      <w:lvlText w:val="%5."/>
+      <w:lvlJc w:val="left"/>
+      <w:pPr>
+        <w:ind w:left="3600" w:hanging="360"/>
+      </w:pPr>
+    </w:lvl>
+    <w:lvl w:ilvl="5" w:tplc="0409001B" w:tentative="1">
+      <w:start w:val="1"/>
+      <w:numFmt w:val="lowerRoman"/>
+      <w:lvlText w:val="%6."/>
+      <w:lvlJc w:val="right"/>
+      <w:pPr>
+        <w:ind w:left="4320" w:hanging="180"/>
+      </w:pPr>
+    </w:lvl>
+    <w:lvl w:ilvl="6" w:tplc="0409000F" w:tentative="1">
+      <w:start w:val="1"/>
+      <w:numFmt w:val="decimal"/>
+      <w:lvlText w:val="%7."/>
+      <w:lvlJc w:val="left"/>
+      <w:pPr>
+        <w:ind w:left="5040" w:hanging="360"/>
+      </w:pPr>
+    </w:lvl>
+    <w:lvl w:ilvl="7" w:tplc="04090019" w:tentative="1">
+      <w:start w:val="1"/>
+      <w:numFmt w:val="lowerLetter"/>
+      <w:lvlText w:val="%8."/>
+      <w:lvlJc w:val="left"/>
+      <w:pPr>
+        <w:ind w:left="5760" w:hanging="360"/>
+      </w:pPr>
+    </w:lvl>
+    <w:lvl w:ilvl="8" w:tplc="0409001B" w:tentative="1">
+      <w:start w:val="1"/>
+      <w:numFmt w:val="lowerRoman"/>
+      <w:lvlText w:val="%9."/>
+      <w:lvlJc w:val="right"/>
+      <w:pPr>
+        <w:ind w:left="6480" w:hanging="180"/>
+      </w:pPr>
+    </w:lvl>
+  </w:abstractNum>
+  <w:abstractNum w:abstractNumId="1">
     <w:nsid w:val="04DF14AE"/>
     <w:multiLevelType w:val="hybridMultilevel"/>
     <w:tmpl w:val="C61EEBDA"/>
@@ -7180,7 +8175,7 @@
       </w:pPr>
     </w:lvl>
   </w:abstractNum>
-  <w:abstractNum w:abstractNumId="1">
+  <w:abstractNum w:abstractNumId="2">
     <w:nsid w:val="0E5327B7"/>
     <w:multiLevelType w:val="hybridMultilevel"/>
     <w:tmpl w:val="5BC6130C"/>
@@ -7269,7 +8264,7 @@
       </w:pPr>
     </w:lvl>
   </w:abstractNum>
-  <w:abstractNum w:abstractNumId="2">
+  <w:abstractNum w:abstractNumId="3">
     <w:nsid w:val="103038E1"/>
     <w:multiLevelType w:val="hybridMultilevel"/>
     <w:tmpl w:val="450C5388"/>
@@ -7358,7 +8353,7 @@
       </w:pPr>
     </w:lvl>
   </w:abstractNum>
-  <w:abstractNum w:abstractNumId="3">
+  <w:abstractNum w:abstractNumId="4">
     <w:nsid w:val="12B6044B"/>
     <w:multiLevelType w:val="hybridMultilevel"/>
     <w:tmpl w:val="5D446F32"/>
@@ -7447,7 +8442,7 @@
       </w:pPr>
     </w:lvl>
   </w:abstractNum>
-  <w:abstractNum w:abstractNumId="4">
+  <w:abstractNum w:abstractNumId="5">
     <w:nsid w:val="1919072C"/>
     <w:multiLevelType w:val="hybridMultilevel"/>
     <w:tmpl w:val="9FA4EB4C"/>
@@ -7536,7 +8531,7 @@
       </w:pPr>
     </w:lvl>
   </w:abstractNum>
-  <w:abstractNum w:abstractNumId="5">
+  <w:abstractNum w:abstractNumId="6">
     <w:nsid w:val="1A4342B0"/>
     <w:multiLevelType w:val="hybridMultilevel"/>
     <w:tmpl w:val="40FA4568"/>
@@ -7626,7 +8621,7 @@
       </w:pPr>
     </w:lvl>
   </w:abstractNum>
-  <w:abstractNum w:abstractNumId="6">
+  <w:abstractNum w:abstractNumId="7">
     <w:nsid w:val="1A902BF9"/>
     <w:multiLevelType w:val="hybridMultilevel"/>
     <w:tmpl w:val="0DBA1774"/>
@@ -7715,7 +8710,7 @@
       </w:pPr>
     </w:lvl>
   </w:abstractNum>
-  <w:abstractNum w:abstractNumId="7">
+  <w:abstractNum w:abstractNumId="8">
     <w:nsid w:val="1B072381"/>
     <w:multiLevelType w:val="hybridMultilevel"/>
     <w:tmpl w:val="3A427D00"/>
@@ -7804,7 +8799,7 @@
       </w:pPr>
     </w:lvl>
   </w:abstractNum>
-  <w:abstractNum w:abstractNumId="8">
+  <w:abstractNum w:abstractNumId="9">
     <w:nsid w:val="1F6A58D7"/>
     <w:multiLevelType w:val="hybridMultilevel"/>
     <w:tmpl w:val="D48EFD76"/>
@@ -7893,7 +8888,7 @@
       </w:pPr>
     </w:lvl>
   </w:abstractNum>
-  <w:abstractNum w:abstractNumId="9">
+  <w:abstractNum w:abstractNumId="10">
     <w:nsid w:val="24B72B3F"/>
     <w:multiLevelType w:val="hybridMultilevel"/>
     <w:tmpl w:val="0826EC1A"/>
@@ -7982,7 +8977,7 @@
       </w:pPr>
     </w:lvl>
   </w:abstractNum>
-  <w:abstractNum w:abstractNumId="10">
+  <w:abstractNum w:abstractNumId="11">
     <w:nsid w:val="33BB3939"/>
     <w:multiLevelType w:val="hybridMultilevel"/>
     <w:tmpl w:val="F8602902"/>
@@ -8071,7 +9066,7 @@
       </w:pPr>
     </w:lvl>
   </w:abstractNum>
-  <w:abstractNum w:abstractNumId="11">
+  <w:abstractNum w:abstractNumId="12">
     <w:nsid w:val="360063FF"/>
     <w:multiLevelType w:val="hybridMultilevel"/>
     <w:tmpl w:val="E158A582"/>
@@ -8160,7 +9155,7 @@
       </w:pPr>
     </w:lvl>
   </w:abstractNum>
-  <w:abstractNum w:abstractNumId="12">
+  <w:abstractNum w:abstractNumId="13">
     <w:nsid w:val="383A420F"/>
     <w:multiLevelType w:val="hybridMultilevel"/>
     <w:tmpl w:val="38A0AE56"/>
@@ -8249,7 +9244,7 @@
       </w:pPr>
     </w:lvl>
   </w:abstractNum>
-  <w:abstractNum w:abstractNumId="13">
+  <w:abstractNum w:abstractNumId="14">
     <w:nsid w:val="4A8875AD"/>
     <w:multiLevelType w:val="hybridMultilevel"/>
     <w:tmpl w:val="3A6A4E70"/>
@@ -8338,7 +9333,7 @@
       </w:pPr>
     </w:lvl>
   </w:abstractNum>
-  <w:abstractNum w:abstractNumId="14">
+  <w:abstractNum w:abstractNumId="15">
     <w:nsid w:val="4BFA6B40"/>
     <w:multiLevelType w:val="hybridMultilevel"/>
     <w:tmpl w:val="F3989436"/>
@@ -8427,7 +9422,7 @@
       </w:pPr>
     </w:lvl>
   </w:abstractNum>
-  <w:abstractNum w:abstractNumId="15">
+  <w:abstractNum w:abstractNumId="16">
     <w:nsid w:val="52B52B25"/>
     <w:multiLevelType w:val="hybridMultilevel"/>
     <w:tmpl w:val="2D965238"/>
@@ -8516,7 +9511,7 @@
       </w:pPr>
     </w:lvl>
   </w:abstractNum>
-  <w:abstractNum w:abstractNumId="16">
+  <w:abstractNum w:abstractNumId="17">
     <w:nsid w:val="52D32028"/>
     <w:multiLevelType w:val="hybridMultilevel"/>
     <w:tmpl w:val="FD761BBA"/>
@@ -8605,7 +9600,7 @@
       </w:pPr>
     </w:lvl>
   </w:abstractNum>
-  <w:abstractNum w:abstractNumId="17">
+  <w:abstractNum w:abstractNumId="18">
     <w:nsid w:val="5ABB08F0"/>
     <w:multiLevelType w:val="hybridMultilevel"/>
     <w:tmpl w:val="F470F264"/>
@@ -8694,7 +9689,7 @@
       </w:pPr>
     </w:lvl>
   </w:abstractNum>
-  <w:abstractNum w:abstractNumId="18">
+  <w:abstractNum w:abstractNumId="19">
     <w:nsid w:val="5B0A62C0"/>
     <w:multiLevelType w:val="hybridMultilevel"/>
     <w:tmpl w:val="840E8D5E"/>
@@ -8783,7 +9778,7 @@
       </w:pPr>
     </w:lvl>
   </w:abstractNum>
-  <w:abstractNum w:abstractNumId="19">
+  <w:abstractNum w:abstractNumId="20">
     <w:nsid w:val="5B3A7940"/>
     <w:multiLevelType w:val="hybridMultilevel"/>
     <w:tmpl w:val="0338BEEA"/>
@@ -8872,7 +9867,96 @@
       </w:pPr>
     </w:lvl>
   </w:abstractNum>
-  <w:abstractNum w:abstractNumId="20">
+  <w:abstractNum w:abstractNumId="21">
+    <w:nsid w:val="5D9431F3"/>
+    <w:multiLevelType w:val="hybridMultilevel"/>
+    <w:tmpl w:val="9D900C7C"/>
+    <w:lvl w:ilvl="0" w:tplc="0409000F">
+      <w:start w:val="1"/>
+      <w:numFmt w:val="decimal"/>
+      <w:lvlText w:val="%1."/>
+      <w:lvlJc w:val="left"/>
+      <w:pPr>
+        <w:ind w:left="720" w:hanging="360"/>
+      </w:pPr>
+      <w:rPr>
+        <w:rFonts w:hint="default"/>
+      </w:rPr>
+    </w:lvl>
+    <w:lvl w:ilvl="1" w:tplc="04090019" w:tentative="1">
+      <w:start w:val="1"/>
+      <w:numFmt w:val="lowerLetter"/>
+      <w:lvlText w:val="%2."/>
+      <w:lvlJc w:val="left"/>
+      <w:pPr>
+        <w:ind w:left="1440" w:hanging="360"/>
+      </w:pPr>
+    </w:lvl>
+    <w:lvl w:ilvl="2" w:tplc="0409001B" w:tentative="1">
+      <w:start w:val="1"/>
+      <w:numFmt w:val="lowerRoman"/>
+      <w:lvlText w:val="%3."/>
+      <w:lvlJc w:val="right"/>
+      <w:pPr>
+        <w:ind w:left="2160" w:hanging="180"/>
+      </w:pPr>
+    </w:lvl>
+    <w:lvl w:ilvl="3" w:tplc="0409000F" w:tentative="1">
+      <w:start w:val="1"/>
+      <w:numFmt w:val="decimal"/>
+      <w:lvlText w:val="%4."/>
+      <w:lvlJc w:val="left"/>
+      <w:pPr>
+        <w:ind w:left="2880" w:hanging="360"/>
+      </w:pPr>
+    </w:lvl>
+    <w:lvl w:ilvl="4" w:tplc="04090019" w:tentative="1">
+      <w:start w:val="1"/>
+      <w:numFmt w:val="lowerLetter"/>
+      <w:lvlText w:val="%5."/>
+      <w:lvlJc w:val="left"/>
+      <w:pPr>
+        <w:ind w:left="3600" w:hanging="360"/>
+      </w:pPr>
+    </w:lvl>
+    <w:lvl w:ilvl="5" w:tplc="0409001B" w:tentative="1">
+      <w:start w:val="1"/>
+      <w:numFmt w:val="lowerRoman"/>
+      <w:lvlText w:val="%6."/>
+      <w:lvlJc w:val="right"/>
+      <w:pPr>
+        <w:ind w:left="4320" w:hanging="180"/>
+      </w:pPr>
+    </w:lvl>
+    <w:lvl w:ilvl="6" w:tplc="0409000F" w:tentative="1">
+      <w:start w:val="1"/>
+      <w:numFmt w:val="decimal"/>
+      <w:lvlText w:val="%7."/>
+      <w:lvlJc w:val="left"/>
+      <w:pPr>
+        <w:ind w:left="5040" w:hanging="360"/>
+      </w:pPr>
+    </w:lvl>
+    <w:lvl w:ilvl="7" w:tplc="04090019" w:tentative="1">
+      <w:start w:val="1"/>
+      <w:numFmt w:val="lowerLetter"/>
+      <w:lvlText w:val="%8."/>
+      <w:lvlJc w:val="left"/>
+      <w:pPr>
+        <w:ind w:left="5760" w:hanging="360"/>
+      </w:pPr>
+    </w:lvl>
+    <w:lvl w:ilvl="8" w:tplc="0409001B" w:tentative="1">
+      <w:start w:val="1"/>
+      <w:numFmt w:val="lowerRoman"/>
+      <w:lvlText w:val="%9."/>
+      <w:lvlJc w:val="right"/>
+      <w:pPr>
+        <w:ind w:left="6480" w:hanging="180"/>
+      </w:pPr>
+    </w:lvl>
+  </w:abstractNum>
+  <w:abstractNum w:abstractNumId="22">
     <w:nsid w:val="60D76978"/>
     <w:multiLevelType w:val="hybridMultilevel"/>
     <w:tmpl w:val="73608EE4"/>
@@ -8961,7 +10045,7 @@
       </w:pPr>
     </w:lvl>
   </w:abstractNum>
-  <w:abstractNum w:abstractNumId="21">
+  <w:abstractNum w:abstractNumId="23">
     <w:nsid w:val="656B0B51"/>
     <w:multiLevelType w:val="hybridMultilevel"/>
     <w:tmpl w:val="EE2EF478"/>
@@ -9050,7 +10134,7 @@
       </w:pPr>
     </w:lvl>
   </w:abstractNum>
-  <w:abstractNum w:abstractNumId="22">
+  <w:abstractNum w:abstractNumId="24">
     <w:nsid w:val="6D1E5D96"/>
     <w:multiLevelType w:val="hybridMultilevel"/>
     <w:tmpl w:val="3E385622"/>
@@ -9139,74 +10223,172 @@
       </w:pPr>
     </w:lvl>
   </w:abstractNum>
+  <w:abstractNum w:abstractNumId="25">
+    <w:nsid w:val="736B148E"/>
+    <w:multiLevelType w:val="hybridMultilevel"/>
+    <w:tmpl w:val="243A4D68"/>
+    <w:lvl w:ilvl="0" w:tplc="0409000F">
+      <w:start w:val="1"/>
+      <w:numFmt w:val="decimal"/>
+      <w:lvlText w:val="%1."/>
+      <w:lvlJc w:val="left"/>
+      <w:pPr>
+        <w:ind w:left="720" w:hanging="360"/>
+      </w:pPr>
+      <w:rPr>
+        <w:rFonts w:hint="default"/>
+      </w:rPr>
+    </w:lvl>
+    <w:lvl w:ilvl="1" w:tplc="04090019" w:tentative="1">
+      <w:start w:val="1"/>
+      <w:numFmt w:val="lowerLetter"/>
+      <w:lvlText w:val="%2."/>
+      <w:lvlJc w:val="left"/>
+      <w:pPr>
+        <w:ind w:left="1440" w:hanging="360"/>
+      </w:pPr>
+    </w:lvl>
+    <w:lvl w:ilvl="2" w:tplc="0409001B" w:tentative="1">
+      <w:start w:val="1"/>
+      <w:numFmt w:val="lowerRoman"/>
+      <w:lvlText w:val="%3."/>
+      <w:lvlJc w:val="right"/>
+      <w:pPr>
+        <w:ind w:left="2160" w:hanging="180"/>
+      </w:pPr>
+    </w:lvl>
+    <w:lvl w:ilvl="3" w:tplc="0409000F" w:tentative="1">
+      <w:start w:val="1"/>
+      <w:numFmt w:val="decimal"/>
+      <w:lvlText w:val="%4."/>
+      <w:lvlJc w:val="left"/>
+      <w:pPr>
+        <w:ind w:left="2880" w:hanging="360"/>
+      </w:pPr>
+    </w:lvl>
+    <w:lvl w:ilvl="4" w:tplc="04090019" w:tentative="1">
+      <w:start w:val="1"/>
+      <w:numFmt w:val="lowerLetter"/>
+      <w:lvlText w:val="%5."/>
+      <w:lvlJc w:val="left"/>
+      <w:pPr>
+        <w:ind w:left="3600" w:hanging="360"/>
+      </w:pPr>
+    </w:lvl>
+    <w:lvl w:ilvl="5" w:tplc="0409001B" w:tentative="1">
+      <w:start w:val="1"/>
+      <w:numFmt w:val="lowerRoman"/>
+      <w:lvlText w:val="%6."/>
+      <w:lvlJc w:val="right"/>
+      <w:pPr>
+        <w:ind w:left="4320" w:hanging="180"/>
+      </w:pPr>
+    </w:lvl>
+    <w:lvl w:ilvl="6" w:tplc="0409000F" w:tentative="1">
+      <w:start w:val="1"/>
+      <w:numFmt w:val="decimal"/>
+      <w:lvlText w:val="%7."/>
+      <w:lvlJc w:val="left"/>
+      <w:pPr>
+        <w:ind w:left="5040" w:hanging="360"/>
+      </w:pPr>
+    </w:lvl>
+    <w:lvl w:ilvl="7" w:tplc="04090019" w:tentative="1">
+      <w:start w:val="1"/>
+      <w:numFmt w:val="lowerLetter"/>
+      <w:lvlText w:val="%8."/>
+      <w:lvlJc w:val="left"/>
+      <w:pPr>
+        <w:ind w:left="5760" w:hanging="360"/>
+      </w:pPr>
+    </w:lvl>
+    <w:lvl w:ilvl="8" w:tplc="0409001B" w:tentative="1">
+      <w:start w:val="1"/>
+      <w:numFmt w:val="lowerRoman"/>
+      <w:lvlText w:val="%9."/>
+      <w:lvlJc w:val="right"/>
+      <w:pPr>
+        <w:ind w:left="6480" w:hanging="180"/>
+      </w:pPr>
+    </w:lvl>
+  </w:abstractNum>
   <w:num w:numId="1">
+    <w:abstractNumId w:val="16"/>
+  </w:num>
+  <w:num w:numId="2">
+    <w:abstractNumId w:val="9"/>
+  </w:num>
+  <w:num w:numId="3">
+    <w:abstractNumId w:val="3"/>
+  </w:num>
+  <w:num w:numId="4">
+    <w:abstractNumId w:val="5"/>
+  </w:num>
+  <w:num w:numId="5">
+    <w:abstractNumId w:val="2"/>
+  </w:num>
+  <w:num w:numId="6">
+    <w:abstractNumId w:val="17"/>
+  </w:num>
+  <w:num w:numId="7">
+    <w:abstractNumId w:val="22"/>
+  </w:num>
+  <w:num w:numId="8">
+    <w:abstractNumId w:val="8"/>
+  </w:num>
+  <w:num w:numId="9">
+    <w:abstractNumId w:val="10"/>
+  </w:num>
+  <w:num w:numId="10">
+    <w:abstractNumId w:val="14"/>
+  </w:num>
+  <w:num w:numId="11">
+    <w:abstractNumId w:val="13"/>
+  </w:num>
+  <w:num w:numId="12">
+    <w:abstractNumId w:val="1"/>
+  </w:num>
+  <w:num w:numId="13">
+    <w:abstractNumId w:val="20"/>
+  </w:num>
+  <w:num w:numId="14">
+    <w:abstractNumId w:val="18"/>
+  </w:num>
+  <w:num w:numId="15">
+    <w:abstractNumId w:val="6"/>
+  </w:num>
+  <w:num w:numId="16">
+    <w:abstractNumId w:val="23"/>
+  </w:num>
+  <w:num w:numId="17">
+    <w:abstractNumId w:val="19"/>
+  </w:num>
+  <w:num w:numId="18">
     <w:abstractNumId w:val="15"/>
   </w:num>
-  <w:num w:numId="2">
-    <w:abstractNumId w:val="8"/>
-  </w:num>
-  <w:num w:numId="3">
-    <w:abstractNumId w:val="2"/>
-  </w:num>
-  <w:num w:numId="4">
+  <w:num w:numId="19">
     <w:abstractNumId w:val="4"/>
   </w:num>
-  <w:num w:numId="5">
-    <w:abstractNumId w:val="1"/>
-  </w:num>
-  <w:num w:numId="6">
-    <w:abstractNumId w:val="16"/>
-  </w:num>
-  <w:num w:numId="7">
-    <w:abstractNumId w:val="20"/>
-  </w:num>
-  <w:num w:numId="8">
+  <w:num w:numId="20">
     <w:abstractNumId w:val="7"/>
   </w:num>
-  <w:num w:numId="9">
-    <w:abstractNumId w:val="9"/>
-  </w:num>
-  <w:num w:numId="10">
-    <w:abstractNumId w:val="13"/>
-  </w:num>
-  <w:num w:numId="11">
+  <w:num w:numId="21">
     <w:abstractNumId w:val="12"/>
   </w:num>
-  <w:num w:numId="12">
-    <w:abstractNumId w:val="0"/>
+  <w:num w:numId="22">
+    <w:abstractNumId w:val="11"/>
   </w:num>
-  <w:num w:numId="13">
-    <w:abstractNumId w:val="19"/>
+  <w:num w:numId="23">
+    <w:abstractNumId w:val="24"/>
   </w:num>
-  <w:num w:numId="14">
-    <w:abstractNumId w:val="17"/>
-  </w:num>
-  <w:num w:numId="15">
-    <w:abstractNumId w:val="5"/>
-  </w:num>
-  <w:num w:numId="16">
+  <w:num w:numId="24">
     <w:abstractNumId w:val="21"/>
   </w:num>
-  <w:num w:numId="17">
-    <w:abstractNumId w:val="18"/>
+  <w:num w:numId="25">
+    <w:abstractNumId w:val="25"/>
   </w:num>
-  <w:num w:numId="18">
-    <w:abstractNumId w:val="14"/>
-  </w:num>
-  <w:num w:numId="19">
-    <w:abstractNumId w:val="3"/>
-  </w:num>
-  <w:num w:numId="20">
-    <w:abstractNumId w:val="6"/>
-  </w:num>
-  <w:num w:numId="21">
-    <w:abstractNumId w:val="11"/>
-  </w:num>
-  <w:num w:numId="22">
-    <w:abstractNumId w:val="10"/>
-  </w:num>
-  <w:num w:numId="23">
-    <w:abstractNumId w:val="22"/>
+  <w:num w:numId="26">
+    <w:abstractNumId w:val="0"/>
   </w:num>
 </w:numbering>
 </file>

</xml_diff>

<commit_message>
Measure of Length Answers Added.
</commit_message>
<xml_diff>
--- a/Elementary Algebra Lessons.docx
+++ b/Elementary Algebra Lessons.docx
@@ -258,11 +258,19 @@
       <w:r>
         <w:br/>
       </w:r>
+      <w:proofErr w:type="spellStart"/>
       <w:r>
         <w:rPr>
           <w:i/>
         </w:rPr>
-        <w:t xml:space="preserve">Metrites:  </w:t>
+        <w:t>Metrites</w:t>
+      </w:r>
+      <w:proofErr w:type="spellEnd"/>
+      <w:r>
+        <w:rPr>
+          <w:i/>
+        </w:rPr>
+        <w:t xml:space="preserve">:  </w:t>
       </w:r>
       <w:r>
         <w:t>the basic unit of liquid measure</w:t>
@@ -307,11 +315,19 @@
       <w:r>
         <w:br/>
       </w:r>
+      <w:proofErr w:type="spellStart"/>
       <w:r>
         <w:rPr>
           <w:i/>
         </w:rPr>
-        <w:t xml:space="preserve">Chih/Chang: </w:t>
+        <w:t>Chih</w:t>
+      </w:r>
+      <w:proofErr w:type="spellEnd"/>
+      <w:r>
+        <w:rPr>
+          <w:i/>
+        </w:rPr>
+        <w:t xml:space="preserve">/Chang: </w:t>
       </w:r>
       <w:r>
         <w:tab/>
@@ -419,11 +435,21 @@
       <w:r>
         <w:br/>
       </w:r>
+      <w:proofErr w:type="spellStart"/>
+      <w:proofErr w:type="gramStart"/>
       <w:r>
         <w:rPr>
           <w:i/>
         </w:rPr>
-        <w:t xml:space="preserve">pinte: </w:t>
+        <w:t>pinte</w:t>
+      </w:r>
+      <w:proofErr w:type="spellEnd"/>
+      <w:proofErr w:type="gramEnd"/>
+      <w:r>
+        <w:rPr>
+          <w:i/>
+        </w:rPr>
+        <w:t xml:space="preserve">: </w:t>
       </w:r>
       <w:r>
         <w:t>the basic unit of liquid measure</w:t>
@@ -684,16 +710,24 @@
       <w:r>
         <w:tab/>
       </w:r>
+      <w:proofErr w:type="spellStart"/>
       <w:r>
         <w:rPr>
           <w:i/>
         </w:rPr>
-        <w:t>liter:</w:t>
-      </w:r>
+        <w:t>liter</w:t>
+      </w:r>
+      <w:proofErr w:type="spellEnd"/>
       <w:r>
         <w:rPr>
           <w:i/>
         </w:rPr>
+        <w:t>:</w:t>
+      </w:r>
+      <w:r>
+        <w:rPr>
+          <w:i/>
+        </w:rPr>
         <w:tab/>
       </w:r>
       <w:r>
@@ -726,11 +760,19 @@
       <w:r>
         <w:tab/>
       </w:r>
+      <w:proofErr w:type="spellStart"/>
       <w:r>
         <w:rPr>
           <w:i/>
         </w:rPr>
-        <w:t xml:space="preserve">stere: </w:t>
+        <w:t>stere</w:t>
+      </w:r>
+      <w:proofErr w:type="spellEnd"/>
+      <w:r>
+        <w:rPr>
+          <w:i/>
+        </w:rPr>
+        <w:t xml:space="preserve">: </w:t>
       </w:r>
       <w:r>
         <w:tab/>
@@ -765,18 +807,34 @@
       <w:r>
         <w:t xml:space="preserve">The </w:t>
       </w:r>
+      <w:proofErr w:type="spellStart"/>
       <w:r>
         <w:rPr>
           <w:i/>
         </w:rPr>
-        <w:t xml:space="preserve">Systeme International d’ Unites </w:t>
+        <w:t>Systeme</w:t>
+      </w:r>
+      <w:proofErr w:type="spellEnd"/>
+      <w:r>
+        <w:rPr>
+          <w:i/>
+        </w:rPr>
+        <w:t xml:space="preserve"> International d’ Unites </w:t>
       </w:r>
       <w:r>
         <w:t>(SI)</w:t>
       </w:r>
       <w:r>
         <w:tab/>
-        <w:t>was extablished in October 1960 by the 11</w:t>
+        <w:t xml:space="preserve">was </w:t>
+      </w:r>
+      <w:proofErr w:type="spellStart"/>
+      <w:r>
+        <w:t>extablished</w:t>
+      </w:r>
+      <w:proofErr w:type="spellEnd"/>
+      <w:r>
+        <w:t xml:space="preserve"> in October 1960 by the 11</w:t>
       </w:r>
       <w:r>
         <w:rPr>
@@ -793,11 +851,19 @@
       <w:r>
         <w:tab/>
       </w:r>
+      <w:proofErr w:type="gramStart"/>
       <w:r>
         <w:rPr>
           <w:i/>
         </w:rPr>
-        <w:t>meter:</w:t>
+        <w:t>meter</w:t>
+      </w:r>
+      <w:proofErr w:type="gramEnd"/>
+      <w:r>
+        <w:rPr>
+          <w:i/>
+        </w:rPr>
+        <w:t>:</w:t>
       </w:r>
       <w:r>
         <w:rPr>
@@ -868,7 +934,15 @@
         <w:ind w:left="720" w:firstLine="720"/>
       </w:pPr>
       <w:r>
-        <w:t>The results of measuring are merely near approximations since measurements a re not always exact. There is often a relative error involved.</w:t>
+        <w:t xml:space="preserve">The results of measuring are merely near approximations since measurements </w:t>
+      </w:r>
+      <w:proofErr w:type="spellStart"/>
+      <w:r>
+        <w:t>a re</w:t>
+      </w:r>
+      <w:proofErr w:type="spellEnd"/>
+      <w:r>
+        <w:t xml:space="preserve"> not always exact. There is often a relative error involved.</w:t>
       </w:r>
       <w:r>
         <w:br/>
@@ -882,7 +956,15 @@
       </w:r>
       <w:r>
         <w:tab/>
-        <w:t>1. The skill of the person doing the measuring; and</w:t>
+        <w:t xml:space="preserve">1. </w:t>
+      </w:r>
+      <w:proofErr w:type="gramStart"/>
+      <w:r>
+        <w:t>The</w:t>
+      </w:r>
+      <w:proofErr w:type="gramEnd"/>
+      <w:r>
+        <w:t xml:space="preserve"> skill of the person doing the measuring; and</w:t>
       </w:r>
       <w:r>
         <w:br/>
@@ -912,11 +994,19 @@
         <w:tab/>
         <w:t xml:space="preserve">Originally, our forefathers made use of their body parts to measure lengths and distances. Unfortunately, these nonstandard units proved inconvenient, paving the way for standardized units like the metric system or </w:t>
       </w:r>
+      <w:proofErr w:type="spellStart"/>
       <w:r>
         <w:rPr>
           <w:i/>
         </w:rPr>
-        <w:t xml:space="preserve">Systeme International d’ Unites </w:t>
+        <w:t>Systeme</w:t>
+      </w:r>
+      <w:proofErr w:type="spellEnd"/>
+      <w:r>
+        <w:rPr>
+          <w:i/>
+        </w:rPr>
+        <w:t xml:space="preserve"> International d’ Unites </w:t>
       </w:r>
       <w:r>
         <w:t>(SI). This system of measurement is the one commonly used by most countries today.</w:t>
@@ -953,7 +1043,15 @@
         <w:t>meter</w:t>
       </w:r>
       <w:r>
-        <w:t>. It is  a decimal system for measurement where multiples and fractions of the basic unit(meter) correspond to powers of ten.</w:t>
+        <w:t xml:space="preserve">. It </w:t>
+      </w:r>
+      <w:proofErr w:type="gramStart"/>
+      <w:r>
+        <w:t>is  a</w:t>
+      </w:r>
+      <w:proofErr w:type="gramEnd"/>
+      <w:r>
+        <w:t xml:space="preserve"> decimal system for measurement where multiples and fractions of the basic unit(meter) correspond to powers of ten.</w:t>
       </w:r>
     </w:p>
     <w:p>
@@ -973,13 +1071,22 @@
           <w:b/>
           <w:color w:val="FF0000"/>
         </w:rPr>
-        <w:t>TEST YOURSELF</w:t>
-      </w:r>
+        <w:t xml:space="preserve">TEST </w:t>
+      </w:r>
+      <w:proofErr w:type="gramStart"/>
       <w:r>
         <w:rPr>
           <w:b/>
           <w:color w:val="FF0000"/>
         </w:rPr>
+        <w:t>YOURSELF</w:t>
+      </w:r>
+      <w:proofErr w:type="gramEnd"/>
+      <w:r>
+        <w:rPr>
+          <w:b/>
+          <w:color w:val="FF0000"/>
+        </w:rPr>
         <w:br/>
       </w:r>
       <w:r>
@@ -1018,8 +1125,13 @@
         </w:numPr>
       </w:pPr>
       <w:r>
-        <w:t>Length of a ballpen</w:t>
-      </w:r>
+        <w:t xml:space="preserve">Length of a </w:t>
+      </w:r>
+      <w:proofErr w:type="spellStart"/>
+      <w:r>
+        <w:t>ballpen</w:t>
+      </w:r>
+      <w:proofErr w:type="spellEnd"/>
     </w:p>
     <w:p>
       <w:pPr>
@@ -1243,7 +1355,15 @@
         </w:numPr>
       </w:pPr>
       <w:r>
-        <w:t xml:space="preserve">275 dm to m = </w:t>
+        <w:t xml:space="preserve">275 </w:t>
+      </w:r>
+      <w:proofErr w:type="spellStart"/>
+      <w:r>
+        <w:t>dm</w:t>
+      </w:r>
+      <w:proofErr w:type="spellEnd"/>
+      <w:r>
+        <w:t xml:space="preserve"> to m = </w:t>
       </w:r>
       <w:r>
         <w:rPr>
@@ -1426,7 +1546,21 @@
         <w:rPr>
           <w:b/>
         </w:rPr>
-        <w:t>A boy ran a distance of 5.8 kilometers . How many meters did he run?</w:t>
+        <w:t xml:space="preserve">A boy ran a distance of 5.8 </w:t>
+      </w:r>
+      <w:proofErr w:type="gramStart"/>
+      <w:r>
+        <w:rPr>
+          <w:b/>
+        </w:rPr>
+        <w:t>kilometers .</w:t>
+      </w:r>
+      <w:proofErr w:type="gramEnd"/>
+      <w:r>
+        <w:rPr>
+          <w:b/>
+        </w:rPr>
+        <w:t xml:space="preserve"> How many meters did he run?</w:t>
       </w:r>
     </w:p>
     <w:p>
@@ -1552,11 +1686,47 @@
           <w:b/>
         </w:rPr>
       </w:pPr>
-      <w:r>
-        <w:rPr>
-          <w:b/>
-        </w:rPr>
-        <w:t>Loida walked 204 meters to her classmate’s house and together they walked 523 meters to school. How many kilometers was covered by Loida alone</w:t>
+      <w:proofErr w:type="spellStart"/>
+      <w:r>
+        <w:rPr>
+          <w:b/>
+        </w:rPr>
+        <w:t>Loida</w:t>
+      </w:r>
+      <w:proofErr w:type="spellEnd"/>
+      <w:r>
+        <w:rPr>
+          <w:b/>
+        </w:rPr>
+        <w:t xml:space="preserve"> walked 204 meters to her classmate’s house and together they walked 523 meters to school. How many kilometers </w:t>
+      </w:r>
+      <w:proofErr w:type="gramStart"/>
+      <w:r>
+        <w:rPr>
+          <w:b/>
+        </w:rPr>
+        <w:t>was</w:t>
+      </w:r>
+      <w:proofErr w:type="gramEnd"/>
+      <w:r>
+        <w:rPr>
+          <w:b/>
+        </w:rPr>
+        <w:t xml:space="preserve"> covered by </w:t>
+      </w:r>
+      <w:proofErr w:type="spellStart"/>
+      <w:r>
+        <w:rPr>
+          <w:b/>
+        </w:rPr>
+        <w:t>Loida</w:t>
+      </w:r>
+      <w:proofErr w:type="spellEnd"/>
+      <w:r>
+        <w:rPr>
+          <w:b/>
+        </w:rPr>
+        <w:t xml:space="preserve"> alone</w:t>
       </w:r>
       <w:r>
         <w:rPr>
@@ -1778,7 +1948,21 @@
         <w:rPr>
           <w:b/>
         </w:rPr>
-        <w:t xml:space="preserve">2.3 x 10 = </w:t>
+        <w:t xml:space="preserve">2.3 </w:t>
+      </w:r>
+      <w:proofErr w:type="gramStart"/>
+      <w:r>
+        <w:rPr>
+          <w:b/>
+        </w:rPr>
+        <w:t>x</w:t>
+      </w:r>
+      <w:proofErr w:type="gramEnd"/>
+      <w:r>
+        <w:rPr>
+          <w:b/>
+        </w:rPr>
+        <w:t xml:space="preserve"> 10 = </w:t>
       </w:r>
       <w:r>
         <w:rPr>
@@ -1882,16 +2066,31 @@
       </w:pPr>
       <w:r>
         <w:tab/>
-        <w:t xml:space="preserve">The area of a square 10 m on each side is called an </w:t>
-      </w:r>
+        <w:t xml:space="preserve">The area of a square 10 m on each side is called </w:t>
+      </w:r>
+      <w:proofErr w:type="gramStart"/>
+      <w:r>
+        <w:t xml:space="preserve">an </w:t>
+      </w:r>
+      <w:proofErr w:type="spellStart"/>
       <w:r>
         <w:rPr>
           <w:i/>
         </w:rPr>
         <w:t>are</w:t>
       </w:r>
-      <w:r>
-        <w:t xml:space="preserve"> which is used to measure garden plots or building lots. An area equivalent to 100 ares is called a </w:t>
+      <w:proofErr w:type="spellEnd"/>
+      <w:proofErr w:type="gramEnd"/>
+      <w:r>
+        <w:t xml:space="preserve"> which is used to measure garden plots or building lots. An area equivalent to 100 </w:t>
+      </w:r>
+      <w:proofErr w:type="spellStart"/>
+      <w:r>
+        <w:t>ares</w:t>
+      </w:r>
+      <w:proofErr w:type="spellEnd"/>
+      <w:r>
+        <w:t xml:space="preserve"> is called a </w:t>
       </w:r>
       <w:r>
         <w:rPr>
@@ -1973,7 +2172,7 @@
       <w:pPr>
         <w:pStyle w:val="ListParagraph"/>
         <w:numPr>
-          <w:ilvl w:val="0"/>
+          <w:ilvl w:val="1"/>
           <w:numId w:val="5"/>
         </w:numPr>
         <w:rPr>
@@ -1984,6 +2183,39 @@
         <w:rPr>
           <w:b/>
         </w:rPr>
+        <w:t xml:space="preserve">1x1000 = </w:t>
+      </w:r>
+      <w:r>
+        <w:rPr>
+          <w:b/>
+          <w:u w:val="single"/>
+        </w:rPr>
+        <w:t>1,000 m</w:t>
+      </w:r>
+      <w:r>
+        <w:rPr>
+          <w:b/>
+          <w:u w:val="single"/>
+          <w:vertAlign w:val="superscript"/>
+        </w:rPr>
+        <w:t>2</w:t>
+      </w:r>
+    </w:p>
+    <w:p>
+      <w:pPr>
+        <w:pStyle w:val="ListParagraph"/>
+        <w:numPr>
+          <w:ilvl w:val="0"/>
+          <w:numId w:val="5"/>
+        </w:numPr>
+        <w:rPr>
+          <w:b/>
+        </w:rPr>
+      </w:pPr>
+      <w:r>
+        <w:rPr>
+          <w:b/>
+        </w:rPr>
         <w:t>A square meter is equivalent to how many square millimeters?</w:t>
       </w:r>
     </w:p>
@@ -1991,7 +2223,7 @@
       <w:pPr>
         <w:pStyle w:val="ListParagraph"/>
         <w:numPr>
-          <w:ilvl w:val="0"/>
+          <w:ilvl w:val="1"/>
           <w:numId w:val="5"/>
         </w:numPr>
         <w:rPr>
@@ -2002,6 +2234,39 @@
         <w:rPr>
           <w:b/>
         </w:rPr>
+        <w:t xml:space="preserve">1x1000 = </w:t>
+      </w:r>
+      <w:r>
+        <w:rPr>
+          <w:b/>
+          <w:u w:val="single"/>
+        </w:rPr>
+        <w:t>1,000 mm</w:t>
+      </w:r>
+      <w:r>
+        <w:rPr>
+          <w:b/>
+          <w:u w:val="single"/>
+          <w:vertAlign w:val="superscript"/>
+        </w:rPr>
+        <w:t>2</w:t>
+      </w:r>
+    </w:p>
+    <w:p>
+      <w:pPr>
+        <w:pStyle w:val="ListParagraph"/>
+        <w:numPr>
+          <w:ilvl w:val="0"/>
+          <w:numId w:val="5"/>
+        </w:numPr>
+        <w:rPr>
+          <w:b/>
+        </w:rPr>
+      </w:pPr>
+      <w:r>
+        <w:rPr>
+          <w:b/>
+        </w:rPr>
         <w:t>What is common name for dam</w:t>
       </w:r>
       <w:r>
@@ -2035,13 +2300,25 @@
       <w:pPr>
         <w:pStyle w:val="ListParagraph"/>
         <w:numPr>
-          <w:ilvl w:val="0"/>
+          <w:ilvl w:val="1"/>
           <w:numId w:val="5"/>
         </w:numPr>
         <w:rPr>
           <w:b/>
         </w:rPr>
       </w:pPr>
+    </w:p>
+    <w:p>
+      <w:pPr>
+        <w:pStyle w:val="ListParagraph"/>
+        <w:numPr>
+          <w:ilvl w:val="0"/>
+          <w:numId w:val="5"/>
+        </w:numPr>
+        <w:rPr>
+          <w:b/>
+        </w:rPr>
+      </w:pPr>
       <w:r>
         <w:rPr>
           <w:b/>
@@ -2079,11 +2356,31 @@
       <w:pPr>
         <w:pStyle w:val="ListParagraph"/>
         <w:numPr>
-          <w:ilvl w:val="0"/>
+          <w:ilvl w:val="1"/>
           <w:numId w:val="5"/>
         </w:numPr>
         <w:rPr>
           <w:b/>
+          <w:u w:val="single"/>
+        </w:rPr>
+      </w:pPr>
+      <w:r>
+        <w:rPr>
+          <w:b/>
+          <w:u w:val="single"/>
+        </w:rPr>
+        <w:t>3 decimal places</w:t>
+      </w:r>
+    </w:p>
+    <w:p>
+      <w:pPr>
+        <w:pStyle w:val="ListParagraph"/>
+        <w:numPr>
+          <w:ilvl w:val="0"/>
+          <w:numId w:val="5"/>
+        </w:numPr>
+        <w:rPr>
+          <w:b/>
         </w:rPr>
       </w:pPr>
       <w:r>
@@ -2096,6 +2393,38 @@
     <w:p>
       <w:pPr>
         <w:pStyle w:val="ListParagraph"/>
+        <w:numPr>
+          <w:ilvl w:val="1"/>
+          <w:numId w:val="5"/>
+        </w:numPr>
+        <w:rPr>
+          <w:b/>
+        </w:rPr>
+      </w:pPr>
+      <w:r>
+        <w:rPr>
+          <w:b/>
+        </w:rPr>
+        <w:t xml:space="preserve">1x100 = </w:t>
+      </w:r>
+      <w:r>
+        <w:rPr>
+          <w:b/>
+          <w:u w:val="single"/>
+        </w:rPr>
+        <w:t>100 m</w:t>
+      </w:r>
+      <w:r>
+        <w:rPr>
+          <w:b/>
+          <w:u w:val="single"/>
+          <w:vertAlign w:val="superscript"/>
+        </w:rPr>
+        <w:t>2</w:t>
+      </w:r>
+    </w:p>
+    <w:p>
+      <w:pPr>
         <w:rPr>
           <w:b/>
         </w:rPr>
@@ -2137,13 +2466,25 @@
       <w:pPr>
         <w:pStyle w:val="ListParagraph"/>
         <w:numPr>
-          <w:ilvl w:val="0"/>
+          <w:ilvl w:val="1"/>
           <w:numId w:val="5"/>
         </w:numPr>
         <w:rPr>
           <w:b/>
         </w:rPr>
       </w:pPr>
+    </w:p>
+    <w:p>
+      <w:pPr>
+        <w:pStyle w:val="ListParagraph"/>
+        <w:numPr>
+          <w:ilvl w:val="0"/>
+          <w:numId w:val="5"/>
+        </w:numPr>
+        <w:rPr>
+          <w:b/>
+        </w:rPr>
+      </w:pPr>
       <w:r>
         <w:rPr>
           <w:b/>
@@ -2155,13 +2496,25 @@
       <w:pPr>
         <w:pStyle w:val="ListParagraph"/>
         <w:numPr>
-          <w:ilvl w:val="0"/>
+          <w:ilvl w:val="1"/>
           <w:numId w:val="5"/>
         </w:numPr>
         <w:rPr>
           <w:b/>
         </w:rPr>
       </w:pPr>
+    </w:p>
+    <w:p>
+      <w:pPr>
+        <w:pStyle w:val="ListParagraph"/>
+        <w:numPr>
+          <w:ilvl w:val="0"/>
+          <w:numId w:val="5"/>
+        </w:numPr>
+        <w:rPr>
+          <w:b/>
+        </w:rPr>
+      </w:pPr>
       <w:r>
         <w:rPr>
           <w:b/>
@@ -2173,13 +2526,25 @@
       <w:pPr>
         <w:pStyle w:val="ListParagraph"/>
         <w:numPr>
-          <w:ilvl w:val="0"/>
+          <w:ilvl w:val="1"/>
           <w:numId w:val="5"/>
         </w:numPr>
         <w:rPr>
           <w:b/>
         </w:rPr>
       </w:pPr>
+    </w:p>
+    <w:p>
+      <w:pPr>
+        <w:pStyle w:val="ListParagraph"/>
+        <w:numPr>
+          <w:ilvl w:val="0"/>
+          <w:numId w:val="5"/>
+        </w:numPr>
+        <w:rPr>
+          <w:b/>
+        </w:rPr>
+      </w:pPr>
       <w:r>
         <w:rPr>
           <w:b/>
@@ -2191,13 +2556,25 @@
       <w:pPr>
         <w:pStyle w:val="ListParagraph"/>
         <w:numPr>
-          <w:ilvl w:val="0"/>
+          <w:ilvl w:val="1"/>
           <w:numId w:val="5"/>
         </w:numPr>
         <w:rPr>
           <w:b/>
         </w:rPr>
       </w:pPr>
+    </w:p>
+    <w:p>
+      <w:pPr>
+        <w:pStyle w:val="ListParagraph"/>
+        <w:numPr>
+          <w:ilvl w:val="0"/>
+          <w:numId w:val="5"/>
+        </w:numPr>
+        <w:rPr>
+          <w:b/>
+        </w:rPr>
+      </w:pPr>
       <w:r>
         <w:rPr>
           <w:b/>
@@ -2207,6 +2584,18 @@
     </w:p>
     <w:p>
       <w:pPr>
+        <w:pStyle w:val="ListParagraph"/>
+        <w:numPr>
+          <w:ilvl w:val="1"/>
+          <w:numId w:val="5"/>
+        </w:numPr>
+        <w:rPr>
+          <w:b/>
+        </w:rPr>
+      </w:pPr>
+    </w:p>
+    <w:p>
+      <w:pPr>
         <w:ind w:left="720"/>
         <w:rPr>
           <w:b/>
@@ -2261,11 +2650,39 @@
       <w:pPr>
         <w:pStyle w:val="ListParagraph"/>
         <w:numPr>
-          <w:ilvl w:val="0"/>
+          <w:ilvl w:val="1"/>
           <w:numId w:val="5"/>
         </w:numPr>
         <w:rPr>
           <w:b/>
+          <w:u w:val="single"/>
+        </w:rPr>
+      </w:pPr>
+      <w:r>
+        <w:rPr>
+          <w:b/>
+          <w:u w:val="single"/>
+        </w:rPr>
+        <w:t>0.5 mm</w:t>
+      </w:r>
+      <w:r>
+        <w:rPr>
+          <w:b/>
+          <w:u w:val="single"/>
+          <w:vertAlign w:val="superscript"/>
+        </w:rPr>
+        <w:t>2</w:t>
+      </w:r>
+    </w:p>
+    <w:p>
+      <w:pPr>
+        <w:pStyle w:val="ListParagraph"/>
+        <w:numPr>
+          <w:ilvl w:val="0"/>
+          <w:numId w:val="5"/>
+        </w:numPr>
+        <w:rPr>
+          <w:b/>
         </w:rPr>
       </w:pPr>
       <w:r>
@@ -2299,11 +2716,39 @@
       <w:pPr>
         <w:pStyle w:val="ListParagraph"/>
         <w:numPr>
-          <w:ilvl w:val="0"/>
+          <w:ilvl w:val="1"/>
           <w:numId w:val="5"/>
         </w:numPr>
         <w:rPr>
           <w:b/>
+          <w:u w:val="single"/>
+        </w:rPr>
+      </w:pPr>
+      <w:r>
+        <w:rPr>
+          <w:b/>
+          <w:u w:val="single"/>
+        </w:rPr>
+        <w:t>187 cm</w:t>
+      </w:r>
+      <w:r>
+        <w:rPr>
+          <w:b/>
+          <w:u w:val="single"/>
+          <w:vertAlign w:val="superscript"/>
+        </w:rPr>
+        <w:t>2</w:t>
+      </w:r>
+    </w:p>
+    <w:p>
+      <w:pPr>
+        <w:pStyle w:val="ListParagraph"/>
+        <w:numPr>
+          <w:ilvl w:val="0"/>
+          <w:numId w:val="5"/>
+        </w:numPr>
+        <w:rPr>
+          <w:b/>
         </w:rPr>
       </w:pPr>
       <w:r>
@@ -2337,7 +2782,7 @@
       <w:pPr>
         <w:pStyle w:val="ListParagraph"/>
         <w:numPr>
-          <w:ilvl w:val="0"/>
+          <w:ilvl w:val="1"/>
           <w:numId w:val="5"/>
         </w:numPr>
         <w:rPr>
@@ -2348,6 +2793,40 @@
         <w:rPr>
           <w:b/>
         </w:rPr>
+        <w:lastRenderedPageBreak/>
+        <w:t xml:space="preserve">610x0.01 = </w:t>
+      </w:r>
+      <w:r>
+        <w:rPr>
+          <w:b/>
+          <w:u w:val="single"/>
+        </w:rPr>
+        <w:t>6.1 km</w:t>
+      </w:r>
+      <w:r>
+        <w:rPr>
+          <w:b/>
+          <w:u w:val="single"/>
+          <w:vertAlign w:val="superscript"/>
+        </w:rPr>
+        <w:t>2</w:t>
+      </w:r>
+    </w:p>
+    <w:p>
+      <w:pPr>
+        <w:pStyle w:val="ListParagraph"/>
+        <w:numPr>
+          <w:ilvl w:val="0"/>
+          <w:numId w:val="5"/>
+        </w:numPr>
+        <w:rPr>
+          <w:b/>
+        </w:rPr>
+      </w:pPr>
+      <w:r>
+        <w:rPr>
+          <w:b/>
+        </w:rPr>
         <w:t>0.398 km</w:t>
       </w:r>
       <w:r>
@@ -2375,11 +2854,39 @@
       <w:pPr>
         <w:pStyle w:val="ListParagraph"/>
         <w:numPr>
-          <w:ilvl w:val="0"/>
+          <w:ilvl w:val="1"/>
           <w:numId w:val="5"/>
         </w:numPr>
         <w:rPr>
           <w:b/>
+          <w:u w:val="single"/>
+        </w:rPr>
+      </w:pPr>
+      <w:r>
+        <w:rPr>
+          <w:b/>
+          <w:u w:val="single"/>
+        </w:rPr>
+        <w:t>398 m</w:t>
+      </w:r>
+      <w:r>
+        <w:rPr>
+          <w:b/>
+          <w:u w:val="single"/>
+          <w:vertAlign w:val="superscript"/>
+        </w:rPr>
+        <w:t>2</w:t>
+      </w:r>
+    </w:p>
+    <w:p>
+      <w:pPr>
+        <w:pStyle w:val="ListParagraph"/>
+        <w:numPr>
+          <w:ilvl w:val="0"/>
+          <w:numId w:val="5"/>
+        </w:numPr>
+        <w:rPr>
+          <w:b/>
         </w:rPr>
       </w:pPr>
       <w:r>
@@ -2413,11 +2920,39 @@
       <w:pPr>
         <w:pStyle w:val="ListParagraph"/>
         <w:numPr>
-          <w:ilvl w:val="0"/>
+          <w:ilvl w:val="1"/>
           <w:numId w:val="5"/>
         </w:numPr>
         <w:rPr>
           <w:b/>
+          <w:u w:val="single"/>
+        </w:rPr>
+      </w:pPr>
+      <w:r>
+        <w:rPr>
+          <w:b/>
+          <w:u w:val="single"/>
+        </w:rPr>
+        <w:t>7.51 m</w:t>
+      </w:r>
+      <w:r>
+        <w:rPr>
+          <w:b/>
+          <w:u w:val="single"/>
+          <w:vertAlign w:val="superscript"/>
+        </w:rPr>
+        <w:t>2</w:t>
+      </w:r>
+    </w:p>
+    <w:p>
+      <w:pPr>
+        <w:pStyle w:val="ListParagraph"/>
+        <w:numPr>
+          <w:ilvl w:val="0"/>
+          <w:numId w:val="5"/>
+        </w:numPr>
+        <w:rPr>
+          <w:b/>
         </w:rPr>
       </w:pPr>
       <w:r>
@@ -2451,11 +2986,39 @@
       <w:pPr>
         <w:pStyle w:val="ListParagraph"/>
         <w:numPr>
-          <w:ilvl w:val="0"/>
+          <w:ilvl w:val="1"/>
           <w:numId w:val="5"/>
         </w:numPr>
         <w:rPr>
           <w:b/>
+          <w:u w:val="single"/>
+        </w:rPr>
+      </w:pPr>
+      <w:r>
+        <w:rPr>
+          <w:b/>
+          <w:u w:val="single"/>
+        </w:rPr>
+        <w:t>112.4 cm</w:t>
+      </w:r>
+      <w:r>
+        <w:rPr>
+          <w:b/>
+          <w:u w:val="single"/>
+          <w:vertAlign w:val="superscript"/>
+        </w:rPr>
+        <w:t>2</w:t>
+      </w:r>
+    </w:p>
+    <w:p>
+      <w:pPr>
+        <w:pStyle w:val="ListParagraph"/>
+        <w:numPr>
+          <w:ilvl w:val="0"/>
+          <w:numId w:val="5"/>
+        </w:numPr>
+        <w:rPr>
+          <w:b/>
         </w:rPr>
       </w:pPr>
       <w:r>
@@ -2482,11 +3045,31 @@
       <w:pPr>
         <w:pStyle w:val="ListParagraph"/>
         <w:numPr>
-          <w:ilvl w:val="0"/>
+          <w:ilvl w:val="1"/>
           <w:numId w:val="5"/>
         </w:numPr>
         <w:rPr>
           <w:b/>
+          <w:u w:val="single"/>
+        </w:rPr>
+      </w:pPr>
+      <w:r>
+        <w:rPr>
+          <w:b/>
+          <w:u w:val="single"/>
+        </w:rPr>
+        <w:t>0.014 ha</w:t>
+      </w:r>
+    </w:p>
+    <w:p>
+      <w:pPr>
+        <w:pStyle w:val="ListParagraph"/>
+        <w:numPr>
+          <w:ilvl w:val="0"/>
+          <w:numId w:val="5"/>
+        </w:numPr>
+        <w:rPr>
+          <w:b/>
         </w:rPr>
       </w:pPr>
       <w:r>
@@ -2519,18 +3102,28 @@
       <w:pPr>
         <w:pStyle w:val="ListParagraph"/>
         <w:numPr>
-          <w:ilvl w:val="0"/>
+          <w:ilvl w:val="1"/>
           <w:numId w:val="5"/>
         </w:numPr>
         <w:rPr>
           <w:b/>
-        </w:rPr>
-      </w:pPr>
-      <w:r>
-        <w:rPr>
-          <w:b/>
-        </w:rPr>
-        <w:t>215 a to ha</w:t>
+          <w:u w:val="single"/>
+        </w:rPr>
+      </w:pPr>
+      <w:r>
+        <w:rPr>
+          <w:b/>
+          <w:u w:val="single"/>
+        </w:rPr>
+        <w:t>96.25 m</w:t>
+      </w:r>
+      <w:r>
+        <w:rPr>
+          <w:b/>
+          <w:u w:val="single"/>
+          <w:vertAlign w:val="superscript"/>
+        </w:rPr>
+        <w:t>2</w:t>
       </w:r>
     </w:p>
     <w:p>
@@ -2548,6 +3141,58 @@
         <w:rPr>
           <w:b/>
         </w:rPr>
+        <w:t xml:space="preserve">215 </w:t>
+      </w:r>
+      <w:proofErr w:type="spellStart"/>
+      <w:r>
+        <w:rPr>
+          <w:b/>
+        </w:rPr>
+        <w:t>a</w:t>
+      </w:r>
+      <w:proofErr w:type="spellEnd"/>
+      <w:r>
+        <w:rPr>
+          <w:b/>
+        </w:rPr>
+        <w:t xml:space="preserve"> to ha</w:t>
+      </w:r>
+    </w:p>
+    <w:p>
+      <w:pPr>
+        <w:pStyle w:val="ListParagraph"/>
+        <w:numPr>
+          <w:ilvl w:val="1"/>
+          <w:numId w:val="5"/>
+        </w:numPr>
+        <w:rPr>
+          <w:b/>
+          <w:u w:val="single"/>
+        </w:rPr>
+      </w:pPr>
+      <w:r>
+        <w:rPr>
+          <w:b/>
+          <w:u w:val="single"/>
+        </w:rPr>
+        <w:t>21.5 ha</w:t>
+      </w:r>
+    </w:p>
+    <w:p>
+      <w:pPr>
+        <w:pStyle w:val="ListParagraph"/>
+        <w:numPr>
+          <w:ilvl w:val="0"/>
+          <w:numId w:val="5"/>
+        </w:numPr>
+        <w:rPr>
+          <w:b/>
+        </w:rPr>
+      </w:pPr>
+      <w:r>
+        <w:rPr>
+          <w:b/>
+        </w:rPr>
         <w:t>7.4 ha to m</w:t>
       </w:r>
       <w:r>
@@ -2560,6 +3205,34 @@
     </w:p>
     <w:p>
       <w:pPr>
+        <w:pStyle w:val="ListParagraph"/>
+        <w:numPr>
+          <w:ilvl w:val="1"/>
+          <w:numId w:val="5"/>
+        </w:numPr>
+        <w:rPr>
+          <w:b/>
+          <w:u w:val="single"/>
+        </w:rPr>
+      </w:pPr>
+      <w:r>
+        <w:rPr>
+          <w:b/>
+          <w:u w:val="single"/>
+        </w:rPr>
+        <w:t>740 m</w:t>
+      </w:r>
+      <w:r>
+        <w:rPr>
+          <w:b/>
+          <w:u w:val="single"/>
+          <w:vertAlign w:val="superscript"/>
+        </w:rPr>
+        <w:t>2</w:t>
+      </w:r>
+    </w:p>
+    <w:p>
+      <w:pPr>
         <w:rPr>
           <w:b/>
           <w:color w:val="FF0000"/>
@@ -2615,19 +3288,20 @@
       <w:pPr>
         <w:pStyle w:val="ListParagraph"/>
         <w:numPr>
-          <w:ilvl w:val="0"/>
+          <w:ilvl w:val="1"/>
           <w:numId w:val="9"/>
         </w:numPr>
         <w:rPr>
           <w:b/>
-        </w:rPr>
-      </w:pPr>
-      <w:r>
-        <w:rPr>
-          <w:b/>
-        </w:rPr>
-        <w:lastRenderedPageBreak/>
-        <w:t>Mrs. Reyes is selling a piece of land which measures 3.81 hectares. If the selling price is P2,500 per square meter, how much will she receive from the sale of her land?</w:t>
+          <w:u w:val="single"/>
+        </w:rPr>
+      </w:pPr>
+      <w:r>
+        <w:rPr>
+          <w:b/>
+          <w:u w:val="single"/>
+        </w:rPr>
+        <w:t>87.6 ha</w:t>
       </w:r>
     </w:p>
     <w:p>
@@ -2645,16 +3319,119 @@
         <w:rPr>
           <w:b/>
         </w:rPr>
-        <w:t>If 3748 areas of land is divided into four equal parts, how many square meters will each part be?</w:t>
-      </w:r>
-    </w:p>
-    <w:p>
-      <w:pPr>
-        <w:pStyle w:val="ListParagraph"/>
-        <w:numPr>
-          <w:ilvl w:val="0"/>
+        <w:t>Mrs. Reyes is selling a piece of land which measures 3.81 hectares. If the selling price is P2</w:t>
+      </w:r>
+      <w:proofErr w:type="gramStart"/>
+      <w:r>
+        <w:rPr>
+          <w:b/>
+        </w:rPr>
+        <w:t>,500</w:t>
+      </w:r>
+      <w:proofErr w:type="gramEnd"/>
+      <w:r>
+        <w:rPr>
+          <w:b/>
+        </w:rPr>
+        <w:t xml:space="preserve"> per square meter, how much will she receive from the sale of her land?</w:t>
+      </w:r>
+    </w:p>
+    <w:p>
+      <w:pPr>
+        <w:pStyle w:val="ListParagraph"/>
+        <w:numPr>
+          <w:ilvl w:val="1"/>
           <w:numId w:val="9"/>
         </w:numPr>
+        <w:spacing w:before="240" w:line="240" w:lineRule="auto"/>
+        <w:rPr>
+          <w:b/>
+        </w:rPr>
+      </w:pPr>
+      <w:r>
+        <w:rPr>
+          <w:b/>
+        </w:rPr>
+        <w:t xml:space="preserve">(3.81 x 100) x 2,500 = </w:t>
+      </w:r>
+      <w:r>
+        <w:rPr>
+          <w:b/>
+          <w:u w:val="single"/>
+        </w:rPr>
+        <w:t>P952,500</w:t>
+      </w:r>
+    </w:p>
+    <w:p>
+      <w:pPr>
+        <w:pStyle w:val="ListParagraph"/>
+        <w:numPr>
+          <w:ilvl w:val="0"/>
+          <w:numId w:val="9"/>
+        </w:numPr>
+        <w:rPr>
+          <w:b/>
+        </w:rPr>
+      </w:pPr>
+      <w:r>
+        <w:rPr>
+          <w:b/>
+        </w:rPr>
+        <w:t>If 3</w:t>
+      </w:r>
+      <w:r>
+        <w:rPr>
+          <w:b/>
+        </w:rPr>
+        <w:t>,</w:t>
+      </w:r>
+      <w:r>
+        <w:rPr>
+          <w:b/>
+        </w:rPr>
+        <w:t>748 areas of land is divided into four equal parts, how many square meters will each part be?</w:t>
+      </w:r>
+    </w:p>
+    <w:p>
+      <w:pPr>
+        <w:pStyle w:val="ListParagraph"/>
+        <w:numPr>
+          <w:ilvl w:val="1"/>
+          <w:numId w:val="9"/>
+        </w:numPr>
+        <w:rPr>
+          <w:b/>
+        </w:rPr>
+      </w:pPr>
+      <w:r>
+        <w:rPr>
+          <w:b/>
+        </w:rPr>
+        <w:t xml:space="preserve">(3,748 / 4) x 10 = </w:t>
+      </w:r>
+      <w:r>
+        <w:rPr>
+          <w:b/>
+          <w:u w:val="single"/>
+        </w:rPr>
+        <w:t>9,370 m</w:t>
+      </w:r>
+      <w:r>
+        <w:rPr>
+          <w:b/>
+          <w:u w:val="single"/>
+          <w:vertAlign w:val="superscript"/>
+        </w:rPr>
+        <w:t>2</w:t>
+      </w:r>
+    </w:p>
+    <w:p>
+      <w:pPr>
+        <w:pStyle w:val="ListParagraph"/>
+        <w:numPr>
+          <w:ilvl w:val="0"/>
+          <w:numId w:val="9"/>
+        </w:numPr>
         <w:rPr>
           <w:b/>
         </w:rPr>
@@ -2670,7 +3447,7 @@
       <w:pPr>
         <w:pStyle w:val="ListParagraph"/>
         <w:numPr>
-          <w:ilvl w:val="0"/>
+          <w:ilvl w:val="1"/>
           <w:numId w:val="9"/>
         </w:numPr>
         <w:rPr>
@@ -2681,6 +3458,39 @@
         <w:rPr>
           <w:b/>
         </w:rPr>
+        <w:t xml:space="preserve">(64 cm x 48 cm) x 0.01 = </w:t>
+      </w:r>
+      <w:r>
+        <w:rPr>
+          <w:b/>
+          <w:u w:val="single"/>
+        </w:rPr>
+        <w:t>30.72 m</w:t>
+      </w:r>
+      <w:r>
+        <w:rPr>
+          <w:b/>
+          <w:u w:val="single"/>
+          <w:vertAlign w:val="superscript"/>
+        </w:rPr>
+        <w:t>2</w:t>
+      </w:r>
+    </w:p>
+    <w:p>
+      <w:pPr>
+        <w:pStyle w:val="ListParagraph"/>
+        <w:numPr>
+          <w:ilvl w:val="0"/>
+          <w:numId w:val="9"/>
+        </w:numPr>
+        <w:rPr>
+          <w:b/>
+        </w:rPr>
+      </w:pPr>
+      <w:r>
+        <w:rPr>
+          <w:b/>
+        </w:rPr>
         <w:t>If the area of a rectangular garden lot is 144 m</w:t>
       </w:r>
       <w:r>
@@ -2701,11 +3511,39 @@
       <w:pPr>
         <w:pStyle w:val="ListParagraph"/>
         <w:numPr>
-          <w:ilvl w:val="0"/>
+          <w:ilvl w:val="1"/>
           <w:numId w:val="9"/>
         </w:numPr>
         <w:rPr>
           <w:b/>
+          <w:u w:val="single"/>
+        </w:rPr>
+      </w:pPr>
+      <w:r>
+        <w:rPr>
+          <w:b/>
+          <w:u w:val="single"/>
+        </w:rPr>
+        <w:t>1,440 dm</w:t>
+      </w:r>
+      <w:r>
+        <w:rPr>
+          <w:b/>
+          <w:u w:val="single"/>
+          <w:vertAlign w:val="superscript"/>
+        </w:rPr>
+        <w:t>2</w:t>
+      </w:r>
+    </w:p>
+    <w:p>
+      <w:pPr>
+        <w:pStyle w:val="ListParagraph"/>
+        <w:numPr>
+          <w:ilvl w:val="0"/>
+          <w:numId w:val="9"/>
+        </w:numPr>
+        <w:rPr>
+          <w:b/>
         </w:rPr>
       </w:pPr>
       <w:r>
@@ -2716,12 +3554,42 @@
       </w:r>
     </w:p>
     <w:p>
+      <w:pPr>
+        <w:pStyle w:val="ListParagraph"/>
+        <w:numPr>
+          <w:ilvl w:val="1"/>
+          <w:numId w:val="9"/>
+        </w:numPr>
+        <w:rPr>
+          <w:b/>
+          <w:u w:val="single"/>
+        </w:rPr>
+      </w:pPr>
+      <w:r>
+        <w:rPr>
+          <w:b/>
+          <w:u w:val="single"/>
+        </w:rPr>
+        <w:t>48 m</w:t>
+      </w:r>
+      <w:r>
+        <w:rPr>
+          <w:b/>
+          <w:u w:val="single"/>
+          <w:vertAlign w:val="superscript"/>
+        </w:rPr>
+        <w:t>2</w:t>
+      </w:r>
+    </w:p>
+    <w:p>
       <w:r>
         <w:rPr>
           <w:b/>
         </w:rPr>
         <w:t>1.2.3 Measure of Volume and Capacity</w:t>
       </w:r>
+      <w:bookmarkStart w:id="0" w:name="_GoBack"/>
+      <w:bookmarkEnd w:id="0"/>
     </w:p>
     <w:p>
       <w:r>
@@ -2729,11 +3597,20 @@
         <w:t>The metric system uses the liter (L)</w:t>
       </w:r>
       <w:r>
-        <w:t xml:space="preserve"> as the fundamental unit of volume. It represents the volume of a cube that measures 10 cm or 1 dm on each edge.</w:t>
-      </w:r>
-    </w:p>
-    <w:p>
-      <w:r>
+        <w:t xml:space="preserve"> as the fundamental unit of volume. It represents the volume of a cube that measures 10 cm or 1 </w:t>
+      </w:r>
+      <w:proofErr w:type="spellStart"/>
+      <w:r>
+        <w:t>dm</w:t>
+      </w:r>
+      <w:proofErr w:type="spellEnd"/>
+      <w:r>
+        <w:t xml:space="preserve"> on each edge.</w:t>
+      </w:r>
+    </w:p>
+    <w:p>
+      <w:r>
+        <w:lastRenderedPageBreak/>
         <w:tab/>
         <w:t>Very small volumes are measured in milliliters, like liquid medic</w:t>
       </w:r>
@@ -3288,13 +4165,647 @@
           <w:b/>
           <w:color w:val="FF0000"/>
         </w:rPr>
+        <w:t>PROBLEMS</w:t>
+      </w:r>
+    </w:p>
+    <w:p>
+      <w:pPr>
+        <w:ind w:left="360"/>
+        <w:rPr>
+          <w:b/>
+        </w:rPr>
+      </w:pPr>
+      <w:r>
+        <w:rPr>
+          <w:b/>
+        </w:rPr>
+        <w:t>Solve the problems.</w:t>
+      </w:r>
+    </w:p>
+    <w:p>
+      <w:pPr>
+        <w:pStyle w:val="ListParagraph"/>
+        <w:numPr>
+          <w:ilvl w:val="0"/>
+          <w:numId w:val="11"/>
+        </w:numPr>
+        <w:rPr>
+          <w:b/>
+        </w:rPr>
+      </w:pPr>
+      <w:r>
+        <w:rPr>
+          <w:b/>
+        </w:rPr>
+        <w:t xml:space="preserve">A boy fills a drum with 375 cubic decimeters of water. How many cubic meters of water </w:t>
+      </w:r>
+      <w:proofErr w:type="gramStart"/>
+      <w:r>
+        <w:rPr>
+          <w:b/>
+        </w:rPr>
+        <w:t>is</w:t>
+      </w:r>
+      <w:proofErr w:type="gramEnd"/>
+      <w:r>
+        <w:rPr>
+          <w:b/>
+        </w:rPr>
+        <w:t xml:space="preserve"> in the drum?</w:t>
+      </w:r>
+    </w:p>
+    <w:p>
+      <w:pPr>
+        <w:pStyle w:val="ListParagraph"/>
+        <w:numPr>
+          <w:ilvl w:val="0"/>
+          <w:numId w:val="11"/>
+        </w:numPr>
+        <w:rPr>
+          <w:b/>
+        </w:rPr>
+      </w:pPr>
+      <w:r>
+        <w:rPr>
+          <w:b/>
+        </w:rPr>
+        <w:t>A b</w:t>
+      </w:r>
+      <w:r>
+        <w:rPr>
+          <w:b/>
+        </w:rPr>
+        <w:t xml:space="preserve">asin contains 670 cubic millimeters of water. How many liters of water </w:t>
+      </w:r>
+      <w:proofErr w:type="gramStart"/>
+      <w:r>
+        <w:rPr>
+          <w:b/>
+        </w:rPr>
+        <w:t>is</w:t>
+      </w:r>
+      <w:proofErr w:type="gramEnd"/>
+      <w:r>
+        <w:rPr>
+          <w:b/>
+        </w:rPr>
+        <w:t xml:space="preserve"> in the basin?</w:t>
+      </w:r>
+    </w:p>
+    <w:p>
+      <w:pPr>
+        <w:pStyle w:val="ListParagraph"/>
+        <w:numPr>
+          <w:ilvl w:val="0"/>
+          <w:numId w:val="11"/>
+        </w:numPr>
+        <w:rPr>
+          <w:b/>
+        </w:rPr>
+      </w:pPr>
+      <w:r>
+        <w:rPr>
+          <w:b/>
+        </w:rPr>
+        <w:t xml:space="preserve">A tank contains 15.6 liters of gasoline. How many cubic meters of gasoline </w:t>
+      </w:r>
+      <w:proofErr w:type="gramStart"/>
+      <w:r>
+        <w:rPr>
+          <w:b/>
+        </w:rPr>
+        <w:t>is</w:t>
+      </w:r>
+      <w:proofErr w:type="gramEnd"/>
+      <w:r>
+        <w:rPr>
+          <w:b/>
+        </w:rPr>
+        <w:t xml:space="preserve"> in the tank?</w:t>
+      </w:r>
+    </w:p>
+    <w:p>
+      <w:pPr>
+        <w:pStyle w:val="ListParagraph"/>
+        <w:numPr>
+          <w:ilvl w:val="0"/>
+          <w:numId w:val="11"/>
+        </w:numPr>
+        <w:rPr>
+          <w:b/>
+        </w:rPr>
+      </w:pPr>
+      <w:r>
+        <w:rPr>
+          <w:b/>
+        </w:rPr>
+        <w:t xml:space="preserve">Which is the most realistic measure of volume for a bottle of soda: 473 mL, 473 </w:t>
+      </w:r>
+      <w:proofErr w:type="spellStart"/>
+      <w:r>
+        <w:rPr>
+          <w:b/>
+        </w:rPr>
+        <w:t>cL</w:t>
+      </w:r>
+      <w:proofErr w:type="spellEnd"/>
+      <w:r>
+        <w:rPr>
+          <w:b/>
+        </w:rPr>
+        <w:t>, or 473 L?</w:t>
+      </w:r>
+    </w:p>
+    <w:p>
+      <w:pPr>
+        <w:pStyle w:val="ListParagraph"/>
+        <w:numPr>
+          <w:ilvl w:val="0"/>
+          <w:numId w:val="11"/>
+        </w:numPr>
+        <w:rPr>
+          <w:b/>
+        </w:rPr>
+      </w:pPr>
+      <w:r>
+        <w:rPr>
+          <w:b/>
+        </w:rPr>
+        <w:t xml:space="preserve">A tablespoon of syrup is about 15 </w:t>
+      </w:r>
+      <w:proofErr w:type="spellStart"/>
+      <w:r>
+        <w:rPr>
+          <w:b/>
+        </w:rPr>
+        <w:t>mL.</w:t>
+      </w:r>
+      <w:proofErr w:type="spellEnd"/>
+      <w:r>
+        <w:rPr>
+          <w:b/>
+        </w:rPr>
+        <w:t xml:space="preserve"> What part of a liter can a tablespoon hold?</w:t>
+      </w:r>
+    </w:p>
+    <w:p>
+      <w:pPr>
+        <w:rPr>
+          <w:b/>
+        </w:rPr>
+      </w:pPr>
+    </w:p>
+    <w:p>
+      <w:pPr>
+        <w:rPr>
+          <w:b/>
+        </w:rPr>
+      </w:pPr>
+      <w:r>
+        <w:rPr>
+          <w:b/>
+        </w:rPr>
+        <w:t>1.2.4 Measure of Mass</w:t>
+      </w:r>
+    </w:p>
+    <w:p>
+      <w:r>
+        <w:lastRenderedPageBreak/>
+        <w:tab/>
+        <w:t xml:space="preserve">The mass of an object is the amount of matter it contains. The basic unit of mass in the metric system is the </w:t>
+      </w:r>
+      <w:proofErr w:type="gramStart"/>
+      <w:r>
+        <w:rPr>
+          <w:i/>
+        </w:rPr>
+        <w:t>kilogram</w:t>
+      </w:r>
+      <w:r>
+        <w:t>(</w:t>
+      </w:r>
+      <w:proofErr w:type="gramEnd"/>
+      <w:r>
+        <w:t xml:space="preserve">kg). A kilogram is the weight of 1 liter of water in its densest state. A milliliter of water weighs 1/1000 of a kilogram, which is called a </w:t>
+      </w:r>
+      <w:r>
+        <w:rPr>
+          <w:i/>
+        </w:rPr>
+        <w:t xml:space="preserve">gram </w:t>
+      </w:r>
+      <w:r>
+        <w:t>(g).</w:t>
+      </w:r>
+    </w:p>
+    <w:p>
+      <w:r>
+        <w:tab/>
+        <w:t xml:space="preserve">Thus, 1000 grams is equivalent to 1 kilogram. </w:t>
+      </w:r>
+      <w:proofErr w:type="gramStart"/>
+      <w:r>
+        <w:t>Grams is</w:t>
+      </w:r>
+      <w:proofErr w:type="gramEnd"/>
+      <w:r>
+        <w:t xml:space="preserve"> used for small weights such as ingredients in recipes or nutritional contents of various foods. Remember also the meaning of the prefixes in connection with the measures of mass, such as milligram, centigram, decigram, dekagram, hectogram, and kilogram.</w:t>
+      </w:r>
+    </w:p>
+    <w:p>
+      <w:r>
+        <w:tab/>
+        <w:t xml:space="preserve">A </w:t>
+      </w:r>
+      <w:r>
+        <w:rPr>
+          <w:i/>
+        </w:rPr>
+        <w:t xml:space="preserve">platform </w:t>
+      </w:r>
+      <w:r>
+        <w:t>balance is an instrument used in measuring the mass of small objects. It is usually accurate to the nearest 0.01 gram. Before using the platform balance, it is important to make sure that the instrument is clean and dry, with the pointer at its position of rest. The object to be weighed is placed on one pan and the standard mass on the other. Keep on adding or removing the standard mass until the 2 pans are balanced and the pointer is at its position of rest.</w:t>
+      </w:r>
+    </w:p>
+    <w:p>
+      <w:r>
+        <w:tab/>
+        <w:t>A weighing scale for commercial use is more convenient and easier to manipulate, but not as accurate. The object to be weighed is placed on a pan and the pointer of the instrument moves through the unit divisions to the point which indicates the weight of the object.</w:t>
+      </w:r>
+    </w:p>
+    <w:p/>
+    <w:p>
+      <w:pPr>
+        <w:rPr>
+          <w:b/>
+          <w:color w:val="FF0000"/>
+        </w:rPr>
+      </w:pPr>
+      <w:r>
+        <w:rPr>
+          <w:b/>
+          <w:color w:val="FF0000"/>
+        </w:rPr>
+        <w:t>TEST YOURSELF</w:t>
+      </w:r>
+    </w:p>
+    <w:p>
+      <w:pPr>
+        <w:rPr>
+          <w:b/>
+        </w:rPr>
+      </w:pPr>
+      <w:r>
+        <w:rPr>
+          <w:b/>
+          <w:color w:val="FF0000"/>
+        </w:rPr>
+        <w:tab/>
+      </w:r>
+      <w:r>
+        <w:rPr>
+          <w:b/>
+        </w:rPr>
+        <w:t>Choose the most realistic unit of mass for each of the following.</w:t>
+      </w:r>
+    </w:p>
+    <w:p>
+      <w:pPr>
+        <w:pStyle w:val="ListParagraph"/>
+        <w:numPr>
+          <w:ilvl w:val="0"/>
+          <w:numId w:val="12"/>
+        </w:numPr>
+        <w:rPr>
+          <w:b/>
+        </w:rPr>
+      </w:pPr>
+      <w:r>
+        <w:rPr>
+          <w:b/>
+        </w:rPr>
+        <w:t>A pencil</w:t>
+      </w:r>
+    </w:p>
+    <w:p>
+      <w:pPr>
+        <w:pStyle w:val="ListParagraph"/>
+        <w:numPr>
+          <w:ilvl w:val="0"/>
+          <w:numId w:val="12"/>
+        </w:numPr>
+        <w:rPr>
+          <w:b/>
+        </w:rPr>
+      </w:pPr>
+      <w:r>
+        <w:rPr>
+          <w:b/>
+        </w:rPr>
+        <w:t>A baby</w:t>
+      </w:r>
+    </w:p>
+    <w:p>
+      <w:pPr>
+        <w:pStyle w:val="ListParagraph"/>
+        <w:numPr>
+          <w:ilvl w:val="0"/>
+          <w:numId w:val="12"/>
+        </w:numPr>
+        <w:rPr>
+          <w:b/>
+        </w:rPr>
+      </w:pPr>
+      <w:r>
+        <w:rPr>
+          <w:b/>
+        </w:rPr>
+        <w:t>A pail of water</w:t>
+      </w:r>
+    </w:p>
+    <w:p>
+      <w:pPr>
+        <w:pStyle w:val="ListParagraph"/>
+        <w:numPr>
+          <w:ilvl w:val="0"/>
+          <w:numId w:val="12"/>
+        </w:numPr>
+        <w:rPr>
+          <w:b/>
+        </w:rPr>
+      </w:pPr>
+      <w:r>
+        <w:rPr>
+          <w:b/>
+        </w:rPr>
+        <w:t>A teaspoon of salt</w:t>
+      </w:r>
+    </w:p>
+    <w:p>
+      <w:pPr>
+        <w:pStyle w:val="ListParagraph"/>
+        <w:numPr>
+          <w:ilvl w:val="0"/>
+          <w:numId w:val="12"/>
+        </w:numPr>
+        <w:rPr>
+          <w:b/>
+        </w:rPr>
+      </w:pPr>
+      <w:r>
+        <w:rPr>
+          <w:b/>
+        </w:rPr>
+        <w:t>A glass of milk</w:t>
+      </w:r>
+    </w:p>
+    <w:p>
+      <w:pPr>
+        <w:pStyle w:val="ListParagraph"/>
+        <w:numPr>
+          <w:ilvl w:val="0"/>
+          <w:numId w:val="12"/>
+        </w:numPr>
+        <w:rPr>
+          <w:b/>
+        </w:rPr>
+      </w:pPr>
+      <w:r>
+        <w:rPr>
+          <w:b/>
+        </w:rPr>
+        <w:t>A tablespoon of flour</w:t>
+      </w:r>
+    </w:p>
+    <w:p>
+      <w:pPr>
+        <w:pStyle w:val="ListParagraph"/>
+        <w:numPr>
+          <w:ilvl w:val="0"/>
+          <w:numId w:val="12"/>
+        </w:numPr>
+        <w:rPr>
+          <w:b/>
+        </w:rPr>
+      </w:pPr>
+      <w:r>
+        <w:rPr>
+          <w:b/>
+        </w:rPr>
+        <w:t>A basketball</w:t>
+      </w:r>
+    </w:p>
+    <w:p>
+      <w:pPr>
+        <w:pStyle w:val="ListParagraph"/>
+        <w:numPr>
+          <w:ilvl w:val="0"/>
+          <w:numId w:val="12"/>
+        </w:numPr>
+        <w:rPr>
+          <w:b/>
+        </w:rPr>
+      </w:pPr>
+      <w:r>
+        <w:rPr>
+          <w:b/>
+        </w:rPr>
+        <w:t>A car</w:t>
+      </w:r>
+    </w:p>
+    <w:p>
+      <w:pPr>
+        <w:pStyle w:val="ListParagraph"/>
+        <w:numPr>
+          <w:ilvl w:val="0"/>
+          <w:numId w:val="12"/>
+        </w:numPr>
+        <w:rPr>
+          <w:b/>
+        </w:rPr>
+      </w:pPr>
+      <w:r>
+        <w:rPr>
+          <w:b/>
+        </w:rPr>
+        <w:t>A piece of pad paper</w:t>
+      </w:r>
+    </w:p>
+    <w:p>
+      <w:pPr>
+        <w:pStyle w:val="ListParagraph"/>
+        <w:numPr>
+          <w:ilvl w:val="0"/>
+          <w:numId w:val="12"/>
+        </w:numPr>
+        <w:rPr>
+          <w:b/>
+        </w:rPr>
+      </w:pPr>
+      <w:r>
+        <w:rPr>
+          <w:b/>
+        </w:rPr>
+        <w:t>A paper clip</w:t>
+      </w:r>
+    </w:p>
+    <w:p>
+      <w:pPr>
+        <w:pStyle w:val="ListParagraph"/>
+        <w:rPr>
+          <w:b/>
+        </w:rPr>
+      </w:pPr>
+    </w:p>
+    <w:p>
+      <w:pPr>
+        <w:pStyle w:val="ListParagraph"/>
+        <w:rPr>
+          <w:b/>
+        </w:rPr>
+      </w:pPr>
+      <w:r>
+        <w:rPr>
+          <w:b/>
+        </w:rPr>
+        <w:t>Convert the following measure of mass.</w:t>
+      </w:r>
+    </w:p>
+    <w:p>
+      <w:pPr>
+        <w:pStyle w:val="ListParagraph"/>
+        <w:numPr>
+          <w:ilvl w:val="0"/>
+          <w:numId w:val="12"/>
+        </w:numPr>
+        <w:rPr>
+          <w:b/>
+        </w:rPr>
+      </w:pPr>
+      <w:r>
+        <w:rPr>
+          <w:b/>
+        </w:rPr>
+        <w:t>8 kg to g</w:t>
+      </w:r>
+    </w:p>
+    <w:p>
+      <w:pPr>
+        <w:pStyle w:val="ListParagraph"/>
+        <w:numPr>
+          <w:ilvl w:val="0"/>
+          <w:numId w:val="12"/>
+        </w:numPr>
+        <w:rPr>
+          <w:b/>
+        </w:rPr>
+      </w:pPr>
+      <w:r>
+        <w:rPr>
+          <w:b/>
+        </w:rPr>
+        <w:t>2.5 kg to g</w:t>
+      </w:r>
+    </w:p>
+    <w:p>
+      <w:pPr>
+        <w:pStyle w:val="ListParagraph"/>
+        <w:numPr>
+          <w:ilvl w:val="0"/>
+          <w:numId w:val="12"/>
+        </w:numPr>
+        <w:rPr>
+          <w:b/>
+        </w:rPr>
+      </w:pPr>
+      <w:r>
+        <w:rPr>
+          <w:b/>
+        </w:rPr>
+        <w:t>850 mg to g</w:t>
+      </w:r>
+    </w:p>
+    <w:p>
+      <w:pPr>
+        <w:pStyle w:val="ListParagraph"/>
+        <w:numPr>
+          <w:ilvl w:val="0"/>
+          <w:numId w:val="12"/>
+        </w:numPr>
+        <w:rPr>
+          <w:b/>
+        </w:rPr>
+      </w:pPr>
+      <w:r>
+        <w:rPr>
+          <w:b/>
+        </w:rPr>
+        <w:t>370 cg to mg</w:t>
+      </w:r>
+    </w:p>
+    <w:p>
+      <w:pPr>
+        <w:pStyle w:val="ListParagraph"/>
+        <w:numPr>
+          <w:ilvl w:val="0"/>
+          <w:numId w:val="12"/>
+        </w:numPr>
+        <w:rPr>
+          <w:b/>
+        </w:rPr>
+      </w:pPr>
+      <w:r>
+        <w:rPr>
+          <w:b/>
+        </w:rPr>
+        <w:t>75 dg to mg</w:t>
+      </w:r>
+    </w:p>
+    <w:p>
+      <w:pPr>
+        <w:pStyle w:val="ListParagraph"/>
+        <w:numPr>
+          <w:ilvl w:val="0"/>
+          <w:numId w:val="12"/>
+        </w:numPr>
+        <w:rPr>
+          <w:b/>
+        </w:rPr>
+      </w:pPr>
+      <w:r>
+        <w:rPr>
+          <w:b/>
+        </w:rPr>
+        <w:t>3000 g to kg</w:t>
+      </w:r>
+    </w:p>
+    <w:p>
+      <w:pPr>
+        <w:pStyle w:val="ListParagraph"/>
+        <w:rPr>
+          <w:b/>
+        </w:rPr>
+      </w:pPr>
+    </w:p>
+    <w:p>
+      <w:pPr>
+        <w:rPr>
+          <w:b/>
+          <w:color w:val="FF0000"/>
+        </w:rPr>
+      </w:pPr>
+      <w:r>
+        <w:rPr>
+          <w:b/>
+          <w:color w:val="FF0000"/>
+        </w:rPr>
         <w:lastRenderedPageBreak/>
         <w:t>PROBLEMS</w:t>
       </w:r>
     </w:p>
     <w:p>
       <w:pPr>
-        <w:ind w:left="360"/>
+        <w:ind w:firstLine="720"/>
         <w:rPr>
           <w:b/>
         </w:rPr>
@@ -3311,557 +4822,6 @@
         <w:pStyle w:val="ListParagraph"/>
         <w:numPr>
           <w:ilvl w:val="0"/>
-          <w:numId w:val="11"/>
-        </w:numPr>
-        <w:rPr>
-          <w:b/>
-        </w:rPr>
-      </w:pPr>
-      <w:r>
-        <w:rPr>
-          <w:b/>
-        </w:rPr>
-        <w:t>A boy fills a drum with 375 cubic decimeters of water. How many cubic meters of water is in the drum?</w:t>
-      </w:r>
-    </w:p>
-    <w:p>
-      <w:pPr>
-        <w:pStyle w:val="ListParagraph"/>
-        <w:numPr>
-          <w:ilvl w:val="0"/>
-          <w:numId w:val="11"/>
-        </w:numPr>
-        <w:rPr>
-          <w:b/>
-        </w:rPr>
-      </w:pPr>
-      <w:r>
-        <w:rPr>
-          <w:b/>
-        </w:rPr>
-        <w:t>A b</w:t>
-      </w:r>
-      <w:r>
-        <w:rPr>
-          <w:b/>
-        </w:rPr>
-        <w:t>asin contains 670 cubic millimeters of water. How many liters of water is in the basin?</w:t>
-      </w:r>
-    </w:p>
-    <w:p>
-      <w:pPr>
-        <w:pStyle w:val="ListParagraph"/>
-        <w:numPr>
-          <w:ilvl w:val="0"/>
-          <w:numId w:val="11"/>
-        </w:numPr>
-        <w:rPr>
-          <w:b/>
-        </w:rPr>
-      </w:pPr>
-      <w:r>
-        <w:rPr>
-          <w:b/>
-        </w:rPr>
-        <w:t>A tank contains 15.6 liters of gasoline. How many cubic meters of gasoline is in the tank?</w:t>
-      </w:r>
-    </w:p>
-    <w:p>
-      <w:pPr>
-        <w:pStyle w:val="ListParagraph"/>
-        <w:numPr>
-          <w:ilvl w:val="0"/>
-          <w:numId w:val="11"/>
-        </w:numPr>
-        <w:rPr>
-          <w:b/>
-        </w:rPr>
-      </w:pPr>
-      <w:r>
-        <w:rPr>
-          <w:b/>
-        </w:rPr>
-        <w:t>Which is the most realistic measure of volume for a bottle of soda: 473 mL, 473 cL, or 473 L?</w:t>
-      </w:r>
-    </w:p>
-    <w:p>
-      <w:pPr>
-        <w:pStyle w:val="ListParagraph"/>
-        <w:numPr>
-          <w:ilvl w:val="0"/>
-          <w:numId w:val="11"/>
-        </w:numPr>
-        <w:rPr>
-          <w:b/>
-        </w:rPr>
-      </w:pPr>
-      <w:r>
-        <w:rPr>
-          <w:b/>
-        </w:rPr>
-        <w:t>A tablespoon of syrup is about 15 mL. What part of a liter can a tablespoon hold?</w:t>
-      </w:r>
-    </w:p>
-    <w:p>
-      <w:pPr>
-        <w:rPr>
-          <w:b/>
-        </w:rPr>
-      </w:pPr>
-    </w:p>
-    <w:p>
-      <w:pPr>
-        <w:rPr>
-          <w:b/>
-        </w:rPr>
-      </w:pPr>
-      <w:r>
-        <w:rPr>
-          <w:b/>
-        </w:rPr>
-        <w:t>1.2.4 Measure of Mass</w:t>
-      </w:r>
-    </w:p>
-    <w:p>
-      <w:r>
-        <w:tab/>
-        <w:t xml:space="preserve">The mass of an object is the amount of matter it contains. The basic unit of mass in the metric system is the </w:t>
-      </w:r>
-      <w:r>
-        <w:rPr>
-          <w:i/>
-        </w:rPr>
-        <w:t>kilogram</w:t>
-      </w:r>
-      <w:r>
-        <w:t xml:space="preserve">(kg). A kilogram is the weight of 1 liter of water in its densest state. A milliliter of water weighs 1/1000 of a kilogram, which is called a </w:t>
-      </w:r>
-      <w:r>
-        <w:rPr>
-          <w:i/>
-        </w:rPr>
-        <w:t xml:space="preserve">gram </w:t>
-      </w:r>
-      <w:r>
-        <w:t>(g).</w:t>
-      </w:r>
-    </w:p>
-    <w:p>
-      <w:r>
-        <w:tab/>
-        <w:t>Thus, 1000 grams is equivalent to 1 kilogram. Grams is used for small weights such as ingredients in recipes or nutritional contents of various foods. Remember also the meaning of the prefixes in connection with the measures of mass, such as milligram, centigram, decigram, dekagram, hectogram, and kilogram.</w:t>
-      </w:r>
-    </w:p>
-    <w:p>
-      <w:r>
-        <w:tab/>
-        <w:t xml:space="preserve">A </w:t>
-      </w:r>
-      <w:r>
-        <w:rPr>
-          <w:i/>
-        </w:rPr>
-        <w:t xml:space="preserve">platform </w:t>
-      </w:r>
-      <w:r>
-        <w:t>balance is an instrument used in measuring the mass of small objects. It is usually accurate to the nearest 0.01 gram. Before using the platform balance, it is important to make sure that the instrument is clean and dry, with the pointer at its position of rest. The object to be weighed is placed on one pan and the standard mass on the other. Keep on adding or removing the standard mass until the 2 pans are balanced and the pointer is at its position of rest.</w:t>
-      </w:r>
-    </w:p>
-    <w:p>
-      <w:r>
-        <w:tab/>
-        <w:t>A weighing scale for commercial use is more convenient and easier to manipulate, but not as accurate. The object to be weighed is placed on a pan and the pointer of the instrument moves through the unit divisions to the point which indicates the weight of the object.</w:t>
-      </w:r>
-    </w:p>
-    <w:p/>
-    <w:p>
-      <w:pPr>
-        <w:rPr>
-          <w:b/>
-          <w:color w:val="FF0000"/>
-        </w:rPr>
-      </w:pPr>
-      <w:r>
-        <w:rPr>
-          <w:b/>
-          <w:color w:val="FF0000"/>
-        </w:rPr>
-        <w:t>TEST YOURSELF</w:t>
-      </w:r>
-    </w:p>
-    <w:p>
-      <w:pPr>
-        <w:rPr>
-          <w:b/>
-        </w:rPr>
-      </w:pPr>
-      <w:r>
-        <w:rPr>
-          <w:b/>
-          <w:color w:val="FF0000"/>
-        </w:rPr>
-        <w:tab/>
-      </w:r>
-      <w:r>
-        <w:rPr>
-          <w:b/>
-        </w:rPr>
-        <w:t>Choose the most realistic unit of mass for each of the following.</w:t>
-      </w:r>
-    </w:p>
-    <w:p>
-      <w:pPr>
-        <w:pStyle w:val="ListParagraph"/>
-        <w:numPr>
-          <w:ilvl w:val="0"/>
-          <w:numId w:val="12"/>
-        </w:numPr>
-        <w:rPr>
-          <w:b/>
-        </w:rPr>
-      </w:pPr>
-      <w:r>
-        <w:rPr>
-          <w:b/>
-        </w:rPr>
-        <w:t>A pencil</w:t>
-      </w:r>
-    </w:p>
-    <w:p>
-      <w:pPr>
-        <w:pStyle w:val="ListParagraph"/>
-        <w:numPr>
-          <w:ilvl w:val="0"/>
-          <w:numId w:val="12"/>
-        </w:numPr>
-        <w:rPr>
-          <w:b/>
-        </w:rPr>
-      </w:pPr>
-      <w:r>
-        <w:rPr>
-          <w:b/>
-        </w:rPr>
-        <w:t>A baby</w:t>
-      </w:r>
-    </w:p>
-    <w:p>
-      <w:pPr>
-        <w:pStyle w:val="ListParagraph"/>
-        <w:numPr>
-          <w:ilvl w:val="0"/>
-          <w:numId w:val="12"/>
-        </w:numPr>
-        <w:rPr>
-          <w:b/>
-        </w:rPr>
-      </w:pPr>
-      <w:r>
-        <w:rPr>
-          <w:b/>
-        </w:rPr>
-        <w:t>A pail of water</w:t>
-      </w:r>
-    </w:p>
-    <w:p>
-      <w:pPr>
-        <w:pStyle w:val="ListParagraph"/>
-        <w:numPr>
-          <w:ilvl w:val="0"/>
-          <w:numId w:val="12"/>
-        </w:numPr>
-        <w:rPr>
-          <w:b/>
-        </w:rPr>
-      </w:pPr>
-      <w:r>
-        <w:rPr>
-          <w:b/>
-        </w:rPr>
-        <w:t>A teaspoon of salt</w:t>
-      </w:r>
-    </w:p>
-    <w:p>
-      <w:pPr>
-        <w:pStyle w:val="ListParagraph"/>
-        <w:numPr>
-          <w:ilvl w:val="0"/>
-          <w:numId w:val="12"/>
-        </w:numPr>
-        <w:rPr>
-          <w:b/>
-        </w:rPr>
-      </w:pPr>
-      <w:r>
-        <w:rPr>
-          <w:b/>
-        </w:rPr>
-        <w:t>A glass of milk</w:t>
-      </w:r>
-    </w:p>
-    <w:p>
-      <w:pPr>
-        <w:pStyle w:val="ListParagraph"/>
-        <w:numPr>
-          <w:ilvl w:val="0"/>
-          <w:numId w:val="12"/>
-        </w:numPr>
-        <w:rPr>
-          <w:b/>
-        </w:rPr>
-      </w:pPr>
-      <w:r>
-        <w:rPr>
-          <w:b/>
-        </w:rPr>
-        <w:t>A tablespoon of flour</w:t>
-      </w:r>
-    </w:p>
-    <w:p>
-      <w:pPr>
-        <w:pStyle w:val="ListParagraph"/>
-        <w:numPr>
-          <w:ilvl w:val="0"/>
-          <w:numId w:val="12"/>
-        </w:numPr>
-        <w:rPr>
-          <w:b/>
-        </w:rPr>
-      </w:pPr>
-      <w:r>
-        <w:rPr>
-          <w:b/>
-        </w:rPr>
-        <w:lastRenderedPageBreak/>
-        <w:t>A basketball</w:t>
-      </w:r>
-    </w:p>
-    <w:p>
-      <w:pPr>
-        <w:pStyle w:val="ListParagraph"/>
-        <w:numPr>
-          <w:ilvl w:val="0"/>
-          <w:numId w:val="12"/>
-        </w:numPr>
-        <w:rPr>
-          <w:b/>
-        </w:rPr>
-      </w:pPr>
-      <w:r>
-        <w:rPr>
-          <w:b/>
-        </w:rPr>
-        <w:t>A car</w:t>
-      </w:r>
-    </w:p>
-    <w:p>
-      <w:pPr>
-        <w:pStyle w:val="ListParagraph"/>
-        <w:numPr>
-          <w:ilvl w:val="0"/>
-          <w:numId w:val="12"/>
-        </w:numPr>
-        <w:rPr>
-          <w:b/>
-        </w:rPr>
-      </w:pPr>
-      <w:r>
-        <w:rPr>
-          <w:b/>
-        </w:rPr>
-        <w:t>A piece of pad paper</w:t>
-      </w:r>
-    </w:p>
-    <w:p>
-      <w:pPr>
-        <w:pStyle w:val="ListParagraph"/>
-        <w:numPr>
-          <w:ilvl w:val="0"/>
-          <w:numId w:val="12"/>
-        </w:numPr>
-        <w:rPr>
-          <w:b/>
-        </w:rPr>
-      </w:pPr>
-      <w:r>
-        <w:rPr>
-          <w:b/>
-        </w:rPr>
-        <w:t>A paper clip</w:t>
-      </w:r>
-    </w:p>
-    <w:p>
-      <w:pPr>
-        <w:pStyle w:val="ListParagraph"/>
-        <w:rPr>
-          <w:b/>
-        </w:rPr>
-      </w:pPr>
-    </w:p>
-    <w:p>
-      <w:pPr>
-        <w:pStyle w:val="ListParagraph"/>
-        <w:rPr>
-          <w:b/>
-        </w:rPr>
-      </w:pPr>
-      <w:r>
-        <w:rPr>
-          <w:b/>
-        </w:rPr>
-        <w:t>Convert the following measure of mass.</w:t>
-      </w:r>
-    </w:p>
-    <w:p>
-      <w:pPr>
-        <w:pStyle w:val="ListParagraph"/>
-        <w:numPr>
-          <w:ilvl w:val="0"/>
-          <w:numId w:val="12"/>
-        </w:numPr>
-        <w:rPr>
-          <w:b/>
-        </w:rPr>
-      </w:pPr>
-      <w:r>
-        <w:rPr>
-          <w:b/>
-        </w:rPr>
-        <w:t>8 kg to g</w:t>
-      </w:r>
-    </w:p>
-    <w:p>
-      <w:pPr>
-        <w:pStyle w:val="ListParagraph"/>
-        <w:numPr>
-          <w:ilvl w:val="0"/>
-          <w:numId w:val="12"/>
-        </w:numPr>
-        <w:rPr>
-          <w:b/>
-        </w:rPr>
-      </w:pPr>
-      <w:r>
-        <w:rPr>
-          <w:b/>
-        </w:rPr>
-        <w:t>2.5 kg to g</w:t>
-      </w:r>
-    </w:p>
-    <w:p>
-      <w:pPr>
-        <w:pStyle w:val="ListParagraph"/>
-        <w:numPr>
-          <w:ilvl w:val="0"/>
-          <w:numId w:val="12"/>
-        </w:numPr>
-        <w:rPr>
-          <w:b/>
-        </w:rPr>
-      </w:pPr>
-      <w:r>
-        <w:rPr>
-          <w:b/>
-        </w:rPr>
-        <w:t>850 mg to g</w:t>
-      </w:r>
-    </w:p>
-    <w:p>
-      <w:pPr>
-        <w:pStyle w:val="ListParagraph"/>
-        <w:numPr>
-          <w:ilvl w:val="0"/>
-          <w:numId w:val="12"/>
-        </w:numPr>
-        <w:rPr>
-          <w:b/>
-        </w:rPr>
-      </w:pPr>
-      <w:r>
-        <w:rPr>
-          <w:b/>
-        </w:rPr>
-        <w:t>370 cg to mg</w:t>
-      </w:r>
-    </w:p>
-    <w:p>
-      <w:pPr>
-        <w:pStyle w:val="ListParagraph"/>
-        <w:numPr>
-          <w:ilvl w:val="0"/>
-          <w:numId w:val="12"/>
-        </w:numPr>
-        <w:rPr>
-          <w:b/>
-        </w:rPr>
-      </w:pPr>
-      <w:r>
-        <w:rPr>
-          <w:b/>
-        </w:rPr>
-        <w:t>75 dg to mg</w:t>
-      </w:r>
-    </w:p>
-    <w:p>
-      <w:pPr>
-        <w:pStyle w:val="ListParagraph"/>
-        <w:numPr>
-          <w:ilvl w:val="0"/>
-          <w:numId w:val="12"/>
-        </w:numPr>
-        <w:rPr>
-          <w:b/>
-        </w:rPr>
-      </w:pPr>
-      <w:r>
-        <w:rPr>
-          <w:b/>
-        </w:rPr>
-        <w:t>3000 g to kg</w:t>
-      </w:r>
-    </w:p>
-    <w:p>
-      <w:pPr>
-        <w:pStyle w:val="ListParagraph"/>
-        <w:rPr>
-          <w:b/>
-        </w:rPr>
-      </w:pPr>
-    </w:p>
-    <w:p>
-      <w:pPr>
-        <w:rPr>
-          <w:b/>
-          <w:color w:val="FF0000"/>
-        </w:rPr>
-      </w:pPr>
-      <w:r>
-        <w:rPr>
-          <w:b/>
-          <w:color w:val="FF0000"/>
-        </w:rPr>
-        <w:t>PROBLEMS</w:t>
-      </w:r>
-    </w:p>
-    <w:p>
-      <w:pPr>
-        <w:ind w:firstLine="720"/>
-        <w:rPr>
-          <w:b/>
-        </w:rPr>
-      </w:pPr>
-      <w:r>
-        <w:rPr>
-          <w:b/>
-        </w:rPr>
-        <w:t>Solve the problems.</w:t>
-      </w:r>
-    </w:p>
-    <w:p>
-      <w:pPr>
-        <w:pStyle w:val="ListParagraph"/>
-        <w:numPr>
-          <w:ilvl w:val="0"/>
           <w:numId w:val="14"/>
         </w:numPr>
         <w:rPr>
@@ -3926,7 +4886,21 @@
         <w:rPr>
           <w:b/>
         </w:rPr>
-        <w:t>A bridge can support a mass of 2.8 tonnes. How many kilograms can the bridge support?</w:t>
+        <w:t xml:space="preserve">A bridge can support a mass of 2.8 </w:t>
+      </w:r>
+      <w:proofErr w:type="spellStart"/>
+      <w:r>
+        <w:rPr>
+          <w:b/>
+        </w:rPr>
+        <w:t>tonnes</w:t>
+      </w:r>
+      <w:proofErr w:type="spellEnd"/>
+      <w:r>
+        <w:rPr>
+          <w:b/>
+        </w:rPr>
+        <w:t>. How many kilograms can the bridge support?</w:t>
       </w:r>
     </w:p>
     <w:p>
@@ -4171,7 +5145,6 @@
           <w:b/>
           <w:color w:val="FF0000"/>
         </w:rPr>
-        <w:lastRenderedPageBreak/>
         <w:t>TEST YOURSELF</w:t>
       </w:r>
     </w:p>
@@ -4225,6 +5198,7 @@
         </w:rPr>
         <w:t xml:space="preserve">C to </w:t>
       </w:r>
+      <w:proofErr w:type="spellStart"/>
       <w:r>
         <w:rPr>
           <w:b/>
@@ -4240,6 +5214,7 @@
         </w:rPr>
         <w:t>F</w:t>
       </w:r>
+      <w:proofErr w:type="spellEnd"/>
     </w:p>
     <w:p>
       <w:pPr>
@@ -4275,6 +5250,7 @@
         </w:rPr>
         <w:t xml:space="preserve">C to </w:t>
       </w:r>
+      <w:proofErr w:type="spellStart"/>
       <w:r>
         <w:rPr>
           <w:b/>
@@ -4290,6 +5266,7 @@
         </w:rPr>
         <w:t>F</w:t>
       </w:r>
+      <w:proofErr w:type="spellEnd"/>
     </w:p>
     <w:p>
       <w:pPr>
@@ -4325,6 +5302,7 @@
         </w:rPr>
         <w:t xml:space="preserve">F to </w:t>
       </w:r>
+      <w:proofErr w:type="spellStart"/>
       <w:r>
         <w:rPr>
           <w:b/>
@@ -4340,6 +5318,7 @@
         </w:rPr>
         <w:t>C</w:t>
       </w:r>
+      <w:proofErr w:type="spellEnd"/>
     </w:p>
     <w:p>
       <w:pPr>
@@ -4375,6 +5354,7 @@
         </w:rPr>
         <w:t xml:space="preserve">F to </w:t>
       </w:r>
+      <w:proofErr w:type="spellStart"/>
       <w:r>
         <w:rPr>
           <w:b/>
@@ -4390,6 +5370,7 @@
         </w:rPr>
         <w:t>C</w:t>
       </w:r>
+      <w:proofErr w:type="spellEnd"/>
     </w:p>
     <w:p>
       <w:pPr>
@@ -4425,6 +5406,7 @@
         </w:rPr>
         <w:t xml:space="preserve">C to </w:t>
       </w:r>
+      <w:proofErr w:type="spellStart"/>
       <w:r>
         <w:rPr>
           <w:b/>
@@ -4440,6 +5422,7 @@
         </w:rPr>
         <w:t>F</w:t>
       </w:r>
+      <w:proofErr w:type="spellEnd"/>
     </w:p>
     <w:p>
       <w:pPr>
@@ -4475,6 +5458,7 @@
         </w:rPr>
         <w:t xml:space="preserve">F to </w:t>
       </w:r>
+      <w:proofErr w:type="spellStart"/>
       <w:r>
         <w:rPr>
           <w:b/>
@@ -4490,6 +5474,7 @@
         </w:rPr>
         <w:t>C</w:t>
       </w:r>
+      <w:proofErr w:type="spellEnd"/>
     </w:p>
     <w:p>
       <w:pPr>
@@ -4604,6 +5589,7 @@
           <w:b/>
           <w:color w:val="000000" w:themeColor="text1"/>
         </w:rPr>
+        <w:lastRenderedPageBreak/>
         <w:t>A feverish condition:</w:t>
       </w:r>
       <w:r>
@@ -4757,7 +5743,23 @@
           <w:b/>
           <w:color w:val="000000" w:themeColor="text1"/>
         </w:rPr>
-        <w:t>A glass of calamansi:</w:t>
+        <w:t xml:space="preserve">A glass of </w:t>
+      </w:r>
+      <w:proofErr w:type="spellStart"/>
+      <w:r>
+        <w:rPr>
+          <w:b/>
+          <w:color w:val="000000" w:themeColor="text1"/>
+        </w:rPr>
+        <w:t>calamansi</w:t>
+      </w:r>
+      <w:proofErr w:type="spellEnd"/>
+      <w:r>
+        <w:rPr>
+          <w:b/>
+          <w:color w:val="000000" w:themeColor="text1"/>
+        </w:rPr>
+        <w:t>:</w:t>
       </w:r>
       <w:r>
         <w:rPr>
@@ -5130,8 +6132,33 @@
           <w:b/>
           <w:color w:val="000000" w:themeColor="text1"/>
         </w:rPr>
-        <w:t>5 yr to mo</w:t>
-      </w:r>
+        <w:t xml:space="preserve">5 </w:t>
+      </w:r>
+      <w:proofErr w:type="spellStart"/>
+      <w:r>
+        <w:rPr>
+          <w:b/>
+          <w:color w:val="000000" w:themeColor="text1"/>
+        </w:rPr>
+        <w:t>yr</w:t>
+      </w:r>
+      <w:proofErr w:type="spellEnd"/>
+      <w:r>
+        <w:rPr>
+          <w:b/>
+          <w:color w:val="000000" w:themeColor="text1"/>
+        </w:rPr>
+        <w:t xml:space="preserve"> to </w:t>
+      </w:r>
+      <w:proofErr w:type="spellStart"/>
+      <w:r>
+        <w:rPr>
+          <w:b/>
+          <w:color w:val="000000" w:themeColor="text1"/>
+        </w:rPr>
+        <w:t>mo</w:t>
+      </w:r>
+      <w:proofErr w:type="spellEnd"/>
     </w:p>
     <w:p>
       <w:pPr>
@@ -5190,7 +6217,23 @@
           <w:b/>
           <w:color w:val="000000" w:themeColor="text1"/>
         </w:rPr>
-        <w:t>40 yr to da</w:t>
+        <w:t xml:space="preserve">40 </w:t>
+      </w:r>
+      <w:proofErr w:type="spellStart"/>
+      <w:r>
+        <w:rPr>
+          <w:b/>
+          <w:color w:val="000000" w:themeColor="text1"/>
+        </w:rPr>
+        <w:t>yr</w:t>
+      </w:r>
+      <w:proofErr w:type="spellEnd"/>
+      <w:r>
+        <w:rPr>
+          <w:b/>
+          <w:color w:val="000000" w:themeColor="text1"/>
+        </w:rPr>
+        <w:t xml:space="preserve"> to da</w:t>
       </w:r>
     </w:p>
     <w:p>
@@ -5210,207 +6253,298 @@
           <w:b/>
           <w:color w:val="000000" w:themeColor="text1"/>
         </w:rPr>
+        <w:t xml:space="preserve">82 </w:t>
+      </w:r>
+      <w:proofErr w:type="spellStart"/>
+      <w:r>
+        <w:rPr>
+          <w:b/>
+          <w:color w:val="000000" w:themeColor="text1"/>
+        </w:rPr>
+        <w:t>mo</w:t>
+      </w:r>
+      <w:proofErr w:type="spellEnd"/>
+      <w:r>
+        <w:rPr>
+          <w:b/>
+          <w:color w:val="000000" w:themeColor="text1"/>
+        </w:rPr>
+        <w:t xml:space="preserve"> to </w:t>
+      </w:r>
+      <w:proofErr w:type="spellStart"/>
+      <w:r>
+        <w:rPr>
+          <w:b/>
+          <w:color w:val="000000" w:themeColor="text1"/>
+        </w:rPr>
+        <w:t>yr</w:t>
+      </w:r>
+      <w:proofErr w:type="spellEnd"/>
+    </w:p>
+    <w:p>
+      <w:pPr>
+        <w:pStyle w:val="ListParagraph"/>
+        <w:numPr>
+          <w:ilvl w:val="0"/>
+          <w:numId w:val="18"/>
+        </w:numPr>
+        <w:rPr>
+          <w:b/>
+          <w:color w:val="000000" w:themeColor="text1"/>
+        </w:rPr>
+      </w:pPr>
+      <w:r>
+        <w:rPr>
+          <w:b/>
+          <w:color w:val="000000" w:themeColor="text1"/>
+        </w:rPr>
+        <w:t xml:space="preserve">3.5 decades to </w:t>
+      </w:r>
+      <w:proofErr w:type="spellStart"/>
+      <w:r>
+        <w:rPr>
+          <w:b/>
+          <w:color w:val="000000" w:themeColor="text1"/>
+        </w:rPr>
+        <w:t>mo</w:t>
+      </w:r>
+      <w:proofErr w:type="spellEnd"/>
+    </w:p>
+    <w:p>
+      <w:pPr>
+        <w:pStyle w:val="ListParagraph"/>
+        <w:numPr>
+          <w:ilvl w:val="0"/>
+          <w:numId w:val="18"/>
+        </w:numPr>
+        <w:rPr>
+          <w:b/>
+          <w:color w:val="000000" w:themeColor="text1"/>
+        </w:rPr>
+      </w:pPr>
+      <w:r>
+        <w:rPr>
+          <w:b/>
+          <w:color w:val="000000" w:themeColor="text1"/>
+        </w:rPr>
+        <w:t xml:space="preserve">1 century to </w:t>
+      </w:r>
+      <w:proofErr w:type="spellStart"/>
+      <w:r>
+        <w:rPr>
+          <w:b/>
+          <w:color w:val="000000" w:themeColor="text1"/>
+        </w:rPr>
+        <w:t>yr</w:t>
+      </w:r>
+      <w:proofErr w:type="spellEnd"/>
+    </w:p>
+    <w:p>
+      <w:pPr>
+        <w:pStyle w:val="ListParagraph"/>
+        <w:numPr>
+          <w:ilvl w:val="0"/>
+          <w:numId w:val="18"/>
+        </w:numPr>
+        <w:rPr>
+          <w:b/>
+          <w:color w:val="000000" w:themeColor="text1"/>
+        </w:rPr>
+      </w:pPr>
+      <w:r>
+        <w:rPr>
+          <w:b/>
+          <w:color w:val="000000" w:themeColor="text1"/>
+        </w:rPr>
+        <w:t xml:space="preserve">6 </w:t>
+      </w:r>
+      <w:proofErr w:type="spellStart"/>
+      <w:r>
+        <w:rPr>
+          <w:b/>
+          <w:color w:val="000000" w:themeColor="text1"/>
+        </w:rPr>
+        <w:t>yr</w:t>
+      </w:r>
+      <w:proofErr w:type="spellEnd"/>
+      <w:r>
+        <w:rPr>
+          <w:b/>
+          <w:color w:val="000000" w:themeColor="text1"/>
+        </w:rPr>
+        <w:t xml:space="preserve"> to da</w:t>
+      </w:r>
+    </w:p>
+    <w:p>
+      <w:pPr>
+        <w:rPr>
+          <w:b/>
+          <w:color w:val="FF0000"/>
+        </w:rPr>
+      </w:pPr>
+      <w:r>
+        <w:rPr>
+          <w:b/>
+          <w:color w:val="FF0000"/>
+        </w:rPr>
+        <w:t>PROBLEMS</w:t>
+      </w:r>
+    </w:p>
+    <w:p>
+      <w:pPr>
+        <w:rPr>
+          <w:b/>
+          <w:color w:val="000000" w:themeColor="text1"/>
+        </w:rPr>
+      </w:pPr>
+      <w:r>
+        <w:rPr>
+          <w:b/>
+          <w:color w:val="FF0000"/>
+        </w:rPr>
+        <w:tab/>
+      </w:r>
+      <w:r>
+        <w:rPr>
+          <w:b/>
+          <w:color w:val="000000" w:themeColor="text1"/>
+        </w:rPr>
+        <w:t>Solve the problems.</w:t>
+      </w:r>
+    </w:p>
+    <w:p>
+      <w:pPr>
+        <w:pStyle w:val="ListParagraph"/>
+        <w:numPr>
+          <w:ilvl w:val="0"/>
+          <w:numId w:val="19"/>
+        </w:numPr>
+        <w:rPr>
+          <w:b/>
+          <w:color w:val="000000" w:themeColor="text1"/>
+        </w:rPr>
+      </w:pPr>
+      <w:r>
+        <w:rPr>
+          <w:b/>
+          <w:color w:val="000000" w:themeColor="text1"/>
+        </w:rPr>
+        <w:t xml:space="preserve">The amount of time between two given times is called the </w:t>
+      </w:r>
+      <w:r>
+        <w:rPr>
+          <w:b/>
+          <w:i/>
+          <w:color w:val="000000" w:themeColor="text1"/>
+        </w:rPr>
+        <w:t>elapsed time</w:t>
+      </w:r>
+      <w:r>
+        <w:rPr>
+          <w:b/>
+          <w:i/>
+          <w:color w:val="000000" w:themeColor="text1"/>
+        </w:rPr>
+        <w:t xml:space="preserve">. </w:t>
+      </w:r>
+      <w:r>
+        <w:rPr>
+          <w:b/>
+          <w:color w:val="000000" w:themeColor="text1"/>
+        </w:rPr>
+        <w:t>What is the elapsed time between 8:15 A.M and 5:00 P.M?</w:t>
+      </w:r>
+    </w:p>
+    <w:p>
+      <w:pPr>
+        <w:pStyle w:val="ListParagraph"/>
+        <w:numPr>
+          <w:ilvl w:val="0"/>
+          <w:numId w:val="19"/>
+        </w:numPr>
+        <w:rPr>
+          <w:b/>
+          <w:color w:val="000000" w:themeColor="text1"/>
+        </w:rPr>
+      </w:pPr>
+      <w:r>
+        <w:rPr>
+          <w:b/>
+          <w:color w:val="000000" w:themeColor="text1"/>
+        </w:rPr>
+        <w:t>How many minutes have elapsed between 1:30 P.M. and 4:45 P.M?</w:t>
+      </w:r>
+    </w:p>
+    <w:p>
+      <w:pPr>
+        <w:pStyle w:val="ListParagraph"/>
+        <w:numPr>
+          <w:ilvl w:val="0"/>
+          <w:numId w:val="19"/>
+        </w:numPr>
+        <w:rPr>
+          <w:b/>
+          <w:color w:val="000000" w:themeColor="text1"/>
+        </w:rPr>
+      </w:pPr>
+      <w:r>
+        <w:rPr>
+          <w:b/>
+          <w:color w:val="000000" w:themeColor="text1"/>
+        </w:rPr>
+        <w:t xml:space="preserve">The flight time from Manila to </w:t>
+      </w:r>
+      <w:proofErr w:type="spellStart"/>
+      <w:r>
+        <w:rPr>
+          <w:b/>
+          <w:color w:val="000000" w:themeColor="text1"/>
+        </w:rPr>
+        <w:t>Zamboanga</w:t>
+      </w:r>
+      <w:proofErr w:type="spellEnd"/>
+      <w:r>
+        <w:rPr>
+          <w:b/>
+          <w:color w:val="000000" w:themeColor="text1"/>
+        </w:rPr>
+        <w:t xml:space="preserve"> is 1 hour and 40 minutes.  If the plane leaves Manila at 12:30 P.M., at what time will it arrive in </w:t>
+      </w:r>
+      <w:proofErr w:type="spellStart"/>
+      <w:r>
+        <w:rPr>
+          <w:b/>
+          <w:color w:val="000000" w:themeColor="text1"/>
+        </w:rPr>
+        <w:t>Zamboanga</w:t>
+      </w:r>
+      <w:proofErr w:type="spellEnd"/>
+      <w:r>
+        <w:rPr>
+          <w:b/>
+          <w:color w:val="000000" w:themeColor="text1"/>
+        </w:rPr>
+        <w:t>?</w:t>
+      </w:r>
+    </w:p>
+    <w:p>
+      <w:pPr>
+        <w:pStyle w:val="ListParagraph"/>
+        <w:numPr>
+          <w:ilvl w:val="0"/>
+          <w:numId w:val="19"/>
+        </w:numPr>
+        <w:rPr>
+          <w:b/>
+          <w:color w:val="000000" w:themeColor="text1"/>
+        </w:rPr>
+      </w:pPr>
+      <w:r>
+        <w:rPr>
+          <w:b/>
+          <w:color w:val="000000" w:themeColor="text1"/>
+        </w:rPr>
         <w:lastRenderedPageBreak/>
-        <w:t>82 mo to yr</w:t>
-      </w:r>
-    </w:p>
-    <w:p>
-      <w:pPr>
-        <w:pStyle w:val="ListParagraph"/>
-        <w:numPr>
-          <w:ilvl w:val="0"/>
-          <w:numId w:val="18"/>
-        </w:numPr>
-        <w:rPr>
-          <w:b/>
-          <w:color w:val="000000" w:themeColor="text1"/>
-        </w:rPr>
-      </w:pPr>
-      <w:r>
-        <w:rPr>
-          <w:b/>
-          <w:color w:val="000000" w:themeColor="text1"/>
-        </w:rPr>
-        <w:t>3.5 decades to mo</w:t>
-      </w:r>
-    </w:p>
-    <w:p>
-      <w:pPr>
-        <w:pStyle w:val="ListParagraph"/>
-        <w:numPr>
-          <w:ilvl w:val="0"/>
-          <w:numId w:val="18"/>
-        </w:numPr>
-        <w:rPr>
-          <w:b/>
-          <w:color w:val="000000" w:themeColor="text1"/>
-        </w:rPr>
-      </w:pPr>
-      <w:r>
-        <w:rPr>
-          <w:b/>
-          <w:color w:val="000000" w:themeColor="text1"/>
-        </w:rPr>
-        <w:t>1 century to yr</w:t>
-      </w:r>
-    </w:p>
-    <w:p>
-      <w:pPr>
-        <w:pStyle w:val="ListParagraph"/>
-        <w:numPr>
-          <w:ilvl w:val="0"/>
-          <w:numId w:val="18"/>
-        </w:numPr>
-        <w:rPr>
-          <w:b/>
-          <w:color w:val="000000" w:themeColor="text1"/>
-        </w:rPr>
-      </w:pPr>
-      <w:r>
-        <w:rPr>
-          <w:b/>
-          <w:color w:val="000000" w:themeColor="text1"/>
-        </w:rPr>
-        <w:t>6 yr to da</w:t>
-      </w:r>
-    </w:p>
-    <w:p>
-      <w:pPr>
-        <w:rPr>
-          <w:b/>
-          <w:color w:val="FF0000"/>
-        </w:rPr>
-      </w:pPr>
-      <w:r>
-        <w:rPr>
-          <w:b/>
-          <w:color w:val="FF0000"/>
-        </w:rPr>
-        <w:t>PROBLEMS</w:t>
-      </w:r>
-    </w:p>
-    <w:p>
-      <w:pPr>
-        <w:rPr>
-          <w:b/>
-          <w:color w:val="000000" w:themeColor="text1"/>
-        </w:rPr>
-      </w:pPr>
-      <w:r>
-        <w:rPr>
-          <w:b/>
-          <w:color w:val="FF0000"/>
-        </w:rPr>
-        <w:tab/>
-      </w:r>
-      <w:r>
-        <w:rPr>
-          <w:b/>
-          <w:color w:val="000000" w:themeColor="text1"/>
-        </w:rPr>
-        <w:t>Solve the problems.</w:t>
-      </w:r>
-    </w:p>
-    <w:p>
-      <w:pPr>
-        <w:pStyle w:val="ListParagraph"/>
-        <w:numPr>
-          <w:ilvl w:val="0"/>
-          <w:numId w:val="19"/>
-        </w:numPr>
-        <w:rPr>
-          <w:b/>
-          <w:color w:val="000000" w:themeColor="text1"/>
-        </w:rPr>
-      </w:pPr>
-      <w:r>
-        <w:rPr>
-          <w:b/>
-          <w:color w:val="000000" w:themeColor="text1"/>
-        </w:rPr>
-        <w:t xml:space="preserve">The amount of time between two given times is called the </w:t>
-      </w:r>
-      <w:r>
-        <w:rPr>
-          <w:b/>
-          <w:i/>
-          <w:color w:val="000000" w:themeColor="text1"/>
-        </w:rPr>
-        <w:t>elapsed time</w:t>
-      </w:r>
-      <w:r>
-        <w:rPr>
-          <w:b/>
-          <w:i/>
-          <w:color w:val="000000" w:themeColor="text1"/>
-        </w:rPr>
-        <w:t xml:space="preserve">. </w:t>
-      </w:r>
-      <w:r>
-        <w:rPr>
-          <w:b/>
-          <w:color w:val="000000" w:themeColor="text1"/>
-        </w:rPr>
-        <w:t>What is the elapsed time between 8:15 A.M and 5:00 P.M?</w:t>
-      </w:r>
-    </w:p>
-    <w:p>
-      <w:pPr>
-        <w:pStyle w:val="ListParagraph"/>
-        <w:numPr>
-          <w:ilvl w:val="0"/>
-          <w:numId w:val="19"/>
-        </w:numPr>
-        <w:rPr>
-          <w:b/>
-          <w:color w:val="000000" w:themeColor="text1"/>
-        </w:rPr>
-      </w:pPr>
-      <w:r>
-        <w:rPr>
-          <w:b/>
-          <w:color w:val="000000" w:themeColor="text1"/>
-        </w:rPr>
-        <w:t>How many minutes have elapsed between 1:30 P.M. and 4:45 P.M?</w:t>
-      </w:r>
-    </w:p>
-    <w:p>
-      <w:pPr>
-        <w:pStyle w:val="ListParagraph"/>
-        <w:numPr>
-          <w:ilvl w:val="0"/>
-          <w:numId w:val="19"/>
-        </w:numPr>
-        <w:rPr>
-          <w:b/>
-          <w:color w:val="000000" w:themeColor="text1"/>
-        </w:rPr>
-      </w:pPr>
-      <w:r>
-        <w:rPr>
-          <w:b/>
-          <w:color w:val="000000" w:themeColor="text1"/>
-        </w:rPr>
-        <w:t>The flight time from Manila to Zamboanga is 1 hour and 40 minutes.  If the plane leaves Manila at 12:30 P.M., at what time will it arrive in Zamboanga?</w:t>
-      </w:r>
-    </w:p>
-    <w:p>
-      <w:pPr>
-        <w:pStyle w:val="ListParagraph"/>
-        <w:numPr>
-          <w:ilvl w:val="0"/>
-          <w:numId w:val="19"/>
-        </w:numPr>
-        <w:rPr>
-          <w:b/>
-          <w:color w:val="000000" w:themeColor="text1"/>
-        </w:rPr>
-      </w:pPr>
-      <w:r>
-        <w:rPr>
-          <w:b/>
-          <w:color w:val="000000" w:themeColor="text1"/>
-        </w:rPr>
         <w:t>If year 2000 was a leap year, when will the next leap year occur?</w:t>
       </w:r>
     </w:p>
@@ -5783,7 +6917,6 @@
           <w:b/>
           <w:color w:val="000000" w:themeColor="text1"/>
         </w:rPr>
-        <w:lastRenderedPageBreak/>
         <w:t>To mix a pitcher of orange juice, Beth used 3 glasses of water to 1 glass of juice concentrate.</w:t>
       </w:r>
     </w:p>
@@ -5947,6 +7080,7 @@
         </w:rPr>
         <w:tab/>
       </w:r>
+      <w:proofErr w:type="gramStart"/>
       <w:r>
         <w:rPr>
           <w:b/>
@@ -5954,6 +7088,7 @@
         </w:rPr>
         <w:t>Round to the indicated place.</w:t>
       </w:r>
+      <w:proofErr w:type="gramEnd"/>
     </w:p>
     <w:tbl>
       <w:tblPr>
@@ -6861,36 +7996,76 @@
           <w:color w:val="000000" w:themeColor="text1"/>
         </w:rPr>
       </w:pPr>
-      <w:r>
-        <w:rPr>
-          <w:b/>
-          <w:color w:val="000000" w:themeColor="text1"/>
-        </w:rPr>
-        <w:t>Aling Conching bought a charcoal stove to reduce enrgy cost. She paid P180 for the stove. For a month’s use, she bought 3 sacks of charcoal that cost P54.15 each. What was the total cost of the stove and the charcoal? Estimate to the nearest peso.</w:t>
-      </w:r>
-    </w:p>
-    <w:p>
-      <w:pPr>
-        <w:pStyle w:val="ListParagraph"/>
-        <w:rPr>
-          <w:b/>
-          <w:color w:val="000000" w:themeColor="text1"/>
-        </w:rPr>
-      </w:pPr>
-    </w:p>
-    <w:p>
-      <w:pPr>
-        <w:rPr>
-          <w:b/>
-          <w:color w:val="000000" w:themeColor="text1"/>
-        </w:rPr>
-      </w:pPr>
-      <w:r>
-        <w:rPr>
-          <w:b/>
-          <w:color w:val="000000" w:themeColor="text1"/>
-        </w:rPr>
-        <w:lastRenderedPageBreak/>
+      <w:proofErr w:type="spellStart"/>
+      <w:r>
+        <w:rPr>
+          <w:b/>
+          <w:color w:val="000000" w:themeColor="text1"/>
+        </w:rPr>
+        <w:t>Aling</w:t>
+      </w:r>
+      <w:proofErr w:type="spellEnd"/>
+      <w:r>
+        <w:rPr>
+          <w:b/>
+          <w:color w:val="000000" w:themeColor="text1"/>
+        </w:rPr>
+        <w:t xml:space="preserve"> </w:t>
+      </w:r>
+      <w:proofErr w:type="spellStart"/>
+      <w:r>
+        <w:rPr>
+          <w:b/>
+          <w:color w:val="000000" w:themeColor="text1"/>
+        </w:rPr>
+        <w:t>Conching</w:t>
+      </w:r>
+      <w:proofErr w:type="spellEnd"/>
+      <w:r>
+        <w:rPr>
+          <w:b/>
+          <w:color w:val="000000" w:themeColor="text1"/>
+        </w:rPr>
+        <w:t xml:space="preserve"> bought a charcoal stove to reduce </w:t>
+      </w:r>
+      <w:proofErr w:type="spellStart"/>
+      <w:r>
+        <w:rPr>
+          <w:b/>
+          <w:color w:val="000000" w:themeColor="text1"/>
+        </w:rPr>
+        <w:t>enrgy</w:t>
+      </w:r>
+      <w:proofErr w:type="spellEnd"/>
+      <w:r>
+        <w:rPr>
+          <w:b/>
+          <w:color w:val="000000" w:themeColor="text1"/>
+        </w:rPr>
+        <w:t xml:space="preserve"> cost. She paid P180 for the stove. For a month’s use, she bought 3 sacks of charcoal that cost P54.15 each. What was the total cost of the stove and the charcoal? Estimate to the nearest peso.</w:t>
+      </w:r>
+    </w:p>
+    <w:p>
+      <w:pPr>
+        <w:pStyle w:val="ListParagraph"/>
+        <w:rPr>
+          <w:b/>
+          <w:color w:val="000000" w:themeColor="text1"/>
+        </w:rPr>
+      </w:pPr>
+    </w:p>
+    <w:p>
+      <w:pPr>
+        <w:rPr>
+          <w:b/>
+          <w:color w:val="000000" w:themeColor="text1"/>
+        </w:rPr>
+      </w:pPr>
+      <w:r>
+        <w:rPr>
+          <w:b/>
+          <w:color w:val="000000" w:themeColor="text1"/>
+        </w:rPr>
         <w:t>1.5 Problems on Measurement</w:t>
       </w:r>
     </w:p>
@@ -6905,7 +8080,21 @@
           <w:color w:val="000000" w:themeColor="text1"/>
         </w:rPr>
         <w:tab/>
-        <w:t>Knowledge of measurement and problem-solving strategies are necessary in solving routine and nonroutine word problems. Many problems can be solved using arithmetic algebraic processes.</w:t>
+        <w:t xml:space="preserve">Knowledge of measurement and problem-solving strategies are necessary in solving routine and </w:t>
+      </w:r>
+      <w:proofErr w:type="spellStart"/>
+      <w:r>
+        <w:rPr>
+          <w:color w:val="000000" w:themeColor="text1"/>
+        </w:rPr>
+        <w:t>nonroutine</w:t>
+      </w:r>
+      <w:proofErr w:type="spellEnd"/>
+      <w:r>
+        <w:rPr>
+          <w:color w:val="000000" w:themeColor="text1"/>
+        </w:rPr>
+        <w:t xml:space="preserve"> word problems. Many problems can be solved using arithmetic algebraic processes.</w:t>
       </w:r>
       <w:r>
         <w:rPr>
@@ -7006,6 +8195,7 @@
         <w:rPr>
           <w:b/>
         </w:rPr>
+        <w:lastRenderedPageBreak/>
         <w:t>Trisha is having a party. She estimates that a kilogram of coleslaw will feed 8 guests. How many kilograms of coleslaw will she need to feed 60 guests?</w:t>
       </w:r>
     </w:p>
@@ -7127,7 +8317,23 @@
         <w:t>th</w:t>
       </w:r>
       <w:r>
-        <w:t xml:space="preserve"> century as a result of the French Revolution. In 1960, the Systeme International d’ Unites(SI) was established by the 11</w:t>
+        <w:t xml:space="preserve"> century as a result of the French Revolution. In 1960, the </w:t>
+      </w:r>
+      <w:proofErr w:type="spellStart"/>
+      <w:r>
+        <w:t>Systeme</w:t>
+      </w:r>
+      <w:proofErr w:type="spellEnd"/>
+      <w:r>
+        <w:t xml:space="preserve"> International d’ </w:t>
+      </w:r>
+      <w:proofErr w:type="gramStart"/>
+      <w:r>
+        <w:t>Unites(</w:t>
+      </w:r>
+      <w:proofErr w:type="gramEnd"/>
+      <w:r>
+        <w:t>SI) was established by the 11</w:t>
       </w:r>
       <w:r>
         <w:rPr>
@@ -7175,7 +8381,6 @@
           <w:b/>
           <w:color w:val="FF0000"/>
         </w:rPr>
-        <w:lastRenderedPageBreak/>
         <w:t>EVALUATE YOURSELF</w:t>
       </w:r>
     </w:p>
@@ -7337,6 +8542,7 @@
         <w:rPr>
           <w:b/>
         </w:rPr>
+        <w:lastRenderedPageBreak/>
         <w:t>Liquid measure:</w:t>
       </w:r>
     </w:p>
@@ -7799,8 +9005,16 @@
         <w:rPr>
           <w:b/>
         </w:rPr>
-        <w:t>Solve the following problems. Round your answers to the nearest tenth.</w:t>
-      </w:r>
+        <w:t xml:space="preserve">Solve the following problems. </w:t>
+      </w:r>
+      <w:proofErr w:type="gramStart"/>
+      <w:r>
+        <w:rPr>
+          <w:b/>
+        </w:rPr>
+        <w:t>Round your answers to the nearest tenth.</w:t>
+      </w:r>
+      <w:proofErr w:type="gramEnd"/>
     </w:p>
     <w:p>
       <w:pPr>
@@ -7817,8 +9031,21 @@
         <w:rPr>
           <w:b/>
         </w:rPr>
-        <w:lastRenderedPageBreak/>
-        <w:t>How many meters of wood is needed to completely surround a square whose side is 0.427 meter?</w:t>
+        <w:t xml:space="preserve">How many meters of wood </w:t>
+      </w:r>
+      <w:proofErr w:type="gramStart"/>
+      <w:r>
+        <w:rPr>
+          <w:b/>
+        </w:rPr>
+        <w:t>is</w:t>
+      </w:r>
+      <w:proofErr w:type="gramEnd"/>
+      <w:r>
+        <w:rPr>
+          <w:b/>
+        </w:rPr>
+        <w:t xml:space="preserve"> needed to completely surround a square whose side is 0.427 meter?</w:t>
       </w:r>
     </w:p>
     <w:p>
@@ -7890,7 +9117,21 @@
         <w:rPr>
           <w:b/>
         </w:rPr>
-        <w:t>A baby weighs 3.39 kilograms at birth. If the baby’s weight increases by 1.2 kilograms after two months, what is his weight in grams in two months time?</w:t>
+        <w:t xml:space="preserve">A baby weighs 3.39 kilograms at birth. If the baby’s weight increases by 1.2 kilograms after two months, what is his weight in grams in two </w:t>
+      </w:r>
+      <w:proofErr w:type="spellStart"/>
+      <w:r>
+        <w:rPr>
+          <w:b/>
+        </w:rPr>
+        <w:t>months time</w:t>
+      </w:r>
+      <w:proofErr w:type="spellEnd"/>
+      <w:r>
+        <w:rPr>
+          <w:b/>
+        </w:rPr>
+        <w:t>?</w:t>
       </w:r>
     </w:p>
     <w:p>
@@ -7908,7 +9149,21 @@
         <w:rPr>
           <w:b/>
         </w:rPr>
-        <w:t>A tank contains 8 cubic meters of water. How many liters of water is in the tank?</w:t>
+        <w:t xml:space="preserve">A tank contains 8 cubic meters of water. How many liters of water </w:t>
+      </w:r>
+      <w:proofErr w:type="gramStart"/>
+      <w:r>
+        <w:rPr>
+          <w:b/>
+        </w:rPr>
+        <w:t>is</w:t>
+      </w:r>
+      <w:proofErr w:type="gramEnd"/>
+      <w:r>
+        <w:rPr>
+          <w:b/>
+        </w:rPr>
+        <w:t xml:space="preserve"> in the tank?</w:t>
       </w:r>
     </w:p>
     <w:p>
@@ -7982,8 +9237,6 @@
         </w:rPr>
         <w:t>When 1 ray is drawn inside an angle, 3 angles are formed. How many angles are formed with 5 rays?</w:t>
       </w:r>
-      <w:bookmarkStart w:id="0" w:name="_GoBack"/>
-      <w:bookmarkEnd w:id="0"/>
     </w:p>
     <w:sectPr>
       <w:pgSz w:w="12240" w:h="15840"/>
@@ -8191,7 +9444,7 @@
         <w:rFonts w:hint="default"/>
       </w:rPr>
     </w:lvl>
-    <w:lvl w:ilvl="1" w:tplc="04090019" w:tentative="1">
+    <w:lvl w:ilvl="1" w:tplc="04090019">
       <w:start w:val="1"/>
       <w:numFmt w:val="lowerLetter"/>
       <w:lvlText w:val="%2."/>
@@ -8904,7 +10157,7 @@
         <w:rFonts w:hint="default"/>
       </w:rPr>
     </w:lvl>
-    <w:lvl w:ilvl="1" w:tplc="04090019" w:tentative="1">
+    <w:lvl w:ilvl="1" w:tplc="04090019">
       <w:start w:val="1"/>
       <w:numFmt w:val="lowerLetter"/>
       <w:lvlText w:val="%2."/>

</xml_diff>

<commit_message>
Measurement of Volume and Capacity Answers Added.
</commit_message>
<xml_diff>
--- a/Elementary Algebra Lessons.docx
+++ b/Elementary Algebra Lessons.docx
@@ -3588,8 +3588,6 @@
         </w:rPr>
         <w:t>1.2.3 Measure of Volume and Capacity</w:t>
       </w:r>
-      <w:bookmarkStart w:id="0" w:name="_GoBack"/>
-      <w:bookmarkEnd w:id="0"/>
     </w:p>
     <w:p>
       <w:r>
@@ -3841,11 +3839,39 @@
       <w:pPr>
         <w:pStyle w:val="ListParagraph"/>
         <w:numPr>
-          <w:ilvl w:val="0"/>
+          <w:ilvl w:val="1"/>
           <w:numId w:val="10"/>
         </w:numPr>
         <w:rPr>
           <w:b/>
+          <w:u w:val="single"/>
+        </w:rPr>
+      </w:pPr>
+      <w:r>
+        <w:rPr>
+          <w:b/>
+          <w:u w:val="single"/>
+        </w:rPr>
+        <w:t>1.2 m</w:t>
+      </w:r>
+      <w:r>
+        <w:rPr>
+          <w:b/>
+          <w:u w:val="single"/>
+          <w:vertAlign w:val="superscript"/>
+        </w:rPr>
+        <w:t>3</w:t>
+      </w:r>
+    </w:p>
+    <w:p>
+      <w:pPr>
+        <w:pStyle w:val="ListParagraph"/>
+        <w:numPr>
+          <w:ilvl w:val="0"/>
+          <w:numId w:val="10"/>
+        </w:numPr>
+        <w:rPr>
+          <w:b/>
         </w:rPr>
       </w:pPr>
       <w:r>
@@ -3879,11 +3905,39 @@
       <w:pPr>
         <w:pStyle w:val="ListParagraph"/>
         <w:numPr>
-          <w:ilvl w:val="0"/>
+          <w:ilvl w:val="1"/>
           <w:numId w:val="10"/>
         </w:numPr>
         <w:rPr>
           <w:b/>
+          <w:u w:val="single"/>
+        </w:rPr>
+      </w:pPr>
+      <w:r>
+        <w:rPr>
+          <w:b/>
+          <w:u w:val="single"/>
+        </w:rPr>
+        <w:t>7,700 cm</w:t>
+      </w:r>
+      <w:r>
+        <w:rPr>
+          <w:b/>
+          <w:u w:val="single"/>
+          <w:vertAlign w:val="superscript"/>
+        </w:rPr>
+        <w:t>3</w:t>
+      </w:r>
+    </w:p>
+    <w:p>
+      <w:pPr>
+        <w:pStyle w:val="ListParagraph"/>
+        <w:numPr>
+          <w:ilvl w:val="0"/>
+          <w:numId w:val="10"/>
+        </w:numPr>
+        <w:rPr>
+          <w:b/>
         </w:rPr>
       </w:pPr>
       <w:r>
@@ -3917,11 +3971,39 @@
       <w:pPr>
         <w:pStyle w:val="ListParagraph"/>
         <w:numPr>
-          <w:ilvl w:val="0"/>
+          <w:ilvl w:val="1"/>
           <w:numId w:val="10"/>
         </w:numPr>
         <w:rPr>
           <w:b/>
+          <w:u w:val="single"/>
+        </w:rPr>
+      </w:pPr>
+      <w:r>
+        <w:rPr>
+          <w:b/>
+          <w:u w:val="single"/>
+        </w:rPr>
+        <w:t>6.22 m</w:t>
+      </w:r>
+      <w:r>
+        <w:rPr>
+          <w:b/>
+          <w:u w:val="single"/>
+          <w:vertAlign w:val="superscript"/>
+        </w:rPr>
+        <w:t>3</w:t>
+      </w:r>
+    </w:p>
+    <w:p>
+      <w:pPr>
+        <w:pStyle w:val="ListParagraph"/>
+        <w:numPr>
+          <w:ilvl w:val="0"/>
+          <w:numId w:val="10"/>
+        </w:numPr>
+        <w:rPr>
+          <w:b/>
         </w:rPr>
       </w:pPr>
       <w:r>
@@ -3948,11 +4030,31 @@
       <w:pPr>
         <w:pStyle w:val="ListParagraph"/>
         <w:numPr>
-          <w:ilvl w:val="0"/>
+          <w:ilvl w:val="1"/>
           <w:numId w:val="10"/>
         </w:numPr>
         <w:rPr>
           <w:b/>
+          <w:u w:val="single"/>
+        </w:rPr>
+      </w:pPr>
+      <w:r>
+        <w:rPr>
+          <w:b/>
+          <w:u w:val="single"/>
+        </w:rPr>
+        <w:t>37 L</w:t>
+      </w:r>
+    </w:p>
+    <w:p>
+      <w:pPr>
+        <w:pStyle w:val="ListParagraph"/>
+        <w:numPr>
+          <w:ilvl w:val="0"/>
+          <w:numId w:val="10"/>
+        </w:numPr>
+        <w:rPr>
+          <w:b/>
         </w:rPr>
       </w:pPr>
       <w:r>
@@ -3986,11 +4088,39 @@
       <w:pPr>
         <w:pStyle w:val="ListParagraph"/>
         <w:numPr>
-          <w:ilvl w:val="0"/>
+          <w:ilvl w:val="1"/>
           <w:numId w:val="10"/>
         </w:numPr>
         <w:rPr>
           <w:b/>
+          <w:u w:val="single"/>
+        </w:rPr>
+      </w:pPr>
+      <w:r>
+        <w:rPr>
+          <w:b/>
+          <w:u w:val="single"/>
+        </w:rPr>
+        <w:t>0.3 cm</w:t>
+      </w:r>
+      <w:r>
+        <w:rPr>
+          <w:b/>
+          <w:u w:val="single"/>
+          <w:vertAlign w:val="superscript"/>
+        </w:rPr>
+        <w:t>3</w:t>
+      </w:r>
+    </w:p>
+    <w:p>
+      <w:pPr>
+        <w:pStyle w:val="ListParagraph"/>
+        <w:numPr>
+          <w:ilvl w:val="0"/>
+          <w:numId w:val="10"/>
+        </w:numPr>
+        <w:rPr>
+          <w:b/>
         </w:rPr>
       </w:pPr>
       <w:r>
@@ -4011,11 +4141,39 @@
       <w:pPr>
         <w:pStyle w:val="ListParagraph"/>
         <w:numPr>
-          <w:ilvl w:val="0"/>
+          <w:ilvl w:val="1"/>
           <w:numId w:val="10"/>
         </w:numPr>
         <w:rPr>
           <w:b/>
+          <w:u w:val="single"/>
+        </w:rPr>
+      </w:pPr>
+      <w:r>
+        <w:rPr>
+          <w:b/>
+          <w:u w:val="single"/>
+        </w:rPr>
+        <w:t>0.23 m</w:t>
+      </w:r>
+      <w:r>
+        <w:rPr>
+          <w:b/>
+          <w:u w:val="single"/>
+          <w:vertAlign w:val="superscript"/>
+        </w:rPr>
+        <w:t>3</w:t>
+      </w:r>
+    </w:p>
+    <w:p>
+      <w:pPr>
+        <w:pStyle w:val="ListParagraph"/>
+        <w:numPr>
+          <w:ilvl w:val="0"/>
+          <w:numId w:val="10"/>
+        </w:numPr>
+        <w:rPr>
+          <w:b/>
         </w:rPr>
       </w:pPr>
       <w:r>
@@ -4049,11 +4207,39 @@
       <w:pPr>
         <w:pStyle w:val="ListParagraph"/>
         <w:numPr>
-          <w:ilvl w:val="0"/>
+          <w:ilvl w:val="1"/>
           <w:numId w:val="10"/>
         </w:numPr>
         <w:rPr>
           <w:b/>
+          <w:u w:val="single"/>
+        </w:rPr>
+      </w:pPr>
+      <w:r>
+        <w:rPr>
+          <w:b/>
+          <w:u w:val="single"/>
+        </w:rPr>
+        <w:t>0.00015 m</w:t>
+      </w:r>
+      <w:r>
+        <w:rPr>
+          <w:b/>
+          <w:u w:val="single"/>
+          <w:vertAlign w:val="superscript"/>
+        </w:rPr>
+        <w:t>3</w:t>
+      </w:r>
+    </w:p>
+    <w:p>
+      <w:pPr>
+        <w:pStyle w:val="ListParagraph"/>
+        <w:numPr>
+          <w:ilvl w:val="0"/>
+          <w:numId w:val="10"/>
+        </w:numPr>
+        <w:rPr>
+          <w:b/>
         </w:rPr>
       </w:pPr>
       <w:r>
@@ -4087,11 +4273,39 @@
       <w:pPr>
         <w:pStyle w:val="ListParagraph"/>
         <w:numPr>
-          <w:ilvl w:val="0"/>
+          <w:ilvl w:val="1"/>
           <w:numId w:val="10"/>
         </w:numPr>
         <w:rPr>
           <w:b/>
+          <w:u w:val="single"/>
+        </w:rPr>
+      </w:pPr>
+      <w:r>
+        <w:rPr>
+          <w:b/>
+          <w:u w:val="single"/>
+        </w:rPr>
+        <w:t>0.83 km</w:t>
+      </w:r>
+      <w:r>
+        <w:rPr>
+          <w:b/>
+          <w:u w:val="single"/>
+          <w:vertAlign w:val="superscript"/>
+        </w:rPr>
+        <w:t>3</w:t>
+      </w:r>
+    </w:p>
+    <w:p>
+      <w:pPr>
+        <w:pStyle w:val="ListParagraph"/>
+        <w:numPr>
+          <w:ilvl w:val="0"/>
+          <w:numId w:val="10"/>
+        </w:numPr>
+        <w:rPr>
+          <w:b/>
         </w:rPr>
       </w:pPr>
       <w:r>
@@ -4125,11 +4339,39 @@
       <w:pPr>
         <w:pStyle w:val="ListParagraph"/>
         <w:numPr>
-          <w:ilvl w:val="0"/>
+          <w:ilvl w:val="1"/>
           <w:numId w:val="10"/>
         </w:numPr>
         <w:rPr>
           <w:b/>
+          <w:u w:val="single"/>
+        </w:rPr>
+      </w:pPr>
+      <w:r>
+        <w:rPr>
+          <w:b/>
+          <w:u w:val="single"/>
+        </w:rPr>
+        <w:t>5.78 m</w:t>
+      </w:r>
+      <w:r>
+        <w:rPr>
+          <w:b/>
+          <w:u w:val="single"/>
+          <w:vertAlign w:val="superscript"/>
+        </w:rPr>
+        <w:t>3</w:t>
+      </w:r>
+    </w:p>
+    <w:p>
+      <w:pPr>
+        <w:pStyle w:val="ListParagraph"/>
+        <w:numPr>
+          <w:ilvl w:val="0"/>
+          <w:numId w:val="10"/>
+        </w:numPr>
+        <w:rPr>
+          <w:b/>
         </w:rPr>
       </w:pPr>
       <w:r>
@@ -4154,6 +4396,26 @@
     </w:p>
     <w:p>
       <w:pPr>
+        <w:pStyle w:val="ListParagraph"/>
+        <w:numPr>
+          <w:ilvl w:val="1"/>
+          <w:numId w:val="10"/>
+        </w:numPr>
+        <w:rPr>
+          <w:b/>
+          <w:u w:val="single"/>
+        </w:rPr>
+      </w:pPr>
+      <w:r>
+        <w:rPr>
+          <w:b/>
+          <w:u w:val="single"/>
+        </w:rPr>
+        <w:t>64 L</w:t>
+      </w:r>
+    </w:p>
+    <w:p>
+      <w:pPr>
         <w:ind w:left="360"/>
         <w:rPr>
           <w:b/>
@@ -4197,6 +4459,7 @@
         <w:rPr>
           <w:b/>
         </w:rPr>
+        <w:lastRenderedPageBreak/>
         <w:t xml:space="preserve">A boy fills a drum with 375 cubic decimeters of water. How many cubic meters of water </w:t>
       </w:r>
       <w:proofErr w:type="gramStart"/>
@@ -4218,11 +4481,39 @@
       <w:pPr>
         <w:pStyle w:val="ListParagraph"/>
         <w:numPr>
-          <w:ilvl w:val="0"/>
+          <w:ilvl w:val="1"/>
           <w:numId w:val="11"/>
         </w:numPr>
         <w:rPr>
           <w:b/>
+          <w:u w:val="single"/>
+        </w:rPr>
+      </w:pPr>
+      <w:r>
+        <w:rPr>
+          <w:b/>
+          <w:u w:val="single"/>
+        </w:rPr>
+        <w:t>37.5 dm</w:t>
+      </w:r>
+      <w:r>
+        <w:rPr>
+          <w:b/>
+          <w:u w:val="single"/>
+          <w:vertAlign w:val="superscript"/>
+        </w:rPr>
+        <w:t>3</w:t>
+      </w:r>
+    </w:p>
+    <w:p>
+      <w:pPr>
+        <w:pStyle w:val="ListParagraph"/>
+        <w:numPr>
+          <w:ilvl w:val="0"/>
+          <w:numId w:val="11"/>
+        </w:numPr>
+        <w:rPr>
+          <w:b/>
         </w:rPr>
       </w:pPr>
       <w:r>
@@ -4244,6 +4535,8 @@
         </w:rPr>
         <w:t>is</w:t>
       </w:r>
+      <w:bookmarkStart w:id="0" w:name="_GoBack"/>
+      <w:bookmarkEnd w:id="0"/>
       <w:proofErr w:type="gramEnd"/>
       <w:r>
         <w:rPr>
@@ -4256,11 +4549,31 @@
       <w:pPr>
         <w:pStyle w:val="ListParagraph"/>
         <w:numPr>
-          <w:ilvl w:val="0"/>
+          <w:ilvl w:val="1"/>
           <w:numId w:val="11"/>
         </w:numPr>
         <w:rPr>
           <w:b/>
+          <w:u w:val="single"/>
+        </w:rPr>
+      </w:pPr>
+      <w:r>
+        <w:rPr>
+          <w:b/>
+          <w:u w:val="single"/>
+        </w:rPr>
+        <w:t>6.7 L</w:t>
+      </w:r>
+    </w:p>
+    <w:p>
+      <w:pPr>
+        <w:pStyle w:val="ListParagraph"/>
+        <w:numPr>
+          <w:ilvl w:val="0"/>
+          <w:numId w:val="11"/>
+        </w:numPr>
+        <w:rPr>
+          <w:b/>
         </w:rPr>
       </w:pPr>
       <w:r>
@@ -4288,11 +4601,39 @@
       <w:pPr>
         <w:pStyle w:val="ListParagraph"/>
         <w:numPr>
-          <w:ilvl w:val="0"/>
+          <w:ilvl w:val="1"/>
           <w:numId w:val="11"/>
         </w:numPr>
         <w:rPr>
           <w:b/>
+          <w:u w:val="single"/>
+        </w:rPr>
+      </w:pPr>
+      <w:r>
+        <w:rPr>
+          <w:b/>
+          <w:u w:val="single"/>
+        </w:rPr>
+        <w:t>1.56 m</w:t>
+      </w:r>
+      <w:r>
+        <w:rPr>
+          <w:b/>
+          <w:u w:val="single"/>
+          <w:vertAlign w:val="superscript"/>
+        </w:rPr>
+        <w:t>3</w:t>
+      </w:r>
+    </w:p>
+    <w:p>
+      <w:pPr>
+        <w:pStyle w:val="ListParagraph"/>
+        <w:numPr>
+          <w:ilvl w:val="0"/>
+          <w:numId w:val="11"/>
+        </w:numPr>
+        <w:rPr>
+          <w:b/>
         </w:rPr>
       </w:pPr>
       <w:r>
@@ -4320,13 +4661,25 @@
       <w:pPr>
         <w:pStyle w:val="ListParagraph"/>
         <w:numPr>
-          <w:ilvl w:val="0"/>
+          <w:ilvl w:val="1"/>
           <w:numId w:val="11"/>
         </w:numPr>
         <w:rPr>
           <w:b/>
         </w:rPr>
       </w:pPr>
+    </w:p>
+    <w:p>
+      <w:pPr>
+        <w:pStyle w:val="ListParagraph"/>
+        <w:numPr>
+          <w:ilvl w:val="0"/>
+          <w:numId w:val="11"/>
+        </w:numPr>
+        <w:rPr>
+          <w:b/>
+        </w:rPr>
+      </w:pPr>
       <w:r>
         <w:rPr>
           <w:b/>
@@ -4350,6 +4703,26 @@
     </w:p>
     <w:p>
       <w:pPr>
+        <w:pStyle w:val="ListParagraph"/>
+        <w:numPr>
+          <w:ilvl w:val="1"/>
+          <w:numId w:val="11"/>
+        </w:numPr>
+        <w:rPr>
+          <w:b/>
+          <w:u w:val="single"/>
+        </w:rPr>
+      </w:pPr>
+      <w:r>
+        <w:rPr>
+          <w:b/>
+          <w:u w:val="single"/>
+        </w:rPr>
+        <w:t>1.5 L</w:t>
+      </w:r>
+    </w:p>
+    <w:p>
+      <w:pPr>
         <w:rPr>
           <w:b/>
         </w:rPr>
@@ -4370,7 +4743,6 @@
     </w:p>
     <w:p>
       <w:r>
-        <w:lastRenderedPageBreak/>
         <w:tab/>
         <w:t xml:space="preserve">The mass of an object is the amount of matter it contains. The basic unit of mass in the metric system is the </w:t>
       </w:r>
@@ -4556,6 +4928,7 @@
         <w:rPr>
           <w:b/>
         </w:rPr>
+        <w:lastRenderedPageBreak/>
         <w:t>A glass of milk</w:t>
       </w:r>
     </w:p>
@@ -4799,7 +5172,6 @@
           <w:b/>
           <w:color w:val="FF0000"/>
         </w:rPr>
-        <w:lastRenderedPageBreak/>
         <w:t>PROBLEMS</w:t>
       </w:r>
     </w:p>
@@ -5116,6 +5488,7 @@
         <w:rPr>
           <w:b/>
         </w:rPr>
+        <w:lastRenderedPageBreak/>
         <w:t xml:space="preserve">Degree Celsius can be transformed into </w:t>
       </w:r>
       <w:r>
@@ -5589,7 +5962,6 @@
           <w:b/>
           <w:color w:val="000000" w:themeColor="text1"/>
         </w:rPr>
-        <w:lastRenderedPageBreak/>
         <w:t>A feverish condition:</w:t>
       </w:r>
       <w:r>
@@ -6197,6 +6569,7 @@
           <w:b/>
           <w:color w:val="000000" w:themeColor="text1"/>
         </w:rPr>
+        <w:lastRenderedPageBreak/>
         <w:t>7 da to h</w:t>
       </w:r>
     </w:p>
@@ -6544,7 +6917,6 @@
           <w:b/>
           <w:color w:val="000000" w:themeColor="text1"/>
         </w:rPr>
-        <w:lastRenderedPageBreak/>
         <w:t>If year 2000 was a leap year, when will the next leap year occur?</w:t>
       </w:r>
     </w:p>
@@ -6897,6 +7269,7 @@
           <w:b/>
           <w:color w:val="000000" w:themeColor="text1"/>
         </w:rPr>
+        <w:lastRenderedPageBreak/>
         <w:t>The amount of gasoline consumed by a hired vehicle is 5 liters. It covered a distance of 250 kilometers.</w:t>
       </w:r>
     </w:p>
@@ -8195,7 +8568,6 @@
         <w:rPr>
           <w:b/>
         </w:rPr>
-        <w:lastRenderedPageBreak/>
         <w:t>Trisha is having a party. She estimates that a kilogram of coleslaw will feed 8 guests. How many kilograms of coleslaw will she need to feed 60 guests?</w:t>
       </w:r>
     </w:p>
@@ -8542,495 +8914,495 @@
         <w:rPr>
           <w:b/>
         </w:rPr>
+        <w:t>Liquid measure:</w:t>
+      </w:r>
+    </w:p>
+    <w:p>
+      <w:pPr>
+        <w:pStyle w:val="ListParagraph"/>
+        <w:numPr>
+          <w:ilvl w:val="0"/>
+          <w:numId w:val="26"/>
+        </w:numPr>
+        <w:rPr>
+          <w:b/>
+        </w:rPr>
+      </w:pPr>
+      <w:r>
+        <w:rPr>
+          <w:b/>
+        </w:rPr>
+        <w:t>A bottle of cola</w:t>
+      </w:r>
+    </w:p>
+    <w:p>
+      <w:pPr>
+        <w:pStyle w:val="ListParagraph"/>
+        <w:numPr>
+          <w:ilvl w:val="0"/>
+          <w:numId w:val="26"/>
+        </w:numPr>
+        <w:rPr>
+          <w:b/>
+        </w:rPr>
+      </w:pPr>
+      <w:r>
+        <w:rPr>
+          <w:b/>
+        </w:rPr>
+        <w:t>A tank of gasoline</w:t>
+      </w:r>
+    </w:p>
+    <w:p>
+      <w:pPr>
+        <w:pStyle w:val="ListParagraph"/>
+        <w:numPr>
+          <w:ilvl w:val="0"/>
+          <w:numId w:val="26"/>
+        </w:numPr>
+        <w:rPr>
+          <w:b/>
+        </w:rPr>
+      </w:pPr>
+      <w:r>
+        <w:rPr>
+          <w:b/>
+        </w:rPr>
+        <w:t>A dose of medicine</w:t>
+      </w:r>
+    </w:p>
+    <w:p>
+      <w:pPr>
+        <w:pStyle w:val="ListParagraph"/>
+        <w:numPr>
+          <w:ilvl w:val="0"/>
+          <w:numId w:val="26"/>
+        </w:numPr>
+        <w:rPr>
+          <w:b/>
+        </w:rPr>
+      </w:pPr>
+      <w:r>
+        <w:rPr>
+          <w:b/>
+        </w:rPr>
+        <w:t>A jug of water</w:t>
+      </w:r>
+    </w:p>
+    <w:p>
+      <w:pPr>
+        <w:rPr>
+          <w:b/>
+        </w:rPr>
+      </w:pPr>
+      <w:r>
+        <w:rPr>
+          <w:b/>
+        </w:rPr>
+        <w:t>Estimate the temperature (</w:t>
+      </w:r>
+      <w:r>
+        <w:rPr>
+          <w:b/>
+          <w:vertAlign w:val="superscript"/>
+        </w:rPr>
+        <w:t>o</w:t>
+      </w:r>
+      <w:r>
+        <w:rPr>
+          <w:b/>
+          <w:vertAlign w:val="superscript"/>
+        </w:rPr>
+        <w:t xml:space="preserve"> </w:t>
+      </w:r>
+      <w:r>
+        <w:rPr>
+          <w:b/>
+        </w:rPr>
+        <w:t>Cels</w:t>
+      </w:r>
+      <w:r>
+        <w:rPr>
+          <w:b/>
+        </w:rPr>
+        <w:t>ius) for each.</w:t>
+      </w:r>
+    </w:p>
+    <w:p>
+      <w:pPr>
+        <w:pStyle w:val="ListParagraph"/>
+        <w:numPr>
+          <w:ilvl w:val="0"/>
+          <w:numId w:val="26"/>
+        </w:numPr>
+        <w:rPr>
+          <w:b/>
+        </w:rPr>
+      </w:pPr>
+      <w:r>
+        <w:rPr>
+          <w:b/>
+        </w:rPr>
+        <w:t>A glass of fruit juice</w:t>
+      </w:r>
+    </w:p>
+    <w:p>
+      <w:pPr>
+        <w:pStyle w:val="ListParagraph"/>
+        <w:numPr>
+          <w:ilvl w:val="0"/>
+          <w:numId w:val="26"/>
+        </w:numPr>
+        <w:rPr>
+          <w:b/>
+        </w:rPr>
+      </w:pPr>
+      <w:r>
+        <w:rPr>
+          <w:b/>
+        </w:rPr>
+        <w:t>A low-grade fever</w:t>
+      </w:r>
+    </w:p>
+    <w:p>
+      <w:pPr>
+        <w:pStyle w:val="ListParagraph"/>
+        <w:numPr>
+          <w:ilvl w:val="0"/>
+          <w:numId w:val="26"/>
+        </w:numPr>
+        <w:rPr>
+          <w:b/>
+        </w:rPr>
+      </w:pPr>
+      <w:r>
+        <w:rPr>
+          <w:b/>
+        </w:rPr>
+        <w:t>Boiling point of water</w:t>
+      </w:r>
+    </w:p>
+    <w:p>
+      <w:pPr>
+        <w:pStyle w:val="ListParagraph"/>
+        <w:numPr>
+          <w:ilvl w:val="0"/>
+          <w:numId w:val="26"/>
+        </w:numPr>
+        <w:rPr>
+          <w:b/>
+        </w:rPr>
+      </w:pPr>
+      <w:r>
+        <w:rPr>
+          <w:b/>
+        </w:rPr>
+        <w:t>Room temperature.</w:t>
+      </w:r>
+    </w:p>
+    <w:p>
+      <w:pPr>
+        <w:rPr>
+          <w:b/>
+        </w:rPr>
+      </w:pPr>
+      <w:r>
+        <w:rPr>
+          <w:b/>
+        </w:rPr>
+        <w:t>Convert the following to the indicated units.</w:t>
+      </w:r>
+    </w:p>
+    <w:p>
+      <w:pPr>
+        <w:pStyle w:val="ListParagraph"/>
+        <w:numPr>
+          <w:ilvl w:val="0"/>
+          <w:numId w:val="26"/>
+        </w:numPr>
+        <w:rPr>
+          <w:b/>
+        </w:rPr>
+      </w:pPr>
+      <w:r>
+        <w:rPr>
+          <w:b/>
+        </w:rPr>
+        <w:t>8.2 ha to m</w:t>
+      </w:r>
+      <w:r>
+        <w:rPr>
+          <w:b/>
+          <w:vertAlign w:val="superscript"/>
+        </w:rPr>
+        <w:t>2</w:t>
+      </w:r>
+    </w:p>
+    <w:p>
+      <w:pPr>
+        <w:pStyle w:val="ListParagraph"/>
+        <w:numPr>
+          <w:ilvl w:val="0"/>
+          <w:numId w:val="26"/>
+        </w:numPr>
+        <w:rPr>
+          <w:b/>
+        </w:rPr>
+      </w:pPr>
+      <w:r>
+        <w:rPr>
+          <w:b/>
+        </w:rPr>
+        <w:t>0.43 m</w:t>
+      </w:r>
+      <w:r>
+        <w:rPr>
+          <w:b/>
+          <w:vertAlign w:val="superscript"/>
+        </w:rPr>
+        <w:t>3</w:t>
+      </w:r>
+      <w:r>
+        <w:rPr>
+          <w:b/>
+        </w:rPr>
+        <w:t xml:space="preserve"> to L</w:t>
+      </w:r>
+    </w:p>
+    <w:p>
+      <w:pPr>
+        <w:pStyle w:val="ListParagraph"/>
+        <w:numPr>
+          <w:ilvl w:val="0"/>
+          <w:numId w:val="26"/>
+        </w:numPr>
+        <w:rPr>
+          <w:b/>
+        </w:rPr>
+      </w:pPr>
+      <w:r>
+        <w:rPr>
+          <w:b/>
+        </w:rPr>
+        <w:t>0.06 km</w:t>
+      </w:r>
+      <w:r>
+        <w:rPr>
+          <w:b/>
+          <w:vertAlign w:val="superscript"/>
+        </w:rPr>
+        <w:t>2</w:t>
+      </w:r>
+      <w:r>
+        <w:rPr>
+          <w:b/>
+        </w:rPr>
+        <w:t xml:space="preserve"> to ha</w:t>
+      </w:r>
+    </w:p>
+    <w:p>
+      <w:pPr>
+        <w:pStyle w:val="ListParagraph"/>
+        <w:numPr>
+          <w:ilvl w:val="0"/>
+          <w:numId w:val="26"/>
+        </w:numPr>
+        <w:rPr>
+          <w:b/>
+        </w:rPr>
+      </w:pPr>
+      <w:r>
+        <w:rPr>
+          <w:b/>
+        </w:rPr>
+        <w:t>3625 g to kg</w:t>
+      </w:r>
+    </w:p>
+    <w:p>
+      <w:pPr>
+        <w:pStyle w:val="ListParagraph"/>
+        <w:numPr>
+          <w:ilvl w:val="0"/>
+          <w:numId w:val="26"/>
+        </w:numPr>
+        <w:rPr>
+          <w:b/>
+        </w:rPr>
+      </w:pPr>
+      <w:r>
+        <w:rPr>
+          <w:b/>
+        </w:rPr>
+        <w:t>0.12 m</w:t>
+      </w:r>
+      <w:r>
+        <w:rPr>
+          <w:b/>
+          <w:vertAlign w:val="superscript"/>
+        </w:rPr>
+        <w:t>2</w:t>
+      </w:r>
+      <w:r>
+        <w:rPr>
+          <w:b/>
+        </w:rPr>
+        <w:t xml:space="preserve"> to mm</w:t>
+      </w:r>
+      <w:r>
+        <w:rPr>
+          <w:b/>
+          <w:vertAlign w:val="superscript"/>
+        </w:rPr>
+        <w:t>2</w:t>
+      </w:r>
+    </w:p>
+    <w:p>
+      <w:pPr>
+        <w:pStyle w:val="ListParagraph"/>
+        <w:numPr>
+          <w:ilvl w:val="0"/>
+          <w:numId w:val="26"/>
+        </w:numPr>
+        <w:rPr>
+          <w:b/>
+        </w:rPr>
+      </w:pPr>
+      <w:r>
+        <w:rPr>
+          <w:b/>
+        </w:rPr>
+        <w:t>62 894 mg to g</w:t>
+      </w:r>
+    </w:p>
+    <w:p>
+      <w:pPr>
+        <w:pStyle w:val="ListParagraph"/>
+        <w:numPr>
+          <w:ilvl w:val="0"/>
+          <w:numId w:val="26"/>
+        </w:numPr>
+        <w:rPr>
+          <w:b/>
+        </w:rPr>
+      </w:pPr>
+      <w:r>
+        <w:rPr>
+          <w:b/>
+        </w:rPr>
+        <w:t>5.6 ha to a</w:t>
+      </w:r>
+    </w:p>
+    <w:p>
+      <w:pPr>
+        <w:pStyle w:val="ListParagraph"/>
+        <w:numPr>
+          <w:ilvl w:val="0"/>
+          <w:numId w:val="26"/>
+        </w:numPr>
+        <w:rPr>
+          <w:b/>
+        </w:rPr>
+      </w:pPr>
+      <w:r>
+        <w:rPr>
+          <w:b/>
+        </w:rPr>
+        <w:t>0.013 m</w:t>
+      </w:r>
+      <w:r>
+        <w:rPr>
+          <w:b/>
+          <w:vertAlign w:val="superscript"/>
+        </w:rPr>
+        <w:t>3</w:t>
+      </w:r>
+      <w:r>
+        <w:rPr>
+          <w:b/>
+        </w:rPr>
+        <w:t xml:space="preserve"> to cm</w:t>
+      </w:r>
+      <w:r>
+        <w:rPr>
+          <w:b/>
+          <w:vertAlign w:val="superscript"/>
+        </w:rPr>
+        <w:t>3</w:t>
+      </w:r>
+    </w:p>
+    <w:p>
+      <w:pPr>
+        <w:pStyle w:val="ListParagraph"/>
+        <w:numPr>
+          <w:ilvl w:val="0"/>
+          <w:numId w:val="26"/>
+        </w:numPr>
+        <w:rPr>
+          <w:b/>
+        </w:rPr>
+      </w:pPr>
+      <w:r>
+        <w:rPr>
+          <w:b/>
+        </w:rPr>
+        <w:t>74 kg to t</w:t>
+      </w:r>
+    </w:p>
+    <w:p>
+      <w:pPr>
+        <w:pStyle w:val="ListParagraph"/>
+        <w:numPr>
+          <w:ilvl w:val="0"/>
+          <w:numId w:val="26"/>
+        </w:numPr>
+        <w:rPr>
+          <w:b/>
+        </w:rPr>
+      </w:pPr>
+      <w:r>
+        <w:rPr>
+          <w:b/>
+        </w:rPr>
+        <w:t>3.4 L to mL</w:t>
+      </w:r>
+    </w:p>
+    <w:p>
+      <w:pPr>
+        <w:rPr>
+          <w:b/>
+        </w:rPr>
+      </w:pPr>
+      <w:r>
+        <w:rPr>
+          <w:b/>
+        </w:rPr>
+        <w:t xml:space="preserve">Solve the following problems. </w:t>
+      </w:r>
+      <w:proofErr w:type="gramStart"/>
+      <w:r>
+        <w:rPr>
+          <w:b/>
+        </w:rPr>
+        <w:t>Round your answers to the nearest tenth.</w:t>
+      </w:r>
+      <w:proofErr w:type="gramEnd"/>
+    </w:p>
+    <w:p>
+      <w:pPr>
+        <w:pStyle w:val="ListParagraph"/>
+        <w:numPr>
+          <w:ilvl w:val="0"/>
+          <w:numId w:val="26"/>
+        </w:numPr>
+        <w:rPr>
+          <w:b/>
+        </w:rPr>
+      </w:pPr>
+      <w:r>
+        <w:rPr>
+          <w:b/>
+        </w:rPr>
         <w:lastRenderedPageBreak/>
-        <w:t>Liquid measure:</w:t>
-      </w:r>
-    </w:p>
-    <w:p>
-      <w:pPr>
-        <w:pStyle w:val="ListParagraph"/>
-        <w:numPr>
-          <w:ilvl w:val="0"/>
-          <w:numId w:val="26"/>
-        </w:numPr>
-        <w:rPr>
-          <w:b/>
-        </w:rPr>
-      </w:pPr>
-      <w:r>
-        <w:rPr>
-          <w:b/>
-        </w:rPr>
-        <w:t>A bottle of cola</w:t>
-      </w:r>
-    </w:p>
-    <w:p>
-      <w:pPr>
-        <w:pStyle w:val="ListParagraph"/>
-        <w:numPr>
-          <w:ilvl w:val="0"/>
-          <w:numId w:val="26"/>
-        </w:numPr>
-        <w:rPr>
-          <w:b/>
-        </w:rPr>
-      </w:pPr>
-      <w:r>
-        <w:rPr>
-          <w:b/>
-        </w:rPr>
-        <w:t>A tank of gasoline</w:t>
-      </w:r>
-    </w:p>
-    <w:p>
-      <w:pPr>
-        <w:pStyle w:val="ListParagraph"/>
-        <w:numPr>
-          <w:ilvl w:val="0"/>
-          <w:numId w:val="26"/>
-        </w:numPr>
-        <w:rPr>
-          <w:b/>
-        </w:rPr>
-      </w:pPr>
-      <w:r>
-        <w:rPr>
-          <w:b/>
-        </w:rPr>
-        <w:t>A dose of medicine</w:t>
-      </w:r>
-    </w:p>
-    <w:p>
-      <w:pPr>
-        <w:pStyle w:val="ListParagraph"/>
-        <w:numPr>
-          <w:ilvl w:val="0"/>
-          <w:numId w:val="26"/>
-        </w:numPr>
-        <w:rPr>
-          <w:b/>
-        </w:rPr>
-      </w:pPr>
-      <w:r>
-        <w:rPr>
-          <w:b/>
-        </w:rPr>
-        <w:t>A jug of water</w:t>
-      </w:r>
-    </w:p>
-    <w:p>
-      <w:pPr>
-        <w:rPr>
-          <w:b/>
-        </w:rPr>
-      </w:pPr>
-      <w:r>
-        <w:rPr>
-          <w:b/>
-        </w:rPr>
-        <w:t>Estimate the temperature (</w:t>
-      </w:r>
-      <w:r>
-        <w:rPr>
-          <w:b/>
-          <w:vertAlign w:val="superscript"/>
-        </w:rPr>
-        <w:t>o</w:t>
-      </w:r>
-      <w:r>
-        <w:rPr>
-          <w:b/>
-          <w:vertAlign w:val="superscript"/>
-        </w:rPr>
-        <w:t xml:space="preserve"> </w:t>
-      </w:r>
-      <w:r>
-        <w:rPr>
-          <w:b/>
-        </w:rPr>
-        <w:t>Cels</w:t>
-      </w:r>
-      <w:r>
-        <w:rPr>
-          <w:b/>
-        </w:rPr>
-        <w:t>ius) for each.</w:t>
-      </w:r>
-    </w:p>
-    <w:p>
-      <w:pPr>
-        <w:pStyle w:val="ListParagraph"/>
-        <w:numPr>
-          <w:ilvl w:val="0"/>
-          <w:numId w:val="26"/>
-        </w:numPr>
-        <w:rPr>
-          <w:b/>
-        </w:rPr>
-      </w:pPr>
-      <w:r>
-        <w:rPr>
-          <w:b/>
-        </w:rPr>
-        <w:t>A glass of fruit juice</w:t>
-      </w:r>
-    </w:p>
-    <w:p>
-      <w:pPr>
-        <w:pStyle w:val="ListParagraph"/>
-        <w:numPr>
-          <w:ilvl w:val="0"/>
-          <w:numId w:val="26"/>
-        </w:numPr>
-        <w:rPr>
-          <w:b/>
-        </w:rPr>
-      </w:pPr>
-      <w:r>
-        <w:rPr>
-          <w:b/>
-        </w:rPr>
-        <w:t>A low-grade fever</w:t>
-      </w:r>
-    </w:p>
-    <w:p>
-      <w:pPr>
-        <w:pStyle w:val="ListParagraph"/>
-        <w:numPr>
-          <w:ilvl w:val="0"/>
-          <w:numId w:val="26"/>
-        </w:numPr>
-        <w:rPr>
-          <w:b/>
-        </w:rPr>
-      </w:pPr>
-      <w:r>
-        <w:rPr>
-          <w:b/>
-        </w:rPr>
-        <w:t>Boiling point of water</w:t>
-      </w:r>
-    </w:p>
-    <w:p>
-      <w:pPr>
-        <w:pStyle w:val="ListParagraph"/>
-        <w:numPr>
-          <w:ilvl w:val="0"/>
-          <w:numId w:val="26"/>
-        </w:numPr>
-        <w:rPr>
-          <w:b/>
-        </w:rPr>
-      </w:pPr>
-      <w:r>
-        <w:rPr>
-          <w:b/>
-        </w:rPr>
-        <w:t>Room temperature.</w:t>
-      </w:r>
-    </w:p>
-    <w:p>
-      <w:pPr>
-        <w:rPr>
-          <w:b/>
-        </w:rPr>
-      </w:pPr>
-      <w:r>
-        <w:rPr>
-          <w:b/>
-        </w:rPr>
-        <w:t>Convert the following to the indicated units.</w:t>
-      </w:r>
-    </w:p>
-    <w:p>
-      <w:pPr>
-        <w:pStyle w:val="ListParagraph"/>
-        <w:numPr>
-          <w:ilvl w:val="0"/>
-          <w:numId w:val="26"/>
-        </w:numPr>
-        <w:rPr>
-          <w:b/>
-        </w:rPr>
-      </w:pPr>
-      <w:r>
-        <w:rPr>
-          <w:b/>
-        </w:rPr>
-        <w:t>8.2 ha to m</w:t>
-      </w:r>
-      <w:r>
-        <w:rPr>
-          <w:b/>
-          <w:vertAlign w:val="superscript"/>
-        </w:rPr>
-        <w:t>2</w:t>
-      </w:r>
-    </w:p>
-    <w:p>
-      <w:pPr>
-        <w:pStyle w:val="ListParagraph"/>
-        <w:numPr>
-          <w:ilvl w:val="0"/>
-          <w:numId w:val="26"/>
-        </w:numPr>
-        <w:rPr>
-          <w:b/>
-        </w:rPr>
-      </w:pPr>
-      <w:r>
-        <w:rPr>
-          <w:b/>
-        </w:rPr>
-        <w:t>0.43 m</w:t>
-      </w:r>
-      <w:r>
-        <w:rPr>
-          <w:b/>
-          <w:vertAlign w:val="superscript"/>
-        </w:rPr>
-        <w:t>3</w:t>
-      </w:r>
-      <w:r>
-        <w:rPr>
-          <w:b/>
-        </w:rPr>
-        <w:t xml:space="preserve"> to L</w:t>
-      </w:r>
-    </w:p>
-    <w:p>
-      <w:pPr>
-        <w:pStyle w:val="ListParagraph"/>
-        <w:numPr>
-          <w:ilvl w:val="0"/>
-          <w:numId w:val="26"/>
-        </w:numPr>
-        <w:rPr>
-          <w:b/>
-        </w:rPr>
-      </w:pPr>
-      <w:r>
-        <w:rPr>
-          <w:b/>
-        </w:rPr>
-        <w:t>0.06 km</w:t>
-      </w:r>
-      <w:r>
-        <w:rPr>
-          <w:b/>
-          <w:vertAlign w:val="superscript"/>
-        </w:rPr>
-        <w:t>2</w:t>
-      </w:r>
-      <w:r>
-        <w:rPr>
-          <w:b/>
-        </w:rPr>
-        <w:t xml:space="preserve"> to ha</w:t>
-      </w:r>
-    </w:p>
-    <w:p>
-      <w:pPr>
-        <w:pStyle w:val="ListParagraph"/>
-        <w:numPr>
-          <w:ilvl w:val="0"/>
-          <w:numId w:val="26"/>
-        </w:numPr>
-        <w:rPr>
-          <w:b/>
-        </w:rPr>
-      </w:pPr>
-      <w:r>
-        <w:rPr>
-          <w:b/>
-        </w:rPr>
-        <w:t>3625 g to kg</w:t>
-      </w:r>
-    </w:p>
-    <w:p>
-      <w:pPr>
-        <w:pStyle w:val="ListParagraph"/>
-        <w:numPr>
-          <w:ilvl w:val="0"/>
-          <w:numId w:val="26"/>
-        </w:numPr>
-        <w:rPr>
-          <w:b/>
-        </w:rPr>
-      </w:pPr>
-      <w:r>
-        <w:rPr>
-          <w:b/>
-        </w:rPr>
-        <w:t>0.12 m</w:t>
-      </w:r>
-      <w:r>
-        <w:rPr>
-          <w:b/>
-          <w:vertAlign w:val="superscript"/>
-        </w:rPr>
-        <w:t>2</w:t>
-      </w:r>
-      <w:r>
-        <w:rPr>
-          <w:b/>
-        </w:rPr>
-        <w:t xml:space="preserve"> to mm</w:t>
-      </w:r>
-      <w:r>
-        <w:rPr>
-          <w:b/>
-          <w:vertAlign w:val="superscript"/>
-        </w:rPr>
-        <w:t>2</w:t>
-      </w:r>
-    </w:p>
-    <w:p>
-      <w:pPr>
-        <w:pStyle w:val="ListParagraph"/>
-        <w:numPr>
-          <w:ilvl w:val="0"/>
-          <w:numId w:val="26"/>
-        </w:numPr>
-        <w:rPr>
-          <w:b/>
-        </w:rPr>
-      </w:pPr>
-      <w:r>
-        <w:rPr>
-          <w:b/>
-        </w:rPr>
-        <w:t>62 894 mg to g</w:t>
-      </w:r>
-    </w:p>
-    <w:p>
-      <w:pPr>
-        <w:pStyle w:val="ListParagraph"/>
-        <w:numPr>
-          <w:ilvl w:val="0"/>
-          <w:numId w:val="26"/>
-        </w:numPr>
-        <w:rPr>
-          <w:b/>
-        </w:rPr>
-      </w:pPr>
-      <w:r>
-        <w:rPr>
-          <w:b/>
-        </w:rPr>
-        <w:t>5.6 ha to a</w:t>
-      </w:r>
-    </w:p>
-    <w:p>
-      <w:pPr>
-        <w:pStyle w:val="ListParagraph"/>
-        <w:numPr>
-          <w:ilvl w:val="0"/>
-          <w:numId w:val="26"/>
-        </w:numPr>
-        <w:rPr>
-          <w:b/>
-        </w:rPr>
-      </w:pPr>
-      <w:r>
-        <w:rPr>
-          <w:b/>
-        </w:rPr>
-        <w:t>0.013 m</w:t>
-      </w:r>
-      <w:r>
-        <w:rPr>
-          <w:b/>
-          <w:vertAlign w:val="superscript"/>
-        </w:rPr>
-        <w:t>3</w:t>
-      </w:r>
-      <w:r>
-        <w:rPr>
-          <w:b/>
-        </w:rPr>
-        <w:t xml:space="preserve"> to cm</w:t>
-      </w:r>
-      <w:r>
-        <w:rPr>
-          <w:b/>
-          <w:vertAlign w:val="superscript"/>
-        </w:rPr>
-        <w:t>3</w:t>
-      </w:r>
-    </w:p>
-    <w:p>
-      <w:pPr>
-        <w:pStyle w:val="ListParagraph"/>
-        <w:numPr>
-          <w:ilvl w:val="0"/>
-          <w:numId w:val="26"/>
-        </w:numPr>
-        <w:rPr>
-          <w:b/>
-        </w:rPr>
-      </w:pPr>
-      <w:r>
-        <w:rPr>
-          <w:b/>
-        </w:rPr>
-        <w:t>74 kg to t</w:t>
-      </w:r>
-    </w:p>
-    <w:p>
-      <w:pPr>
-        <w:pStyle w:val="ListParagraph"/>
-        <w:numPr>
-          <w:ilvl w:val="0"/>
-          <w:numId w:val="26"/>
-        </w:numPr>
-        <w:rPr>
-          <w:b/>
-        </w:rPr>
-      </w:pPr>
-      <w:r>
-        <w:rPr>
-          <w:b/>
-        </w:rPr>
-        <w:t>3.4 L to mL</w:t>
-      </w:r>
-    </w:p>
-    <w:p>
-      <w:pPr>
-        <w:rPr>
-          <w:b/>
-        </w:rPr>
-      </w:pPr>
-      <w:r>
-        <w:rPr>
-          <w:b/>
-        </w:rPr>
-        <w:t xml:space="preserve">Solve the following problems. </w:t>
-      </w:r>
-      <w:proofErr w:type="gramStart"/>
-      <w:r>
-        <w:rPr>
-          <w:b/>
-        </w:rPr>
-        <w:t>Round your answers to the nearest tenth.</w:t>
-      </w:r>
-      <w:proofErr w:type="gramEnd"/>
-    </w:p>
-    <w:p>
-      <w:pPr>
-        <w:pStyle w:val="ListParagraph"/>
-        <w:numPr>
-          <w:ilvl w:val="0"/>
-          <w:numId w:val="26"/>
-        </w:numPr>
-        <w:rPr>
-          <w:b/>
-        </w:rPr>
-      </w:pPr>
-      <w:r>
-        <w:rPr>
-          <w:b/>
-        </w:rPr>
         <w:t xml:space="preserve">How many meters of wood </w:t>
       </w:r>
       <w:proofErr w:type="gramStart"/>
@@ -10424,7 +10796,7 @@
         <w:rFonts w:hint="default"/>
       </w:rPr>
     </w:lvl>
-    <w:lvl w:ilvl="1" w:tplc="04090019" w:tentative="1">
+    <w:lvl w:ilvl="1" w:tplc="04090019">
       <w:start w:val="1"/>
       <w:numFmt w:val="lowerLetter"/>
       <w:lvlText w:val="%2."/>
@@ -10513,7 +10885,7 @@
         <w:rFonts w:hint="default"/>
       </w:rPr>
     </w:lvl>
-    <w:lvl w:ilvl="1" w:tplc="04090019" w:tentative="1">
+    <w:lvl w:ilvl="1" w:tplc="04090019">
       <w:start w:val="1"/>
       <w:numFmt w:val="lowerLetter"/>
       <w:lvlText w:val="%2."/>

</xml_diff>

<commit_message>
The Concept of Opposites Added.
</commit_message>
<xml_diff>
--- a/Elementary Algebra Lessons.docx
+++ b/Elementary Algebra Lessons.docx
@@ -258,22 +258,28 @@
       <w:r>
         <w:br/>
       </w:r>
-      <w:proofErr w:type="spellStart"/>
       <w:r>
         <w:rPr>
           <w:i/>
         </w:rPr>
-        <w:t>Metrites</w:t>
-      </w:r>
-      <w:proofErr w:type="spellEnd"/>
+        <w:t xml:space="preserve">Metrites:  </w:t>
+      </w:r>
+      <w:r>
+        <w:t>the basic unit of liquid measure</w:t>
+      </w:r>
+    </w:p>
+    <w:p>
+      <w:pPr>
+        <w:ind w:left="1440" w:hanging="1440"/>
+      </w:pPr>
       <w:r>
         <w:rPr>
           <w:i/>
         </w:rPr>
-        <w:t xml:space="preserve">:  </w:t>
-      </w:r>
-      <w:r>
-        <w:t>the basic unit of liquid measure</w:t>
+        <w:tab/>
+      </w:r>
+      <w:r>
+        <w:t>The Chinese system of measurement employed parts of the body, such as the distance from the pulse to the base of the thumb.</w:t>
       </w:r>
     </w:p>
     <w:p>
@@ -281,53 +287,31 @@
         <w:ind w:left="1440" w:hanging="1440"/>
       </w:pPr>
       <w:r>
+        <w:tab/>
+      </w:r>
+      <w:r>
         <w:rPr>
           <w:i/>
         </w:rPr>
+        <w:t>Shih/Tan:</w:t>
+      </w:r>
+      <w:r>
+        <w:rPr>
+          <w:i/>
+        </w:rPr>
         <w:tab/>
       </w:r>
       <w:r>
-        <w:t>The Chinese system of measurement employed parts of the body, such as the distance from the pulse to the base of the thumb.</w:t>
-      </w:r>
-    </w:p>
-    <w:p>
-      <w:pPr>
-        <w:ind w:left="1440" w:hanging="1440"/>
-      </w:pPr>
-      <w:r>
-        <w:tab/>
+        <w:t>the basic units of weight</w:t>
+      </w:r>
+      <w:r>
+        <w:br/>
       </w:r>
       <w:r>
         <w:rPr>
           <w:i/>
         </w:rPr>
-        <w:t>Shih/Tan:</w:t>
-      </w:r>
-      <w:r>
-        <w:rPr>
-          <w:i/>
-        </w:rPr>
-        <w:tab/>
-      </w:r>
-      <w:r>
-        <w:t>the basic units of weight</w:t>
-      </w:r>
-      <w:r>
-        <w:br/>
-      </w:r>
-      <w:proofErr w:type="spellStart"/>
-      <w:r>
-        <w:rPr>
-          <w:i/>
-        </w:rPr>
-        <w:t>Chih</w:t>
-      </w:r>
-      <w:proofErr w:type="spellEnd"/>
-      <w:r>
-        <w:rPr>
-          <w:i/>
-        </w:rPr>
-        <w:t xml:space="preserve">/Chang: </w:t>
+        <w:t xml:space="preserve">Chih/Chang: </w:t>
       </w:r>
       <w:r>
         <w:tab/>
@@ -435,21 +419,11 @@
       <w:r>
         <w:br/>
       </w:r>
-      <w:proofErr w:type="spellStart"/>
-      <w:proofErr w:type="gramStart"/>
       <w:r>
         <w:rPr>
           <w:i/>
         </w:rPr>
-        <w:t>pinte</w:t>
-      </w:r>
-      <w:proofErr w:type="spellEnd"/>
-      <w:proofErr w:type="gramEnd"/>
-      <w:r>
-        <w:rPr>
-          <w:i/>
-        </w:rPr>
-        <w:t xml:space="preserve">: </w:t>
+        <w:t xml:space="preserve">pinte: </w:t>
       </w:r>
       <w:r>
         <w:t>the basic unit of liquid measure</w:t>
@@ -710,28 +684,41 @@
       <w:r>
         <w:tab/>
       </w:r>
-      <w:proofErr w:type="spellStart"/>
       <w:r>
         <w:rPr>
           <w:i/>
         </w:rPr>
-        <w:t>liter</w:t>
-      </w:r>
-      <w:proofErr w:type="spellEnd"/>
+        <w:t>liter:</w:t>
+      </w:r>
       <w:r>
         <w:rPr>
           <w:i/>
         </w:rPr>
-        <w:t>:</w:t>
+        <w:tab/>
+      </w:r>
+      <w:r>
+        <w:t>for liquid volume</w:t>
+      </w:r>
+      <w:r>
+        <w:br/>
+      </w:r>
+      <w:r>
+        <w:tab/>
       </w:r>
       <w:r>
         <w:rPr>
           <w:i/>
         </w:rPr>
+        <w:t>are:</w:t>
+      </w:r>
+      <w:r>
+        <w:rPr>
+          <w:i/>
+        </w:rPr>
         <w:tab/>
       </w:r>
       <w:r>
-        <w:t>for liquid volume</w:t>
+        <w:t>for area</w:t>
       </w:r>
       <w:r>
         <w:br/>
@@ -743,36 +730,7 @@
         <w:rPr>
           <w:i/>
         </w:rPr>
-        <w:t>are:</w:t>
-      </w:r>
-      <w:r>
-        <w:rPr>
-          <w:i/>
-        </w:rPr>
-        <w:tab/>
-      </w:r>
-      <w:r>
-        <w:t>for area</w:t>
-      </w:r>
-      <w:r>
-        <w:br/>
-      </w:r>
-      <w:r>
-        <w:tab/>
-      </w:r>
-      <w:proofErr w:type="spellStart"/>
-      <w:r>
-        <w:rPr>
-          <w:i/>
-        </w:rPr>
-        <w:t>stere</w:t>
-      </w:r>
-      <w:proofErr w:type="spellEnd"/>
-      <w:r>
-        <w:rPr>
-          <w:i/>
-        </w:rPr>
-        <w:t xml:space="preserve">: </w:t>
+        <w:t xml:space="preserve">stere: </w:t>
       </w:r>
       <w:r>
         <w:tab/>
@@ -807,63 +765,39 @@
       <w:r>
         <w:t xml:space="preserve">The </w:t>
       </w:r>
-      <w:proofErr w:type="spellStart"/>
       <w:r>
         <w:rPr>
           <w:i/>
         </w:rPr>
-        <w:t>Systeme</w:t>
-      </w:r>
-      <w:proofErr w:type="spellEnd"/>
+        <w:t xml:space="preserve">Systeme International d’ Unites </w:t>
+      </w:r>
+      <w:r>
+        <w:t>(SI)</w:t>
+      </w:r>
+      <w:r>
+        <w:tab/>
+        <w:t>was extablished in October 1960 by the 11</w:t>
+      </w:r>
+      <w:r>
+        <w:rPr>
+          <w:vertAlign w:val="superscript"/>
+        </w:rPr>
+        <w:t>th</w:t>
+      </w:r>
+      <w:r>
+        <w:t xml:space="preserve"> General Conference on Weights and Measures in Paris.</w:t>
+      </w:r>
+      <w:r>
+        <w:br/>
+      </w:r>
+      <w:r>
+        <w:tab/>
+      </w:r>
       <w:r>
         <w:rPr>
           <w:i/>
         </w:rPr>
-        <w:t xml:space="preserve"> International d’ Unites </w:t>
-      </w:r>
-      <w:r>
-        <w:t>(SI)</w:t>
-      </w:r>
-      <w:r>
-        <w:tab/>
-        <w:t xml:space="preserve">was </w:t>
-      </w:r>
-      <w:proofErr w:type="spellStart"/>
-      <w:r>
-        <w:t>extablished</w:t>
-      </w:r>
-      <w:proofErr w:type="spellEnd"/>
-      <w:r>
-        <w:t xml:space="preserve"> in October 1960 by the 11</w:t>
-      </w:r>
-      <w:r>
-        <w:rPr>
-          <w:vertAlign w:val="superscript"/>
-        </w:rPr>
-        <w:t>th</w:t>
-      </w:r>
-      <w:r>
-        <w:t xml:space="preserve"> General Conference on Weights and Measures in Paris.</w:t>
-      </w:r>
-      <w:r>
-        <w:br/>
-      </w:r>
-      <w:r>
-        <w:tab/>
-      </w:r>
-      <w:proofErr w:type="gramStart"/>
-      <w:r>
-        <w:rPr>
-          <w:i/>
-        </w:rPr>
-        <w:t>meter</w:t>
-      </w:r>
-      <w:proofErr w:type="gramEnd"/>
-      <w:r>
-        <w:rPr>
-          <w:i/>
-        </w:rPr>
-        <w:t>:</w:t>
+        <w:t>meter:</w:t>
       </w:r>
       <w:r>
         <w:rPr>
@@ -934,15 +868,7 @@
         <w:ind w:left="720" w:firstLine="720"/>
       </w:pPr>
       <w:r>
-        <w:t xml:space="preserve">The results of measuring are merely near approximations since measurements </w:t>
-      </w:r>
-      <w:proofErr w:type="spellStart"/>
-      <w:r>
-        <w:t>a re</w:t>
-      </w:r>
-      <w:proofErr w:type="spellEnd"/>
-      <w:r>
-        <w:t xml:space="preserve"> not always exact. There is often a relative error involved.</w:t>
+        <w:t>The results of measuring are merely near approximations since measurements a re not always exact. There is often a relative error involved.</w:t>
       </w:r>
       <w:r>
         <w:br/>
@@ -956,15 +882,7 @@
       </w:r>
       <w:r>
         <w:tab/>
-        <w:t xml:space="preserve">1. </w:t>
-      </w:r>
-      <w:proofErr w:type="gramStart"/>
-      <w:r>
-        <w:t>The</w:t>
-      </w:r>
-      <w:proofErr w:type="gramEnd"/>
-      <w:r>
-        <w:t xml:space="preserve"> skill of the person doing the measuring; and</w:t>
+        <w:t>1. The skill of the person doing the measuring; and</w:t>
       </w:r>
       <w:r>
         <w:br/>
@@ -994,19 +912,11 @@
         <w:tab/>
         <w:t xml:space="preserve">Originally, our forefathers made use of their body parts to measure lengths and distances. Unfortunately, these nonstandard units proved inconvenient, paving the way for standardized units like the metric system or </w:t>
       </w:r>
-      <w:proofErr w:type="spellStart"/>
       <w:r>
         <w:rPr>
           <w:i/>
         </w:rPr>
-        <w:t>Systeme</w:t>
-      </w:r>
-      <w:proofErr w:type="spellEnd"/>
-      <w:r>
-        <w:rPr>
-          <w:i/>
-        </w:rPr>
-        <w:t xml:space="preserve"> International d’ Unites </w:t>
+        <w:t xml:space="preserve">Systeme International d’ Unites </w:t>
       </w:r>
       <w:r>
         <w:t>(SI). This system of measurement is the one commonly used by most countries today.</w:t>
@@ -1043,15 +953,7 @@
         <w:t>meter</w:t>
       </w:r>
       <w:r>
-        <w:t xml:space="preserve">. It </w:t>
-      </w:r>
-      <w:proofErr w:type="gramStart"/>
-      <w:r>
-        <w:t>is  a</w:t>
-      </w:r>
-      <w:proofErr w:type="gramEnd"/>
-      <w:r>
-        <w:t xml:space="preserve"> decimal system for measurement where multiples and fractions of the basic unit(meter) correspond to powers of ten.</w:t>
+        <w:t>. It is  a decimal system for measurement where multiples and fractions of the basic unit(meter) correspond to powers of ten.</w:t>
       </w:r>
     </w:p>
     <w:p>
@@ -1071,23 +973,21 @@
           <w:b/>
           <w:color w:val="FF0000"/>
         </w:rPr>
-        <w:t xml:space="preserve">TEST </w:t>
-      </w:r>
-      <w:proofErr w:type="gramStart"/>
+        <w:t>TEST YOURSELF</w:t>
+      </w:r>
       <w:r>
         <w:rPr>
           <w:b/>
           <w:color w:val="FF0000"/>
         </w:rPr>
-        <w:t>YOURSELF</w:t>
-      </w:r>
-      <w:proofErr w:type="gramEnd"/>
+        <w:br/>
+      </w:r>
       <w:r>
         <w:rPr>
           <w:b/>
           <w:color w:val="FF0000"/>
         </w:rPr>
-        <w:br/>
+        <w:tab/>
       </w:r>
       <w:r>
         <w:rPr>
@@ -1099,13 +999,6 @@
       <w:r>
         <w:rPr>
           <w:b/>
-          <w:color w:val="FF0000"/>
-        </w:rPr>
-        <w:tab/>
-      </w:r>
-      <w:r>
-        <w:rPr>
-          <w:b/>
         </w:rPr>
         <w:t>Choose the most realistic unit of measure for each</w:t>
       </w:r>
@@ -1125,13 +1018,8 @@
         </w:numPr>
       </w:pPr>
       <w:r>
-        <w:t xml:space="preserve">Length of a </w:t>
-      </w:r>
-      <w:proofErr w:type="spellStart"/>
-      <w:r>
-        <w:t>ballpen</w:t>
-      </w:r>
-      <w:proofErr w:type="spellEnd"/>
+        <w:t>Length of a ballpen</w:t>
+      </w:r>
     </w:p>
     <w:p>
       <w:pPr>
@@ -1355,15 +1243,7 @@
         </w:numPr>
       </w:pPr>
       <w:r>
-        <w:t xml:space="preserve">275 </w:t>
-      </w:r>
-      <w:proofErr w:type="spellStart"/>
-      <w:r>
-        <w:t>dm</w:t>
-      </w:r>
-      <w:proofErr w:type="spellEnd"/>
-      <w:r>
-        <w:t xml:space="preserve"> to m = </w:t>
+        <w:t xml:space="preserve">275 dm to m = </w:t>
       </w:r>
       <w:r>
         <w:rPr>
@@ -1546,21 +1426,7 @@
         <w:rPr>
           <w:b/>
         </w:rPr>
-        <w:t xml:space="preserve">A boy ran a distance of 5.8 </w:t>
-      </w:r>
-      <w:proofErr w:type="gramStart"/>
-      <w:r>
-        <w:rPr>
-          <w:b/>
-        </w:rPr>
-        <w:t>kilometers .</w:t>
-      </w:r>
-      <w:proofErr w:type="gramEnd"/>
-      <w:r>
-        <w:rPr>
-          <w:b/>
-        </w:rPr>
-        <w:t xml:space="preserve"> How many meters did he run?</w:t>
+        <w:t>A boy ran a distance of 5.8 kilometers . How many meters did he run?</w:t>
       </w:r>
     </w:p>
     <w:p>
@@ -1686,47 +1552,11 @@
           <w:b/>
         </w:rPr>
       </w:pPr>
-      <w:proofErr w:type="spellStart"/>
-      <w:r>
-        <w:rPr>
-          <w:b/>
-        </w:rPr>
-        <w:t>Loida</w:t>
-      </w:r>
-      <w:proofErr w:type="spellEnd"/>
-      <w:r>
-        <w:rPr>
-          <w:b/>
-        </w:rPr>
-        <w:t xml:space="preserve"> walked 204 meters to her classmate’s house and together they walked 523 meters to school. How many kilometers </w:t>
-      </w:r>
-      <w:proofErr w:type="gramStart"/>
-      <w:r>
-        <w:rPr>
-          <w:b/>
-        </w:rPr>
-        <w:t>was</w:t>
-      </w:r>
-      <w:proofErr w:type="gramEnd"/>
-      <w:r>
-        <w:rPr>
-          <w:b/>
-        </w:rPr>
-        <w:t xml:space="preserve"> covered by </w:t>
-      </w:r>
-      <w:proofErr w:type="spellStart"/>
-      <w:r>
-        <w:rPr>
-          <w:b/>
-        </w:rPr>
-        <w:t>Loida</w:t>
-      </w:r>
-      <w:proofErr w:type="spellEnd"/>
-      <w:r>
-        <w:rPr>
-          <w:b/>
-        </w:rPr>
-        <w:t xml:space="preserve"> alone</w:t>
+      <w:r>
+        <w:rPr>
+          <w:b/>
+        </w:rPr>
+        <w:t>Loida walked 204 meters to her classmate’s house and together they walked 523 meters to school. How many kilometers was covered by Loida alone</w:t>
       </w:r>
       <w:r>
         <w:rPr>
@@ -1948,21 +1778,7 @@
         <w:rPr>
           <w:b/>
         </w:rPr>
-        <w:t xml:space="preserve">2.3 </w:t>
-      </w:r>
-      <w:proofErr w:type="gramStart"/>
-      <w:r>
-        <w:rPr>
-          <w:b/>
-        </w:rPr>
-        <w:t>x</w:t>
-      </w:r>
-      <w:proofErr w:type="gramEnd"/>
-      <w:r>
-        <w:rPr>
-          <w:b/>
-        </w:rPr>
-        <w:t xml:space="preserve"> 10 = </w:t>
+        <w:t xml:space="preserve">2.3 x 10 = </w:t>
       </w:r>
       <w:r>
         <w:rPr>
@@ -2066,31 +1882,16 @@
       </w:pPr>
       <w:r>
         <w:tab/>
-        <w:t xml:space="preserve">The area of a square 10 m on each side is called </w:t>
-      </w:r>
-      <w:proofErr w:type="gramStart"/>
-      <w:r>
-        <w:t xml:space="preserve">an </w:t>
-      </w:r>
-      <w:proofErr w:type="spellStart"/>
+        <w:t xml:space="preserve">The area of a square 10 m on each side is called an </w:t>
+      </w:r>
       <w:r>
         <w:rPr>
           <w:i/>
         </w:rPr>
         <w:t>are</w:t>
       </w:r>
-      <w:proofErr w:type="spellEnd"/>
-      <w:proofErr w:type="gramEnd"/>
-      <w:r>
-        <w:t xml:space="preserve"> which is used to measure garden plots or building lots. An area equivalent to 100 </w:t>
-      </w:r>
-      <w:proofErr w:type="spellStart"/>
-      <w:r>
-        <w:t>ares</w:t>
-      </w:r>
-      <w:proofErr w:type="spellEnd"/>
-      <w:r>
-        <w:t xml:space="preserve"> is called a </w:t>
+      <w:r>
+        <w:t xml:space="preserve"> which is used to measure garden plots or building lots. An area equivalent to 100 ares is called a </w:t>
       </w:r>
       <w:r>
         <w:rPr>
@@ -3141,21 +2942,7 @@
         <w:rPr>
           <w:b/>
         </w:rPr>
-        <w:t xml:space="preserve">215 </w:t>
-      </w:r>
-      <w:proofErr w:type="spellStart"/>
-      <w:r>
-        <w:rPr>
-          <w:b/>
-        </w:rPr>
-        <w:t>a</w:t>
-      </w:r>
-      <w:proofErr w:type="spellEnd"/>
-      <w:r>
-        <w:rPr>
-          <w:b/>
-        </w:rPr>
-        <w:t xml:space="preserve"> to ha</w:t>
+        <w:t>215 a to ha</w:t>
       </w:r>
     </w:p>
     <w:p>
@@ -3319,21 +3106,7 @@
         <w:rPr>
           <w:b/>
         </w:rPr>
-        <w:t>Mrs. Reyes is selling a piece of land which measures 3.81 hectares. If the selling price is P2</w:t>
-      </w:r>
-      <w:proofErr w:type="gramStart"/>
-      <w:r>
-        <w:rPr>
-          <w:b/>
-        </w:rPr>
-        <w:t>,500</w:t>
-      </w:r>
-      <w:proofErr w:type="gramEnd"/>
-      <w:r>
-        <w:rPr>
-          <w:b/>
-        </w:rPr>
-        <w:t xml:space="preserve"> per square meter, how much will she receive from the sale of her land?</w:t>
+        <w:t>Mrs. Reyes is selling a piece of land which measures 3.81 hectares. If the selling price is P2,500 per square meter, how much will she receive from the sale of her land?</w:t>
       </w:r>
     </w:p>
     <w:p>
@@ -3595,15 +3368,7 @@
         <w:t>The metric system uses the liter (L)</w:t>
       </w:r>
       <w:r>
-        <w:t xml:space="preserve"> as the fundamental unit of volume. It represents the volume of a cube that measures 10 cm or 1 </w:t>
-      </w:r>
-      <w:proofErr w:type="spellStart"/>
-      <w:r>
-        <w:t>dm</w:t>
-      </w:r>
-      <w:proofErr w:type="spellEnd"/>
-      <w:r>
-        <w:t xml:space="preserve"> on each edge.</w:t>
+        <w:t xml:space="preserve"> as the fundamental unit of volume. It represents the volume of a cube that measures 10 cm or 1 dm on each edge.</w:t>
       </w:r>
     </w:p>
     <w:p>
@@ -4460,21 +4225,7 @@
           <w:b/>
         </w:rPr>
         <w:lastRenderedPageBreak/>
-        <w:t xml:space="preserve">A boy fills a drum with 375 cubic decimeters of water. How many cubic meters of water </w:t>
-      </w:r>
-      <w:proofErr w:type="gramStart"/>
-      <w:r>
-        <w:rPr>
-          <w:b/>
-        </w:rPr>
-        <w:t>is</w:t>
-      </w:r>
-      <w:proofErr w:type="gramEnd"/>
-      <w:r>
-        <w:rPr>
-          <w:b/>
-        </w:rPr>
-        <w:t xml:space="preserve"> in the drum?</w:t>
+        <w:t>A boy fills a drum with 375 cubic decimeters of water. How many cubic meters of water is in the drum?</w:t>
       </w:r>
     </w:p>
     <w:p>
@@ -4526,23 +4277,7 @@
         <w:rPr>
           <w:b/>
         </w:rPr>
-        <w:t xml:space="preserve">asin contains 670 cubic millimeters of water. How many liters of water </w:t>
-      </w:r>
-      <w:proofErr w:type="gramStart"/>
-      <w:r>
-        <w:rPr>
-          <w:b/>
-        </w:rPr>
-        <w:t>is</w:t>
-      </w:r>
-      <w:bookmarkStart w:id="0" w:name="_GoBack"/>
-      <w:bookmarkEnd w:id="0"/>
-      <w:proofErr w:type="gramEnd"/>
-      <w:r>
-        <w:rPr>
-          <w:b/>
-        </w:rPr>
-        <w:t xml:space="preserve"> in the basin?</w:t>
+        <w:t>asin contains 670 cubic millimeters of water. How many liters of water is in the basin?</w:t>
       </w:r>
     </w:p>
     <w:p>
@@ -4580,21 +4315,7 @@
         <w:rPr>
           <w:b/>
         </w:rPr>
-        <w:t xml:space="preserve">A tank contains 15.6 liters of gasoline. How many cubic meters of gasoline </w:t>
-      </w:r>
-      <w:proofErr w:type="gramStart"/>
-      <w:r>
-        <w:rPr>
-          <w:b/>
-        </w:rPr>
-        <w:t>is</w:t>
-      </w:r>
-      <w:proofErr w:type="gramEnd"/>
-      <w:r>
-        <w:rPr>
-          <w:b/>
-        </w:rPr>
-        <w:t xml:space="preserve"> in the tank?</w:t>
+        <w:t>A tank contains 15.6 liters of gasoline. How many cubic meters of gasoline is in the tank?</w:t>
       </w:r>
     </w:p>
     <w:p>
@@ -4640,21 +4361,7 @@
         <w:rPr>
           <w:b/>
         </w:rPr>
-        <w:t xml:space="preserve">Which is the most realistic measure of volume for a bottle of soda: 473 mL, 473 </w:t>
-      </w:r>
-      <w:proofErr w:type="spellStart"/>
-      <w:r>
-        <w:rPr>
-          <w:b/>
-        </w:rPr>
-        <w:t>cL</w:t>
-      </w:r>
-      <w:proofErr w:type="spellEnd"/>
-      <w:r>
-        <w:rPr>
-          <w:b/>
-        </w:rPr>
-        <w:t>, or 473 L?</w:t>
+        <w:t>Which is the most realistic measure of volume for a bottle of soda: 473 mL, 473 cL, or 473 L?</w:t>
       </w:r>
     </w:p>
     <w:p>
@@ -4684,21 +4391,7 @@
         <w:rPr>
           <w:b/>
         </w:rPr>
-        <w:t xml:space="preserve">A tablespoon of syrup is about 15 </w:t>
-      </w:r>
-      <w:proofErr w:type="spellStart"/>
-      <w:r>
-        <w:rPr>
-          <w:b/>
-        </w:rPr>
-        <w:t>mL.</w:t>
-      </w:r>
-      <w:proofErr w:type="spellEnd"/>
-      <w:r>
-        <w:rPr>
-          <w:b/>
-        </w:rPr>
-        <w:t xml:space="preserve"> What part of a liter can a tablespoon hold?</w:t>
+        <w:t>A tablespoon of syrup is about 15 mL. What part of a liter can a tablespoon hold?</w:t>
       </w:r>
     </w:p>
     <w:p>
@@ -4746,7 +4439,6 @@
         <w:tab/>
         <w:t xml:space="preserve">The mass of an object is the amount of matter it contains. The basic unit of mass in the metric system is the </w:t>
       </w:r>
-      <w:proofErr w:type="gramStart"/>
       <w:r>
         <w:rPr>
           <w:i/>
@@ -4754,11 +4446,7 @@
         <w:t>kilogram</w:t>
       </w:r>
       <w:r>
-        <w:t>(</w:t>
-      </w:r>
-      <w:proofErr w:type="gramEnd"/>
-      <w:r>
-        <w:t xml:space="preserve">kg). A kilogram is the weight of 1 liter of water in its densest state. A milliliter of water weighs 1/1000 of a kilogram, which is called a </w:t>
+        <w:t xml:space="preserve">(kg). A kilogram is the weight of 1 liter of water in its densest state. A milliliter of water weighs 1/1000 of a kilogram, which is called a </w:t>
       </w:r>
       <w:r>
         <w:rPr>
@@ -4773,15 +4461,7 @@
     <w:p>
       <w:r>
         <w:tab/>
-        <w:t xml:space="preserve">Thus, 1000 grams is equivalent to 1 kilogram. </w:t>
-      </w:r>
-      <w:proofErr w:type="gramStart"/>
-      <w:r>
-        <w:t>Grams is</w:t>
-      </w:r>
-      <w:proofErr w:type="gramEnd"/>
-      <w:r>
-        <w:t xml:space="preserve"> used for small weights such as ingredients in recipes or nutritional contents of various foods. Remember also the meaning of the prefixes in connection with the measures of mass, such as milligram, centigram, decigram, dekagram, hectogram, and kilogram.</w:t>
+        <w:t>Thus, 1000 grams is equivalent to 1 kilogram. Grams is used for small weights such as ingredients in recipes or nutritional contents of various foods. Remember also the meaning of the prefixes in connection with the measures of mass, such as milligram, centigram, decigram, dekagram, hectogram, and kilogram.</w:t>
       </w:r>
     </w:p>
     <w:p>
@@ -5061,6 +4741,19 @@
         </w:rPr>
         <w:t>8 kg to g</w:t>
       </w:r>
+      <w:r>
+        <w:rPr>
+          <w:b/>
+        </w:rPr>
+        <w:t xml:space="preserve"> = </w:t>
+      </w:r>
+      <w:r>
+        <w:rPr>
+          <w:b/>
+          <w:u w:val="single"/>
+        </w:rPr>
+        <w:t xml:space="preserve"> 8000 g</w:t>
+      </w:r>
     </w:p>
     <w:p>
       <w:pPr>
@@ -5079,6 +4772,19 @@
         </w:rPr>
         <w:t>2.5 kg to g</w:t>
       </w:r>
+      <w:r>
+        <w:rPr>
+          <w:b/>
+        </w:rPr>
+        <w:t xml:space="preserve"> =  </w:t>
+      </w:r>
+      <w:r>
+        <w:rPr>
+          <w:b/>
+          <w:u w:val="single"/>
+        </w:rPr>
+        <w:t>2,500 g</w:t>
+      </w:r>
     </w:p>
     <w:p>
       <w:pPr>
@@ -5097,6 +4803,19 @@
         </w:rPr>
         <w:t>850 mg to g</w:t>
       </w:r>
+      <w:r>
+        <w:rPr>
+          <w:b/>
+        </w:rPr>
+        <w:t xml:space="preserve"> = </w:t>
+      </w:r>
+      <w:r>
+        <w:rPr>
+          <w:b/>
+          <w:u w:val="single"/>
+        </w:rPr>
+        <w:t>85 g</w:t>
+      </w:r>
     </w:p>
     <w:p>
       <w:pPr>
@@ -5115,6 +4834,12 @@
         </w:rPr>
         <w:t>370 cg to mg</w:t>
       </w:r>
+      <w:r>
+        <w:rPr>
+          <w:b/>
+        </w:rPr>
+        <w:t xml:space="preserve"> = </w:t>
+      </w:r>
     </w:p>
     <w:p>
       <w:pPr>
@@ -5258,21 +4983,7 @@
         <w:rPr>
           <w:b/>
         </w:rPr>
-        <w:t xml:space="preserve">A bridge can support a mass of 2.8 </w:t>
-      </w:r>
-      <w:proofErr w:type="spellStart"/>
-      <w:r>
-        <w:rPr>
-          <w:b/>
-        </w:rPr>
-        <w:t>tonnes</w:t>
-      </w:r>
-      <w:proofErr w:type="spellEnd"/>
-      <w:r>
-        <w:rPr>
-          <w:b/>
-        </w:rPr>
-        <w:t>. How many kilograms can the bridge support?</w:t>
+        <w:t>A bridge can support a mass of 2.8 tonnes. How many kilograms can the bridge support?</w:t>
       </w:r>
     </w:p>
     <w:p>
@@ -5571,7 +5282,6 @@
         </w:rPr>
         <w:t xml:space="preserve">C to </w:t>
       </w:r>
-      <w:proofErr w:type="spellStart"/>
       <w:r>
         <w:rPr>
           <w:b/>
@@ -5587,7 +5297,6 @@
         </w:rPr>
         <w:t>F</w:t>
       </w:r>
-      <w:proofErr w:type="spellEnd"/>
     </w:p>
     <w:p>
       <w:pPr>
@@ -5623,7 +5332,6 @@
         </w:rPr>
         <w:t xml:space="preserve">C to </w:t>
       </w:r>
-      <w:proofErr w:type="spellStart"/>
       <w:r>
         <w:rPr>
           <w:b/>
@@ -5639,7 +5347,6 @@
         </w:rPr>
         <w:t>F</w:t>
       </w:r>
-      <w:proofErr w:type="spellEnd"/>
     </w:p>
     <w:p>
       <w:pPr>
@@ -5675,7 +5382,6 @@
         </w:rPr>
         <w:t xml:space="preserve">F to </w:t>
       </w:r>
-      <w:proofErr w:type="spellStart"/>
       <w:r>
         <w:rPr>
           <w:b/>
@@ -5691,7 +5397,6 @@
         </w:rPr>
         <w:t>C</w:t>
       </w:r>
-      <w:proofErr w:type="spellEnd"/>
     </w:p>
     <w:p>
       <w:pPr>
@@ -5727,7 +5432,6 @@
         </w:rPr>
         <w:t xml:space="preserve">F to </w:t>
       </w:r>
-      <w:proofErr w:type="spellStart"/>
       <w:r>
         <w:rPr>
           <w:b/>
@@ -5743,7 +5447,6 @@
         </w:rPr>
         <w:t>C</w:t>
       </w:r>
-      <w:proofErr w:type="spellEnd"/>
     </w:p>
     <w:p>
       <w:pPr>
@@ -5779,7 +5482,6 @@
         </w:rPr>
         <w:t xml:space="preserve">C to </w:t>
       </w:r>
-      <w:proofErr w:type="spellStart"/>
       <w:r>
         <w:rPr>
           <w:b/>
@@ -5795,7 +5497,6 @@
         </w:rPr>
         <w:t>F</w:t>
       </w:r>
-      <w:proofErr w:type="spellEnd"/>
     </w:p>
     <w:p>
       <w:pPr>
@@ -5831,7 +5532,6 @@
         </w:rPr>
         <w:t xml:space="preserve">F to </w:t>
       </w:r>
-      <w:proofErr w:type="spellStart"/>
       <w:r>
         <w:rPr>
           <w:b/>
@@ -5847,7 +5547,6 @@
         </w:rPr>
         <w:t>C</w:t>
       </w:r>
-      <w:proofErr w:type="spellEnd"/>
     </w:p>
     <w:p>
       <w:pPr>
@@ -6115,23 +5814,7 @@
           <w:b/>
           <w:color w:val="000000" w:themeColor="text1"/>
         </w:rPr>
-        <w:t xml:space="preserve">A glass of </w:t>
-      </w:r>
-      <w:proofErr w:type="spellStart"/>
-      <w:r>
-        <w:rPr>
-          <w:b/>
-          <w:color w:val="000000" w:themeColor="text1"/>
-        </w:rPr>
-        <w:t>calamansi</w:t>
-      </w:r>
-      <w:proofErr w:type="spellEnd"/>
-      <w:r>
-        <w:rPr>
-          <w:b/>
-          <w:color w:val="000000" w:themeColor="text1"/>
-        </w:rPr>
-        <w:t>:</w:t>
+        <w:t>A glass of calamansi:</w:t>
       </w:r>
       <w:r>
         <w:rPr>
@@ -6504,33 +6187,8 @@
           <w:b/>
           <w:color w:val="000000" w:themeColor="text1"/>
         </w:rPr>
-        <w:t xml:space="preserve">5 </w:t>
-      </w:r>
-      <w:proofErr w:type="spellStart"/>
-      <w:r>
-        <w:rPr>
-          <w:b/>
-          <w:color w:val="000000" w:themeColor="text1"/>
-        </w:rPr>
-        <w:t>yr</w:t>
-      </w:r>
-      <w:proofErr w:type="spellEnd"/>
-      <w:r>
-        <w:rPr>
-          <w:b/>
-          <w:color w:val="000000" w:themeColor="text1"/>
-        </w:rPr>
-        <w:t xml:space="preserve"> to </w:t>
-      </w:r>
-      <w:proofErr w:type="spellStart"/>
-      <w:r>
-        <w:rPr>
-          <w:b/>
-          <w:color w:val="000000" w:themeColor="text1"/>
-        </w:rPr>
-        <w:t>mo</w:t>
-      </w:r>
-      <w:proofErr w:type="spellEnd"/>
+        <w:t>5 yr to mo</w:t>
+      </w:r>
     </w:p>
     <w:p>
       <w:pPr>
@@ -6590,23 +6248,7 @@
           <w:b/>
           <w:color w:val="000000" w:themeColor="text1"/>
         </w:rPr>
-        <w:t xml:space="preserve">40 </w:t>
-      </w:r>
-      <w:proofErr w:type="spellStart"/>
-      <w:r>
-        <w:rPr>
-          <w:b/>
-          <w:color w:val="000000" w:themeColor="text1"/>
-        </w:rPr>
-        <w:t>yr</w:t>
-      </w:r>
-      <w:proofErr w:type="spellEnd"/>
-      <w:r>
-        <w:rPr>
-          <w:b/>
-          <w:color w:val="000000" w:themeColor="text1"/>
-        </w:rPr>
-        <w:t xml:space="preserve"> to da</w:t>
+        <w:t>40 yr to da</w:t>
       </w:r>
     </w:p>
     <w:p>
@@ -6626,33 +6268,8 @@
           <w:b/>
           <w:color w:val="000000" w:themeColor="text1"/>
         </w:rPr>
-        <w:t xml:space="preserve">82 </w:t>
-      </w:r>
-      <w:proofErr w:type="spellStart"/>
-      <w:r>
-        <w:rPr>
-          <w:b/>
-          <w:color w:val="000000" w:themeColor="text1"/>
-        </w:rPr>
-        <w:t>mo</w:t>
-      </w:r>
-      <w:proofErr w:type="spellEnd"/>
-      <w:r>
-        <w:rPr>
-          <w:b/>
-          <w:color w:val="000000" w:themeColor="text1"/>
-        </w:rPr>
-        <w:t xml:space="preserve"> to </w:t>
-      </w:r>
-      <w:proofErr w:type="spellStart"/>
-      <w:r>
-        <w:rPr>
-          <w:b/>
-          <w:color w:val="000000" w:themeColor="text1"/>
-        </w:rPr>
-        <w:t>yr</w:t>
-      </w:r>
-      <w:proofErr w:type="spellEnd"/>
+        <w:t>82 mo to yr</w:t>
+      </w:r>
     </w:p>
     <w:p>
       <w:pPr>
@@ -6671,17 +6288,8 @@
           <w:b/>
           <w:color w:val="000000" w:themeColor="text1"/>
         </w:rPr>
-        <w:t xml:space="preserve">3.5 decades to </w:t>
-      </w:r>
-      <w:proofErr w:type="spellStart"/>
-      <w:r>
-        <w:rPr>
-          <w:b/>
-          <w:color w:val="000000" w:themeColor="text1"/>
-        </w:rPr>
-        <w:t>mo</w:t>
-      </w:r>
-      <w:proofErr w:type="spellEnd"/>
+        <w:t>3.5 decades to mo</w:t>
+      </w:r>
     </w:p>
     <w:p>
       <w:pPr>
@@ -6700,17 +6308,8 @@
           <w:b/>
           <w:color w:val="000000" w:themeColor="text1"/>
         </w:rPr>
-        <w:t xml:space="preserve">1 century to </w:t>
-      </w:r>
-      <w:proofErr w:type="spellStart"/>
-      <w:r>
-        <w:rPr>
-          <w:b/>
-          <w:color w:val="000000" w:themeColor="text1"/>
-        </w:rPr>
-        <w:t>yr</w:t>
-      </w:r>
-      <w:proofErr w:type="spellEnd"/>
+        <w:t>1 century to yr</w:t>
+      </w:r>
     </w:p>
     <w:p>
       <w:pPr>
@@ -6729,23 +6328,7 @@
           <w:b/>
           <w:color w:val="000000" w:themeColor="text1"/>
         </w:rPr>
-        <w:t xml:space="preserve">6 </w:t>
-      </w:r>
-      <w:proofErr w:type="spellStart"/>
-      <w:r>
-        <w:rPr>
-          <w:b/>
-          <w:color w:val="000000" w:themeColor="text1"/>
-        </w:rPr>
-        <w:t>yr</w:t>
-      </w:r>
-      <w:proofErr w:type="spellEnd"/>
-      <w:r>
-        <w:rPr>
-          <w:b/>
-          <w:color w:val="000000" w:themeColor="text1"/>
-        </w:rPr>
-        <w:t xml:space="preserve"> to da</w:t>
+        <w:t>6 yr to da</w:t>
       </w:r>
     </w:p>
     <w:p>
@@ -6865,39 +6448,7 @@
           <w:b/>
           <w:color w:val="000000" w:themeColor="text1"/>
         </w:rPr>
-        <w:t xml:space="preserve">The flight time from Manila to </w:t>
-      </w:r>
-      <w:proofErr w:type="spellStart"/>
-      <w:r>
-        <w:rPr>
-          <w:b/>
-          <w:color w:val="000000" w:themeColor="text1"/>
-        </w:rPr>
-        <w:t>Zamboanga</w:t>
-      </w:r>
-      <w:proofErr w:type="spellEnd"/>
-      <w:r>
-        <w:rPr>
-          <w:b/>
-          <w:color w:val="000000" w:themeColor="text1"/>
-        </w:rPr>
-        <w:t xml:space="preserve"> is 1 hour and 40 minutes.  If the plane leaves Manila at 12:30 P.M., at what time will it arrive in </w:t>
-      </w:r>
-      <w:proofErr w:type="spellStart"/>
-      <w:r>
-        <w:rPr>
-          <w:b/>
-          <w:color w:val="000000" w:themeColor="text1"/>
-        </w:rPr>
-        <w:t>Zamboanga</w:t>
-      </w:r>
-      <w:proofErr w:type="spellEnd"/>
-      <w:r>
-        <w:rPr>
-          <w:b/>
-          <w:color w:val="000000" w:themeColor="text1"/>
-        </w:rPr>
-        <w:t>?</w:t>
+        <w:t>The flight time from Manila to Zamboanga is 1 hour and 40 minutes.  If the plane leaves Manila at 12:30 P.M., at what time will it arrive in Zamboanga?</w:t>
       </w:r>
     </w:p>
     <w:p>
@@ -7453,7 +7004,6 @@
         </w:rPr>
         <w:tab/>
       </w:r>
-      <w:proofErr w:type="gramStart"/>
       <w:r>
         <w:rPr>
           <w:b/>
@@ -7461,7 +7011,6 @@
         </w:rPr>
         <w:t>Round to the indicated place.</w:t>
       </w:r>
-      <w:proofErr w:type="gramEnd"/>
     </w:p>
     <w:tbl>
       <w:tblPr>
@@ -8369,53 +7918,12 @@
           <w:color w:val="000000" w:themeColor="text1"/>
         </w:rPr>
       </w:pPr>
-      <w:proofErr w:type="spellStart"/>
-      <w:r>
-        <w:rPr>
-          <w:b/>
-          <w:color w:val="000000" w:themeColor="text1"/>
-        </w:rPr>
-        <w:t>Aling</w:t>
-      </w:r>
-      <w:proofErr w:type="spellEnd"/>
-      <w:r>
-        <w:rPr>
-          <w:b/>
-          <w:color w:val="000000" w:themeColor="text1"/>
-        </w:rPr>
-        <w:t xml:space="preserve"> </w:t>
-      </w:r>
-      <w:proofErr w:type="spellStart"/>
-      <w:r>
-        <w:rPr>
-          <w:b/>
-          <w:color w:val="000000" w:themeColor="text1"/>
-        </w:rPr>
-        <w:t>Conching</w:t>
-      </w:r>
-      <w:proofErr w:type="spellEnd"/>
-      <w:r>
-        <w:rPr>
-          <w:b/>
-          <w:color w:val="000000" w:themeColor="text1"/>
-        </w:rPr>
-        <w:t xml:space="preserve"> bought a charcoal stove to reduce </w:t>
-      </w:r>
-      <w:proofErr w:type="spellStart"/>
-      <w:r>
-        <w:rPr>
-          <w:b/>
-          <w:color w:val="000000" w:themeColor="text1"/>
-        </w:rPr>
-        <w:t>enrgy</w:t>
-      </w:r>
-      <w:proofErr w:type="spellEnd"/>
-      <w:r>
-        <w:rPr>
-          <w:b/>
-          <w:color w:val="000000" w:themeColor="text1"/>
-        </w:rPr>
-        <w:t xml:space="preserve"> cost. She paid P180 for the stove. For a month’s use, she bought 3 sacks of charcoal that cost P54.15 each. What was the total cost of the stove and the charcoal? Estimate to the nearest peso.</w:t>
+      <w:r>
+        <w:rPr>
+          <w:b/>
+          <w:color w:val="000000" w:themeColor="text1"/>
+        </w:rPr>
+        <w:t>Aling Conching bought a charcoal stove to reduce enrgy cost. She paid P180 for the stove. For a month’s use, she bought 3 sacks of charcoal that cost P54.15 each. What was the total cost of the stove and the charcoal? Estimate to the nearest peso.</w:t>
       </w:r>
     </w:p>
     <w:p>
@@ -8453,21 +7961,7 @@
           <w:color w:val="000000" w:themeColor="text1"/>
         </w:rPr>
         <w:tab/>
-        <w:t xml:space="preserve">Knowledge of measurement and problem-solving strategies are necessary in solving routine and </w:t>
-      </w:r>
-      <w:proofErr w:type="spellStart"/>
-      <w:r>
-        <w:rPr>
-          <w:color w:val="000000" w:themeColor="text1"/>
-        </w:rPr>
-        <w:t>nonroutine</w:t>
-      </w:r>
-      <w:proofErr w:type="spellEnd"/>
-      <w:r>
-        <w:rPr>
-          <w:color w:val="000000" w:themeColor="text1"/>
-        </w:rPr>
-        <w:t xml:space="preserve"> word problems. Many problems can be solved using arithmetic algebraic processes.</w:t>
+        <w:t>Knowledge of measurement and problem-solving strategies are necessary in solving routine and nonroutine word problems. Many problems can be solved using arithmetic algebraic processes.</w:t>
       </w:r>
       <w:r>
         <w:rPr>
@@ -8689,23 +8183,7 @@
         <w:t>th</w:t>
       </w:r>
       <w:r>
-        <w:t xml:space="preserve"> century as a result of the French Revolution. In 1960, the </w:t>
-      </w:r>
-      <w:proofErr w:type="spellStart"/>
-      <w:r>
-        <w:t>Systeme</w:t>
-      </w:r>
-      <w:proofErr w:type="spellEnd"/>
-      <w:r>
-        <w:t xml:space="preserve"> International d’ </w:t>
-      </w:r>
-      <w:proofErr w:type="gramStart"/>
-      <w:r>
-        <w:t>Unites(</w:t>
-      </w:r>
-      <w:proofErr w:type="gramEnd"/>
-      <w:r>
-        <w:t>SI) was established by the 11</w:t>
+        <w:t xml:space="preserve"> century as a result of the French Revolution. In 1960, the Systeme International d’ Unites(SI) was established by the 11</w:t>
       </w:r>
       <w:r>
         <w:rPr>
@@ -9376,16 +8854,8 @@
         <w:rPr>
           <w:b/>
         </w:rPr>
-        <w:t xml:space="preserve">Solve the following problems. </w:t>
-      </w:r>
-      <w:proofErr w:type="gramStart"/>
-      <w:r>
-        <w:rPr>
-          <w:b/>
-        </w:rPr>
-        <w:t>Round your answers to the nearest tenth.</w:t>
-      </w:r>
-      <w:proofErr w:type="gramEnd"/>
+        <w:t>Solve the following problems. Round your answers to the nearest tenth.</w:t>
+      </w:r>
     </w:p>
     <w:p>
       <w:pPr>
@@ -9403,21 +8873,7 @@
           <w:b/>
         </w:rPr>
         <w:lastRenderedPageBreak/>
-        <w:t xml:space="preserve">How many meters of wood </w:t>
-      </w:r>
-      <w:proofErr w:type="gramStart"/>
-      <w:r>
-        <w:rPr>
-          <w:b/>
-        </w:rPr>
-        <w:t>is</w:t>
-      </w:r>
-      <w:proofErr w:type="gramEnd"/>
-      <w:r>
-        <w:rPr>
-          <w:b/>
-        </w:rPr>
-        <w:t xml:space="preserve"> needed to completely surround a square whose side is 0.427 meter?</w:t>
+        <w:t>How many meters of wood is needed to completely surround a square whose side is 0.427 meter?</w:t>
       </w:r>
     </w:p>
     <w:p>
@@ -9489,21 +8945,7 @@
         <w:rPr>
           <w:b/>
         </w:rPr>
-        <w:t xml:space="preserve">A baby weighs 3.39 kilograms at birth. If the baby’s weight increases by 1.2 kilograms after two months, what is his weight in grams in two </w:t>
-      </w:r>
-      <w:proofErr w:type="spellStart"/>
-      <w:r>
-        <w:rPr>
-          <w:b/>
-        </w:rPr>
-        <w:t>months time</w:t>
-      </w:r>
-      <w:proofErr w:type="spellEnd"/>
-      <w:r>
-        <w:rPr>
-          <w:b/>
-        </w:rPr>
-        <w:t>?</w:t>
+        <w:t>A baby weighs 3.39 kilograms at birth. If the baby’s weight increases by 1.2 kilograms after two months, what is his weight in grams in two months time?</w:t>
       </w:r>
     </w:p>
     <w:p>
@@ -9521,21 +8963,7 @@
         <w:rPr>
           <w:b/>
         </w:rPr>
-        <w:t xml:space="preserve">A tank contains 8 cubic meters of water. How many liters of water </w:t>
-      </w:r>
-      <w:proofErr w:type="gramStart"/>
-      <w:r>
-        <w:rPr>
-          <w:b/>
-        </w:rPr>
-        <w:t>is</w:t>
-      </w:r>
-      <w:proofErr w:type="gramEnd"/>
-      <w:r>
-        <w:rPr>
-          <w:b/>
-        </w:rPr>
-        <w:t xml:space="preserve"> in the tank?</w:t>
+        <w:t>A tank contains 8 cubic meters of water. How many liters of water is in the tank?</w:t>
       </w:r>
     </w:p>
     <w:p>
@@ -9609,6 +9037,1083 @@
         </w:rPr>
         <w:t>When 1 ray is drawn inside an angle, 3 angles are formed. How many angles are formed with 5 rays?</w:t>
       </w:r>
+    </w:p>
+    <w:p>
+      <w:pPr>
+        <w:rPr>
+          <w:b/>
+        </w:rPr>
+      </w:pPr>
+    </w:p>
+    <w:p>
+      <w:pPr>
+        <w:rPr>
+          <w:b/>
+        </w:rPr>
+      </w:pPr>
+      <w:r>
+        <w:rPr>
+          <w:b/>
+        </w:rPr>
+        <w:t>Chapter 2: The Real Number System</w:t>
+      </w:r>
+    </w:p>
+    <w:p>
+      <w:r>
+        <w:rPr>
+          <w:b/>
+        </w:rPr>
+        <w:tab/>
+      </w:r>
+      <w:r>
+        <w:t>Historically, whole numbers were used hundreds of years before negative integers were introduced. As trading become more common, two distinctly different uses of whole numbers were needed, one to indicate credit and one to indicate debit. Many of these ideas of opposites, like north and sound, up and down, east and west, profit and gain, above and below sea level, and so on, paved the way to the development of positive and negative integers, also known as signed numbers.</w:t>
+      </w:r>
+    </w:p>
+    <w:p>
+      <w:r>
+        <w:tab/>
+        <w:t>In algebra, a good grasp of signed numbers is helpful.</w:t>
+      </w:r>
+    </w:p>
+    <w:p>
+      <w:pPr>
+        <w:pStyle w:val="ListParagraph"/>
+        <w:numPr>
+          <w:ilvl w:val="1"/>
+          <w:numId w:val="22"/>
+        </w:numPr>
+        <w:rPr>
+          <w:b/>
+        </w:rPr>
+      </w:pPr>
+      <w:r>
+        <w:rPr>
+          <w:b/>
+        </w:rPr>
+        <w:t>The Set of Real Numbers</w:t>
+      </w:r>
+    </w:p>
+    <w:p>
+      <w:pPr>
+        <w:pStyle w:val="ListParagraph"/>
+        <w:ind w:firstLine="720"/>
+        <w:rPr>
+          <w:b/>
+        </w:rPr>
+      </w:pPr>
+      <w:r>
+        <w:t>At an early age, elementary school pupils learned how to use the set of counting numbers.</w:t>
+      </w:r>
+      <w:r>
+        <w:rPr>
+          <w:b/>
+        </w:rPr>
+        <w:t xml:space="preserve"> </w:t>
+      </w:r>
+    </w:p>
+    <w:p>
+      <w:pPr>
+        <w:pStyle w:val="ListParagraph"/>
+        <w:rPr>
+          <w:b/>
+        </w:rPr>
+      </w:pPr>
+      <w:r>
+        <w:rPr>
+          <w:b/>
+        </w:rPr>
+        <w:tab/>
+      </w:r>
+      <w:r>
+        <w:rPr>
+          <w:b/>
+        </w:rPr>
+        <w:tab/>
+        <w:t>[1, 2, 3, …]</w:t>
+      </w:r>
+    </w:p>
+    <w:p>
+      <w:pPr>
+        <w:pStyle w:val="ListParagraph"/>
+      </w:pPr>
+      <w:r>
+        <w:rPr>
+          <w:b/>
+        </w:rPr>
+        <w:tab/>
+      </w:r>
+      <w:r>
+        <w:t xml:space="preserve">This set is also called set of </w:t>
+      </w:r>
+      <w:r>
+        <w:rPr>
+          <w:i/>
+        </w:rPr>
+        <w:t xml:space="preserve">natural numbers </w:t>
+      </w:r>
+      <w:r>
+        <w:t xml:space="preserve">or set of positive whole numbers. Later, the idea of numbers was extended to include zero to form the set of </w:t>
+      </w:r>
+      <w:r>
+        <w:rPr>
+          <w:i/>
+        </w:rPr>
+        <w:t>whole numbers.</w:t>
+      </w:r>
+    </w:p>
+    <w:p>
+      <w:pPr>
+        <w:pStyle w:val="ListParagraph"/>
+      </w:pPr>
+      <w:r>
+        <w:tab/>
+      </w:r>
+      <w:r>
+        <w:tab/>
+        <w:t>[1, 2, 3, …].</w:t>
+      </w:r>
+    </w:p>
+    <w:p>
+      <w:pPr>
+        <w:pStyle w:val="ListParagraph"/>
+      </w:pPr>
+      <w:r>
+        <w:tab/>
+        <w:t xml:space="preserve">Still later, the set of counting numbers, zero and negative numbers were combined to give answers to problems, like 5-8, 20-25 and so on. These form the set of </w:t>
+      </w:r>
+      <w:r>
+        <w:rPr>
+          <w:i/>
+        </w:rPr>
+        <w:t xml:space="preserve">integers, </w:t>
+      </w:r>
+      <w:r>
+        <w:t xml:space="preserve"> which is an infinite set, and denoted by</w:t>
+      </w:r>
+    </w:p>
+    <w:p>
+      <w:pPr>
+        <w:pStyle w:val="ListParagraph"/>
+      </w:pPr>
+      <w:r>
+        <w:tab/>
+      </w:r>
+      <w:r>
+        <w:tab/>
+        <w:t>[…, -3, -2, -1, 0, 1, 2, 3, …].</w:t>
+      </w:r>
+    </w:p>
+    <w:p>
+      <w:pPr>
+        <w:pStyle w:val="ListParagraph"/>
+      </w:pPr>
+      <w:r>
+        <w:tab/>
+        <w:t xml:space="preserve">As one advances to a higher level of study, fractions and decimals are introduced. These numbers which can be expressed as the ratio of two integers a/b where b !=0. These are called </w:t>
+      </w:r>
+      <w:r>
+        <w:rPr>
+          <w:i/>
+        </w:rPr>
+        <w:t>rational numbers</w:t>
+      </w:r>
+      <w:r>
+        <w:t xml:space="preserve">. This set of numbers provides answers to problems like 4/5, 25/30 and so on, which have no answers in the set of integers. In general, integer, simple fractions, mixed </w:t>
+      </w:r>
+      <w:r>
+        <w:lastRenderedPageBreak/>
+        <w:t>numbers, finite decimals or repeating decimals, whether positive or negative, represent rational numbers.</w:t>
+      </w:r>
+    </w:p>
+    <w:p>
+      <w:pPr>
+        <w:pStyle w:val="ListParagraph"/>
+      </w:pPr>
+      <w:r>
+        <w:tab/>
+        <w:t xml:space="preserve">Looking at a number line with rational numbers only, one can find points which do not correspond to rational numbers. Such numbers, like /2 and /3, which are not rational, belong to the set of </w:t>
+      </w:r>
+      <w:r>
+        <w:rPr>
+          <w:i/>
+        </w:rPr>
+        <w:t xml:space="preserve">irrational numbers. </w:t>
+      </w:r>
+      <w:r>
+        <w:t>Every infinite decimal that does not repeat represents an irrational number. If a number is rational, it is either finite or a repeating decimal; but if a number is irrational, it can only be approximated by a decimal.</w:t>
+      </w:r>
+    </w:p>
+    <w:p>
+      <w:pPr>
+        <w:pStyle w:val="ListParagraph"/>
+      </w:pPr>
+      <w:r>
+        <w:tab/>
+        <w:t>The set of rational and irrational numbers form the set of</w:t>
+      </w:r>
+      <w:r>
+        <w:t xml:space="preserve"> </w:t>
+      </w:r>
+      <w:r>
+        <w:rPr>
+          <w:i/>
+        </w:rPr>
+        <w:t xml:space="preserve">real numbers. </w:t>
+      </w:r>
+      <w:r>
+        <w:t>On the real number line, there is a point for every real number and a real number for every point. The real number line and some of its elements are shown below:</w:t>
+      </w:r>
+    </w:p>
+    <w:p>
+      <w:pPr>
+        <w:pStyle w:val="ListParagraph"/>
+      </w:pPr>
+      <w:r>
+        <w:tab/>
+        <w:t xml:space="preserve">The </w:t>
+      </w:r>
+      <w:r>
+        <w:rPr>
+          <w:i/>
+        </w:rPr>
+        <w:t>real number system</w:t>
+      </w:r>
+      <w:r>
+        <w:t xml:space="preserve"> is represented below in a tree diagram. It shows how all of the sets of numbers relate to one another.</w:t>
+      </w:r>
+    </w:p>
+    <w:p>
+      <w:pPr>
+        <w:pStyle w:val="ListParagraph"/>
+      </w:pPr>
+    </w:p>
+    <w:p>
+      <w:pPr>
+        <w:pStyle w:val="ListParagraph"/>
+      </w:pPr>
+      <w:r>
+        <w:rPr>
+          <w:b/>
+        </w:rPr>
+        <w:t>TEST YOURSELF</w:t>
+      </w:r>
+    </w:p>
+    <w:p>
+      <w:pPr>
+        <w:pStyle w:val="ListParagraph"/>
+        <w:rPr>
+          <w:i/>
+        </w:rPr>
+      </w:pPr>
+      <w:r>
+        <w:tab/>
+        <w:t xml:space="preserve">State whether each sentence is </w:t>
+      </w:r>
+      <w:r>
+        <w:rPr>
+          <w:i/>
+        </w:rPr>
+        <w:t>true</w:t>
+      </w:r>
+      <w:r>
+        <w:t xml:space="preserve"> or </w:t>
+      </w:r>
+      <w:r>
+        <w:rPr>
+          <w:i/>
+        </w:rPr>
+        <w:t>false.</w:t>
+      </w:r>
+    </w:p>
+    <w:p>
+      <w:pPr>
+        <w:pStyle w:val="ListParagraph"/>
+        <w:numPr>
+          <w:ilvl w:val="0"/>
+          <w:numId w:val="27"/>
+        </w:numPr>
+        <w:rPr>
+          <w:i/>
+        </w:rPr>
+      </w:pPr>
+      <w:r>
+        <w:t>The counting numbers are also called natural numbers.</w:t>
+      </w:r>
+    </w:p>
+    <w:p>
+      <w:pPr>
+        <w:pStyle w:val="ListParagraph"/>
+        <w:numPr>
+          <w:ilvl w:val="0"/>
+          <w:numId w:val="27"/>
+        </w:numPr>
+        <w:rPr>
+          <w:i/>
+        </w:rPr>
+      </w:pPr>
+      <w:r>
+        <w:t>The set of integers consists of positive and negative numbers.</w:t>
+      </w:r>
+    </w:p>
+    <w:p>
+      <w:pPr>
+        <w:pStyle w:val="ListParagraph"/>
+        <w:numPr>
+          <w:ilvl w:val="0"/>
+          <w:numId w:val="27"/>
+        </w:numPr>
+        <w:rPr>
+          <w:i/>
+        </w:rPr>
+      </w:pPr>
+      <w:r>
+        <w:t>The mixed number 3 ¼ is a rational number.</w:t>
+      </w:r>
+    </w:p>
+    <w:p>
+      <w:pPr>
+        <w:pStyle w:val="ListParagraph"/>
+        <w:numPr>
+          <w:ilvl w:val="0"/>
+          <w:numId w:val="27"/>
+        </w:numPr>
+        <w:rPr>
+          <w:i/>
+        </w:rPr>
+      </w:pPr>
+      <w:r>
+        <w:t>A number which can be expressed as a ratio of two integers a/b, where b != 0 is a rational number.</w:t>
+      </w:r>
+    </w:p>
+    <w:p>
+      <w:pPr>
+        <w:pStyle w:val="ListParagraph"/>
+        <w:numPr>
+          <w:ilvl w:val="0"/>
+          <w:numId w:val="27"/>
+        </w:numPr>
+        <w:rPr>
+          <w:i/>
+        </w:rPr>
+      </w:pPr>
+      <w:r>
+        <w:t>The problem 6 + 10 can be answered only in the set of integers.</w:t>
+      </w:r>
+    </w:p>
+    <w:p>
+      <w:pPr>
+        <w:pStyle w:val="ListParagraph"/>
+        <w:numPr>
+          <w:ilvl w:val="0"/>
+          <w:numId w:val="27"/>
+        </w:numPr>
+        <w:rPr>
+          <w:i/>
+        </w:rPr>
+      </w:pPr>
+      <w:r>
+        <w:t>The repeating decimal 0.888… is a rational number.</w:t>
+      </w:r>
+    </w:p>
+    <w:p>
+      <w:pPr>
+        <w:pStyle w:val="ListParagraph"/>
+        <w:numPr>
+          <w:ilvl w:val="0"/>
+          <w:numId w:val="27"/>
+        </w:numPr>
+        <w:rPr>
+          <w:i/>
+        </w:rPr>
+      </w:pPr>
+      <w:r>
+        <w:t>Between every pair of rational numbers, there are infinitely many more rational numbers.</w:t>
+      </w:r>
+    </w:p>
+    <w:p>
+      <w:pPr>
+        <w:pStyle w:val="ListParagraph"/>
+        <w:numPr>
+          <w:ilvl w:val="0"/>
+          <w:numId w:val="27"/>
+        </w:numPr>
+        <w:rPr>
+          <w:i/>
+        </w:rPr>
+      </w:pPr>
+      <w:r>
+        <w:t>The irrational numbers complete the number line.</w:t>
+      </w:r>
+    </w:p>
+    <w:p>
+      <w:pPr>
+        <w:pStyle w:val="ListParagraph"/>
+        <w:numPr>
+          <w:ilvl w:val="0"/>
+          <w:numId w:val="27"/>
+        </w:numPr>
+        <w:rPr>
+          <w:i/>
+        </w:rPr>
+      </w:pPr>
+      <w:r>
+        <w:t>Fractions and decimals are rational numbers.</w:t>
+      </w:r>
+    </w:p>
+    <w:p>
+      <w:pPr>
+        <w:pStyle w:val="ListParagraph"/>
+        <w:numPr>
+          <w:ilvl w:val="0"/>
+          <w:numId w:val="27"/>
+        </w:numPr>
+        <w:rPr>
+          <w:i/>
+        </w:rPr>
+      </w:pPr>
+      <w:r>
+        <w:t>Irrationals cannot be found on the number line.</w:t>
+      </w:r>
+    </w:p>
+    <w:p>
+      <w:pPr>
+        <w:pStyle w:val="ListParagraph"/>
+        <w:ind w:left="1080"/>
+      </w:pPr>
+    </w:p>
+    <w:p>
+      <w:pPr>
+        <w:pStyle w:val="ListParagraph"/>
+        <w:ind w:left="1080"/>
+      </w:pPr>
+      <w:r>
+        <w:t>Determine whether each number is rational or irrational.</w:t>
+      </w:r>
+    </w:p>
+    <w:p>
+      <w:pPr>
+        <w:pStyle w:val="ListParagraph"/>
+        <w:numPr>
+          <w:ilvl w:val="0"/>
+          <w:numId w:val="27"/>
+        </w:numPr>
+        <w:rPr>
+          <w:i/>
+        </w:rPr>
+      </w:pPr>
+      <w:r>
+        <w:t>0</w:t>
+      </w:r>
+    </w:p>
+    <w:p>
+      <w:pPr>
+        <w:pStyle w:val="ListParagraph"/>
+        <w:numPr>
+          <w:ilvl w:val="0"/>
+          <w:numId w:val="27"/>
+        </w:numPr>
+        <w:rPr>
+          <w:i/>
+        </w:rPr>
+      </w:pPr>
+      <w:r>
+        <w:t>¾</w:t>
+      </w:r>
+    </w:p>
+    <w:p>
+      <w:pPr>
+        <w:pStyle w:val="ListParagraph"/>
+        <w:numPr>
+          <w:ilvl w:val="0"/>
+          <w:numId w:val="27"/>
+        </w:numPr>
+        <w:rPr>
+          <w:i/>
+        </w:rPr>
+      </w:pPr>
+      <w:r>
+        <w:t>15.125</w:t>
+      </w:r>
+    </w:p>
+    <w:p>
+      <w:pPr>
+        <w:pStyle w:val="ListParagraph"/>
+        <w:numPr>
+          <w:ilvl w:val="0"/>
+          <w:numId w:val="27"/>
+        </w:numPr>
+        <w:rPr>
+          <w:i/>
+        </w:rPr>
+      </w:pPr>
+      <w:r>
+        <w:t>11/12</w:t>
+      </w:r>
+    </w:p>
+    <w:p>
+      <w:pPr>
+        <w:pStyle w:val="ListParagraph"/>
+        <w:numPr>
+          <w:ilvl w:val="0"/>
+          <w:numId w:val="27"/>
+        </w:numPr>
+        <w:rPr>
+          <w:i/>
+        </w:rPr>
+      </w:pPr>
+      <w:r>
+        <w:t>/121</w:t>
+      </w:r>
+    </w:p>
+    <w:p>
+      <w:pPr>
+        <w:pStyle w:val="ListParagraph"/>
+        <w:numPr>
+          <w:ilvl w:val="0"/>
+          <w:numId w:val="27"/>
+        </w:numPr>
+        <w:rPr>
+          <w:i/>
+        </w:rPr>
+      </w:pPr>
+      <w:r>
+        <w:t>/18</w:t>
+      </w:r>
+    </w:p>
+    <w:p>
+      <w:pPr>
+        <w:pStyle w:val="ListParagraph"/>
+        <w:numPr>
+          <w:ilvl w:val="0"/>
+          <w:numId w:val="27"/>
+        </w:numPr>
+        <w:rPr>
+          <w:i/>
+        </w:rPr>
+      </w:pPr>
+      <w:r>
+        <w:t>5</w:t>
+      </w:r>
+      <w:r>
+        <w:rPr>
+          <w:vertAlign w:val="superscript"/>
+        </w:rPr>
+        <w:t>2</w:t>
+      </w:r>
+    </w:p>
+    <w:p>
+      <w:pPr>
+        <w:pStyle w:val="ListParagraph"/>
+        <w:numPr>
+          <w:ilvl w:val="0"/>
+          <w:numId w:val="27"/>
+        </w:numPr>
+        <w:rPr>
+          <w:i/>
+        </w:rPr>
+      </w:pPr>
+      <w:r>
+        <w:t>2 /5</w:t>
+      </w:r>
+    </w:p>
+    <w:p>
+      <w:pPr>
+        <w:pStyle w:val="ListParagraph"/>
+        <w:numPr>
+          <w:ilvl w:val="0"/>
+          <w:numId w:val="27"/>
+        </w:numPr>
+        <w:rPr>
+          <w:i/>
+        </w:rPr>
+      </w:pPr>
+      <w:r>
+        <w:t>0.333…</w:t>
+      </w:r>
+    </w:p>
+    <w:p>
+      <w:pPr>
+        <w:pStyle w:val="ListParagraph"/>
+        <w:numPr>
+          <w:ilvl w:val="0"/>
+          <w:numId w:val="27"/>
+        </w:numPr>
+        <w:rPr>
+          <w:i/>
+        </w:rPr>
+      </w:pPr>
+      <w:r>
+        <w:t>4.121314…</w:t>
+      </w:r>
+    </w:p>
+    <w:p/>
+    <w:p>
+      <w:pPr>
+        <w:pStyle w:val="ListParagraph"/>
+        <w:numPr>
+          <w:ilvl w:val="2"/>
+          <w:numId w:val="22"/>
+        </w:numPr>
+        <w:rPr>
+          <w:b/>
+        </w:rPr>
+      </w:pPr>
+      <w:r>
+        <w:rPr>
+          <w:b/>
+        </w:rPr>
+        <w:t>Operations on Whole Numbers (A Recall)</w:t>
+      </w:r>
+    </w:p>
+    <w:p>
+      <w:pPr>
+        <w:ind w:left="360" w:firstLine="360"/>
+      </w:pPr>
+      <w:r>
+        <w:lastRenderedPageBreak/>
+        <w:t>The four basic operations of arithmetic are addition, subtraction, multiplication and division. The main operations are addition and multiplication. Subtraction and division are the inverse operations.</w:t>
+      </w:r>
+    </w:p>
+    <w:p>
+      <w:pPr>
+        <w:ind w:left="360" w:firstLine="360"/>
+      </w:pPr>
+      <w:r>
+        <w:t>The following items provide us with a review of these operations.</w:t>
+      </w:r>
+    </w:p>
+    <w:p>
+      <w:pPr>
+        <w:pStyle w:val="ListParagraph"/>
+        <w:numPr>
+          <w:ilvl w:val="2"/>
+          <w:numId w:val="22"/>
+        </w:numPr>
+      </w:pPr>
+      <w:r>
+        <w:rPr>
+          <w:b/>
+        </w:rPr>
+        <w:t>The Concept of Opposites</w:t>
+      </w:r>
+    </w:p>
+    <w:p>
+      <w:pPr>
+        <w:pStyle w:val="ListParagraph"/>
+        <w:ind w:left="1080" w:firstLine="360"/>
+      </w:pPr>
+      <w:r>
+        <w:t xml:space="preserve">The concept of </w:t>
+      </w:r>
+      <w:r>
+        <w:rPr>
+          <w:i/>
+        </w:rPr>
+        <w:t xml:space="preserve">opposites </w:t>
+      </w:r>
+      <w:r>
+        <w:t>is commonly demonstrated in real life. In terms of direction, going south is the opposite of going north; in terms of length, short is the opposite of long; in terms of altitude, low is the opposite of high; in terms of quantity, few is the opposite of many.</w:t>
+      </w:r>
+    </w:p>
+    <w:p>
+      <w:pPr>
+        <w:pStyle w:val="ListParagraph"/>
+        <w:ind w:left="1080"/>
+      </w:pPr>
+      <w:r>
+        <w:tab/>
+        <w:t>Can you think of some more ideas of opposites?</w:t>
+      </w:r>
+    </w:p>
+    <w:p>
+      <w:pPr>
+        <w:pStyle w:val="ListParagraph"/>
+        <w:ind w:left="1080"/>
+      </w:pPr>
+      <w:r>
+        <w:tab/>
+        <w:t xml:space="preserve">In mathematics, opposites are denoted by signed numbers called </w:t>
+      </w:r>
+      <w:r>
+        <w:rPr>
+          <w:i/>
+        </w:rPr>
+        <w:t>integers</w:t>
+      </w:r>
+      <w:r>
+        <w:t>. If a direction going to the right is represented by a positive (+) sign, then going to the left is represented by a negative (-) sign. If going up is +, then coming down is -</w:t>
+      </w:r>
+      <w:r>
+        <w:t>, and if gaining is +, then losing is –</w:t>
+      </w:r>
+    </w:p>
+    <w:p>
+      <w:pPr>
+        <w:pStyle w:val="ListParagraph"/>
+        <w:ind w:left="1080"/>
+      </w:pPr>
+      <w:r>
+        <w:tab/>
+        <w:t>Integers on the number line:</w:t>
+      </w:r>
+    </w:p>
+    <w:p>
+      <w:pPr>
+        <w:pStyle w:val="ListParagraph"/>
+        <w:ind w:left="1080"/>
+      </w:pPr>
+      <w:r>
+        <w:t>Below are examples of numbers that denote opposite signs:</w:t>
+      </w:r>
+    </w:p>
+    <w:p>
+      <w:pPr>
+        <w:pStyle w:val="ListParagraph"/>
+        <w:numPr>
+          <w:ilvl w:val="0"/>
+          <w:numId w:val="28"/>
+        </w:numPr>
+      </w:pPr>
+      <w:r>
+        <w:t xml:space="preserve">An increase of P5 denotes </w:t>
+      </w:r>
+      <w:r>
+        <w:rPr>
+          <w:vertAlign w:val="superscript"/>
+        </w:rPr>
+        <w:t>+</w:t>
+      </w:r>
+      <w:r>
+        <w:t>5 while a decrease of P5 denotes -5</w:t>
+      </w:r>
+    </w:p>
+    <w:p>
+      <w:pPr>
+        <w:pStyle w:val="ListParagraph"/>
+        <w:numPr>
+          <w:ilvl w:val="0"/>
+          <w:numId w:val="28"/>
+        </w:numPr>
+      </w:pPr>
+      <w:r>
+        <w:t xml:space="preserve">A profit of P100 denotes </w:t>
+      </w:r>
+      <w:r>
+        <w:rPr>
+          <w:vertAlign w:val="superscript"/>
+        </w:rPr>
+        <w:t>+</w:t>
+      </w:r>
+      <w:r>
+        <w:t>100, while a loss of P100 denotes -100.</w:t>
+      </w:r>
+    </w:p>
+    <w:p>
+      <w:pPr>
+        <w:pStyle w:val="ListParagraph"/>
+        <w:numPr>
+          <w:ilvl w:val="0"/>
+          <w:numId w:val="28"/>
+        </w:numPr>
+      </w:pPr>
+      <w:r>
+        <w:t xml:space="preserve">A direction of 2 blocks east denotes </w:t>
+      </w:r>
+      <w:r>
+        <w:rPr>
+          <w:vertAlign w:val="superscript"/>
+        </w:rPr>
+        <w:t>+</w:t>
+      </w:r>
+      <w:r>
+        <w:t>2, while 2 blocks west denotes -2.</w:t>
+      </w:r>
+    </w:p>
+    <w:p>
+      <w:pPr>
+        <w:pStyle w:val="ListParagraph"/>
+        <w:numPr>
+          <w:ilvl w:val="0"/>
+          <w:numId w:val="28"/>
+        </w:numPr>
+      </w:pPr>
+      <w:r>
+        <w:t xml:space="preserve">A rise of 8 degrees in temperature denotes </w:t>
+      </w:r>
+      <w:r>
+        <w:rPr>
+          <w:vertAlign w:val="superscript"/>
+        </w:rPr>
+        <w:t>+</w:t>
+      </w:r>
+      <w:r>
+        <w:t>8, while a drop 8 degrees denotes -8</w:t>
+      </w:r>
+    </w:p>
+    <w:p>
+      <w:pPr>
+        <w:pStyle w:val="ListParagraph"/>
+        <w:numPr>
+          <w:ilvl w:val="0"/>
+          <w:numId w:val="28"/>
+        </w:numPr>
+      </w:pPr>
+      <w:r>
+        <w:t>A deposit</w:t>
+      </w:r>
+      <w:r>
+        <w:t xml:space="preserve"> of P200 denotes </w:t>
+      </w:r>
+      <w:r>
+        <w:rPr>
+          <w:vertAlign w:val="superscript"/>
+        </w:rPr>
+        <w:t>+</w:t>
+      </w:r>
+      <w:r>
+        <w:t>200, while a withdrawal of P200 denotes -200</w:t>
+      </w:r>
+    </w:p>
+    <w:p>
+      <w:pPr>
+        <w:rPr>
+          <w:b/>
+        </w:rPr>
+      </w:pPr>
+      <w:r>
+        <w:rPr>
+          <w:b/>
+        </w:rPr>
+        <w:t>TEST YOURSELF</w:t>
+      </w:r>
+    </w:p>
+    <w:p>
+      <w:pPr>
+        <w:pStyle w:val="ListParagraph"/>
+        <w:numPr>
+          <w:ilvl w:val="0"/>
+          <w:numId w:val="29"/>
+        </w:numPr>
+      </w:pPr>
+      <w:r>
+        <w:t>Represent the following with integers.</w:t>
+      </w:r>
+    </w:p>
+    <w:p>
+      <w:pPr>
+        <w:pStyle w:val="ListParagraph"/>
+        <w:numPr>
+          <w:ilvl w:val="0"/>
+          <w:numId w:val="31"/>
+        </w:numPr>
+      </w:pPr>
+      <w:r>
+        <w:t>A weight increase of 3 kilograms</w:t>
+      </w:r>
+    </w:p>
+    <w:p>
+      <w:pPr>
+        <w:pStyle w:val="ListParagraph"/>
+        <w:numPr>
+          <w:ilvl w:val="0"/>
+          <w:numId w:val="31"/>
+        </w:numPr>
+      </w:pPr>
+      <w:r>
+        <w:t>Going up the stairs by 8 steps</w:t>
+      </w:r>
+    </w:p>
+    <w:p>
+      <w:pPr>
+        <w:pStyle w:val="ListParagraph"/>
+        <w:numPr>
+          <w:ilvl w:val="0"/>
+          <w:numId w:val="31"/>
+        </w:numPr>
+      </w:pPr>
+      <w:r>
+        <w:t>Walking 5 blocks north</w:t>
+      </w:r>
+    </w:p>
+    <w:p>
+      <w:pPr>
+        <w:pStyle w:val="ListParagraph"/>
+        <w:numPr>
+          <w:ilvl w:val="0"/>
+          <w:numId w:val="31"/>
+        </w:numPr>
+      </w:pPr>
+      <w:r>
+        <w:t>Pushing a crate 6 meters to the right</w:t>
+      </w:r>
+    </w:p>
+    <w:p>
+      <w:pPr>
+        <w:pStyle w:val="ListParagraph"/>
+        <w:numPr>
+          <w:ilvl w:val="0"/>
+          <w:numId w:val="31"/>
+        </w:numPr>
+      </w:pPr>
+      <w:r>
+        <w:t>Raising the flag 10 meters to the right</w:t>
+      </w:r>
+    </w:p>
+    <w:p>
+      <w:pPr>
+        <w:pStyle w:val="ListParagraph"/>
+        <w:numPr>
+          <w:ilvl w:val="0"/>
+          <w:numId w:val="31"/>
+        </w:numPr>
+      </w:pPr>
+      <w:r>
+        <w:t>Raising the flag 10 meters high</w:t>
+      </w:r>
+    </w:p>
+    <w:p>
+      <w:pPr>
+        <w:pStyle w:val="ListParagraph"/>
+        <w:numPr>
+          <w:ilvl w:val="0"/>
+          <w:numId w:val="31"/>
+        </w:numPr>
+      </w:pPr>
+      <w:r>
+        <w:t>Winning by 5 points in a game</w:t>
+      </w:r>
+    </w:p>
+    <w:p>
+      <w:pPr>
+        <w:pStyle w:val="ListParagraph"/>
+        <w:numPr>
+          <w:ilvl w:val="0"/>
+          <w:numId w:val="31"/>
+        </w:numPr>
+      </w:pPr>
+      <w:r>
+        <w:t>Marching 12 steps to the right</w:t>
+      </w:r>
+    </w:p>
+    <w:p>
+      <w:pPr>
+        <w:pStyle w:val="ListParagraph"/>
+        <w:numPr>
+          <w:ilvl w:val="0"/>
+          <w:numId w:val="31"/>
+        </w:numPr>
+      </w:pPr>
+      <w:r>
+        <w:t>Traveling 10 kilometers south</w:t>
+      </w:r>
+    </w:p>
+    <w:p>
+      <w:pPr>
+        <w:pStyle w:val="ListParagraph"/>
+        <w:numPr>
+          <w:ilvl w:val="0"/>
+          <w:numId w:val="31"/>
+        </w:numPr>
+      </w:pPr>
+      <w:r>
+        <w:t>An increase of 510 in weekly allowance</w:t>
+      </w:r>
+    </w:p>
+    <w:p>
+      <w:pPr>
+        <w:pStyle w:val="ListParagraph"/>
+        <w:numPr>
+          <w:ilvl w:val="0"/>
+          <w:numId w:val="31"/>
+        </w:numPr>
+      </w:pPr>
+      <w:r>
+        <w:t>A decrease of 4 kilograms in weight</w:t>
+      </w:r>
+    </w:p>
+    <w:p>
+      <w:pPr>
+        <w:pStyle w:val="ListParagraph"/>
+        <w:numPr>
+          <w:ilvl w:val="0"/>
+          <w:numId w:val="31"/>
+        </w:numPr>
+      </w:pPr>
+      <w:r>
+        <w:t>A drop of 10</w:t>
+      </w:r>
+      <w:r>
+        <w:rPr>
+          <w:vertAlign w:val="superscript"/>
+        </w:rPr>
+        <w:t>o</w:t>
+      </w:r>
+      <w:r>
+        <w:t>C in temperature</w:t>
+      </w:r>
+    </w:p>
+    <w:p>
+      <w:pPr>
+        <w:pStyle w:val="ListParagraph"/>
+        <w:numPr>
+          <w:ilvl w:val="0"/>
+          <w:numId w:val="31"/>
+        </w:numPr>
+      </w:pPr>
+      <w:r>
+        <w:t>Climbing a mountain 8200 meters high</w:t>
+      </w:r>
+    </w:p>
+    <w:p>
+      <w:pPr>
+        <w:pStyle w:val="ListParagraph"/>
+        <w:numPr>
+          <w:ilvl w:val="0"/>
+          <w:numId w:val="31"/>
+        </w:numPr>
+      </w:pPr>
+      <w:r>
+        <w:t>Accelerating by 2 meters per second</w:t>
+      </w:r>
+    </w:p>
+    <w:p>
+      <w:pPr>
+        <w:pStyle w:val="ListParagraph"/>
+        <w:numPr>
+          <w:ilvl w:val="0"/>
+          <w:numId w:val="31"/>
+        </w:numPr>
+      </w:pPr>
+      <w:r>
+        <w:t>Moving a chair 3 meters forward</w:t>
+      </w:r>
+    </w:p>
+    <w:p>
+      <w:pPr>
+        <w:pStyle w:val="ListParagraph"/>
+        <w:numPr>
+          <w:ilvl w:val="0"/>
+          <w:numId w:val="29"/>
+        </w:numPr>
+      </w:pPr>
+      <w:r>
+        <w:t>State the opposite of the quantities described in A and represent each with an integer</w:t>
+      </w:r>
+      <w:r>
+        <w:t>.</w:t>
+      </w:r>
+      <w:bookmarkStart w:id="0" w:name="_GoBack"/>
+      <w:bookmarkEnd w:id="0"/>
+    </w:p>
+    <w:p/>
+    <w:p>
+      <w:pPr>
+        <w:pStyle w:val="ListParagraph"/>
+        <w:ind w:left="1440"/>
+        <w:rPr>
+          <w:i/>
+        </w:rPr>
+      </w:pPr>
     </w:p>
     <w:sectPr>
       <w:pgSz w:w="12240" w:h="15840"/>
@@ -10425,6 +10930,95 @@
     </w:lvl>
   </w:abstractNum>
   <w:abstractNum w:abstractNumId="9">
+    <w:nsid w:val="1DDE08D8"/>
+    <w:multiLevelType w:val="hybridMultilevel"/>
+    <w:tmpl w:val="32A8E292"/>
+    <w:lvl w:ilvl="0" w:tplc="4F9EBBE8">
+      <w:start w:val="1"/>
+      <w:numFmt w:val="decimal"/>
+      <w:lvlText w:val="%1."/>
+      <w:lvlJc w:val="left"/>
+      <w:pPr>
+        <w:ind w:left="1440" w:hanging="360"/>
+      </w:pPr>
+      <w:rPr>
+        <w:rFonts w:hint="default"/>
+      </w:rPr>
+    </w:lvl>
+    <w:lvl w:ilvl="1" w:tplc="04090019" w:tentative="1">
+      <w:start w:val="1"/>
+      <w:numFmt w:val="lowerLetter"/>
+      <w:lvlText w:val="%2."/>
+      <w:lvlJc w:val="left"/>
+      <w:pPr>
+        <w:ind w:left="2160" w:hanging="360"/>
+      </w:pPr>
+    </w:lvl>
+    <w:lvl w:ilvl="2" w:tplc="0409001B" w:tentative="1">
+      <w:start w:val="1"/>
+      <w:numFmt w:val="lowerRoman"/>
+      <w:lvlText w:val="%3."/>
+      <w:lvlJc w:val="right"/>
+      <w:pPr>
+        <w:ind w:left="2880" w:hanging="180"/>
+      </w:pPr>
+    </w:lvl>
+    <w:lvl w:ilvl="3" w:tplc="0409000F" w:tentative="1">
+      <w:start w:val="1"/>
+      <w:numFmt w:val="decimal"/>
+      <w:lvlText w:val="%4."/>
+      <w:lvlJc w:val="left"/>
+      <w:pPr>
+        <w:ind w:left="3600" w:hanging="360"/>
+      </w:pPr>
+    </w:lvl>
+    <w:lvl w:ilvl="4" w:tplc="04090019" w:tentative="1">
+      <w:start w:val="1"/>
+      <w:numFmt w:val="lowerLetter"/>
+      <w:lvlText w:val="%5."/>
+      <w:lvlJc w:val="left"/>
+      <w:pPr>
+        <w:ind w:left="4320" w:hanging="360"/>
+      </w:pPr>
+    </w:lvl>
+    <w:lvl w:ilvl="5" w:tplc="0409001B" w:tentative="1">
+      <w:start w:val="1"/>
+      <w:numFmt w:val="lowerRoman"/>
+      <w:lvlText w:val="%6."/>
+      <w:lvlJc w:val="right"/>
+      <w:pPr>
+        <w:ind w:left="5040" w:hanging="180"/>
+      </w:pPr>
+    </w:lvl>
+    <w:lvl w:ilvl="6" w:tplc="0409000F" w:tentative="1">
+      <w:start w:val="1"/>
+      <w:numFmt w:val="decimal"/>
+      <w:lvlText w:val="%7."/>
+      <w:lvlJc w:val="left"/>
+      <w:pPr>
+        <w:ind w:left="5760" w:hanging="360"/>
+      </w:pPr>
+    </w:lvl>
+    <w:lvl w:ilvl="7" w:tplc="04090019" w:tentative="1">
+      <w:start w:val="1"/>
+      <w:numFmt w:val="lowerLetter"/>
+      <w:lvlText w:val="%8."/>
+      <w:lvlJc w:val="left"/>
+      <w:pPr>
+        <w:ind w:left="6480" w:hanging="360"/>
+      </w:pPr>
+    </w:lvl>
+    <w:lvl w:ilvl="8" w:tplc="0409001B" w:tentative="1">
+      <w:start w:val="1"/>
+      <w:numFmt w:val="lowerRoman"/>
+      <w:lvlText w:val="%9."/>
+      <w:lvlJc w:val="right"/>
+      <w:pPr>
+        <w:ind w:left="7200" w:hanging="180"/>
+      </w:pPr>
+    </w:lvl>
+  </w:abstractNum>
+  <w:abstractNum w:abstractNumId="10">
     <w:nsid w:val="1F6A58D7"/>
     <w:multiLevelType w:val="hybridMultilevel"/>
     <w:tmpl w:val="D48EFD76"/>
@@ -10513,7 +11107,97 @@
       </w:pPr>
     </w:lvl>
   </w:abstractNum>
-  <w:abstractNum w:abstractNumId="10">
+  <w:abstractNum w:abstractNumId="11">
+    <w:nsid w:val="216672A9"/>
+    <w:multiLevelType w:val="hybridMultilevel"/>
+    <w:tmpl w:val="76A64226"/>
+    <w:lvl w:ilvl="0" w:tplc="36C6A9E0">
+      <w:start w:val="1"/>
+      <w:numFmt w:val="decimal"/>
+      <w:lvlText w:val="%1."/>
+      <w:lvlJc w:val="left"/>
+      <w:pPr>
+        <w:ind w:left="1080" w:hanging="360"/>
+      </w:pPr>
+      <w:rPr>
+        <w:rFonts w:hint="default"/>
+        <w:i w:val="0"/>
+      </w:rPr>
+    </w:lvl>
+    <w:lvl w:ilvl="1" w:tplc="04090019">
+      <w:start w:val="1"/>
+      <w:numFmt w:val="lowerLetter"/>
+      <w:lvlText w:val="%2."/>
+      <w:lvlJc w:val="left"/>
+      <w:pPr>
+        <w:ind w:left="1800" w:hanging="360"/>
+      </w:pPr>
+    </w:lvl>
+    <w:lvl w:ilvl="2" w:tplc="0409001B" w:tentative="1">
+      <w:start w:val="1"/>
+      <w:numFmt w:val="lowerRoman"/>
+      <w:lvlText w:val="%3."/>
+      <w:lvlJc w:val="right"/>
+      <w:pPr>
+        <w:ind w:left="2520" w:hanging="180"/>
+      </w:pPr>
+    </w:lvl>
+    <w:lvl w:ilvl="3" w:tplc="0409000F" w:tentative="1">
+      <w:start w:val="1"/>
+      <w:numFmt w:val="decimal"/>
+      <w:lvlText w:val="%4."/>
+      <w:lvlJc w:val="left"/>
+      <w:pPr>
+        <w:ind w:left="3240" w:hanging="360"/>
+      </w:pPr>
+    </w:lvl>
+    <w:lvl w:ilvl="4" w:tplc="04090019" w:tentative="1">
+      <w:start w:val="1"/>
+      <w:numFmt w:val="lowerLetter"/>
+      <w:lvlText w:val="%5."/>
+      <w:lvlJc w:val="left"/>
+      <w:pPr>
+        <w:ind w:left="3960" w:hanging="360"/>
+      </w:pPr>
+    </w:lvl>
+    <w:lvl w:ilvl="5" w:tplc="0409001B" w:tentative="1">
+      <w:start w:val="1"/>
+      <w:numFmt w:val="lowerRoman"/>
+      <w:lvlText w:val="%6."/>
+      <w:lvlJc w:val="right"/>
+      <w:pPr>
+        <w:ind w:left="4680" w:hanging="180"/>
+      </w:pPr>
+    </w:lvl>
+    <w:lvl w:ilvl="6" w:tplc="0409000F" w:tentative="1">
+      <w:start w:val="1"/>
+      <w:numFmt w:val="decimal"/>
+      <w:lvlText w:val="%7."/>
+      <w:lvlJc w:val="left"/>
+      <w:pPr>
+        <w:ind w:left="5400" w:hanging="360"/>
+      </w:pPr>
+    </w:lvl>
+    <w:lvl w:ilvl="7" w:tplc="04090019" w:tentative="1">
+      <w:start w:val="1"/>
+      <w:numFmt w:val="lowerLetter"/>
+      <w:lvlText w:val="%8."/>
+      <w:lvlJc w:val="left"/>
+      <w:pPr>
+        <w:ind w:left="6120" w:hanging="360"/>
+      </w:pPr>
+    </w:lvl>
+    <w:lvl w:ilvl="8" w:tplc="0409001B" w:tentative="1">
+      <w:start w:val="1"/>
+      <w:numFmt w:val="lowerRoman"/>
+      <w:lvlText w:val="%9."/>
+      <w:lvlJc w:val="right"/>
+      <w:pPr>
+        <w:ind w:left="6840" w:hanging="180"/>
+      </w:pPr>
+    </w:lvl>
+  </w:abstractNum>
+  <w:abstractNum w:abstractNumId="12">
     <w:nsid w:val="24B72B3F"/>
     <w:multiLevelType w:val="hybridMultilevel"/>
     <w:tmpl w:val="0826EC1A"/>
@@ -10602,17 +11286,17 @@
       </w:pPr>
     </w:lvl>
   </w:abstractNum>
-  <w:abstractNum w:abstractNumId="11">
-    <w:nsid w:val="33BB3939"/>
+  <w:abstractNum w:abstractNumId="13">
+    <w:nsid w:val="2BD67945"/>
     <w:multiLevelType w:val="hybridMultilevel"/>
-    <w:tmpl w:val="F8602902"/>
-    <w:lvl w:ilvl="0" w:tplc="0409000F">
+    <w:tmpl w:val="A40CF1A2"/>
+    <w:lvl w:ilvl="0" w:tplc="91D0590C">
       <w:start w:val="1"/>
       <w:numFmt w:val="decimal"/>
       <w:lvlText w:val="%1."/>
       <w:lvlJc w:val="left"/>
       <w:pPr>
-        <w:ind w:left="720" w:hanging="360"/>
+        <w:ind w:left="1800" w:hanging="360"/>
       </w:pPr>
       <w:rPr>
         <w:rFonts w:hint="default"/>
@@ -10624,7 +11308,7 @@
       <w:lvlText w:val="%2."/>
       <w:lvlJc w:val="left"/>
       <w:pPr>
-        <w:ind w:left="1440" w:hanging="360"/>
+        <w:ind w:left="2520" w:hanging="360"/>
       </w:pPr>
     </w:lvl>
     <w:lvl w:ilvl="2" w:tplc="0409001B" w:tentative="1">
@@ -10633,7 +11317,7 @@
       <w:lvlText w:val="%3."/>
       <w:lvlJc w:val="right"/>
       <w:pPr>
-        <w:ind w:left="2160" w:hanging="180"/>
+        <w:ind w:left="3240" w:hanging="180"/>
       </w:pPr>
     </w:lvl>
     <w:lvl w:ilvl="3" w:tplc="0409000F" w:tentative="1">
@@ -10642,7 +11326,7 @@
       <w:lvlText w:val="%4."/>
       <w:lvlJc w:val="left"/>
       <w:pPr>
-        <w:ind w:left="2880" w:hanging="360"/>
+        <w:ind w:left="3960" w:hanging="360"/>
       </w:pPr>
     </w:lvl>
     <w:lvl w:ilvl="4" w:tplc="04090019" w:tentative="1">
@@ -10651,7 +11335,7 @@
       <w:lvlText w:val="%5."/>
       <w:lvlJc w:val="left"/>
       <w:pPr>
-        <w:ind w:left="3600" w:hanging="360"/>
+        <w:ind w:left="4680" w:hanging="360"/>
       </w:pPr>
     </w:lvl>
     <w:lvl w:ilvl="5" w:tplc="0409001B" w:tentative="1">
@@ -10660,7 +11344,7 @@
       <w:lvlText w:val="%6."/>
       <w:lvlJc w:val="right"/>
       <w:pPr>
-        <w:ind w:left="4320" w:hanging="180"/>
+        <w:ind w:left="5400" w:hanging="180"/>
       </w:pPr>
     </w:lvl>
     <w:lvl w:ilvl="6" w:tplc="0409000F" w:tentative="1">
@@ -10669,7 +11353,7 @@
       <w:lvlText w:val="%7."/>
       <w:lvlJc w:val="left"/>
       <w:pPr>
-        <w:ind w:left="5040" w:hanging="360"/>
+        <w:ind w:left="6120" w:hanging="360"/>
       </w:pPr>
     </w:lvl>
     <w:lvl w:ilvl="7" w:tplc="04090019" w:tentative="1">
@@ -10678,7 +11362,7 @@
       <w:lvlText w:val="%8."/>
       <w:lvlJc w:val="left"/>
       <w:pPr>
-        <w:ind w:left="5760" w:hanging="360"/>
+        <w:ind w:left="6840" w:hanging="360"/>
       </w:pPr>
     </w:lvl>
     <w:lvl w:ilvl="8" w:tplc="0409001B" w:tentative="1">
@@ -10687,11 +11371,132 @@
       <w:lvlText w:val="%9."/>
       <w:lvlJc w:val="right"/>
       <w:pPr>
-        <w:ind w:left="6480" w:hanging="180"/>
+        <w:ind w:left="7560" w:hanging="180"/>
       </w:pPr>
     </w:lvl>
   </w:abstractNum>
-  <w:abstractNum w:abstractNumId="12">
+  <w:abstractNum w:abstractNumId="14">
+    <w:nsid w:val="33BB3939"/>
+    <w:multiLevelType w:val="multilevel"/>
+    <w:tmpl w:val="FAFC3B9A"/>
+    <w:lvl w:ilvl="0">
+      <w:start w:val="1"/>
+      <w:numFmt w:val="decimal"/>
+      <w:lvlText w:val="%1."/>
+      <w:lvlJc w:val="left"/>
+      <w:pPr>
+        <w:ind w:left="720" w:hanging="360"/>
+      </w:pPr>
+      <w:rPr>
+        <w:rFonts w:hint="default"/>
+      </w:rPr>
+    </w:lvl>
+    <w:lvl w:ilvl="1">
+      <w:start w:val="1"/>
+      <w:numFmt w:val="decimal"/>
+      <w:isLgl/>
+      <w:lvlText w:val="%1.%2"/>
+      <w:lvlJc w:val="left"/>
+      <w:pPr>
+        <w:ind w:left="720" w:hanging="360"/>
+      </w:pPr>
+      <w:rPr>
+        <w:rFonts w:hint="default"/>
+      </w:rPr>
+    </w:lvl>
+    <w:lvl w:ilvl="2">
+      <w:start w:val="1"/>
+      <w:numFmt w:val="decimal"/>
+      <w:isLgl/>
+      <w:lvlText w:val="%1.%2.%3"/>
+      <w:lvlJc w:val="left"/>
+      <w:pPr>
+        <w:ind w:left="1080" w:hanging="720"/>
+      </w:pPr>
+      <w:rPr>
+        <w:rFonts w:hint="default"/>
+      </w:rPr>
+    </w:lvl>
+    <w:lvl w:ilvl="3">
+      <w:start w:val="1"/>
+      <w:numFmt w:val="decimal"/>
+      <w:isLgl/>
+      <w:lvlText w:val="%1.%2.%3.%4"/>
+      <w:lvlJc w:val="left"/>
+      <w:pPr>
+        <w:ind w:left="1080" w:hanging="720"/>
+      </w:pPr>
+      <w:rPr>
+        <w:rFonts w:hint="default"/>
+      </w:rPr>
+    </w:lvl>
+    <w:lvl w:ilvl="4">
+      <w:start w:val="1"/>
+      <w:numFmt w:val="decimal"/>
+      <w:isLgl/>
+      <w:lvlText w:val="%1.%2.%3.%4.%5"/>
+      <w:lvlJc w:val="left"/>
+      <w:pPr>
+        <w:ind w:left="1440" w:hanging="1080"/>
+      </w:pPr>
+      <w:rPr>
+        <w:rFonts w:hint="default"/>
+      </w:rPr>
+    </w:lvl>
+    <w:lvl w:ilvl="5">
+      <w:start w:val="1"/>
+      <w:numFmt w:val="decimal"/>
+      <w:isLgl/>
+      <w:lvlText w:val="%1.%2.%3.%4.%5.%6"/>
+      <w:lvlJc w:val="left"/>
+      <w:pPr>
+        <w:ind w:left="1440" w:hanging="1080"/>
+      </w:pPr>
+      <w:rPr>
+        <w:rFonts w:hint="default"/>
+      </w:rPr>
+    </w:lvl>
+    <w:lvl w:ilvl="6">
+      <w:start w:val="1"/>
+      <w:numFmt w:val="decimal"/>
+      <w:isLgl/>
+      <w:lvlText w:val="%1.%2.%3.%4.%5.%6.%7"/>
+      <w:lvlJc w:val="left"/>
+      <w:pPr>
+        <w:ind w:left="1800" w:hanging="1440"/>
+      </w:pPr>
+      <w:rPr>
+        <w:rFonts w:hint="default"/>
+      </w:rPr>
+    </w:lvl>
+    <w:lvl w:ilvl="7">
+      <w:start w:val="1"/>
+      <w:numFmt w:val="decimal"/>
+      <w:isLgl/>
+      <w:lvlText w:val="%1.%2.%3.%4.%5.%6.%7.%8"/>
+      <w:lvlJc w:val="left"/>
+      <w:pPr>
+        <w:ind w:left="1800" w:hanging="1440"/>
+      </w:pPr>
+      <w:rPr>
+        <w:rFonts w:hint="default"/>
+      </w:rPr>
+    </w:lvl>
+    <w:lvl w:ilvl="8">
+      <w:start w:val="1"/>
+      <w:numFmt w:val="decimal"/>
+      <w:isLgl/>
+      <w:lvlText w:val="%1.%2.%3.%4.%5.%6.%7.%8.%9"/>
+      <w:lvlJc w:val="left"/>
+      <w:pPr>
+        <w:ind w:left="2160" w:hanging="1800"/>
+      </w:pPr>
+      <w:rPr>
+        <w:rFonts w:hint="default"/>
+      </w:rPr>
+    </w:lvl>
+  </w:abstractNum>
+  <w:abstractNum w:abstractNumId="15">
     <w:nsid w:val="360063FF"/>
     <w:multiLevelType w:val="hybridMultilevel"/>
     <w:tmpl w:val="E158A582"/>
@@ -10780,7 +11585,96 @@
       </w:pPr>
     </w:lvl>
   </w:abstractNum>
-  <w:abstractNum w:abstractNumId="13">
+  <w:abstractNum w:abstractNumId="16">
+    <w:nsid w:val="37020C5C"/>
+    <w:multiLevelType w:val="hybridMultilevel"/>
+    <w:tmpl w:val="9A74D636"/>
+    <w:lvl w:ilvl="0" w:tplc="87ECF03A">
+      <w:start w:val="1"/>
+      <w:numFmt w:val="decimal"/>
+      <w:lvlText w:val="%1."/>
+      <w:lvlJc w:val="left"/>
+      <w:pPr>
+        <w:ind w:left="2160" w:hanging="360"/>
+      </w:pPr>
+      <w:rPr>
+        <w:rFonts w:hint="default"/>
+      </w:rPr>
+    </w:lvl>
+    <w:lvl w:ilvl="1" w:tplc="04090019" w:tentative="1">
+      <w:start w:val="1"/>
+      <w:numFmt w:val="lowerLetter"/>
+      <w:lvlText w:val="%2."/>
+      <w:lvlJc w:val="left"/>
+      <w:pPr>
+        <w:ind w:left="2880" w:hanging="360"/>
+      </w:pPr>
+    </w:lvl>
+    <w:lvl w:ilvl="2" w:tplc="0409001B" w:tentative="1">
+      <w:start w:val="1"/>
+      <w:numFmt w:val="lowerRoman"/>
+      <w:lvlText w:val="%3."/>
+      <w:lvlJc w:val="right"/>
+      <w:pPr>
+        <w:ind w:left="3600" w:hanging="180"/>
+      </w:pPr>
+    </w:lvl>
+    <w:lvl w:ilvl="3" w:tplc="0409000F" w:tentative="1">
+      <w:start w:val="1"/>
+      <w:numFmt w:val="decimal"/>
+      <w:lvlText w:val="%4."/>
+      <w:lvlJc w:val="left"/>
+      <w:pPr>
+        <w:ind w:left="4320" w:hanging="360"/>
+      </w:pPr>
+    </w:lvl>
+    <w:lvl w:ilvl="4" w:tplc="04090019" w:tentative="1">
+      <w:start w:val="1"/>
+      <w:numFmt w:val="lowerLetter"/>
+      <w:lvlText w:val="%5."/>
+      <w:lvlJc w:val="left"/>
+      <w:pPr>
+        <w:ind w:left="5040" w:hanging="360"/>
+      </w:pPr>
+    </w:lvl>
+    <w:lvl w:ilvl="5" w:tplc="0409001B" w:tentative="1">
+      <w:start w:val="1"/>
+      <w:numFmt w:val="lowerRoman"/>
+      <w:lvlText w:val="%6."/>
+      <w:lvlJc w:val="right"/>
+      <w:pPr>
+        <w:ind w:left="5760" w:hanging="180"/>
+      </w:pPr>
+    </w:lvl>
+    <w:lvl w:ilvl="6" w:tplc="0409000F" w:tentative="1">
+      <w:start w:val="1"/>
+      <w:numFmt w:val="decimal"/>
+      <w:lvlText w:val="%7."/>
+      <w:lvlJc w:val="left"/>
+      <w:pPr>
+        <w:ind w:left="6480" w:hanging="360"/>
+      </w:pPr>
+    </w:lvl>
+    <w:lvl w:ilvl="7" w:tplc="04090019" w:tentative="1">
+      <w:start w:val="1"/>
+      <w:numFmt w:val="lowerLetter"/>
+      <w:lvlText w:val="%8."/>
+      <w:lvlJc w:val="left"/>
+      <w:pPr>
+        <w:ind w:left="7200" w:hanging="360"/>
+      </w:pPr>
+    </w:lvl>
+    <w:lvl w:ilvl="8" w:tplc="0409001B" w:tentative="1">
+      <w:start w:val="1"/>
+      <w:numFmt w:val="lowerRoman"/>
+      <w:lvlText w:val="%9."/>
+      <w:lvlJc w:val="right"/>
+      <w:pPr>
+        <w:ind w:left="7920" w:hanging="180"/>
+      </w:pPr>
+    </w:lvl>
+  </w:abstractNum>
+  <w:abstractNum w:abstractNumId="17">
     <w:nsid w:val="383A420F"/>
     <w:multiLevelType w:val="hybridMultilevel"/>
     <w:tmpl w:val="38A0AE56"/>
@@ -10869,7 +11763,7 @@
       </w:pPr>
     </w:lvl>
   </w:abstractNum>
-  <w:abstractNum w:abstractNumId="14">
+  <w:abstractNum w:abstractNumId="18">
     <w:nsid w:val="4A8875AD"/>
     <w:multiLevelType w:val="hybridMultilevel"/>
     <w:tmpl w:val="3A6A4E70"/>
@@ -10958,7 +11852,7 @@
       </w:pPr>
     </w:lvl>
   </w:abstractNum>
-  <w:abstractNum w:abstractNumId="15">
+  <w:abstractNum w:abstractNumId="19">
     <w:nsid w:val="4BFA6B40"/>
     <w:multiLevelType w:val="hybridMultilevel"/>
     <w:tmpl w:val="F3989436"/>
@@ -11047,7 +11941,7 @@
       </w:pPr>
     </w:lvl>
   </w:abstractNum>
-  <w:abstractNum w:abstractNumId="16">
+  <w:abstractNum w:abstractNumId="20">
     <w:nsid w:val="52B52B25"/>
     <w:multiLevelType w:val="hybridMultilevel"/>
     <w:tmpl w:val="2D965238"/>
@@ -11136,7 +12030,7 @@
       </w:pPr>
     </w:lvl>
   </w:abstractNum>
-  <w:abstractNum w:abstractNumId="17">
+  <w:abstractNum w:abstractNumId="21">
     <w:nsid w:val="52D32028"/>
     <w:multiLevelType w:val="hybridMultilevel"/>
     <w:tmpl w:val="FD761BBA"/>
@@ -11225,7 +12119,7 @@
       </w:pPr>
     </w:lvl>
   </w:abstractNum>
-  <w:abstractNum w:abstractNumId="18">
+  <w:abstractNum w:abstractNumId="22">
     <w:nsid w:val="5ABB08F0"/>
     <w:multiLevelType w:val="hybridMultilevel"/>
     <w:tmpl w:val="F470F264"/>
@@ -11314,7 +12208,7 @@
       </w:pPr>
     </w:lvl>
   </w:abstractNum>
-  <w:abstractNum w:abstractNumId="19">
+  <w:abstractNum w:abstractNumId="23">
     <w:nsid w:val="5B0A62C0"/>
     <w:multiLevelType w:val="hybridMultilevel"/>
     <w:tmpl w:val="840E8D5E"/>
@@ -11403,7 +12297,7 @@
       </w:pPr>
     </w:lvl>
   </w:abstractNum>
-  <w:abstractNum w:abstractNumId="20">
+  <w:abstractNum w:abstractNumId="24">
     <w:nsid w:val="5B3A7940"/>
     <w:multiLevelType w:val="hybridMultilevel"/>
     <w:tmpl w:val="0338BEEA"/>
@@ -11492,7 +12386,7 @@
       </w:pPr>
     </w:lvl>
   </w:abstractNum>
-  <w:abstractNum w:abstractNumId="21">
+  <w:abstractNum w:abstractNumId="25">
     <w:nsid w:val="5D9431F3"/>
     <w:multiLevelType w:val="hybridMultilevel"/>
     <w:tmpl w:val="9D900C7C"/>
@@ -11581,7 +12475,7 @@
       </w:pPr>
     </w:lvl>
   </w:abstractNum>
-  <w:abstractNum w:abstractNumId="22">
+  <w:abstractNum w:abstractNumId="26">
     <w:nsid w:val="60D76978"/>
     <w:multiLevelType w:val="hybridMultilevel"/>
     <w:tmpl w:val="73608EE4"/>
@@ -11670,7 +12564,7 @@
       </w:pPr>
     </w:lvl>
   </w:abstractNum>
-  <w:abstractNum w:abstractNumId="23">
+  <w:abstractNum w:abstractNumId="27">
     <w:nsid w:val="656B0B51"/>
     <w:multiLevelType w:val="hybridMultilevel"/>
     <w:tmpl w:val="EE2EF478"/>
@@ -11759,7 +12653,7 @@
       </w:pPr>
     </w:lvl>
   </w:abstractNum>
-  <w:abstractNum w:abstractNumId="24">
+  <w:abstractNum w:abstractNumId="28">
     <w:nsid w:val="6D1E5D96"/>
     <w:multiLevelType w:val="hybridMultilevel"/>
     <w:tmpl w:val="3E385622"/>
@@ -11848,7 +12742,7 @@
       </w:pPr>
     </w:lvl>
   </w:abstractNum>
-  <w:abstractNum w:abstractNumId="25">
+  <w:abstractNum w:abstractNumId="29">
     <w:nsid w:val="736B148E"/>
     <w:multiLevelType w:val="hybridMultilevel"/>
     <w:tmpl w:val="243A4D68"/>
@@ -11937,11 +12831,100 @@
       </w:pPr>
     </w:lvl>
   </w:abstractNum>
+  <w:abstractNum w:abstractNumId="30">
+    <w:nsid w:val="749D0EBE"/>
+    <w:multiLevelType w:val="hybridMultilevel"/>
+    <w:tmpl w:val="FF565500"/>
+    <w:lvl w:ilvl="0" w:tplc="8C4CD4D2">
+      <w:start w:val="1"/>
+      <w:numFmt w:val="upperLetter"/>
+      <w:lvlText w:val="%1."/>
+      <w:lvlJc w:val="left"/>
+      <w:pPr>
+        <w:ind w:left="1080" w:hanging="360"/>
+      </w:pPr>
+      <w:rPr>
+        <w:rFonts w:hint="default"/>
+      </w:rPr>
+    </w:lvl>
+    <w:lvl w:ilvl="1" w:tplc="04090019">
+      <w:start w:val="1"/>
+      <w:numFmt w:val="lowerLetter"/>
+      <w:lvlText w:val="%2."/>
+      <w:lvlJc w:val="left"/>
+      <w:pPr>
+        <w:ind w:left="1800" w:hanging="360"/>
+      </w:pPr>
+    </w:lvl>
+    <w:lvl w:ilvl="2" w:tplc="0409001B" w:tentative="1">
+      <w:start w:val="1"/>
+      <w:numFmt w:val="lowerRoman"/>
+      <w:lvlText w:val="%3."/>
+      <w:lvlJc w:val="right"/>
+      <w:pPr>
+        <w:ind w:left="2520" w:hanging="180"/>
+      </w:pPr>
+    </w:lvl>
+    <w:lvl w:ilvl="3" w:tplc="0409000F" w:tentative="1">
+      <w:start w:val="1"/>
+      <w:numFmt w:val="decimal"/>
+      <w:lvlText w:val="%4."/>
+      <w:lvlJc w:val="left"/>
+      <w:pPr>
+        <w:ind w:left="3240" w:hanging="360"/>
+      </w:pPr>
+    </w:lvl>
+    <w:lvl w:ilvl="4" w:tplc="04090019" w:tentative="1">
+      <w:start w:val="1"/>
+      <w:numFmt w:val="lowerLetter"/>
+      <w:lvlText w:val="%5."/>
+      <w:lvlJc w:val="left"/>
+      <w:pPr>
+        <w:ind w:left="3960" w:hanging="360"/>
+      </w:pPr>
+    </w:lvl>
+    <w:lvl w:ilvl="5" w:tplc="0409001B" w:tentative="1">
+      <w:start w:val="1"/>
+      <w:numFmt w:val="lowerRoman"/>
+      <w:lvlText w:val="%6."/>
+      <w:lvlJc w:val="right"/>
+      <w:pPr>
+        <w:ind w:left="4680" w:hanging="180"/>
+      </w:pPr>
+    </w:lvl>
+    <w:lvl w:ilvl="6" w:tplc="0409000F" w:tentative="1">
+      <w:start w:val="1"/>
+      <w:numFmt w:val="decimal"/>
+      <w:lvlText w:val="%7."/>
+      <w:lvlJc w:val="left"/>
+      <w:pPr>
+        <w:ind w:left="5400" w:hanging="360"/>
+      </w:pPr>
+    </w:lvl>
+    <w:lvl w:ilvl="7" w:tplc="04090019" w:tentative="1">
+      <w:start w:val="1"/>
+      <w:numFmt w:val="lowerLetter"/>
+      <w:lvlText w:val="%8."/>
+      <w:lvlJc w:val="left"/>
+      <w:pPr>
+        <w:ind w:left="6120" w:hanging="360"/>
+      </w:pPr>
+    </w:lvl>
+    <w:lvl w:ilvl="8" w:tplc="0409001B" w:tentative="1">
+      <w:start w:val="1"/>
+      <w:numFmt w:val="lowerRoman"/>
+      <w:lvlText w:val="%9."/>
+      <w:lvlJc w:val="right"/>
+      <w:pPr>
+        <w:ind w:left="6840" w:hanging="180"/>
+      </w:pPr>
+    </w:lvl>
+  </w:abstractNum>
   <w:num w:numId="1">
-    <w:abstractNumId w:val="16"/>
+    <w:abstractNumId w:val="20"/>
   </w:num>
   <w:num w:numId="2">
-    <w:abstractNumId w:val="9"/>
+    <w:abstractNumId w:val="10"/>
   </w:num>
   <w:num w:numId="3">
     <w:abstractNumId w:val="3"/>
@@ -11953,43 +12936,43 @@
     <w:abstractNumId w:val="2"/>
   </w:num>
   <w:num w:numId="6">
-    <w:abstractNumId w:val="17"/>
+    <w:abstractNumId w:val="21"/>
   </w:num>
   <w:num w:numId="7">
-    <w:abstractNumId w:val="22"/>
+    <w:abstractNumId w:val="26"/>
   </w:num>
   <w:num w:numId="8">
     <w:abstractNumId w:val="8"/>
   </w:num>
   <w:num w:numId="9">
-    <w:abstractNumId w:val="10"/>
+    <w:abstractNumId w:val="12"/>
   </w:num>
   <w:num w:numId="10">
-    <w:abstractNumId w:val="14"/>
+    <w:abstractNumId w:val="18"/>
   </w:num>
   <w:num w:numId="11">
-    <w:abstractNumId w:val="13"/>
+    <w:abstractNumId w:val="17"/>
   </w:num>
   <w:num w:numId="12">
     <w:abstractNumId w:val="1"/>
   </w:num>
   <w:num w:numId="13">
-    <w:abstractNumId w:val="20"/>
+    <w:abstractNumId w:val="24"/>
   </w:num>
   <w:num w:numId="14">
-    <w:abstractNumId w:val="18"/>
+    <w:abstractNumId w:val="22"/>
   </w:num>
   <w:num w:numId="15">
     <w:abstractNumId w:val="6"/>
   </w:num>
   <w:num w:numId="16">
+    <w:abstractNumId w:val="27"/>
+  </w:num>
+  <w:num w:numId="17">
     <w:abstractNumId w:val="23"/>
   </w:num>
-  <w:num w:numId="17">
+  <w:num w:numId="18">
     <w:abstractNumId w:val="19"/>
-  </w:num>
-  <w:num w:numId="18">
-    <w:abstractNumId w:val="15"/>
   </w:num>
   <w:num w:numId="19">
     <w:abstractNumId w:val="4"/>
@@ -11998,22 +12981,37 @@
     <w:abstractNumId w:val="7"/>
   </w:num>
   <w:num w:numId="21">
-    <w:abstractNumId w:val="12"/>
+    <w:abstractNumId w:val="15"/>
   </w:num>
   <w:num w:numId="22">
-    <w:abstractNumId w:val="11"/>
+    <w:abstractNumId w:val="14"/>
   </w:num>
   <w:num w:numId="23">
-    <w:abstractNumId w:val="24"/>
+    <w:abstractNumId w:val="28"/>
   </w:num>
   <w:num w:numId="24">
-    <w:abstractNumId w:val="21"/>
+    <w:abstractNumId w:val="25"/>
   </w:num>
   <w:num w:numId="25">
-    <w:abstractNumId w:val="25"/>
+    <w:abstractNumId w:val="29"/>
   </w:num>
   <w:num w:numId="26">
     <w:abstractNumId w:val="0"/>
+  </w:num>
+  <w:num w:numId="27">
+    <w:abstractNumId w:val="11"/>
+  </w:num>
+  <w:num w:numId="28">
+    <w:abstractNumId w:val="13"/>
+  </w:num>
+  <w:num w:numId="29">
+    <w:abstractNumId w:val="30"/>
+  </w:num>
+  <w:num w:numId="30">
+    <w:abstractNumId w:val="16"/>
+  </w:num>
+  <w:num w:numId="31">
+    <w:abstractNumId w:val="9"/>
   </w:num>
 </w:numbering>
 </file>

</xml_diff>